<commit_message>
Java總結 - List 和 ArrayList
</commit_message>
<xml_diff>
--- a/3 Berkeley CS61B.docx
+++ b/3 Berkeley CS61B.docx
@@ -48,17 +48,34 @@
     <w:p>
       <w:pPr>
         <w:rPr>
-          <w:rFonts w:hint="eastAsia"/>
-          <w:szCs w:val="21"/>
-        </w:rPr>
-      </w:pPr>
-      <w:r>
-        <w:rPr>
-          <w:rFonts w:ascii="Calibri" w:hAnsi="Calibri" w:cs="Calibri"/>
-          <w:color w:val="000000"/>
-          <w:szCs w:val="21"/>
-        </w:rPr>
-        <w:t xml:space="preserve">Instructor: Josh Hug (me)      </w:t>
+          <w:szCs w:val="21"/>
+        </w:rPr>
+      </w:pPr>
+      <w:r>
+        <w:rPr>
+          <w:rFonts w:ascii="Calibri" w:hAnsi="Calibri" w:cs="Calibri"/>
+          <w:color w:val="000000"/>
+          <w:szCs w:val="21"/>
+        </w:rPr>
+        <w:t>Instructor: Josh Hug (</w:t>
+      </w:r>
+      <w:proofErr w:type="gramStart"/>
+      <w:r>
+        <w:rPr>
+          <w:rFonts w:ascii="Calibri" w:hAnsi="Calibri" w:cs="Calibri"/>
+          <w:color w:val="000000"/>
+          <w:szCs w:val="21"/>
+        </w:rPr>
+        <w:t>me)   </w:t>
+      </w:r>
+      <w:proofErr w:type="gramEnd"/>
+      <w:r>
+        <w:rPr>
+          <w:rFonts w:ascii="Calibri" w:hAnsi="Calibri" w:cs="Calibri"/>
+          <w:color w:val="000000"/>
+          <w:szCs w:val="21"/>
+        </w:rPr>
+        <w:t xml:space="preserve">   </w:t>
       </w:r>
       <w:hyperlink r:id="rId7" w:history="1">
         <w:r>
@@ -75,7 +92,6 @@
     <w:p>
       <w:pPr>
         <w:rPr>
-          <w:rFonts w:hint="eastAsia"/>
           <w:szCs w:val="21"/>
         </w:rPr>
       </w:pPr>
@@ -87,49 +103,40 @@
           <w:color w:val="000000"/>
           <w:szCs w:val="21"/>
         </w:rPr>
-        <w:t>Please post administrative issues to Ed or send an email to  cs61b@berkeley.edu</w:t>
-      </w:r>
-    </w:p>
-    <w:p>
-      <w:pPr>
-        <w:pStyle w:val="2"/>
-        <w:rPr>
-          <w:color w:val="2F5496" w:themeColor="accent1" w:themeShade="BF"/>
-          <w:sz w:val="21"/>
-          <w:szCs w:val="21"/>
-        </w:rPr>
-      </w:pPr>
-      <w:r>
-        <w:rPr>
-          <w:color w:val="2F5496" w:themeColor="accent1" w:themeShade="BF"/>
-          <w:sz w:val="21"/>
-          <w:szCs w:val="21"/>
-        </w:rPr>
+        <w:t xml:space="preserve">Please post administrative issues to Ed or send an email </w:t>
+      </w:r>
+      <w:proofErr w:type="gramStart"/>
+      <w:r>
+        <w:rPr>
+          <w:rFonts w:ascii="Calibri" w:hAnsi="Calibri" w:cs="Calibri"/>
+          <w:b/>
+          <w:bCs/>
+          <w:color w:val="000000"/>
+          <w:szCs w:val="21"/>
+        </w:rPr>
+        <w:t>to  cs61b@berkeley.edu</w:t>
+      </w:r>
+      <w:proofErr w:type="gramEnd"/>
+    </w:p>
+    <w:p>
+      <w:pPr>
+        <w:pStyle w:val="a7"/>
+      </w:pPr>
+      <w:r>
         <w:t xml:space="preserve">1 </w:t>
       </w:r>
       <w:r>
         <w:rPr>
           <w:rFonts w:hint="eastAsia"/>
-          <w:color w:val="2F5496" w:themeColor="accent1" w:themeShade="BF"/>
-          <w:sz w:val="21"/>
-          <w:szCs w:val="21"/>
         </w:rPr>
         <w:t>Course</w:t>
       </w:r>
       <w:r>
-        <w:rPr>
-          <w:color w:val="2F5496" w:themeColor="accent1" w:themeShade="BF"/>
-          <w:sz w:val="21"/>
-          <w:szCs w:val="21"/>
-        </w:rPr>
         <w:t xml:space="preserve"> </w:t>
       </w:r>
       <w:r>
         <w:rPr>
           <w:rFonts w:hint="eastAsia"/>
-          <w:color w:val="2F5496" w:themeColor="accent1" w:themeShade="BF"/>
-          <w:sz w:val="21"/>
-          <w:szCs w:val="21"/>
         </w:rPr>
         <w:t>Structure</w:t>
       </w:r>
@@ -327,52 +334,26 @@
     </w:p>
     <w:p>
       <w:pPr>
-        <w:pStyle w:val="2"/>
-        <w:rPr>
-          <w:color w:val="2F5496" w:themeColor="accent1" w:themeShade="BF"/>
-          <w:sz w:val="21"/>
-          <w:szCs w:val="21"/>
-        </w:rPr>
-      </w:pPr>
-      <w:r>
-        <w:rPr>
-          <w:color w:val="2F5496" w:themeColor="accent1" w:themeShade="BF"/>
-          <w:sz w:val="21"/>
-          <w:szCs w:val="21"/>
-        </w:rPr>
+        <w:pStyle w:val="a7"/>
+      </w:pPr>
+      <w:r>
         <w:t>2</w:t>
       </w:r>
       <w:r>
-        <w:rPr>
-          <w:color w:val="2F5496" w:themeColor="accent1" w:themeShade="BF"/>
-          <w:sz w:val="21"/>
-          <w:szCs w:val="21"/>
-        </w:rPr>
         <w:t xml:space="preserve"> </w:t>
       </w:r>
       <w:r>
         <w:rPr>
           <w:rFonts w:hint="eastAsia"/>
-          <w:color w:val="2F5496" w:themeColor="accent1" w:themeShade="BF"/>
-          <w:sz w:val="21"/>
-          <w:szCs w:val="21"/>
         </w:rPr>
         <w:t>Course</w:t>
       </w:r>
       <w:r>
-        <w:rPr>
-          <w:color w:val="2F5496" w:themeColor="accent1" w:themeShade="BF"/>
-          <w:sz w:val="21"/>
-          <w:szCs w:val="21"/>
-        </w:rPr>
         <w:t xml:space="preserve"> </w:t>
       </w:r>
       <w:r>
         <w:rPr>
           <w:rFonts w:hint="eastAsia"/>
-          <w:color w:val="2F5496" w:themeColor="accent1" w:themeShade="BF"/>
-          <w:sz w:val="21"/>
-          <w:szCs w:val="21"/>
         </w:rPr>
         <w:t>Phases</w:t>
       </w:r>
@@ -691,7 +672,27 @@
           <w:sz w:val="21"/>
           <w:szCs w:val="21"/>
         </w:rPr>
-        <w:t>One very large solo project (Proj 2), due 4/2. Checkpoint due 3/12.</w:t>
+        <w:t>One very large solo project (</w:t>
+      </w:r>
+      <w:proofErr w:type="spellStart"/>
+      <w:r>
+        <w:rPr>
+          <w:rFonts w:ascii="Calibri" w:hAnsi="Calibri" w:cs="Calibri"/>
+          <w:color w:val="000000"/>
+          <w:sz w:val="21"/>
+          <w:szCs w:val="21"/>
+        </w:rPr>
+        <w:t>Proj</w:t>
+      </w:r>
+      <w:proofErr w:type="spellEnd"/>
+      <w:r>
+        <w:rPr>
+          <w:rFonts w:ascii="Calibri" w:hAnsi="Calibri" w:cs="Calibri"/>
+          <w:color w:val="000000"/>
+          <w:sz w:val="21"/>
+          <w:szCs w:val="21"/>
+        </w:rPr>
+        <w:t xml:space="preserve"> 2), due 4/2. Checkpoint due 3/12.</w:t>
       </w:r>
     </w:p>
     <w:p>
@@ -867,7 +868,6 @@
           <w:sz w:val="21"/>
           <w:szCs w:val="21"/>
         </w:rPr>
-        <w:lastRenderedPageBreak/>
         <w:t>Weeks 10-14</w:t>
       </w:r>
     </w:p>
@@ -894,6 +894,7 @@
           <w:sz w:val="21"/>
           <w:szCs w:val="21"/>
         </w:rPr>
+        <w:lastRenderedPageBreak/>
         <w:t>Project:</w:t>
       </w:r>
     </w:p>
@@ -913,14 +914,45 @@
           <w:szCs w:val="21"/>
         </w:rPr>
       </w:pPr>
-      <w:r>
-        <w:rPr>
-          <w:rFonts w:ascii="Calibri" w:hAnsi="Calibri" w:cs="Calibri"/>
-          <w:color w:val="000000"/>
-          <w:sz w:val="21"/>
-          <w:szCs w:val="21"/>
-        </w:rPr>
-        <w:t>Proj 3: Build Your Own World: An open ended project where you and a partner build a 2D world with physics according to your own design. Due during lab in the last week of the class.</w:t>
+      <w:proofErr w:type="spellStart"/>
+      <w:r>
+        <w:rPr>
+          <w:rFonts w:ascii="Calibri" w:hAnsi="Calibri" w:cs="Calibri"/>
+          <w:color w:val="000000"/>
+          <w:sz w:val="21"/>
+          <w:szCs w:val="21"/>
+        </w:rPr>
+        <w:t>Proj</w:t>
+      </w:r>
+      <w:proofErr w:type="spellEnd"/>
+      <w:r>
+        <w:rPr>
+          <w:rFonts w:ascii="Calibri" w:hAnsi="Calibri" w:cs="Calibri"/>
+          <w:color w:val="000000"/>
+          <w:sz w:val="21"/>
+          <w:szCs w:val="21"/>
+        </w:rPr>
+        <w:t xml:space="preserve"> 3: Build Your Own World: An </w:t>
+      </w:r>
+      <w:proofErr w:type="gramStart"/>
+      <w:r>
+        <w:rPr>
+          <w:rFonts w:ascii="Calibri" w:hAnsi="Calibri" w:cs="Calibri"/>
+          <w:color w:val="000000"/>
+          <w:sz w:val="21"/>
+          <w:szCs w:val="21"/>
+        </w:rPr>
+        <w:t>open ended</w:t>
+      </w:r>
+      <w:proofErr w:type="gramEnd"/>
+      <w:r>
+        <w:rPr>
+          <w:rFonts w:ascii="Calibri" w:hAnsi="Calibri" w:cs="Calibri"/>
+          <w:color w:val="000000"/>
+          <w:sz w:val="21"/>
+          <w:szCs w:val="21"/>
+        </w:rPr>
+        <w:t xml:space="preserve"> project where you and a partner build a 2D world with physics according to your own design. Due during lab in the last week of the class.</w:t>
       </w:r>
     </w:p>
     <w:p>
@@ -1015,10 +1047,2008 @@
         <w:t xml:space="preserve"> for more.</w:t>
       </w:r>
     </w:p>
-    <w:p>
-      <w:pPr>
+    <w:p/>
+    <w:p>
+      <w:pPr>
+        <w:pStyle w:val="a7"/>
+      </w:pPr>
+      <w:r>
         <w:rPr>
           <w:rFonts w:hint="eastAsia"/>
+        </w:rPr>
+        <w:t>3</w:t>
+      </w:r>
+      <w:r>
+        <w:t xml:space="preserve"> Learn to Use the Terminal (Optional)</w:t>
+      </w:r>
+    </w:p>
+    <w:p>
+      <w:pPr>
+        <w:widowControl/>
+        <w:spacing w:before="150" w:after="100" w:afterAutospacing="1" w:line="420" w:lineRule="atLeast"/>
+        <w:jc w:val="left"/>
+        <w:rPr>
+          <w:rFonts w:ascii="Helvetica" w:eastAsia="宋体" w:hAnsi="Helvetica" w:cs="Helvetica"/>
+          <w:color w:val="000000"/>
+          <w:kern w:val="0"/>
+          <w:szCs w:val="21"/>
+        </w:rPr>
+      </w:pPr>
+      <w:r>
+        <w:rPr>
+          <w:rFonts w:ascii="Helvetica" w:eastAsia="宋体" w:hAnsi="Helvetica" w:cs="Helvetica"/>
+          <w:color w:val="000000"/>
+          <w:kern w:val="0"/>
+          <w:szCs w:val="21"/>
+        </w:rPr>
+        <w:t>If you already know how to open and use a terminal, skip this section.</w:t>
+      </w:r>
+    </w:p>
+    <w:p>
+      <w:pPr>
+        <w:widowControl/>
+        <w:spacing w:before="150" w:after="100" w:afterAutospacing="1" w:line="420" w:lineRule="atLeast"/>
+        <w:jc w:val="left"/>
+        <w:rPr>
+          <w:rFonts w:ascii="Helvetica" w:eastAsia="宋体" w:hAnsi="Helvetica" w:cs="Helvetica"/>
+          <w:color w:val="000000"/>
+          <w:kern w:val="0"/>
+          <w:szCs w:val="21"/>
+        </w:rPr>
+      </w:pPr>
+      <w:r>
+        <w:rPr>
+          <w:rFonts w:ascii="Helvetica" w:eastAsia="宋体" w:hAnsi="Helvetica" w:cs="Helvetica"/>
+          <w:color w:val="000000"/>
+          <w:kern w:val="0"/>
+          <w:szCs w:val="21"/>
+        </w:rPr>
+        <w:t>The terminal is an application that allows you to run all sorts of programs, as well as manipulate files in your own computer. It is a powerful but also dangerous tool, so please be careful with using some of these commands. On Unix-like operating systems, the Terminal application will provide you with everything that you need. On macOS, for example, you can use Spotlight to search for the Terminal application.</w:t>
+      </w:r>
+    </w:p>
+    <w:p>
+      <w:pPr>
+        <w:widowControl/>
+        <w:spacing w:before="150" w:after="100" w:afterAutospacing="1" w:line="420" w:lineRule="atLeast"/>
+        <w:jc w:val="left"/>
+        <w:rPr>
+          <w:rFonts w:ascii="Helvetica" w:eastAsia="宋体" w:hAnsi="Helvetica" w:cs="Helvetica"/>
+          <w:color w:val="000000"/>
+          <w:kern w:val="0"/>
+          <w:szCs w:val="21"/>
+        </w:rPr>
+      </w:pPr>
+      <w:r>
+        <w:rPr>
+          <w:rFonts w:ascii="Helvetica" w:eastAsia="宋体" w:hAnsi="Helvetica" w:cs="Helvetica"/>
+          <w:color w:val="000000"/>
+          <w:kern w:val="0"/>
+          <w:szCs w:val="21"/>
+        </w:rPr>
+        <w:t>Here are some important ones that you may find useful in this course:</w:t>
+      </w:r>
+    </w:p>
+    <w:p>
+      <w:pPr>
+        <w:widowControl/>
+        <w:numPr>
+          <w:ilvl w:val="0"/>
+          <w:numId w:val="9"/>
+        </w:numPr>
+        <w:spacing w:line="420" w:lineRule="atLeast"/>
+        <w:jc w:val="left"/>
+        <w:rPr>
+          <w:rFonts w:ascii="Helvetica" w:eastAsia="宋体" w:hAnsi="Helvetica" w:cs="Helvetica"/>
+          <w:color w:val="000000"/>
+          <w:kern w:val="0"/>
+          <w:szCs w:val="21"/>
+        </w:rPr>
+      </w:pPr>
+      <w:r>
+        <w:rPr>
+          <w:rFonts w:ascii="Inconsolata" w:eastAsia="宋体" w:hAnsi="Inconsolata" w:cs="宋体"/>
+          <w:color w:val="000000"/>
+          <w:kern w:val="0"/>
+          <w:szCs w:val="21"/>
+          <w:bdr w:val="single" w:sz="6" w:space="0" w:color="000000" w:frame="1"/>
+        </w:rPr>
+        <w:t>cd</w:t>
+      </w:r>
+      <w:r>
+        <w:rPr>
+          <w:rFonts w:ascii="Helvetica" w:eastAsia="宋体" w:hAnsi="Helvetica" w:cs="Helvetica"/>
+          <w:color w:val="000000"/>
+          <w:kern w:val="0"/>
+          <w:szCs w:val="21"/>
+        </w:rPr>
+        <w:t>: change your working directory</w:t>
+      </w:r>
+    </w:p>
+    <w:p>
+      <w:pPr>
+        <w:widowControl/>
+        <w:numPr>
+          <w:ilvl w:val="0"/>
+          <w:numId w:val="9"/>
+        </w:numPr>
+        <w:shd w:val="clear" w:color="auto" w:fill="000000"/>
+        <w:tabs>
+          <w:tab w:val="clear" w:pos="720"/>
+          <w:tab w:val="left" w:pos="916"/>
+          <w:tab w:val="left" w:pos="1832"/>
+          <w:tab w:val="left" w:pos="2748"/>
+          <w:tab w:val="left" w:pos="3664"/>
+          <w:tab w:val="left" w:pos="4580"/>
+          <w:tab w:val="left" w:pos="5496"/>
+          <w:tab w:val="left" w:pos="6412"/>
+          <w:tab w:val="left" w:pos="7328"/>
+          <w:tab w:val="left" w:pos="8244"/>
+          <w:tab w:val="left" w:pos="9160"/>
+          <w:tab w:val="left" w:pos="10076"/>
+          <w:tab w:val="left" w:pos="10992"/>
+          <w:tab w:val="left" w:pos="11908"/>
+          <w:tab w:val="left" w:pos="12824"/>
+          <w:tab w:val="left" w:pos="13740"/>
+          <w:tab w:val="left" w:pos="14656"/>
+        </w:tabs>
+        <w:spacing w:line="420" w:lineRule="atLeast"/>
+        <w:jc w:val="left"/>
+        <w:rPr>
+          <w:rFonts w:ascii="Inconsolata" w:eastAsia="宋体" w:hAnsi="Inconsolata" w:cs="宋体"/>
+          <w:color w:val="F7F7F7"/>
+          <w:kern w:val="0"/>
+          <w:szCs w:val="21"/>
+          <w:bdr w:val="single" w:sz="6" w:space="0" w:color="000000" w:frame="1"/>
+        </w:rPr>
+      </w:pPr>
+      <w:r>
+        <w:rPr>
+          <w:rFonts w:ascii="Inconsolata" w:eastAsia="宋体" w:hAnsi="Inconsolata" w:cs="宋体"/>
+          <w:color w:val="F7F7F7"/>
+          <w:kern w:val="0"/>
+          <w:szCs w:val="21"/>
+          <w:bdr w:val="single" w:sz="6" w:space="0" w:color="000000" w:frame="1"/>
+        </w:rPr>
+        <w:t xml:space="preserve">  cd </w:t>
+      </w:r>
+      <w:proofErr w:type="spellStart"/>
+      <w:r>
+        <w:rPr>
+          <w:rFonts w:ascii="Inconsolata" w:eastAsia="宋体" w:hAnsi="Inconsolata" w:cs="宋体"/>
+          <w:color w:val="F7F7F7"/>
+          <w:kern w:val="0"/>
+          <w:szCs w:val="21"/>
+          <w:bdr w:val="single" w:sz="6" w:space="0" w:color="000000" w:frame="1"/>
+        </w:rPr>
+        <w:t>hw</w:t>
+      </w:r>
+      <w:proofErr w:type="spellEnd"/>
+    </w:p>
+    <w:p>
+      <w:pPr>
+        <w:widowControl/>
+        <w:spacing w:afterAutospacing="1" w:line="420" w:lineRule="atLeast"/>
+        <w:ind w:left="720"/>
+        <w:jc w:val="left"/>
+        <w:rPr>
+          <w:rFonts w:ascii="Helvetica" w:eastAsia="宋体" w:hAnsi="Helvetica" w:cs="Helvetica"/>
+          <w:color w:val="000000"/>
+          <w:kern w:val="0"/>
+          <w:szCs w:val="21"/>
+        </w:rPr>
+      </w:pPr>
+      <w:r>
+        <w:rPr>
+          <w:rFonts w:ascii="Helvetica" w:eastAsia="宋体" w:hAnsi="Helvetica" w:cs="Helvetica"/>
+          <w:color w:val="000000"/>
+          <w:kern w:val="0"/>
+          <w:szCs w:val="21"/>
+        </w:rPr>
+        <w:t>This command will change your directory to </w:t>
+      </w:r>
+      <w:proofErr w:type="spellStart"/>
+      <w:r>
+        <w:rPr>
+          <w:rFonts w:ascii="Inconsolata" w:eastAsia="宋体" w:hAnsi="Inconsolata" w:cs="宋体"/>
+          <w:color w:val="000000"/>
+          <w:kern w:val="0"/>
+          <w:szCs w:val="21"/>
+          <w:bdr w:val="single" w:sz="6" w:space="0" w:color="000000" w:frame="1"/>
+        </w:rPr>
+        <w:t>hw</w:t>
+      </w:r>
+      <w:proofErr w:type="spellEnd"/>
+      <w:r>
+        <w:rPr>
+          <w:rFonts w:ascii="Helvetica" w:eastAsia="宋体" w:hAnsi="Helvetica" w:cs="Helvetica"/>
+          <w:color w:val="000000"/>
+          <w:kern w:val="0"/>
+          <w:szCs w:val="21"/>
+        </w:rPr>
+        <w:t>.</w:t>
+      </w:r>
+    </w:p>
+    <w:p>
+      <w:pPr>
+        <w:widowControl/>
+        <w:numPr>
+          <w:ilvl w:val="0"/>
+          <w:numId w:val="9"/>
+        </w:numPr>
+        <w:spacing w:line="420" w:lineRule="atLeast"/>
+        <w:jc w:val="left"/>
+        <w:rPr>
+          <w:rFonts w:ascii="Helvetica" w:eastAsia="宋体" w:hAnsi="Helvetica" w:cs="Helvetica"/>
+          <w:color w:val="000000"/>
+          <w:kern w:val="0"/>
+          <w:szCs w:val="21"/>
+        </w:rPr>
+      </w:pPr>
+      <w:proofErr w:type="spellStart"/>
+      <w:r>
+        <w:rPr>
+          <w:rFonts w:ascii="Inconsolata" w:eastAsia="宋体" w:hAnsi="Inconsolata" w:cs="宋体"/>
+          <w:color w:val="000000"/>
+          <w:kern w:val="0"/>
+          <w:szCs w:val="21"/>
+          <w:bdr w:val="single" w:sz="6" w:space="0" w:color="000000" w:frame="1"/>
+        </w:rPr>
+        <w:t>pwd</w:t>
+      </w:r>
+      <w:proofErr w:type="spellEnd"/>
+      <w:r>
+        <w:rPr>
+          <w:rFonts w:ascii="Helvetica" w:eastAsia="宋体" w:hAnsi="Helvetica" w:cs="Helvetica"/>
+          <w:color w:val="000000"/>
+          <w:kern w:val="0"/>
+          <w:szCs w:val="21"/>
+        </w:rPr>
+        <w:t>: present working directory</w:t>
+      </w:r>
+    </w:p>
+    <w:p>
+      <w:pPr>
+        <w:widowControl/>
+        <w:numPr>
+          <w:ilvl w:val="0"/>
+          <w:numId w:val="9"/>
+        </w:numPr>
+        <w:shd w:val="clear" w:color="auto" w:fill="000000"/>
+        <w:tabs>
+          <w:tab w:val="clear" w:pos="720"/>
+          <w:tab w:val="left" w:pos="916"/>
+          <w:tab w:val="left" w:pos="1832"/>
+          <w:tab w:val="left" w:pos="2748"/>
+          <w:tab w:val="left" w:pos="3664"/>
+          <w:tab w:val="left" w:pos="4580"/>
+          <w:tab w:val="left" w:pos="5496"/>
+          <w:tab w:val="left" w:pos="6412"/>
+          <w:tab w:val="left" w:pos="7328"/>
+          <w:tab w:val="left" w:pos="8244"/>
+          <w:tab w:val="left" w:pos="9160"/>
+          <w:tab w:val="left" w:pos="10076"/>
+          <w:tab w:val="left" w:pos="10992"/>
+          <w:tab w:val="left" w:pos="11908"/>
+          <w:tab w:val="left" w:pos="12824"/>
+          <w:tab w:val="left" w:pos="13740"/>
+          <w:tab w:val="left" w:pos="14656"/>
+        </w:tabs>
+        <w:spacing w:line="420" w:lineRule="atLeast"/>
+        <w:jc w:val="left"/>
+        <w:rPr>
+          <w:rFonts w:ascii="Inconsolata" w:eastAsia="宋体" w:hAnsi="Inconsolata" w:cs="宋体"/>
+          <w:color w:val="F7F7F7"/>
+          <w:kern w:val="0"/>
+          <w:szCs w:val="21"/>
+          <w:bdr w:val="single" w:sz="6" w:space="0" w:color="000000" w:frame="1"/>
+        </w:rPr>
+      </w:pPr>
+      <w:r>
+        <w:rPr>
+          <w:rFonts w:ascii="Inconsolata" w:eastAsia="宋体" w:hAnsi="Inconsolata" w:cs="宋体"/>
+          <w:color w:val="F7F7F7"/>
+          <w:kern w:val="0"/>
+          <w:szCs w:val="21"/>
+          <w:bdr w:val="single" w:sz="6" w:space="0" w:color="000000" w:frame="1"/>
+        </w:rPr>
+        <w:t xml:space="preserve">  </w:t>
+      </w:r>
+      <w:proofErr w:type="spellStart"/>
+      <w:r>
+        <w:rPr>
+          <w:rFonts w:ascii="Inconsolata" w:eastAsia="宋体" w:hAnsi="Inconsolata" w:cs="宋体"/>
+          <w:color w:val="F7F7F7"/>
+          <w:kern w:val="0"/>
+          <w:szCs w:val="21"/>
+          <w:bdr w:val="single" w:sz="6" w:space="0" w:color="000000" w:frame="1"/>
+        </w:rPr>
+        <w:t>pwd</w:t>
+      </w:r>
+      <w:proofErr w:type="spellEnd"/>
+    </w:p>
+    <w:p>
+      <w:pPr>
+        <w:widowControl/>
+        <w:spacing w:before="150" w:after="100" w:afterAutospacing="1" w:line="420" w:lineRule="atLeast"/>
+        <w:ind w:left="720"/>
+        <w:jc w:val="left"/>
+        <w:rPr>
+          <w:rFonts w:ascii="Helvetica" w:eastAsia="宋体" w:hAnsi="Helvetica" w:cs="Helvetica"/>
+          <w:color w:val="000000"/>
+          <w:kern w:val="0"/>
+          <w:szCs w:val="21"/>
+        </w:rPr>
+      </w:pPr>
+      <w:r>
+        <w:rPr>
+          <w:rFonts w:ascii="Helvetica" w:eastAsia="宋体" w:hAnsi="Helvetica" w:cs="Helvetica"/>
+          <w:color w:val="000000"/>
+          <w:kern w:val="0"/>
+          <w:szCs w:val="21"/>
+        </w:rPr>
+        <w:t>This command will tell you the full absolute path for the current directory you are in if you are not sure where you are.</w:t>
+      </w:r>
+    </w:p>
+    <w:p>
+      <w:pPr>
+        <w:widowControl/>
+        <w:numPr>
+          <w:ilvl w:val="0"/>
+          <w:numId w:val="9"/>
+        </w:numPr>
+        <w:spacing w:line="420" w:lineRule="atLeast"/>
+        <w:jc w:val="left"/>
+        <w:rPr>
+          <w:rFonts w:ascii="Helvetica" w:eastAsia="宋体" w:hAnsi="Helvetica" w:cs="Helvetica"/>
+          <w:color w:val="000000"/>
+          <w:kern w:val="0"/>
+          <w:szCs w:val="21"/>
+        </w:rPr>
+      </w:pPr>
+      <w:r>
+        <w:rPr>
+          <w:rFonts w:ascii="Inconsolata" w:eastAsia="宋体" w:hAnsi="Inconsolata" w:cs="宋体"/>
+          <w:color w:val="000000"/>
+          <w:kern w:val="0"/>
+          <w:szCs w:val="21"/>
+          <w:bdr w:val="single" w:sz="6" w:space="0" w:color="000000" w:frame="1"/>
+        </w:rPr>
+        <w:t>.</w:t>
+      </w:r>
+      <w:r>
+        <w:rPr>
+          <w:rFonts w:ascii="Helvetica" w:eastAsia="宋体" w:hAnsi="Helvetica" w:cs="Helvetica"/>
+          <w:color w:val="000000"/>
+          <w:kern w:val="0"/>
+          <w:szCs w:val="21"/>
+        </w:rPr>
+        <w:t>: means your current directory</w:t>
+      </w:r>
+    </w:p>
+    <w:p>
+      <w:pPr>
+        <w:widowControl/>
+        <w:numPr>
+          <w:ilvl w:val="0"/>
+          <w:numId w:val="9"/>
+        </w:numPr>
+        <w:shd w:val="clear" w:color="auto" w:fill="000000"/>
+        <w:tabs>
+          <w:tab w:val="clear" w:pos="720"/>
+          <w:tab w:val="left" w:pos="916"/>
+          <w:tab w:val="left" w:pos="1832"/>
+          <w:tab w:val="left" w:pos="2748"/>
+          <w:tab w:val="left" w:pos="3664"/>
+          <w:tab w:val="left" w:pos="4580"/>
+          <w:tab w:val="left" w:pos="5496"/>
+          <w:tab w:val="left" w:pos="6412"/>
+          <w:tab w:val="left" w:pos="7328"/>
+          <w:tab w:val="left" w:pos="8244"/>
+          <w:tab w:val="left" w:pos="9160"/>
+          <w:tab w:val="left" w:pos="10076"/>
+          <w:tab w:val="left" w:pos="10992"/>
+          <w:tab w:val="left" w:pos="11908"/>
+          <w:tab w:val="left" w:pos="12824"/>
+          <w:tab w:val="left" w:pos="13740"/>
+          <w:tab w:val="left" w:pos="14656"/>
+        </w:tabs>
+        <w:spacing w:line="420" w:lineRule="atLeast"/>
+        <w:jc w:val="left"/>
+        <w:rPr>
+          <w:rFonts w:ascii="Inconsolata" w:eastAsia="宋体" w:hAnsi="Inconsolata" w:cs="宋体"/>
+          <w:color w:val="F7F7F7"/>
+          <w:kern w:val="0"/>
+          <w:szCs w:val="21"/>
+          <w:bdr w:val="single" w:sz="6" w:space="0" w:color="000000" w:frame="1"/>
+        </w:rPr>
+      </w:pPr>
+      <w:r>
+        <w:rPr>
+          <w:rFonts w:ascii="Inconsolata" w:eastAsia="宋体" w:hAnsi="Inconsolata" w:cs="宋体"/>
+          <w:color w:val="F7F7F7"/>
+          <w:kern w:val="0"/>
+          <w:szCs w:val="21"/>
+          <w:bdr w:val="single" w:sz="6" w:space="0" w:color="000000" w:frame="1"/>
+        </w:rPr>
+        <w:t xml:space="preserve">  </w:t>
+      </w:r>
+      <w:proofErr w:type="gramStart"/>
+      <w:r>
+        <w:rPr>
+          <w:rFonts w:ascii="Inconsolata" w:eastAsia="宋体" w:hAnsi="Inconsolata" w:cs="宋体"/>
+          <w:color w:val="F7F7F7"/>
+          <w:kern w:val="0"/>
+          <w:szCs w:val="21"/>
+          <w:bdr w:val="single" w:sz="6" w:space="0" w:color="000000" w:frame="1"/>
+        </w:rPr>
+        <w:t>cd .</w:t>
+      </w:r>
+      <w:proofErr w:type="gramEnd"/>
+    </w:p>
+    <w:p>
+      <w:pPr>
+        <w:widowControl/>
+        <w:spacing w:before="150" w:after="100" w:afterAutospacing="1" w:line="420" w:lineRule="atLeast"/>
+        <w:ind w:left="720"/>
+        <w:jc w:val="left"/>
+        <w:rPr>
+          <w:rFonts w:ascii="Helvetica" w:eastAsia="宋体" w:hAnsi="Helvetica" w:cs="Helvetica"/>
+          <w:color w:val="000000"/>
+          <w:kern w:val="0"/>
+          <w:szCs w:val="21"/>
+        </w:rPr>
+      </w:pPr>
+      <w:r>
+        <w:rPr>
+          <w:rFonts w:ascii="Helvetica" w:eastAsia="宋体" w:hAnsi="Helvetica" w:cs="Helvetica"/>
+          <w:color w:val="000000"/>
+          <w:kern w:val="0"/>
+          <w:szCs w:val="21"/>
+        </w:rPr>
+        <w:t>This command will change your directory to the current directory (aka. do nothing).</w:t>
+      </w:r>
+    </w:p>
+    <w:p>
+      <w:pPr>
+        <w:widowControl/>
+        <w:numPr>
+          <w:ilvl w:val="0"/>
+          <w:numId w:val="9"/>
+        </w:numPr>
+        <w:spacing w:line="420" w:lineRule="atLeast"/>
+        <w:jc w:val="left"/>
+        <w:rPr>
+          <w:rFonts w:ascii="Helvetica" w:eastAsia="宋体" w:hAnsi="Helvetica" w:cs="Helvetica"/>
+          <w:color w:val="000000"/>
+          <w:kern w:val="0"/>
+          <w:szCs w:val="21"/>
+        </w:rPr>
+      </w:pPr>
+      <w:proofErr w:type="gramStart"/>
+      <w:r>
+        <w:rPr>
+          <w:rFonts w:ascii="Inconsolata" w:eastAsia="宋体" w:hAnsi="Inconsolata" w:cs="宋体"/>
+          <w:color w:val="000000"/>
+          <w:kern w:val="0"/>
+          <w:szCs w:val="21"/>
+          <w:bdr w:val="single" w:sz="6" w:space="0" w:color="000000" w:frame="1"/>
+        </w:rPr>
+        <w:t>..</w:t>
+      </w:r>
+      <w:proofErr w:type="gramEnd"/>
+      <w:r>
+        <w:rPr>
+          <w:rFonts w:ascii="Helvetica" w:eastAsia="宋体" w:hAnsi="Helvetica" w:cs="Helvetica"/>
+          <w:color w:val="000000"/>
+          <w:kern w:val="0"/>
+          <w:szCs w:val="21"/>
+        </w:rPr>
+        <w:t>: means one parent directory above your current directory</w:t>
+      </w:r>
+    </w:p>
+    <w:p>
+      <w:pPr>
+        <w:widowControl/>
+        <w:numPr>
+          <w:ilvl w:val="0"/>
+          <w:numId w:val="9"/>
+        </w:numPr>
+        <w:shd w:val="clear" w:color="auto" w:fill="000000"/>
+        <w:tabs>
+          <w:tab w:val="clear" w:pos="720"/>
+          <w:tab w:val="left" w:pos="916"/>
+          <w:tab w:val="left" w:pos="1832"/>
+          <w:tab w:val="left" w:pos="2748"/>
+          <w:tab w:val="left" w:pos="3664"/>
+          <w:tab w:val="left" w:pos="4580"/>
+          <w:tab w:val="left" w:pos="5496"/>
+          <w:tab w:val="left" w:pos="6412"/>
+          <w:tab w:val="left" w:pos="7328"/>
+          <w:tab w:val="left" w:pos="8244"/>
+          <w:tab w:val="left" w:pos="9160"/>
+          <w:tab w:val="left" w:pos="10076"/>
+          <w:tab w:val="left" w:pos="10992"/>
+          <w:tab w:val="left" w:pos="11908"/>
+          <w:tab w:val="left" w:pos="12824"/>
+          <w:tab w:val="left" w:pos="13740"/>
+          <w:tab w:val="left" w:pos="14656"/>
+        </w:tabs>
+        <w:spacing w:line="420" w:lineRule="atLeast"/>
+        <w:jc w:val="left"/>
+        <w:rPr>
+          <w:rFonts w:ascii="Inconsolata" w:eastAsia="宋体" w:hAnsi="Inconsolata" w:cs="宋体"/>
+          <w:color w:val="F7F7F7"/>
+          <w:kern w:val="0"/>
+          <w:szCs w:val="21"/>
+          <w:bdr w:val="single" w:sz="6" w:space="0" w:color="000000" w:frame="1"/>
+        </w:rPr>
+      </w:pPr>
+      <w:r>
+        <w:rPr>
+          <w:rFonts w:ascii="Inconsolata" w:eastAsia="宋体" w:hAnsi="Inconsolata" w:cs="宋体"/>
+          <w:color w:val="F7F7F7"/>
+          <w:kern w:val="0"/>
+          <w:szCs w:val="21"/>
+          <w:bdr w:val="single" w:sz="6" w:space="0" w:color="000000" w:frame="1"/>
+        </w:rPr>
+        <w:lastRenderedPageBreak/>
+        <w:t xml:space="preserve">  cd</w:t>
+      </w:r>
+      <w:proofErr w:type="gramStart"/>
+      <w:r>
+        <w:rPr>
+          <w:rFonts w:ascii="Inconsolata" w:eastAsia="宋体" w:hAnsi="Inconsolata" w:cs="宋体"/>
+          <w:color w:val="F7F7F7"/>
+          <w:kern w:val="0"/>
+          <w:szCs w:val="21"/>
+          <w:bdr w:val="single" w:sz="6" w:space="0" w:color="000000" w:frame="1"/>
+        </w:rPr>
+        <w:t xml:space="preserve"> ..</w:t>
+      </w:r>
+      <w:proofErr w:type="gramEnd"/>
+    </w:p>
+    <w:p>
+      <w:pPr>
+        <w:widowControl/>
+        <w:spacing w:before="150" w:after="100" w:afterAutospacing="1" w:line="420" w:lineRule="atLeast"/>
+        <w:ind w:left="720"/>
+        <w:jc w:val="left"/>
+        <w:rPr>
+          <w:rFonts w:ascii="Helvetica" w:eastAsia="宋体" w:hAnsi="Helvetica" w:cs="Helvetica"/>
+          <w:color w:val="000000"/>
+          <w:kern w:val="0"/>
+          <w:szCs w:val="21"/>
+        </w:rPr>
+      </w:pPr>
+      <w:r>
+        <w:rPr>
+          <w:rFonts w:ascii="Helvetica" w:eastAsia="宋体" w:hAnsi="Helvetica" w:cs="Helvetica"/>
+          <w:color w:val="000000"/>
+          <w:kern w:val="0"/>
+          <w:szCs w:val="21"/>
+        </w:rPr>
+        <w:t>This command will change your directory to its parent. If you are in /workspace/day1/, the command will place you in /workspace/.</w:t>
+      </w:r>
+    </w:p>
+    <w:p>
+      <w:pPr>
+        <w:widowControl/>
+        <w:numPr>
+          <w:ilvl w:val="0"/>
+          <w:numId w:val="9"/>
+        </w:numPr>
+        <w:spacing w:line="420" w:lineRule="atLeast"/>
+        <w:jc w:val="left"/>
+        <w:rPr>
+          <w:rFonts w:ascii="Helvetica" w:eastAsia="宋体" w:hAnsi="Helvetica" w:cs="Helvetica"/>
+          <w:color w:val="000000"/>
+          <w:kern w:val="0"/>
+          <w:szCs w:val="21"/>
+        </w:rPr>
+      </w:pPr>
+      <w:r>
+        <w:rPr>
+          <w:rFonts w:ascii="Inconsolata" w:eastAsia="宋体" w:hAnsi="Inconsolata" w:cs="宋体"/>
+          <w:color w:val="000000"/>
+          <w:kern w:val="0"/>
+          <w:szCs w:val="21"/>
+          <w:bdr w:val="single" w:sz="6" w:space="0" w:color="000000" w:frame="1"/>
+        </w:rPr>
+        <w:t>ls</w:t>
+      </w:r>
+      <w:r>
+        <w:rPr>
+          <w:rFonts w:ascii="Helvetica" w:eastAsia="宋体" w:hAnsi="Helvetica" w:cs="Helvetica"/>
+          <w:color w:val="000000"/>
+          <w:kern w:val="0"/>
+          <w:szCs w:val="21"/>
+        </w:rPr>
+        <w:t>: list files/folders in directory</w:t>
+      </w:r>
+    </w:p>
+    <w:p>
+      <w:pPr>
+        <w:widowControl/>
+        <w:numPr>
+          <w:ilvl w:val="0"/>
+          <w:numId w:val="9"/>
+        </w:numPr>
+        <w:shd w:val="clear" w:color="auto" w:fill="000000"/>
+        <w:tabs>
+          <w:tab w:val="clear" w:pos="720"/>
+          <w:tab w:val="left" w:pos="916"/>
+          <w:tab w:val="left" w:pos="1832"/>
+          <w:tab w:val="left" w:pos="2748"/>
+          <w:tab w:val="left" w:pos="3664"/>
+          <w:tab w:val="left" w:pos="4580"/>
+          <w:tab w:val="left" w:pos="5496"/>
+          <w:tab w:val="left" w:pos="6412"/>
+          <w:tab w:val="left" w:pos="7328"/>
+          <w:tab w:val="left" w:pos="8244"/>
+          <w:tab w:val="left" w:pos="9160"/>
+          <w:tab w:val="left" w:pos="10076"/>
+          <w:tab w:val="left" w:pos="10992"/>
+          <w:tab w:val="left" w:pos="11908"/>
+          <w:tab w:val="left" w:pos="12824"/>
+          <w:tab w:val="left" w:pos="13740"/>
+          <w:tab w:val="left" w:pos="14656"/>
+        </w:tabs>
+        <w:spacing w:line="420" w:lineRule="atLeast"/>
+        <w:jc w:val="left"/>
+        <w:rPr>
+          <w:rFonts w:ascii="Inconsolata" w:eastAsia="宋体" w:hAnsi="Inconsolata" w:cs="宋体"/>
+          <w:color w:val="F7F7F7"/>
+          <w:kern w:val="0"/>
+          <w:szCs w:val="21"/>
+          <w:bdr w:val="single" w:sz="6" w:space="0" w:color="000000" w:frame="1"/>
+        </w:rPr>
+      </w:pPr>
+      <w:r>
+        <w:rPr>
+          <w:rFonts w:ascii="Inconsolata" w:eastAsia="宋体" w:hAnsi="Inconsolata" w:cs="宋体"/>
+          <w:color w:val="F7F7F7"/>
+          <w:kern w:val="0"/>
+          <w:szCs w:val="21"/>
+          <w:bdr w:val="single" w:sz="6" w:space="0" w:color="000000" w:frame="1"/>
+        </w:rPr>
+        <w:t xml:space="preserve">  ls</w:t>
+      </w:r>
+    </w:p>
+    <w:p>
+      <w:pPr>
+        <w:widowControl/>
+        <w:spacing w:before="150" w:after="100" w:afterAutospacing="1" w:line="420" w:lineRule="atLeast"/>
+        <w:ind w:left="720"/>
+        <w:jc w:val="left"/>
+        <w:rPr>
+          <w:rFonts w:ascii="Helvetica" w:eastAsia="宋体" w:hAnsi="Helvetica" w:cs="Helvetica"/>
+          <w:color w:val="000000"/>
+          <w:kern w:val="0"/>
+          <w:szCs w:val="21"/>
+        </w:rPr>
+      </w:pPr>
+      <w:r>
+        <w:rPr>
+          <w:rFonts w:ascii="Helvetica" w:eastAsia="宋体" w:hAnsi="Helvetica" w:cs="Helvetica"/>
+          <w:color w:val="000000"/>
+          <w:kern w:val="0"/>
+          <w:szCs w:val="21"/>
+        </w:rPr>
+        <w:t>This command will list all the files and folders in your current directory.</w:t>
+      </w:r>
+    </w:p>
+    <w:p>
+      <w:pPr>
+        <w:widowControl/>
+        <w:shd w:val="clear" w:color="auto" w:fill="000000"/>
+        <w:tabs>
+          <w:tab w:val="left" w:pos="916"/>
+          <w:tab w:val="left" w:pos="1832"/>
+          <w:tab w:val="left" w:pos="2748"/>
+          <w:tab w:val="left" w:pos="3664"/>
+          <w:tab w:val="left" w:pos="4580"/>
+          <w:tab w:val="left" w:pos="5496"/>
+          <w:tab w:val="left" w:pos="6412"/>
+          <w:tab w:val="left" w:pos="7328"/>
+          <w:tab w:val="left" w:pos="8244"/>
+          <w:tab w:val="left" w:pos="9160"/>
+          <w:tab w:val="left" w:pos="10076"/>
+          <w:tab w:val="left" w:pos="10992"/>
+          <w:tab w:val="left" w:pos="11908"/>
+          <w:tab w:val="left" w:pos="12824"/>
+          <w:tab w:val="left" w:pos="13740"/>
+          <w:tab w:val="left" w:pos="14656"/>
+        </w:tabs>
+        <w:spacing w:line="420" w:lineRule="atLeast"/>
+        <w:ind w:left="720"/>
+        <w:jc w:val="left"/>
+        <w:rPr>
+          <w:rFonts w:ascii="Inconsolata" w:eastAsia="宋体" w:hAnsi="Inconsolata" w:cs="宋体"/>
+          <w:color w:val="F7F7F7"/>
+          <w:kern w:val="0"/>
+          <w:szCs w:val="21"/>
+          <w:bdr w:val="single" w:sz="6" w:space="0" w:color="000000" w:frame="1"/>
+        </w:rPr>
+      </w:pPr>
+      <w:r>
+        <w:rPr>
+          <w:rFonts w:ascii="Inconsolata" w:eastAsia="宋体" w:hAnsi="Inconsolata" w:cs="宋体"/>
+          <w:color w:val="F7F7F7"/>
+          <w:kern w:val="0"/>
+          <w:szCs w:val="21"/>
+          <w:bdr w:val="single" w:sz="6" w:space="0" w:color="000000" w:frame="1"/>
+        </w:rPr>
+        <w:t xml:space="preserve">  ls -l</w:t>
+      </w:r>
+    </w:p>
+    <w:p>
+      <w:pPr>
+        <w:widowControl/>
+        <w:spacing w:before="150" w:after="100" w:afterAutospacing="1" w:line="420" w:lineRule="atLeast"/>
+        <w:ind w:left="720"/>
+        <w:jc w:val="left"/>
+        <w:rPr>
+          <w:rFonts w:ascii="Helvetica" w:eastAsia="宋体" w:hAnsi="Helvetica" w:cs="Helvetica"/>
+          <w:color w:val="000000"/>
+          <w:kern w:val="0"/>
+          <w:szCs w:val="21"/>
+        </w:rPr>
+      </w:pPr>
+      <w:r>
+        <w:rPr>
+          <w:rFonts w:ascii="Helvetica" w:eastAsia="宋体" w:hAnsi="Helvetica" w:cs="Helvetica"/>
+          <w:color w:val="000000"/>
+          <w:kern w:val="0"/>
+          <w:szCs w:val="21"/>
+        </w:rPr>
+        <w:t>This command will list all the files and folders in your current directory with timestamps and file permissions. This can help you double-check if your file updated correctly or change the read-write- execute permissions for your files.</w:t>
+      </w:r>
+    </w:p>
+    <w:p>
+      <w:pPr>
+        <w:widowControl/>
+        <w:numPr>
+          <w:ilvl w:val="0"/>
+          <w:numId w:val="9"/>
+        </w:numPr>
+        <w:spacing w:line="420" w:lineRule="atLeast"/>
+        <w:jc w:val="left"/>
+        <w:rPr>
+          <w:rFonts w:ascii="Helvetica" w:eastAsia="宋体" w:hAnsi="Helvetica" w:cs="Helvetica"/>
+          <w:color w:val="000000"/>
+          <w:kern w:val="0"/>
+          <w:szCs w:val="21"/>
+        </w:rPr>
+      </w:pPr>
+      <w:proofErr w:type="spellStart"/>
+      <w:r>
+        <w:rPr>
+          <w:rFonts w:ascii="Inconsolata" w:eastAsia="宋体" w:hAnsi="Inconsolata" w:cs="宋体"/>
+          <w:color w:val="000000"/>
+          <w:kern w:val="0"/>
+          <w:szCs w:val="21"/>
+          <w:bdr w:val="single" w:sz="6" w:space="0" w:color="000000" w:frame="1"/>
+        </w:rPr>
+        <w:t>mkdir</w:t>
+      </w:r>
+      <w:proofErr w:type="spellEnd"/>
+      <w:r>
+        <w:rPr>
+          <w:rFonts w:ascii="Helvetica" w:eastAsia="宋体" w:hAnsi="Helvetica" w:cs="Helvetica"/>
+          <w:color w:val="000000"/>
+          <w:kern w:val="0"/>
+          <w:szCs w:val="21"/>
+        </w:rPr>
+        <w:t>: make a directory</w:t>
+      </w:r>
+    </w:p>
+    <w:p>
+      <w:pPr>
+        <w:widowControl/>
+        <w:numPr>
+          <w:ilvl w:val="0"/>
+          <w:numId w:val="9"/>
+        </w:numPr>
+        <w:shd w:val="clear" w:color="auto" w:fill="000000"/>
+        <w:tabs>
+          <w:tab w:val="clear" w:pos="720"/>
+          <w:tab w:val="left" w:pos="916"/>
+          <w:tab w:val="left" w:pos="1832"/>
+          <w:tab w:val="left" w:pos="2748"/>
+          <w:tab w:val="left" w:pos="3664"/>
+          <w:tab w:val="left" w:pos="4580"/>
+          <w:tab w:val="left" w:pos="5496"/>
+          <w:tab w:val="left" w:pos="6412"/>
+          <w:tab w:val="left" w:pos="7328"/>
+          <w:tab w:val="left" w:pos="8244"/>
+          <w:tab w:val="left" w:pos="9160"/>
+          <w:tab w:val="left" w:pos="10076"/>
+          <w:tab w:val="left" w:pos="10992"/>
+          <w:tab w:val="left" w:pos="11908"/>
+          <w:tab w:val="left" w:pos="12824"/>
+          <w:tab w:val="left" w:pos="13740"/>
+          <w:tab w:val="left" w:pos="14656"/>
+        </w:tabs>
+        <w:spacing w:line="420" w:lineRule="atLeast"/>
+        <w:jc w:val="left"/>
+        <w:rPr>
+          <w:rFonts w:ascii="Inconsolata" w:eastAsia="宋体" w:hAnsi="Inconsolata" w:cs="宋体"/>
+          <w:color w:val="F7F7F7"/>
+          <w:kern w:val="0"/>
+          <w:szCs w:val="21"/>
+          <w:bdr w:val="single" w:sz="6" w:space="0" w:color="000000" w:frame="1"/>
+        </w:rPr>
+      </w:pPr>
+      <w:r>
+        <w:rPr>
+          <w:rFonts w:ascii="Inconsolata" w:eastAsia="宋体" w:hAnsi="Inconsolata" w:cs="宋体"/>
+          <w:color w:val="F7F7F7"/>
+          <w:kern w:val="0"/>
+          <w:szCs w:val="21"/>
+          <w:bdr w:val="single" w:sz="6" w:space="0" w:color="000000" w:frame="1"/>
+        </w:rPr>
+        <w:t xml:space="preserve">  </w:t>
+      </w:r>
+      <w:proofErr w:type="spellStart"/>
+      <w:r>
+        <w:rPr>
+          <w:rFonts w:ascii="Inconsolata" w:eastAsia="宋体" w:hAnsi="Inconsolata" w:cs="宋体"/>
+          <w:color w:val="F7F7F7"/>
+          <w:kern w:val="0"/>
+          <w:szCs w:val="21"/>
+          <w:bdr w:val="single" w:sz="6" w:space="0" w:color="000000" w:frame="1"/>
+        </w:rPr>
+        <w:t>mkdir</w:t>
+      </w:r>
+      <w:proofErr w:type="spellEnd"/>
+      <w:r>
+        <w:rPr>
+          <w:rFonts w:ascii="Inconsolata" w:eastAsia="宋体" w:hAnsi="Inconsolata" w:cs="宋体"/>
+          <w:color w:val="F7F7F7"/>
+          <w:kern w:val="0"/>
+          <w:szCs w:val="21"/>
+          <w:bdr w:val="single" w:sz="6" w:space="0" w:color="000000" w:frame="1"/>
+        </w:rPr>
+        <w:t xml:space="preserve"> </w:t>
+      </w:r>
+      <w:proofErr w:type="spellStart"/>
+      <w:r>
+        <w:rPr>
+          <w:rFonts w:ascii="Inconsolata" w:eastAsia="宋体" w:hAnsi="Inconsolata" w:cs="宋体"/>
+          <w:color w:val="F7F7F7"/>
+          <w:kern w:val="0"/>
+          <w:szCs w:val="21"/>
+          <w:bdr w:val="single" w:sz="6" w:space="0" w:color="000000" w:frame="1"/>
+        </w:rPr>
+        <w:t>dirname</w:t>
+      </w:r>
+      <w:proofErr w:type="spellEnd"/>
+    </w:p>
+    <w:p>
+      <w:pPr>
+        <w:widowControl/>
+        <w:spacing w:afterAutospacing="1" w:line="420" w:lineRule="atLeast"/>
+        <w:ind w:left="720"/>
+        <w:jc w:val="left"/>
+        <w:rPr>
+          <w:rFonts w:ascii="Helvetica" w:eastAsia="宋体" w:hAnsi="Helvetica" w:cs="Helvetica"/>
+          <w:color w:val="000000"/>
+          <w:kern w:val="0"/>
+          <w:szCs w:val="21"/>
+        </w:rPr>
+      </w:pPr>
+      <w:r>
+        <w:rPr>
+          <w:rFonts w:ascii="Helvetica" w:eastAsia="宋体" w:hAnsi="Helvetica" w:cs="Helvetica"/>
+          <w:color w:val="000000"/>
+          <w:kern w:val="0"/>
+          <w:szCs w:val="21"/>
+        </w:rPr>
+        <w:t>This command will make a directory within the current directory called </w:t>
+      </w:r>
+      <w:proofErr w:type="spellStart"/>
+      <w:r>
+        <w:rPr>
+          <w:rFonts w:ascii="Inconsolata" w:eastAsia="宋体" w:hAnsi="Inconsolata" w:cs="宋体"/>
+          <w:color w:val="000000"/>
+          <w:kern w:val="0"/>
+          <w:szCs w:val="21"/>
+          <w:bdr w:val="single" w:sz="6" w:space="0" w:color="000000" w:frame="1"/>
+        </w:rPr>
+        <w:t>dirname</w:t>
+      </w:r>
+      <w:proofErr w:type="spellEnd"/>
+      <w:r>
+        <w:rPr>
+          <w:rFonts w:ascii="Helvetica" w:eastAsia="宋体" w:hAnsi="Helvetica" w:cs="Helvetica"/>
+          <w:color w:val="000000"/>
+          <w:kern w:val="0"/>
+          <w:szCs w:val="21"/>
+        </w:rPr>
+        <w:t>.</w:t>
+      </w:r>
+    </w:p>
+    <w:p>
+      <w:pPr>
+        <w:widowControl/>
+        <w:numPr>
+          <w:ilvl w:val="0"/>
+          <w:numId w:val="9"/>
+        </w:numPr>
+        <w:spacing w:line="420" w:lineRule="atLeast"/>
+        <w:jc w:val="left"/>
+        <w:rPr>
+          <w:rFonts w:ascii="Helvetica" w:eastAsia="宋体" w:hAnsi="Helvetica" w:cs="Helvetica"/>
+          <w:color w:val="000000"/>
+          <w:kern w:val="0"/>
+          <w:szCs w:val="21"/>
+        </w:rPr>
+      </w:pPr>
+      <w:r>
+        <w:rPr>
+          <w:rFonts w:ascii="Inconsolata" w:eastAsia="宋体" w:hAnsi="Inconsolata" w:cs="宋体"/>
+          <w:color w:val="000000"/>
+          <w:kern w:val="0"/>
+          <w:szCs w:val="21"/>
+          <w:bdr w:val="single" w:sz="6" w:space="0" w:color="000000" w:frame="1"/>
+        </w:rPr>
+        <w:t>rm</w:t>
+      </w:r>
+      <w:r>
+        <w:rPr>
+          <w:rFonts w:ascii="Helvetica" w:eastAsia="宋体" w:hAnsi="Helvetica" w:cs="Helvetica"/>
+          <w:color w:val="000000"/>
+          <w:kern w:val="0"/>
+          <w:szCs w:val="21"/>
+        </w:rPr>
+        <w:t>: remove a file</w:t>
+      </w:r>
+    </w:p>
+    <w:p>
+      <w:pPr>
+        <w:widowControl/>
+        <w:numPr>
+          <w:ilvl w:val="0"/>
+          <w:numId w:val="9"/>
+        </w:numPr>
+        <w:shd w:val="clear" w:color="auto" w:fill="000000"/>
+        <w:tabs>
+          <w:tab w:val="clear" w:pos="720"/>
+          <w:tab w:val="left" w:pos="916"/>
+          <w:tab w:val="left" w:pos="1832"/>
+          <w:tab w:val="left" w:pos="2748"/>
+          <w:tab w:val="left" w:pos="3664"/>
+          <w:tab w:val="left" w:pos="4580"/>
+          <w:tab w:val="left" w:pos="5496"/>
+          <w:tab w:val="left" w:pos="6412"/>
+          <w:tab w:val="left" w:pos="7328"/>
+          <w:tab w:val="left" w:pos="8244"/>
+          <w:tab w:val="left" w:pos="9160"/>
+          <w:tab w:val="left" w:pos="10076"/>
+          <w:tab w:val="left" w:pos="10992"/>
+          <w:tab w:val="left" w:pos="11908"/>
+          <w:tab w:val="left" w:pos="12824"/>
+          <w:tab w:val="left" w:pos="13740"/>
+          <w:tab w:val="left" w:pos="14656"/>
+        </w:tabs>
+        <w:spacing w:line="420" w:lineRule="atLeast"/>
+        <w:jc w:val="left"/>
+        <w:rPr>
+          <w:rFonts w:ascii="Inconsolata" w:eastAsia="宋体" w:hAnsi="Inconsolata" w:cs="宋体"/>
+          <w:color w:val="F7F7F7"/>
+          <w:kern w:val="0"/>
+          <w:szCs w:val="21"/>
+          <w:bdr w:val="single" w:sz="6" w:space="0" w:color="000000" w:frame="1"/>
+        </w:rPr>
+      </w:pPr>
+      <w:r>
+        <w:rPr>
+          <w:rFonts w:ascii="Inconsolata" w:eastAsia="宋体" w:hAnsi="Inconsolata" w:cs="宋体"/>
+          <w:color w:val="F7F7F7"/>
+          <w:kern w:val="0"/>
+          <w:szCs w:val="21"/>
+          <w:bdr w:val="single" w:sz="6" w:space="0" w:color="000000" w:frame="1"/>
+        </w:rPr>
+        <w:t xml:space="preserve">  rm file1</w:t>
+      </w:r>
+    </w:p>
+    <w:p>
+      <w:pPr>
+        <w:widowControl/>
+        <w:spacing w:afterAutospacing="1" w:line="420" w:lineRule="atLeast"/>
+        <w:ind w:left="720"/>
+        <w:jc w:val="left"/>
+        <w:rPr>
+          <w:rFonts w:ascii="Helvetica" w:eastAsia="宋体" w:hAnsi="Helvetica" w:cs="Helvetica"/>
+          <w:color w:val="000000"/>
+          <w:kern w:val="0"/>
+          <w:szCs w:val="21"/>
+        </w:rPr>
+      </w:pPr>
+      <w:r>
+        <w:rPr>
+          <w:rFonts w:ascii="Helvetica" w:eastAsia="宋体" w:hAnsi="Helvetica" w:cs="Helvetica"/>
+          <w:color w:val="000000"/>
+          <w:kern w:val="0"/>
+          <w:szCs w:val="21"/>
+        </w:rPr>
+        <w:t>This command will remove file1 from the current directory. It will not work if </w:t>
+      </w:r>
+      <w:r>
+        <w:rPr>
+          <w:rFonts w:ascii="Inconsolata" w:eastAsia="宋体" w:hAnsi="Inconsolata" w:cs="宋体"/>
+          <w:color w:val="000000"/>
+          <w:kern w:val="0"/>
+          <w:szCs w:val="21"/>
+          <w:bdr w:val="single" w:sz="6" w:space="0" w:color="000000" w:frame="1"/>
+        </w:rPr>
+        <w:t>file1</w:t>
+      </w:r>
+      <w:r>
+        <w:rPr>
+          <w:rFonts w:ascii="Helvetica" w:eastAsia="宋体" w:hAnsi="Helvetica" w:cs="Helvetica"/>
+          <w:color w:val="000000"/>
+          <w:kern w:val="0"/>
+          <w:szCs w:val="21"/>
+        </w:rPr>
+        <w:t> does not exist.</w:t>
+      </w:r>
+    </w:p>
+    <w:p>
+      <w:pPr>
+        <w:widowControl/>
+        <w:shd w:val="clear" w:color="auto" w:fill="000000"/>
+        <w:tabs>
+          <w:tab w:val="left" w:pos="916"/>
+          <w:tab w:val="left" w:pos="1832"/>
+          <w:tab w:val="left" w:pos="2748"/>
+          <w:tab w:val="left" w:pos="3664"/>
+          <w:tab w:val="left" w:pos="4580"/>
+          <w:tab w:val="left" w:pos="5496"/>
+          <w:tab w:val="left" w:pos="6412"/>
+          <w:tab w:val="left" w:pos="7328"/>
+          <w:tab w:val="left" w:pos="8244"/>
+          <w:tab w:val="left" w:pos="9160"/>
+          <w:tab w:val="left" w:pos="10076"/>
+          <w:tab w:val="left" w:pos="10992"/>
+          <w:tab w:val="left" w:pos="11908"/>
+          <w:tab w:val="left" w:pos="12824"/>
+          <w:tab w:val="left" w:pos="13740"/>
+          <w:tab w:val="left" w:pos="14656"/>
+        </w:tabs>
+        <w:spacing w:line="420" w:lineRule="atLeast"/>
+        <w:ind w:left="720"/>
+        <w:jc w:val="left"/>
+        <w:rPr>
+          <w:rFonts w:ascii="Inconsolata" w:eastAsia="宋体" w:hAnsi="Inconsolata" w:cs="宋体"/>
+          <w:color w:val="F7F7F7"/>
+          <w:kern w:val="0"/>
+          <w:szCs w:val="21"/>
+          <w:bdr w:val="single" w:sz="6" w:space="0" w:color="000000" w:frame="1"/>
+        </w:rPr>
+      </w:pPr>
+      <w:r>
+        <w:rPr>
+          <w:rFonts w:ascii="Inconsolata" w:eastAsia="宋体" w:hAnsi="Inconsolata" w:cs="宋体"/>
+          <w:color w:val="F7F7F7"/>
+          <w:kern w:val="0"/>
+          <w:szCs w:val="21"/>
+          <w:bdr w:val="single" w:sz="6" w:space="0" w:color="000000" w:frame="1"/>
+        </w:rPr>
+        <w:t xml:space="preserve">  rm -r dir1</w:t>
+      </w:r>
+    </w:p>
+    <w:p>
+      <w:pPr>
+        <w:widowControl/>
+        <w:spacing w:afterAutospacing="1" w:line="420" w:lineRule="atLeast"/>
+        <w:ind w:left="720"/>
+        <w:jc w:val="left"/>
+        <w:rPr>
+          <w:rFonts w:ascii="Helvetica" w:eastAsia="宋体" w:hAnsi="Helvetica" w:cs="Helvetica"/>
+          <w:color w:val="000000"/>
+          <w:kern w:val="0"/>
+          <w:szCs w:val="21"/>
+        </w:rPr>
+      </w:pPr>
+      <w:r>
+        <w:rPr>
+          <w:rFonts w:ascii="Helvetica" w:eastAsia="宋体" w:hAnsi="Helvetica" w:cs="Helvetica"/>
+          <w:color w:val="000000"/>
+          <w:kern w:val="0"/>
+          <w:szCs w:val="21"/>
+        </w:rPr>
+        <w:t>This command will remove the </w:t>
+      </w:r>
+      <w:r>
+        <w:rPr>
+          <w:rFonts w:ascii="Inconsolata" w:eastAsia="宋体" w:hAnsi="Inconsolata" w:cs="宋体"/>
+          <w:color w:val="000000"/>
+          <w:kern w:val="0"/>
+          <w:szCs w:val="21"/>
+          <w:bdr w:val="single" w:sz="6" w:space="0" w:color="000000" w:frame="1"/>
+        </w:rPr>
+        <w:t>dir1</w:t>
+      </w:r>
+      <w:r>
+        <w:rPr>
+          <w:rFonts w:ascii="Helvetica" w:eastAsia="宋体" w:hAnsi="Helvetica" w:cs="Helvetica"/>
+          <w:color w:val="000000"/>
+          <w:kern w:val="0"/>
+          <w:szCs w:val="21"/>
+        </w:rPr>
+        <w:t> directory recursively. In other words, it will delete all the files and directories in </w:t>
+      </w:r>
+      <w:r>
+        <w:rPr>
+          <w:rFonts w:ascii="Inconsolata" w:eastAsia="宋体" w:hAnsi="Inconsolata" w:cs="宋体"/>
+          <w:color w:val="000000"/>
+          <w:kern w:val="0"/>
+          <w:szCs w:val="21"/>
+          <w:bdr w:val="single" w:sz="6" w:space="0" w:color="000000" w:frame="1"/>
+        </w:rPr>
+        <w:t>dir1</w:t>
+      </w:r>
+      <w:r>
+        <w:rPr>
+          <w:rFonts w:ascii="Helvetica" w:eastAsia="宋体" w:hAnsi="Helvetica" w:cs="Helvetica"/>
+          <w:color w:val="000000"/>
+          <w:kern w:val="0"/>
+          <w:szCs w:val="21"/>
+        </w:rPr>
+        <w:t> in addition to </w:t>
+      </w:r>
+      <w:r>
+        <w:rPr>
+          <w:rFonts w:ascii="Inconsolata" w:eastAsia="宋体" w:hAnsi="Inconsolata" w:cs="宋体"/>
+          <w:color w:val="000000"/>
+          <w:kern w:val="0"/>
+          <w:szCs w:val="21"/>
+          <w:bdr w:val="single" w:sz="6" w:space="0" w:color="000000" w:frame="1"/>
+        </w:rPr>
+        <w:t>dir1</w:t>
+      </w:r>
+      <w:r>
+        <w:rPr>
+          <w:rFonts w:ascii="Helvetica" w:eastAsia="宋体" w:hAnsi="Helvetica" w:cs="Helvetica"/>
+          <w:color w:val="000000"/>
+          <w:kern w:val="0"/>
+          <w:szCs w:val="21"/>
+        </w:rPr>
+        <w:t> itself. Be careful with this command!</w:t>
+      </w:r>
+    </w:p>
+    <w:p>
+      <w:pPr>
+        <w:widowControl/>
+        <w:numPr>
+          <w:ilvl w:val="0"/>
+          <w:numId w:val="9"/>
+        </w:numPr>
+        <w:spacing w:line="420" w:lineRule="atLeast"/>
+        <w:jc w:val="left"/>
+        <w:rPr>
+          <w:rFonts w:ascii="Helvetica" w:eastAsia="宋体" w:hAnsi="Helvetica" w:cs="Helvetica"/>
+          <w:color w:val="000000"/>
+          <w:kern w:val="0"/>
+          <w:szCs w:val="21"/>
+        </w:rPr>
+      </w:pPr>
+      <w:r>
+        <w:rPr>
+          <w:rFonts w:ascii="Inconsolata" w:eastAsia="宋体" w:hAnsi="Inconsolata" w:cs="宋体"/>
+          <w:color w:val="000000"/>
+          <w:kern w:val="0"/>
+          <w:szCs w:val="21"/>
+          <w:bdr w:val="single" w:sz="6" w:space="0" w:color="000000" w:frame="1"/>
+        </w:rPr>
+        <w:t>cp</w:t>
+      </w:r>
+      <w:r>
+        <w:rPr>
+          <w:rFonts w:ascii="Helvetica" w:eastAsia="宋体" w:hAnsi="Helvetica" w:cs="Helvetica"/>
+          <w:color w:val="000000"/>
+          <w:kern w:val="0"/>
+          <w:szCs w:val="21"/>
+        </w:rPr>
+        <w:t>: copy a file</w:t>
+      </w:r>
+    </w:p>
+    <w:p>
+      <w:pPr>
+        <w:widowControl/>
+        <w:numPr>
+          <w:ilvl w:val="0"/>
+          <w:numId w:val="9"/>
+        </w:numPr>
+        <w:shd w:val="clear" w:color="auto" w:fill="000000"/>
+        <w:tabs>
+          <w:tab w:val="clear" w:pos="720"/>
+          <w:tab w:val="left" w:pos="916"/>
+          <w:tab w:val="left" w:pos="1832"/>
+          <w:tab w:val="left" w:pos="2748"/>
+          <w:tab w:val="left" w:pos="3664"/>
+          <w:tab w:val="left" w:pos="4580"/>
+          <w:tab w:val="left" w:pos="5496"/>
+          <w:tab w:val="left" w:pos="6412"/>
+          <w:tab w:val="left" w:pos="7328"/>
+          <w:tab w:val="left" w:pos="8244"/>
+          <w:tab w:val="left" w:pos="9160"/>
+          <w:tab w:val="left" w:pos="10076"/>
+          <w:tab w:val="left" w:pos="10992"/>
+          <w:tab w:val="left" w:pos="11908"/>
+          <w:tab w:val="left" w:pos="12824"/>
+          <w:tab w:val="left" w:pos="13740"/>
+          <w:tab w:val="left" w:pos="14656"/>
+        </w:tabs>
+        <w:spacing w:line="420" w:lineRule="atLeast"/>
+        <w:jc w:val="left"/>
+        <w:rPr>
+          <w:rFonts w:ascii="Inconsolata" w:eastAsia="宋体" w:hAnsi="Inconsolata" w:cs="宋体"/>
+          <w:color w:val="F7F7F7"/>
+          <w:kern w:val="0"/>
+          <w:szCs w:val="21"/>
+          <w:bdr w:val="single" w:sz="6" w:space="0" w:color="000000" w:frame="1"/>
+        </w:rPr>
+      </w:pPr>
+      <w:r>
+        <w:rPr>
+          <w:rFonts w:ascii="Inconsolata" w:eastAsia="宋体" w:hAnsi="Inconsolata" w:cs="宋体"/>
+          <w:color w:val="F7F7F7"/>
+          <w:kern w:val="0"/>
+          <w:szCs w:val="21"/>
+          <w:bdr w:val="single" w:sz="6" w:space="0" w:color="000000" w:frame="1"/>
+        </w:rPr>
+        <w:t xml:space="preserve">  cp lab1/original lab2/duplicate</w:t>
+      </w:r>
+    </w:p>
+    <w:p>
+      <w:pPr>
+        <w:widowControl/>
+        <w:spacing w:afterAutospacing="1" w:line="420" w:lineRule="atLeast"/>
+        <w:ind w:left="720"/>
+        <w:jc w:val="left"/>
+        <w:rPr>
+          <w:rFonts w:ascii="Helvetica" w:eastAsia="宋体" w:hAnsi="Helvetica" w:cs="Helvetica"/>
+          <w:color w:val="000000"/>
+          <w:kern w:val="0"/>
+          <w:szCs w:val="21"/>
+        </w:rPr>
+      </w:pPr>
+      <w:r>
+        <w:rPr>
+          <w:rFonts w:ascii="Helvetica" w:eastAsia="宋体" w:hAnsi="Helvetica" w:cs="Helvetica"/>
+          <w:color w:val="000000"/>
+          <w:kern w:val="0"/>
+          <w:szCs w:val="21"/>
+        </w:rPr>
+        <w:t>This command will copy the </w:t>
+      </w:r>
+      <w:r>
+        <w:rPr>
+          <w:rFonts w:ascii="Inconsolata" w:eastAsia="宋体" w:hAnsi="Inconsolata" w:cs="宋体"/>
+          <w:color w:val="000000"/>
+          <w:kern w:val="0"/>
+          <w:szCs w:val="21"/>
+          <w:bdr w:val="single" w:sz="6" w:space="0" w:color="000000" w:frame="1"/>
+        </w:rPr>
+        <w:t>original</w:t>
+      </w:r>
+      <w:r>
+        <w:rPr>
+          <w:rFonts w:ascii="Helvetica" w:eastAsia="宋体" w:hAnsi="Helvetica" w:cs="Helvetica"/>
+          <w:color w:val="000000"/>
+          <w:kern w:val="0"/>
+          <w:szCs w:val="21"/>
+        </w:rPr>
+        <w:t> file in the </w:t>
+      </w:r>
+      <w:r>
+        <w:rPr>
+          <w:rFonts w:ascii="Inconsolata" w:eastAsia="宋体" w:hAnsi="Inconsolata" w:cs="宋体"/>
+          <w:color w:val="000000"/>
+          <w:kern w:val="0"/>
+          <w:szCs w:val="21"/>
+          <w:bdr w:val="single" w:sz="6" w:space="0" w:color="000000" w:frame="1"/>
+        </w:rPr>
+        <w:t>lab1</w:t>
+      </w:r>
+      <w:r>
+        <w:rPr>
+          <w:rFonts w:ascii="Helvetica" w:eastAsia="宋体" w:hAnsi="Helvetica" w:cs="Helvetica"/>
+          <w:color w:val="000000"/>
+          <w:kern w:val="0"/>
+          <w:szCs w:val="21"/>
+        </w:rPr>
+        <w:t xml:space="preserve"> directory and </w:t>
+      </w:r>
+      <w:proofErr w:type="spellStart"/>
+      <w:r>
+        <w:rPr>
+          <w:rFonts w:ascii="Helvetica" w:eastAsia="宋体" w:hAnsi="Helvetica" w:cs="Helvetica"/>
+          <w:color w:val="000000"/>
+          <w:kern w:val="0"/>
+          <w:szCs w:val="21"/>
+        </w:rPr>
+        <w:t>and</w:t>
+      </w:r>
+      <w:proofErr w:type="spellEnd"/>
+      <w:r>
+        <w:rPr>
+          <w:rFonts w:ascii="Helvetica" w:eastAsia="宋体" w:hAnsi="Helvetica" w:cs="Helvetica"/>
+          <w:color w:val="000000"/>
+          <w:kern w:val="0"/>
+          <w:szCs w:val="21"/>
+        </w:rPr>
+        <w:t xml:space="preserve"> create a </w:t>
+      </w:r>
+      <w:r>
+        <w:rPr>
+          <w:rFonts w:ascii="Inconsolata" w:eastAsia="宋体" w:hAnsi="Inconsolata" w:cs="宋体"/>
+          <w:color w:val="000000"/>
+          <w:kern w:val="0"/>
+          <w:szCs w:val="21"/>
+          <w:bdr w:val="single" w:sz="6" w:space="0" w:color="000000" w:frame="1"/>
+        </w:rPr>
+        <w:t>duplicate</w:t>
+      </w:r>
+      <w:r>
+        <w:rPr>
+          <w:rFonts w:ascii="Helvetica" w:eastAsia="宋体" w:hAnsi="Helvetica" w:cs="Helvetica"/>
+          <w:color w:val="000000"/>
+          <w:kern w:val="0"/>
+          <w:szCs w:val="21"/>
+        </w:rPr>
+        <w:t> file in the </w:t>
+      </w:r>
+      <w:r>
+        <w:rPr>
+          <w:rFonts w:ascii="Inconsolata" w:eastAsia="宋体" w:hAnsi="Inconsolata" w:cs="宋体"/>
+          <w:color w:val="000000"/>
+          <w:kern w:val="0"/>
+          <w:szCs w:val="21"/>
+          <w:bdr w:val="single" w:sz="6" w:space="0" w:color="000000" w:frame="1"/>
+        </w:rPr>
+        <w:t>lab2</w:t>
+      </w:r>
+      <w:r>
+        <w:rPr>
+          <w:rFonts w:ascii="Helvetica" w:eastAsia="宋体" w:hAnsi="Helvetica" w:cs="Helvetica"/>
+          <w:color w:val="000000"/>
+          <w:kern w:val="0"/>
+          <w:szCs w:val="21"/>
+        </w:rPr>
+        <w:t> directory.</w:t>
+      </w:r>
+    </w:p>
+    <w:p>
+      <w:pPr>
+        <w:widowControl/>
+        <w:numPr>
+          <w:ilvl w:val="0"/>
+          <w:numId w:val="9"/>
+        </w:numPr>
+        <w:spacing w:line="420" w:lineRule="atLeast"/>
+        <w:jc w:val="left"/>
+        <w:rPr>
+          <w:rFonts w:ascii="Helvetica" w:eastAsia="宋体" w:hAnsi="Helvetica" w:cs="Helvetica"/>
+          <w:color w:val="000000"/>
+          <w:kern w:val="0"/>
+          <w:szCs w:val="21"/>
+        </w:rPr>
+      </w:pPr>
+      <w:r>
+        <w:rPr>
+          <w:rFonts w:ascii="Inconsolata" w:eastAsia="宋体" w:hAnsi="Inconsolata" w:cs="宋体"/>
+          <w:color w:val="000000"/>
+          <w:kern w:val="0"/>
+          <w:szCs w:val="21"/>
+          <w:bdr w:val="single" w:sz="6" w:space="0" w:color="000000" w:frame="1"/>
+        </w:rPr>
+        <w:t>mv</w:t>
+      </w:r>
+      <w:r>
+        <w:rPr>
+          <w:rFonts w:ascii="Helvetica" w:eastAsia="宋体" w:hAnsi="Helvetica" w:cs="Helvetica"/>
+          <w:color w:val="000000"/>
+          <w:kern w:val="0"/>
+          <w:szCs w:val="21"/>
+        </w:rPr>
+        <w:t>: move or rename a file</w:t>
+      </w:r>
+    </w:p>
+    <w:p>
+      <w:pPr>
+        <w:widowControl/>
+        <w:numPr>
+          <w:ilvl w:val="0"/>
+          <w:numId w:val="9"/>
+        </w:numPr>
+        <w:shd w:val="clear" w:color="auto" w:fill="000000"/>
+        <w:tabs>
+          <w:tab w:val="clear" w:pos="720"/>
+          <w:tab w:val="left" w:pos="916"/>
+          <w:tab w:val="left" w:pos="1832"/>
+          <w:tab w:val="left" w:pos="2748"/>
+          <w:tab w:val="left" w:pos="3664"/>
+          <w:tab w:val="left" w:pos="4580"/>
+          <w:tab w:val="left" w:pos="5496"/>
+          <w:tab w:val="left" w:pos="6412"/>
+          <w:tab w:val="left" w:pos="7328"/>
+          <w:tab w:val="left" w:pos="8244"/>
+          <w:tab w:val="left" w:pos="9160"/>
+          <w:tab w:val="left" w:pos="10076"/>
+          <w:tab w:val="left" w:pos="10992"/>
+          <w:tab w:val="left" w:pos="11908"/>
+          <w:tab w:val="left" w:pos="12824"/>
+          <w:tab w:val="left" w:pos="13740"/>
+          <w:tab w:val="left" w:pos="14656"/>
+        </w:tabs>
+        <w:spacing w:line="420" w:lineRule="atLeast"/>
+        <w:jc w:val="left"/>
+        <w:rPr>
+          <w:rFonts w:ascii="Inconsolata" w:eastAsia="宋体" w:hAnsi="Inconsolata" w:cs="宋体"/>
+          <w:color w:val="F7F7F7"/>
+          <w:kern w:val="0"/>
+          <w:szCs w:val="21"/>
+          <w:bdr w:val="single" w:sz="6" w:space="0" w:color="000000" w:frame="1"/>
+        </w:rPr>
+      </w:pPr>
+      <w:r>
+        <w:rPr>
+          <w:rFonts w:ascii="Inconsolata" w:eastAsia="宋体" w:hAnsi="Inconsolata" w:cs="宋体"/>
+          <w:color w:val="F7F7F7"/>
+          <w:kern w:val="0"/>
+          <w:szCs w:val="21"/>
+          <w:bdr w:val="single" w:sz="6" w:space="0" w:color="000000" w:frame="1"/>
+        </w:rPr>
+        <w:t xml:space="preserve">  mv lab1/original lab2/original</w:t>
+      </w:r>
+    </w:p>
+    <w:p>
+      <w:pPr>
+        <w:widowControl/>
+        <w:spacing w:afterAutospacing="1" w:line="420" w:lineRule="atLeast"/>
+        <w:ind w:left="720"/>
+        <w:jc w:val="left"/>
+        <w:rPr>
+          <w:rFonts w:ascii="Helvetica" w:eastAsia="宋体" w:hAnsi="Helvetica" w:cs="Helvetica"/>
+          <w:color w:val="000000"/>
+          <w:kern w:val="0"/>
+          <w:szCs w:val="21"/>
+        </w:rPr>
+      </w:pPr>
+      <w:r>
+        <w:rPr>
+          <w:rFonts w:ascii="Helvetica" w:eastAsia="宋体" w:hAnsi="Helvetica" w:cs="Helvetica"/>
+          <w:color w:val="000000"/>
+          <w:kern w:val="0"/>
+          <w:szCs w:val="21"/>
+        </w:rPr>
+        <w:lastRenderedPageBreak/>
+        <w:t>This command moves </w:t>
+      </w:r>
+      <w:r>
+        <w:rPr>
+          <w:rFonts w:ascii="Inconsolata" w:eastAsia="宋体" w:hAnsi="Inconsolata" w:cs="宋体"/>
+          <w:color w:val="000000"/>
+          <w:kern w:val="0"/>
+          <w:szCs w:val="21"/>
+          <w:bdr w:val="single" w:sz="6" w:space="0" w:color="000000" w:frame="1"/>
+        </w:rPr>
+        <w:t>original</w:t>
+      </w:r>
+      <w:r>
+        <w:rPr>
+          <w:rFonts w:ascii="Helvetica" w:eastAsia="宋体" w:hAnsi="Helvetica" w:cs="Helvetica"/>
+          <w:color w:val="000000"/>
+          <w:kern w:val="0"/>
+          <w:szCs w:val="21"/>
+        </w:rPr>
+        <w:t> from </w:t>
+      </w:r>
+      <w:r>
+        <w:rPr>
+          <w:rFonts w:ascii="Inconsolata" w:eastAsia="宋体" w:hAnsi="Inconsolata" w:cs="宋体"/>
+          <w:color w:val="000000"/>
+          <w:kern w:val="0"/>
+          <w:szCs w:val="21"/>
+          <w:bdr w:val="single" w:sz="6" w:space="0" w:color="000000" w:frame="1"/>
+        </w:rPr>
+        <w:t>lab1</w:t>
+      </w:r>
+      <w:r>
+        <w:rPr>
+          <w:rFonts w:ascii="Helvetica" w:eastAsia="宋体" w:hAnsi="Helvetica" w:cs="Helvetica"/>
+          <w:color w:val="000000"/>
+          <w:kern w:val="0"/>
+          <w:szCs w:val="21"/>
+        </w:rPr>
+        <w:t> to </w:t>
+      </w:r>
+      <w:r>
+        <w:rPr>
+          <w:rFonts w:ascii="Inconsolata" w:eastAsia="宋体" w:hAnsi="Inconsolata" w:cs="宋体"/>
+          <w:color w:val="000000"/>
+          <w:kern w:val="0"/>
+          <w:szCs w:val="21"/>
+          <w:bdr w:val="single" w:sz="6" w:space="0" w:color="000000" w:frame="1"/>
+        </w:rPr>
+        <w:t>lab2</w:t>
+      </w:r>
+      <w:r>
+        <w:rPr>
+          <w:rFonts w:ascii="Helvetica" w:eastAsia="宋体" w:hAnsi="Helvetica" w:cs="Helvetica"/>
+          <w:color w:val="000000"/>
+          <w:kern w:val="0"/>
+          <w:szCs w:val="21"/>
+        </w:rPr>
+        <w:t>. Unlike </w:t>
+      </w:r>
+      <w:r>
+        <w:rPr>
+          <w:rFonts w:ascii="Inconsolata" w:eastAsia="宋体" w:hAnsi="Inconsolata" w:cs="宋体"/>
+          <w:color w:val="000000"/>
+          <w:kern w:val="0"/>
+          <w:szCs w:val="21"/>
+          <w:bdr w:val="single" w:sz="6" w:space="0" w:color="000000" w:frame="1"/>
+        </w:rPr>
+        <w:t>cp</w:t>
+      </w:r>
+      <w:r>
+        <w:rPr>
+          <w:rFonts w:ascii="Helvetica" w:eastAsia="宋体" w:hAnsi="Helvetica" w:cs="Helvetica"/>
+          <w:color w:val="000000"/>
+          <w:kern w:val="0"/>
+          <w:szCs w:val="21"/>
+        </w:rPr>
+        <w:t>, mv does not leave original in the </w:t>
+      </w:r>
+      <w:r>
+        <w:rPr>
+          <w:rFonts w:ascii="Inconsolata" w:eastAsia="宋体" w:hAnsi="Inconsolata" w:cs="宋体"/>
+          <w:color w:val="000000"/>
+          <w:kern w:val="0"/>
+          <w:szCs w:val="21"/>
+          <w:bdr w:val="single" w:sz="6" w:space="0" w:color="000000" w:frame="1"/>
+        </w:rPr>
+        <w:t>lab1</w:t>
+      </w:r>
+      <w:r>
+        <w:rPr>
+          <w:rFonts w:ascii="Helvetica" w:eastAsia="宋体" w:hAnsi="Helvetica" w:cs="Helvetica"/>
+          <w:color w:val="000000"/>
+          <w:kern w:val="0"/>
+          <w:szCs w:val="21"/>
+        </w:rPr>
+        <w:t> directory.</w:t>
+      </w:r>
+    </w:p>
+    <w:p>
+      <w:pPr>
+        <w:widowControl/>
+        <w:shd w:val="clear" w:color="auto" w:fill="000000"/>
+        <w:tabs>
+          <w:tab w:val="left" w:pos="916"/>
+          <w:tab w:val="left" w:pos="1832"/>
+          <w:tab w:val="left" w:pos="2748"/>
+          <w:tab w:val="left" w:pos="3664"/>
+          <w:tab w:val="left" w:pos="4580"/>
+          <w:tab w:val="left" w:pos="5496"/>
+          <w:tab w:val="left" w:pos="6412"/>
+          <w:tab w:val="left" w:pos="7328"/>
+          <w:tab w:val="left" w:pos="8244"/>
+          <w:tab w:val="left" w:pos="9160"/>
+          <w:tab w:val="left" w:pos="10076"/>
+          <w:tab w:val="left" w:pos="10992"/>
+          <w:tab w:val="left" w:pos="11908"/>
+          <w:tab w:val="left" w:pos="12824"/>
+          <w:tab w:val="left" w:pos="13740"/>
+          <w:tab w:val="left" w:pos="14656"/>
+        </w:tabs>
+        <w:spacing w:line="420" w:lineRule="atLeast"/>
+        <w:ind w:left="720"/>
+        <w:jc w:val="left"/>
+        <w:rPr>
+          <w:rFonts w:ascii="Inconsolata" w:eastAsia="宋体" w:hAnsi="Inconsolata" w:cs="宋体"/>
+          <w:color w:val="F7F7F7"/>
+          <w:kern w:val="0"/>
+          <w:szCs w:val="21"/>
+          <w:bdr w:val="single" w:sz="6" w:space="0" w:color="000000" w:frame="1"/>
+        </w:rPr>
+      </w:pPr>
+      <w:r>
+        <w:rPr>
+          <w:rFonts w:ascii="Inconsolata" w:eastAsia="宋体" w:hAnsi="Inconsolata" w:cs="宋体"/>
+          <w:color w:val="F7F7F7"/>
+          <w:kern w:val="0"/>
+          <w:szCs w:val="21"/>
+          <w:bdr w:val="single" w:sz="6" w:space="0" w:color="000000" w:frame="1"/>
+        </w:rPr>
+        <w:t xml:space="preserve">  mv lab1/original lab1/newname</w:t>
+      </w:r>
+    </w:p>
+    <w:p>
+      <w:pPr>
+        <w:widowControl/>
+        <w:spacing w:afterAutospacing="1" w:line="420" w:lineRule="atLeast"/>
+        <w:ind w:left="720"/>
+        <w:jc w:val="left"/>
+        <w:rPr>
+          <w:rFonts w:ascii="Helvetica" w:eastAsia="宋体" w:hAnsi="Helvetica" w:cs="Helvetica"/>
+          <w:color w:val="000000"/>
+          <w:kern w:val="0"/>
+          <w:szCs w:val="21"/>
+        </w:rPr>
+      </w:pPr>
+      <w:r>
+        <w:rPr>
+          <w:rFonts w:ascii="Helvetica" w:eastAsia="宋体" w:hAnsi="Helvetica" w:cs="Helvetica"/>
+          <w:color w:val="000000"/>
+          <w:kern w:val="0"/>
+          <w:szCs w:val="21"/>
+        </w:rPr>
+        <w:t>This command does not move the file but rather renames it from </w:t>
+      </w:r>
+      <w:r>
+        <w:rPr>
+          <w:rFonts w:ascii="Inconsolata" w:eastAsia="宋体" w:hAnsi="Inconsolata" w:cs="宋体"/>
+          <w:color w:val="000000"/>
+          <w:kern w:val="0"/>
+          <w:szCs w:val="21"/>
+          <w:bdr w:val="single" w:sz="6" w:space="0" w:color="000000" w:frame="1"/>
+        </w:rPr>
+        <w:t>original</w:t>
+      </w:r>
+      <w:r>
+        <w:rPr>
+          <w:rFonts w:ascii="Helvetica" w:eastAsia="宋体" w:hAnsi="Helvetica" w:cs="Helvetica"/>
+          <w:color w:val="000000"/>
+          <w:kern w:val="0"/>
+          <w:szCs w:val="21"/>
+        </w:rPr>
+        <w:t> to </w:t>
+      </w:r>
+      <w:r>
+        <w:rPr>
+          <w:rFonts w:ascii="Inconsolata" w:eastAsia="宋体" w:hAnsi="Inconsolata" w:cs="宋体"/>
+          <w:color w:val="000000"/>
+          <w:kern w:val="0"/>
+          <w:szCs w:val="21"/>
+          <w:bdr w:val="single" w:sz="6" w:space="0" w:color="000000" w:frame="1"/>
+        </w:rPr>
+        <w:t>newname</w:t>
+      </w:r>
+      <w:r>
+        <w:rPr>
+          <w:rFonts w:ascii="Helvetica" w:eastAsia="宋体" w:hAnsi="Helvetica" w:cs="Helvetica"/>
+          <w:color w:val="000000"/>
+          <w:kern w:val="0"/>
+          <w:szCs w:val="21"/>
+        </w:rPr>
+        <w:t>.</w:t>
+      </w:r>
+    </w:p>
+    <w:p>
+      <w:pPr>
+        <w:widowControl/>
+        <w:spacing w:before="150" w:after="100" w:afterAutospacing="1" w:line="420" w:lineRule="atLeast"/>
+        <w:jc w:val="left"/>
+        <w:rPr>
+          <w:rFonts w:ascii="Helvetica" w:eastAsia="宋体" w:hAnsi="Helvetica" w:cs="Helvetica"/>
+          <w:color w:val="000000"/>
+          <w:kern w:val="0"/>
+          <w:szCs w:val="21"/>
+        </w:rPr>
+      </w:pPr>
+      <w:r>
+        <w:rPr>
+          <w:rFonts w:ascii="Helvetica" w:eastAsia="宋体" w:hAnsi="Helvetica" w:cs="Helvetica"/>
+          <w:color w:val="000000"/>
+          <w:kern w:val="0"/>
+          <w:szCs w:val="21"/>
+        </w:rPr>
+        <w:t>There are some other useful tricks when navigating on a command line:</w:t>
+      </w:r>
+    </w:p>
+    <w:p>
+      <w:pPr>
+        <w:widowControl/>
+        <w:numPr>
+          <w:ilvl w:val="0"/>
+          <w:numId w:val="10"/>
+        </w:numPr>
+        <w:spacing w:afterAutospacing="1" w:line="420" w:lineRule="atLeast"/>
+        <w:jc w:val="left"/>
+        <w:rPr>
+          <w:rFonts w:ascii="Helvetica" w:eastAsia="宋体" w:hAnsi="Helvetica" w:cs="Helvetica"/>
+          <w:color w:val="000000"/>
+          <w:kern w:val="0"/>
+          <w:szCs w:val="21"/>
+        </w:rPr>
+      </w:pPr>
+      <w:r>
+        <w:rPr>
+          <w:rFonts w:ascii="Helvetica" w:eastAsia="宋体" w:hAnsi="Helvetica" w:cs="Helvetica"/>
+          <w:color w:val="000000"/>
+          <w:kern w:val="0"/>
+          <w:szCs w:val="21"/>
+        </w:rPr>
+        <w:t>Your shell can complete file names and directory names for you with </w:t>
+      </w:r>
+      <w:r>
+        <w:rPr>
+          <w:rFonts w:ascii="Helvetica" w:eastAsia="宋体" w:hAnsi="Helvetica" w:cs="Helvetica"/>
+          <w:i/>
+          <w:iCs/>
+          <w:color w:val="000000"/>
+          <w:kern w:val="0"/>
+          <w:szCs w:val="21"/>
+        </w:rPr>
+        <w:t>tab completion</w:t>
+      </w:r>
+      <w:r>
+        <w:rPr>
+          <w:rFonts w:ascii="Helvetica" w:eastAsia="宋体" w:hAnsi="Helvetica" w:cs="Helvetica"/>
+          <w:color w:val="000000"/>
+          <w:kern w:val="0"/>
+          <w:szCs w:val="21"/>
+        </w:rPr>
+        <w:t>. When you have an incomplete name (for something that already exists), try pressing the </w:t>
+      </w:r>
+      <w:r>
+        <w:rPr>
+          <w:rFonts w:ascii="Inconsolata" w:eastAsia="宋体" w:hAnsi="Inconsolata" w:cs="宋体"/>
+          <w:color w:val="000000"/>
+          <w:kern w:val="0"/>
+          <w:szCs w:val="21"/>
+          <w:bdr w:val="single" w:sz="6" w:space="0" w:color="000000" w:frame="1"/>
+        </w:rPr>
+        <w:t>tab</w:t>
+      </w:r>
+      <w:r>
+        <w:rPr>
+          <w:rFonts w:ascii="Helvetica" w:eastAsia="宋体" w:hAnsi="Helvetica" w:cs="Helvetica"/>
+          <w:color w:val="000000"/>
+          <w:kern w:val="0"/>
+          <w:szCs w:val="21"/>
+        </w:rPr>
+        <w:t> key for autocomplete or a list of possible names.</w:t>
+      </w:r>
+    </w:p>
+    <w:p>
+      <w:pPr>
+        <w:widowControl/>
+        <w:numPr>
+          <w:ilvl w:val="0"/>
+          <w:numId w:val="10"/>
+        </w:numPr>
+        <w:spacing w:afterAutospacing="1" w:line="420" w:lineRule="atLeast"/>
+        <w:jc w:val="left"/>
+        <w:rPr>
+          <w:rFonts w:ascii="Helvetica" w:eastAsia="宋体" w:hAnsi="Helvetica" w:cs="Helvetica"/>
+          <w:color w:val="000000"/>
+          <w:kern w:val="0"/>
+          <w:szCs w:val="21"/>
+        </w:rPr>
+      </w:pPr>
+      <w:r>
+        <w:rPr>
+          <w:rFonts w:ascii="Helvetica" w:eastAsia="宋体" w:hAnsi="Helvetica" w:cs="Helvetica"/>
+          <w:color w:val="000000"/>
+          <w:kern w:val="0"/>
+          <w:szCs w:val="21"/>
+        </w:rPr>
+        <w:t>If you want to retype the same instruction used recently, press the </w:t>
+      </w:r>
+      <w:r>
+        <w:rPr>
+          <w:rFonts w:ascii="Inconsolata" w:eastAsia="宋体" w:hAnsi="Inconsolata" w:cs="宋体"/>
+          <w:color w:val="000000"/>
+          <w:kern w:val="0"/>
+          <w:szCs w:val="21"/>
+          <w:bdr w:val="single" w:sz="6" w:space="0" w:color="000000" w:frame="1"/>
+        </w:rPr>
+        <w:t>up</w:t>
+      </w:r>
+      <w:r>
+        <w:rPr>
+          <w:rFonts w:ascii="Helvetica" w:eastAsia="宋体" w:hAnsi="Helvetica" w:cs="Helvetica"/>
+          <w:color w:val="000000"/>
+          <w:kern w:val="0"/>
+          <w:szCs w:val="21"/>
+        </w:rPr>
+        <w:t xml:space="preserve"> key on your keyboard until you see the correct instruction. </w:t>
+      </w:r>
+      <w:proofErr w:type="gramStart"/>
+      <w:r>
+        <w:rPr>
+          <w:rFonts w:ascii="Helvetica" w:eastAsia="宋体" w:hAnsi="Helvetica" w:cs="Helvetica"/>
+          <w:color w:val="000000"/>
+          <w:kern w:val="0"/>
+          <w:szCs w:val="21"/>
+        </w:rPr>
+        <w:t>This saves</w:t>
+      </w:r>
+      <w:proofErr w:type="gramEnd"/>
+      <w:r>
+        <w:rPr>
+          <w:rFonts w:ascii="Helvetica" w:eastAsia="宋体" w:hAnsi="Helvetica" w:cs="Helvetica"/>
+          <w:color w:val="000000"/>
+          <w:kern w:val="0"/>
+          <w:szCs w:val="21"/>
+        </w:rPr>
+        <w:t xml:space="preserve"> typing time if you are doing repetitive instructions.</w:t>
+      </w:r>
+    </w:p>
+    <w:p>
+      <w:pPr>
+        <w:pStyle w:val="a7"/>
+      </w:pPr>
+      <w:r>
+        <w:rPr>
+          <w:rFonts w:hint="eastAsia"/>
+        </w:rPr>
+        <w:t>4</w:t>
+      </w:r>
+      <w:r>
+        <w:t xml:space="preserve"> </w:t>
+      </w:r>
+      <w:r>
+        <w:t>Defining and Using Classes</w:t>
+      </w:r>
+    </w:p>
+    <w:p>
+      <w:pPr>
+        <w:pStyle w:val="2"/>
+        <w:rPr>
+          <w:sz w:val="21"/>
+          <w:szCs w:val="21"/>
+        </w:rPr>
+      </w:pPr>
+      <w:r>
+        <w:rPr>
+          <w:rFonts w:hint="eastAsia"/>
+          <w:sz w:val="21"/>
+          <w:szCs w:val="21"/>
+        </w:rPr>
+        <w:t>（1）</w:t>
+      </w:r>
+      <w:r>
+        <w:rPr>
+          <w:sz w:val="21"/>
+          <w:szCs w:val="21"/>
+        </w:rPr>
+        <w:t>Managing Complexity</w:t>
+      </w:r>
+    </w:p>
+    <w:p>
+      <w:pPr>
+        <w:pStyle w:val="aa"/>
+        <w:spacing w:before="120" w:beforeAutospacing="0" w:after="0" w:afterAutospacing="0"/>
+        <w:rPr>
+          <w:sz w:val="21"/>
+          <w:szCs w:val="21"/>
+        </w:rPr>
+      </w:pPr>
+      <w:r>
+        <w:rPr>
+          <w:rFonts w:ascii="Calibri" w:hAnsi="Calibri" w:cs="Calibri"/>
+          <w:color w:val="000000"/>
+          <w:sz w:val="21"/>
+          <w:szCs w:val="21"/>
+        </w:rPr>
+        <w:t>a good foundational computer science course should primarily teach you to properly manage complexity.</w:t>
+      </w:r>
+    </w:p>
+    <w:p>
+      <w:pPr>
+        <w:pStyle w:val="aa"/>
+        <w:numPr>
+          <w:ilvl w:val="0"/>
+          <w:numId w:val="11"/>
+        </w:numPr>
+        <w:spacing w:before="120" w:beforeAutospacing="0" w:after="0" w:afterAutospacing="0"/>
+        <w:textAlignment w:val="baseline"/>
+        <w:rPr>
+          <w:rFonts w:ascii="Calibri" w:hAnsi="Calibri" w:cs="Calibri"/>
+          <w:color w:val="000000"/>
+          <w:sz w:val="21"/>
+          <w:szCs w:val="21"/>
+        </w:rPr>
+      </w:pPr>
+      <w:r>
+        <w:rPr>
+          <w:rFonts w:ascii="Calibri" w:hAnsi="Calibri" w:cs="Calibri"/>
+          <w:color w:val="000000"/>
+          <w:sz w:val="21"/>
+          <w:szCs w:val="21"/>
+        </w:rPr>
+        <w:t>This philosophy drives nearly all aspects of this 61B’s design.</w:t>
+      </w:r>
+    </w:p>
+    <w:p>
+      <w:pPr>
+        <w:rPr>
+          <w:szCs w:val="21"/>
+        </w:rPr>
+      </w:pPr>
+    </w:p>
+    <w:p>
+      <w:pPr>
+        <w:pStyle w:val="aa"/>
+        <w:spacing w:before="120" w:beforeAutospacing="0" w:after="0" w:afterAutospacing="0"/>
+        <w:rPr>
+          <w:sz w:val="21"/>
+          <w:szCs w:val="21"/>
+        </w:rPr>
+      </w:pPr>
+      <w:r>
+        <w:rPr>
+          <w:rFonts w:ascii="Calibri" w:hAnsi="Calibri" w:cs="Calibri"/>
+          <w:color w:val="000000"/>
+          <w:sz w:val="21"/>
+          <w:szCs w:val="21"/>
+        </w:rPr>
+        <w:t>helper methods.</w:t>
+      </w:r>
+    </w:p>
+    <w:p>
+      <w:pPr>
+        <w:pStyle w:val="aa"/>
+        <w:numPr>
+          <w:ilvl w:val="0"/>
+          <w:numId w:val="12"/>
+        </w:numPr>
+        <w:spacing w:before="120" w:beforeAutospacing="0" w:after="0" w:afterAutospacing="0"/>
+        <w:textAlignment w:val="baseline"/>
+        <w:rPr>
+          <w:rFonts w:ascii="Calibri" w:hAnsi="Calibri" w:cs="Calibri"/>
+          <w:color w:val="000000"/>
+          <w:sz w:val="21"/>
+          <w:szCs w:val="21"/>
+        </w:rPr>
+      </w:pPr>
+      <w:r>
+        <w:rPr>
+          <w:rFonts w:ascii="Calibri" w:hAnsi="Calibri" w:cs="Calibri"/>
+          <w:color w:val="000000"/>
+          <w:sz w:val="21"/>
+          <w:szCs w:val="21"/>
+        </w:rPr>
+        <w:t>Using helper methods lets you formalize the decomposition of large problems into small ones.</w:t>
+      </w:r>
+    </w:p>
+    <w:p>
+      <w:pPr>
+        <w:pStyle w:val="aa"/>
+        <w:numPr>
+          <w:ilvl w:val="0"/>
+          <w:numId w:val="12"/>
+        </w:numPr>
+        <w:spacing w:before="0" w:beforeAutospacing="0" w:after="0" w:afterAutospacing="0"/>
+        <w:textAlignment w:val="baseline"/>
+        <w:rPr>
+          <w:rFonts w:ascii="Calibri" w:hAnsi="Calibri" w:cs="Calibri"/>
+          <w:color w:val="000000"/>
+          <w:sz w:val="21"/>
+          <w:szCs w:val="21"/>
+        </w:rPr>
+      </w:pPr>
+      <w:r>
+        <w:rPr>
+          <w:rFonts w:ascii="Calibri" w:hAnsi="Calibri" w:cs="Calibri"/>
+          <w:color w:val="000000"/>
+          <w:sz w:val="21"/>
+          <w:szCs w:val="21"/>
+        </w:rPr>
+        <w:t>By focusing mental effort on a single task, there’s less room to make mistakes.</w:t>
+      </w:r>
+    </w:p>
+    <w:p>
+      <w:pPr>
+        <w:rPr>
+          <w:szCs w:val="21"/>
         </w:rPr>
       </w:pPr>
     </w:p>
@@ -1073,6 +3103,155 @@
 <file path=word/numbering.xml><?xml version="1.0" encoding="utf-8"?>
 <w:numbering xmlns:wpc="http://schemas.microsoft.com/office/word/2010/wordprocessingCanvas" xmlns:cx="http://schemas.microsoft.com/office/drawing/2014/chartex" xmlns:cx1="http://schemas.microsoft.com/office/drawing/2015/9/8/chartex" xmlns:cx2="http://schemas.microsoft.com/office/drawing/2015/10/21/chartex" xmlns:cx3="http://schemas.microsoft.com/office/drawing/2016/5/9/chartex" xmlns:cx4="http://schemas.microsoft.com/office/drawing/2016/5/10/chartex" xmlns:cx5="http://schemas.microsoft.com/office/drawing/2016/5/11/chartex" xmlns:cx6="http://schemas.microsoft.com/office/drawing/2016/5/12/chartex" xmlns:cx7="http://schemas.microsoft.com/office/drawing/2016/5/13/chartex" xmlns:cx8="http://schemas.microsoft.com/office/drawing/2016/5/14/chartex" xmlns:mc="http://schemas.openxmlformats.org/markup-compatibility/2006" xmlns:aink="http://schemas.microsoft.com/office/drawing/2016/ink" xmlns:am3d="http://schemas.microsoft.com/office/drawing/2017/model3d" xmlns:o="urn:schemas-microsoft-com:office:office" xmlns:r="http://schemas.openxmlformats.org/officeDocument/2006/relationships" xmlns:m="http://schemas.openxmlformats.org/officeDocument/2006/math" xmlns:v="urn:schemas-microsoft-com:vml" xmlns:wp14="http://schemas.microsoft.com/office/word/2010/wordprocessingDrawing" xmlns:wp="http://schemas.openxmlformats.org/drawingml/2006/wordprocessingDrawing" xmlns:w10="urn:schemas-microsoft-com:office:word" xmlns:w="http://schemas.openxmlformats.org/wordprocessingml/2006/main" xmlns:w14="http://schemas.microsoft.com/office/word/2010/wordml" xmlns:w15="http://schemas.microsoft.com/office/word/2012/wordml" xmlns:w16cex="http://schemas.microsoft.com/office/word/2018/wordml/cex" xmlns:w16cid="http://schemas.microsoft.com/office/word/2016/wordml/cid" xmlns:w16="http://schemas.microsoft.com/office/word/2018/wordml" xmlns:w16sdtdh="http://schemas.microsoft.com/office/word/2020/wordml/sdtdatahash" xmlns:w16se="http://schemas.microsoft.com/office/word/2015/wordml/symex" xmlns:wpg="http://schemas.microsoft.com/office/word/2010/wordprocessingGroup" xmlns:wpi="http://schemas.microsoft.com/office/word/2010/wordprocessingInk" xmlns:wne="http://schemas.microsoft.com/office/word/2006/wordml" xmlns:wps="http://schemas.microsoft.com/office/word/2010/wordprocessingShape" mc:Ignorable="w14 w15 w16se w16cid w16 w16cex w16sdtdh wp14">
   <w:abstractNum w:abstractNumId="0" w15:restartNumberingAfterBreak="0">
+    <w:nsid w:val="03D416EB"/>
+    <w:multiLevelType w:val="multilevel"/>
+    <w:tmpl w:val="CD442A6E"/>
+    <w:lvl w:ilvl="0">
+      <w:start w:val="1"/>
+      <w:numFmt w:val="bullet"/>
+      <w:lvlText w:val=""/>
+      <w:lvlJc w:val="left"/>
+      <w:pPr>
+        <w:tabs>
+          <w:tab w:val="num" w:pos="720"/>
+        </w:tabs>
+        <w:ind w:left="720" w:hanging="360"/>
+      </w:pPr>
+      <w:rPr>
+        <w:rFonts w:ascii="Symbol" w:hAnsi="Symbol" w:hint="default"/>
+        <w:sz w:val="20"/>
+      </w:rPr>
+    </w:lvl>
+    <w:lvl w:ilvl="1" w:tentative="1">
+      <w:start w:val="1"/>
+      <w:numFmt w:val="bullet"/>
+      <w:lvlText w:val="o"/>
+      <w:lvlJc w:val="left"/>
+      <w:pPr>
+        <w:tabs>
+          <w:tab w:val="num" w:pos="1440"/>
+        </w:tabs>
+        <w:ind w:left="1440" w:hanging="360"/>
+      </w:pPr>
+      <w:rPr>
+        <w:rFonts w:ascii="Courier New" w:hAnsi="Courier New" w:hint="default"/>
+        <w:sz w:val="20"/>
+      </w:rPr>
+    </w:lvl>
+    <w:lvl w:ilvl="2" w:tentative="1">
+      <w:start w:val="1"/>
+      <w:numFmt w:val="bullet"/>
+      <w:lvlText w:val=""/>
+      <w:lvlJc w:val="left"/>
+      <w:pPr>
+        <w:tabs>
+          <w:tab w:val="num" w:pos="2160"/>
+        </w:tabs>
+        <w:ind w:left="2160" w:hanging="360"/>
+      </w:pPr>
+      <w:rPr>
+        <w:rFonts w:ascii="Wingdings" w:hAnsi="Wingdings" w:hint="default"/>
+        <w:sz w:val="20"/>
+      </w:rPr>
+    </w:lvl>
+    <w:lvl w:ilvl="3" w:tentative="1">
+      <w:start w:val="1"/>
+      <w:numFmt w:val="bullet"/>
+      <w:lvlText w:val=""/>
+      <w:lvlJc w:val="left"/>
+      <w:pPr>
+        <w:tabs>
+          <w:tab w:val="num" w:pos="2880"/>
+        </w:tabs>
+        <w:ind w:left="2880" w:hanging="360"/>
+      </w:pPr>
+      <w:rPr>
+        <w:rFonts w:ascii="Wingdings" w:hAnsi="Wingdings" w:hint="default"/>
+        <w:sz w:val="20"/>
+      </w:rPr>
+    </w:lvl>
+    <w:lvl w:ilvl="4" w:tentative="1">
+      <w:start w:val="1"/>
+      <w:numFmt w:val="bullet"/>
+      <w:lvlText w:val=""/>
+      <w:lvlJc w:val="left"/>
+      <w:pPr>
+        <w:tabs>
+          <w:tab w:val="num" w:pos="3600"/>
+        </w:tabs>
+        <w:ind w:left="3600" w:hanging="360"/>
+      </w:pPr>
+      <w:rPr>
+        <w:rFonts w:ascii="Wingdings" w:hAnsi="Wingdings" w:hint="default"/>
+        <w:sz w:val="20"/>
+      </w:rPr>
+    </w:lvl>
+    <w:lvl w:ilvl="5" w:tentative="1">
+      <w:start w:val="1"/>
+      <w:numFmt w:val="bullet"/>
+      <w:lvlText w:val=""/>
+      <w:lvlJc w:val="left"/>
+      <w:pPr>
+        <w:tabs>
+          <w:tab w:val="num" w:pos="4320"/>
+        </w:tabs>
+        <w:ind w:left="4320" w:hanging="360"/>
+      </w:pPr>
+      <w:rPr>
+        <w:rFonts w:ascii="Wingdings" w:hAnsi="Wingdings" w:hint="default"/>
+        <w:sz w:val="20"/>
+      </w:rPr>
+    </w:lvl>
+    <w:lvl w:ilvl="6" w:tentative="1">
+      <w:start w:val="1"/>
+      <w:numFmt w:val="bullet"/>
+      <w:lvlText w:val=""/>
+      <w:lvlJc w:val="left"/>
+      <w:pPr>
+        <w:tabs>
+          <w:tab w:val="num" w:pos="5040"/>
+        </w:tabs>
+        <w:ind w:left="5040" w:hanging="360"/>
+      </w:pPr>
+      <w:rPr>
+        <w:rFonts w:ascii="Wingdings" w:hAnsi="Wingdings" w:hint="default"/>
+        <w:sz w:val="20"/>
+      </w:rPr>
+    </w:lvl>
+    <w:lvl w:ilvl="7" w:tentative="1">
+      <w:start w:val="1"/>
+      <w:numFmt w:val="bullet"/>
+      <w:lvlText w:val=""/>
+      <w:lvlJc w:val="left"/>
+      <w:pPr>
+        <w:tabs>
+          <w:tab w:val="num" w:pos="5760"/>
+        </w:tabs>
+        <w:ind w:left="5760" w:hanging="360"/>
+      </w:pPr>
+      <w:rPr>
+        <w:rFonts w:ascii="Wingdings" w:hAnsi="Wingdings" w:hint="default"/>
+        <w:sz w:val="20"/>
+      </w:rPr>
+    </w:lvl>
+    <w:lvl w:ilvl="8" w:tentative="1">
+      <w:start w:val="1"/>
+      <w:numFmt w:val="bullet"/>
+      <w:lvlText w:val=""/>
+      <w:lvlJc w:val="left"/>
+      <w:pPr>
+        <w:tabs>
+          <w:tab w:val="num" w:pos="6480"/>
+        </w:tabs>
+        <w:ind w:left="6480" w:hanging="360"/>
+      </w:pPr>
+      <w:rPr>
+        <w:rFonts w:ascii="Wingdings" w:hAnsi="Wingdings" w:hint="default"/>
+        <w:sz w:val="20"/>
+      </w:rPr>
+    </w:lvl>
+  </w:abstractNum>
+  <w:abstractNum w:abstractNumId="1" w15:restartNumberingAfterBreak="0">
     <w:nsid w:val="077F5583"/>
     <w:multiLevelType w:val="multilevel"/>
     <w:tmpl w:val="A20E98E2"/>
@@ -1221,7 +3400,454 @@
       </w:rPr>
     </w:lvl>
   </w:abstractNum>
-  <w:abstractNum w:abstractNumId="1" w15:restartNumberingAfterBreak="0">
+  <w:abstractNum w:abstractNumId="2" w15:restartNumberingAfterBreak="0">
+    <w:nsid w:val="11255F9A"/>
+    <w:multiLevelType w:val="multilevel"/>
+    <w:tmpl w:val="D18A3F8C"/>
+    <w:lvl w:ilvl="0">
+      <w:start w:val="1"/>
+      <w:numFmt w:val="bullet"/>
+      <w:lvlText w:val=""/>
+      <w:lvlJc w:val="left"/>
+      <w:pPr>
+        <w:tabs>
+          <w:tab w:val="num" w:pos="720"/>
+        </w:tabs>
+        <w:ind w:left="720" w:hanging="360"/>
+      </w:pPr>
+      <w:rPr>
+        <w:rFonts w:ascii="Symbol" w:hAnsi="Symbol" w:hint="default"/>
+        <w:sz w:val="20"/>
+      </w:rPr>
+    </w:lvl>
+    <w:lvl w:ilvl="1" w:tentative="1">
+      <w:start w:val="1"/>
+      <w:numFmt w:val="bullet"/>
+      <w:lvlText w:val="o"/>
+      <w:lvlJc w:val="left"/>
+      <w:pPr>
+        <w:tabs>
+          <w:tab w:val="num" w:pos="1440"/>
+        </w:tabs>
+        <w:ind w:left="1440" w:hanging="360"/>
+      </w:pPr>
+      <w:rPr>
+        <w:rFonts w:ascii="Courier New" w:hAnsi="Courier New" w:hint="default"/>
+        <w:sz w:val="20"/>
+      </w:rPr>
+    </w:lvl>
+    <w:lvl w:ilvl="2" w:tentative="1">
+      <w:start w:val="1"/>
+      <w:numFmt w:val="bullet"/>
+      <w:lvlText w:val=""/>
+      <w:lvlJc w:val="left"/>
+      <w:pPr>
+        <w:tabs>
+          <w:tab w:val="num" w:pos="2160"/>
+        </w:tabs>
+        <w:ind w:left="2160" w:hanging="360"/>
+      </w:pPr>
+      <w:rPr>
+        <w:rFonts w:ascii="Wingdings" w:hAnsi="Wingdings" w:hint="default"/>
+        <w:sz w:val="20"/>
+      </w:rPr>
+    </w:lvl>
+    <w:lvl w:ilvl="3" w:tentative="1">
+      <w:start w:val="1"/>
+      <w:numFmt w:val="bullet"/>
+      <w:lvlText w:val=""/>
+      <w:lvlJc w:val="left"/>
+      <w:pPr>
+        <w:tabs>
+          <w:tab w:val="num" w:pos="2880"/>
+        </w:tabs>
+        <w:ind w:left="2880" w:hanging="360"/>
+      </w:pPr>
+      <w:rPr>
+        <w:rFonts w:ascii="Wingdings" w:hAnsi="Wingdings" w:hint="default"/>
+        <w:sz w:val="20"/>
+      </w:rPr>
+    </w:lvl>
+    <w:lvl w:ilvl="4" w:tentative="1">
+      <w:start w:val="1"/>
+      <w:numFmt w:val="bullet"/>
+      <w:lvlText w:val=""/>
+      <w:lvlJc w:val="left"/>
+      <w:pPr>
+        <w:tabs>
+          <w:tab w:val="num" w:pos="3600"/>
+        </w:tabs>
+        <w:ind w:left="3600" w:hanging="360"/>
+      </w:pPr>
+      <w:rPr>
+        <w:rFonts w:ascii="Wingdings" w:hAnsi="Wingdings" w:hint="default"/>
+        <w:sz w:val="20"/>
+      </w:rPr>
+    </w:lvl>
+    <w:lvl w:ilvl="5" w:tentative="1">
+      <w:start w:val="1"/>
+      <w:numFmt w:val="bullet"/>
+      <w:lvlText w:val=""/>
+      <w:lvlJc w:val="left"/>
+      <w:pPr>
+        <w:tabs>
+          <w:tab w:val="num" w:pos="4320"/>
+        </w:tabs>
+        <w:ind w:left="4320" w:hanging="360"/>
+      </w:pPr>
+      <w:rPr>
+        <w:rFonts w:ascii="Wingdings" w:hAnsi="Wingdings" w:hint="default"/>
+        <w:sz w:val="20"/>
+      </w:rPr>
+    </w:lvl>
+    <w:lvl w:ilvl="6" w:tentative="1">
+      <w:start w:val="1"/>
+      <w:numFmt w:val="bullet"/>
+      <w:lvlText w:val=""/>
+      <w:lvlJc w:val="left"/>
+      <w:pPr>
+        <w:tabs>
+          <w:tab w:val="num" w:pos="5040"/>
+        </w:tabs>
+        <w:ind w:left="5040" w:hanging="360"/>
+      </w:pPr>
+      <w:rPr>
+        <w:rFonts w:ascii="Wingdings" w:hAnsi="Wingdings" w:hint="default"/>
+        <w:sz w:val="20"/>
+      </w:rPr>
+    </w:lvl>
+    <w:lvl w:ilvl="7" w:tentative="1">
+      <w:start w:val="1"/>
+      <w:numFmt w:val="bullet"/>
+      <w:lvlText w:val=""/>
+      <w:lvlJc w:val="left"/>
+      <w:pPr>
+        <w:tabs>
+          <w:tab w:val="num" w:pos="5760"/>
+        </w:tabs>
+        <w:ind w:left="5760" w:hanging="360"/>
+      </w:pPr>
+      <w:rPr>
+        <w:rFonts w:ascii="Wingdings" w:hAnsi="Wingdings" w:hint="default"/>
+        <w:sz w:val="20"/>
+      </w:rPr>
+    </w:lvl>
+    <w:lvl w:ilvl="8" w:tentative="1">
+      <w:start w:val="1"/>
+      <w:numFmt w:val="bullet"/>
+      <w:lvlText w:val=""/>
+      <w:lvlJc w:val="left"/>
+      <w:pPr>
+        <w:tabs>
+          <w:tab w:val="num" w:pos="6480"/>
+        </w:tabs>
+        <w:ind w:left="6480" w:hanging="360"/>
+      </w:pPr>
+      <w:rPr>
+        <w:rFonts w:ascii="Wingdings" w:hAnsi="Wingdings" w:hint="default"/>
+        <w:sz w:val="20"/>
+      </w:rPr>
+    </w:lvl>
+  </w:abstractNum>
+  <w:abstractNum w:abstractNumId="3" w15:restartNumberingAfterBreak="0">
+    <w:nsid w:val="13C221C2"/>
+    <w:multiLevelType w:val="multilevel"/>
+    <w:tmpl w:val="B428FA9E"/>
+    <w:lvl w:ilvl="0">
+      <w:start w:val="1"/>
+      <w:numFmt w:val="bullet"/>
+      <w:lvlText w:val=""/>
+      <w:lvlJc w:val="left"/>
+      <w:pPr>
+        <w:tabs>
+          <w:tab w:val="num" w:pos="720"/>
+        </w:tabs>
+        <w:ind w:left="720" w:hanging="360"/>
+      </w:pPr>
+      <w:rPr>
+        <w:rFonts w:ascii="Symbol" w:hAnsi="Symbol" w:hint="default"/>
+        <w:sz w:val="20"/>
+      </w:rPr>
+    </w:lvl>
+    <w:lvl w:ilvl="1" w:tentative="1">
+      <w:start w:val="1"/>
+      <w:numFmt w:val="bullet"/>
+      <w:lvlText w:val="o"/>
+      <w:lvlJc w:val="left"/>
+      <w:pPr>
+        <w:tabs>
+          <w:tab w:val="num" w:pos="1440"/>
+        </w:tabs>
+        <w:ind w:left="1440" w:hanging="360"/>
+      </w:pPr>
+      <w:rPr>
+        <w:rFonts w:ascii="Courier New" w:hAnsi="Courier New" w:hint="default"/>
+        <w:sz w:val="20"/>
+      </w:rPr>
+    </w:lvl>
+    <w:lvl w:ilvl="2" w:tentative="1">
+      <w:start w:val="1"/>
+      <w:numFmt w:val="bullet"/>
+      <w:lvlText w:val=""/>
+      <w:lvlJc w:val="left"/>
+      <w:pPr>
+        <w:tabs>
+          <w:tab w:val="num" w:pos="2160"/>
+        </w:tabs>
+        <w:ind w:left="2160" w:hanging="360"/>
+      </w:pPr>
+      <w:rPr>
+        <w:rFonts w:ascii="Wingdings" w:hAnsi="Wingdings" w:hint="default"/>
+        <w:sz w:val="20"/>
+      </w:rPr>
+    </w:lvl>
+    <w:lvl w:ilvl="3" w:tentative="1">
+      <w:start w:val="1"/>
+      <w:numFmt w:val="bullet"/>
+      <w:lvlText w:val=""/>
+      <w:lvlJc w:val="left"/>
+      <w:pPr>
+        <w:tabs>
+          <w:tab w:val="num" w:pos="2880"/>
+        </w:tabs>
+        <w:ind w:left="2880" w:hanging="360"/>
+      </w:pPr>
+      <w:rPr>
+        <w:rFonts w:ascii="Wingdings" w:hAnsi="Wingdings" w:hint="default"/>
+        <w:sz w:val="20"/>
+      </w:rPr>
+    </w:lvl>
+    <w:lvl w:ilvl="4" w:tentative="1">
+      <w:start w:val="1"/>
+      <w:numFmt w:val="bullet"/>
+      <w:lvlText w:val=""/>
+      <w:lvlJc w:val="left"/>
+      <w:pPr>
+        <w:tabs>
+          <w:tab w:val="num" w:pos="3600"/>
+        </w:tabs>
+        <w:ind w:left="3600" w:hanging="360"/>
+      </w:pPr>
+      <w:rPr>
+        <w:rFonts w:ascii="Wingdings" w:hAnsi="Wingdings" w:hint="default"/>
+        <w:sz w:val="20"/>
+      </w:rPr>
+    </w:lvl>
+    <w:lvl w:ilvl="5" w:tentative="1">
+      <w:start w:val="1"/>
+      <w:numFmt w:val="bullet"/>
+      <w:lvlText w:val=""/>
+      <w:lvlJc w:val="left"/>
+      <w:pPr>
+        <w:tabs>
+          <w:tab w:val="num" w:pos="4320"/>
+        </w:tabs>
+        <w:ind w:left="4320" w:hanging="360"/>
+      </w:pPr>
+      <w:rPr>
+        <w:rFonts w:ascii="Wingdings" w:hAnsi="Wingdings" w:hint="default"/>
+        <w:sz w:val="20"/>
+      </w:rPr>
+    </w:lvl>
+    <w:lvl w:ilvl="6" w:tentative="1">
+      <w:start w:val="1"/>
+      <w:numFmt w:val="bullet"/>
+      <w:lvlText w:val=""/>
+      <w:lvlJc w:val="left"/>
+      <w:pPr>
+        <w:tabs>
+          <w:tab w:val="num" w:pos="5040"/>
+        </w:tabs>
+        <w:ind w:left="5040" w:hanging="360"/>
+      </w:pPr>
+      <w:rPr>
+        <w:rFonts w:ascii="Wingdings" w:hAnsi="Wingdings" w:hint="default"/>
+        <w:sz w:val="20"/>
+      </w:rPr>
+    </w:lvl>
+    <w:lvl w:ilvl="7" w:tentative="1">
+      <w:start w:val="1"/>
+      <w:numFmt w:val="bullet"/>
+      <w:lvlText w:val=""/>
+      <w:lvlJc w:val="left"/>
+      <w:pPr>
+        <w:tabs>
+          <w:tab w:val="num" w:pos="5760"/>
+        </w:tabs>
+        <w:ind w:left="5760" w:hanging="360"/>
+      </w:pPr>
+      <w:rPr>
+        <w:rFonts w:ascii="Wingdings" w:hAnsi="Wingdings" w:hint="default"/>
+        <w:sz w:val="20"/>
+      </w:rPr>
+    </w:lvl>
+    <w:lvl w:ilvl="8" w:tentative="1">
+      <w:start w:val="1"/>
+      <w:numFmt w:val="bullet"/>
+      <w:lvlText w:val=""/>
+      <w:lvlJc w:val="left"/>
+      <w:pPr>
+        <w:tabs>
+          <w:tab w:val="num" w:pos="6480"/>
+        </w:tabs>
+        <w:ind w:left="6480" w:hanging="360"/>
+      </w:pPr>
+      <w:rPr>
+        <w:rFonts w:ascii="Wingdings" w:hAnsi="Wingdings" w:hint="default"/>
+        <w:sz w:val="20"/>
+      </w:rPr>
+    </w:lvl>
+  </w:abstractNum>
+  <w:abstractNum w:abstractNumId="4" w15:restartNumberingAfterBreak="0">
+    <w:nsid w:val="1F443A6F"/>
+    <w:multiLevelType w:val="multilevel"/>
+    <w:tmpl w:val="EEAE0AE4"/>
+    <w:lvl w:ilvl="0">
+      <w:start w:val="1"/>
+      <w:numFmt w:val="bullet"/>
+      <w:lvlText w:val=""/>
+      <w:lvlJc w:val="left"/>
+      <w:pPr>
+        <w:tabs>
+          <w:tab w:val="num" w:pos="720"/>
+        </w:tabs>
+        <w:ind w:left="720" w:hanging="360"/>
+      </w:pPr>
+      <w:rPr>
+        <w:rFonts w:ascii="Symbol" w:hAnsi="Symbol" w:hint="default"/>
+        <w:sz w:val="20"/>
+      </w:rPr>
+    </w:lvl>
+    <w:lvl w:ilvl="1" w:tentative="1">
+      <w:start w:val="1"/>
+      <w:numFmt w:val="bullet"/>
+      <w:lvlText w:val="o"/>
+      <w:lvlJc w:val="left"/>
+      <w:pPr>
+        <w:tabs>
+          <w:tab w:val="num" w:pos="1440"/>
+        </w:tabs>
+        <w:ind w:left="1440" w:hanging="360"/>
+      </w:pPr>
+      <w:rPr>
+        <w:rFonts w:ascii="Courier New" w:hAnsi="Courier New" w:hint="default"/>
+        <w:sz w:val="20"/>
+      </w:rPr>
+    </w:lvl>
+    <w:lvl w:ilvl="2" w:tentative="1">
+      <w:start w:val="1"/>
+      <w:numFmt w:val="bullet"/>
+      <w:lvlText w:val=""/>
+      <w:lvlJc w:val="left"/>
+      <w:pPr>
+        <w:tabs>
+          <w:tab w:val="num" w:pos="2160"/>
+        </w:tabs>
+        <w:ind w:left="2160" w:hanging="360"/>
+      </w:pPr>
+      <w:rPr>
+        <w:rFonts w:ascii="Wingdings" w:hAnsi="Wingdings" w:hint="default"/>
+        <w:sz w:val="20"/>
+      </w:rPr>
+    </w:lvl>
+    <w:lvl w:ilvl="3" w:tentative="1">
+      <w:start w:val="1"/>
+      <w:numFmt w:val="bullet"/>
+      <w:lvlText w:val=""/>
+      <w:lvlJc w:val="left"/>
+      <w:pPr>
+        <w:tabs>
+          <w:tab w:val="num" w:pos="2880"/>
+        </w:tabs>
+        <w:ind w:left="2880" w:hanging="360"/>
+      </w:pPr>
+      <w:rPr>
+        <w:rFonts w:ascii="Wingdings" w:hAnsi="Wingdings" w:hint="default"/>
+        <w:sz w:val="20"/>
+      </w:rPr>
+    </w:lvl>
+    <w:lvl w:ilvl="4" w:tentative="1">
+      <w:start w:val="1"/>
+      <w:numFmt w:val="bullet"/>
+      <w:lvlText w:val=""/>
+      <w:lvlJc w:val="left"/>
+      <w:pPr>
+        <w:tabs>
+          <w:tab w:val="num" w:pos="3600"/>
+        </w:tabs>
+        <w:ind w:left="3600" w:hanging="360"/>
+      </w:pPr>
+      <w:rPr>
+        <w:rFonts w:ascii="Wingdings" w:hAnsi="Wingdings" w:hint="default"/>
+        <w:sz w:val="20"/>
+      </w:rPr>
+    </w:lvl>
+    <w:lvl w:ilvl="5" w:tentative="1">
+      <w:start w:val="1"/>
+      <w:numFmt w:val="bullet"/>
+      <w:lvlText w:val=""/>
+      <w:lvlJc w:val="left"/>
+      <w:pPr>
+        <w:tabs>
+          <w:tab w:val="num" w:pos="4320"/>
+        </w:tabs>
+        <w:ind w:left="4320" w:hanging="360"/>
+      </w:pPr>
+      <w:rPr>
+        <w:rFonts w:ascii="Wingdings" w:hAnsi="Wingdings" w:hint="default"/>
+        <w:sz w:val="20"/>
+      </w:rPr>
+    </w:lvl>
+    <w:lvl w:ilvl="6" w:tentative="1">
+      <w:start w:val="1"/>
+      <w:numFmt w:val="bullet"/>
+      <w:lvlText w:val=""/>
+      <w:lvlJc w:val="left"/>
+      <w:pPr>
+        <w:tabs>
+          <w:tab w:val="num" w:pos="5040"/>
+        </w:tabs>
+        <w:ind w:left="5040" w:hanging="360"/>
+      </w:pPr>
+      <w:rPr>
+        <w:rFonts w:ascii="Wingdings" w:hAnsi="Wingdings" w:hint="default"/>
+        <w:sz w:val="20"/>
+      </w:rPr>
+    </w:lvl>
+    <w:lvl w:ilvl="7" w:tentative="1">
+      <w:start w:val="1"/>
+      <w:numFmt w:val="bullet"/>
+      <w:lvlText w:val=""/>
+      <w:lvlJc w:val="left"/>
+      <w:pPr>
+        <w:tabs>
+          <w:tab w:val="num" w:pos="5760"/>
+        </w:tabs>
+        <w:ind w:left="5760" w:hanging="360"/>
+      </w:pPr>
+      <w:rPr>
+        <w:rFonts w:ascii="Wingdings" w:hAnsi="Wingdings" w:hint="default"/>
+        <w:sz w:val="20"/>
+      </w:rPr>
+    </w:lvl>
+    <w:lvl w:ilvl="8" w:tentative="1">
+      <w:start w:val="1"/>
+      <w:numFmt w:val="bullet"/>
+      <w:lvlText w:val=""/>
+      <w:lvlJc w:val="left"/>
+      <w:pPr>
+        <w:tabs>
+          <w:tab w:val="num" w:pos="6480"/>
+        </w:tabs>
+        <w:ind w:left="6480" w:hanging="360"/>
+      </w:pPr>
+      <w:rPr>
+        <w:rFonts w:ascii="Wingdings" w:hAnsi="Wingdings" w:hint="default"/>
+        <w:sz w:val="20"/>
+      </w:rPr>
+    </w:lvl>
+  </w:abstractNum>
+  <w:abstractNum w:abstractNumId="5" w15:restartNumberingAfterBreak="0">
     <w:nsid w:val="30A61F34"/>
     <w:multiLevelType w:val="multilevel"/>
     <w:tmpl w:val="93A243B0"/>
@@ -1370,7 +3996,7 @@
       </w:rPr>
     </w:lvl>
   </w:abstractNum>
-  <w:abstractNum w:abstractNumId="2" w15:restartNumberingAfterBreak="0">
+  <w:abstractNum w:abstractNumId="6" w15:restartNumberingAfterBreak="0">
     <w:nsid w:val="31263144"/>
     <w:multiLevelType w:val="multilevel"/>
     <w:tmpl w:val="8A1CDF04"/>
@@ -1519,7 +4145,7 @@
       </w:rPr>
     </w:lvl>
   </w:abstractNum>
-  <w:abstractNum w:abstractNumId="3" w15:restartNumberingAfterBreak="0">
+  <w:abstractNum w:abstractNumId="7" w15:restartNumberingAfterBreak="0">
     <w:nsid w:val="33184F38"/>
     <w:multiLevelType w:val="multilevel"/>
     <w:tmpl w:val="A4F6E76C"/>
@@ -1668,7 +4294,7 @@
       </w:rPr>
     </w:lvl>
   </w:abstractNum>
-  <w:abstractNum w:abstractNumId="4" w15:restartNumberingAfterBreak="0">
+  <w:abstractNum w:abstractNumId="8" w15:restartNumberingAfterBreak="0">
     <w:nsid w:val="3364355D"/>
     <w:multiLevelType w:val="multilevel"/>
     <w:tmpl w:val="E0723900"/>
@@ -1817,7 +4443,7 @@
       </w:rPr>
     </w:lvl>
   </w:abstractNum>
-  <w:abstractNum w:abstractNumId="5" w15:restartNumberingAfterBreak="0">
+  <w:abstractNum w:abstractNumId="9" w15:restartNumberingAfterBreak="0">
     <w:nsid w:val="3ECE12DF"/>
     <w:multiLevelType w:val="multilevel"/>
     <w:tmpl w:val="64D6DD6C"/>
@@ -1966,7 +4592,7 @@
       </w:rPr>
     </w:lvl>
   </w:abstractNum>
-  <w:abstractNum w:abstractNumId="6" w15:restartNumberingAfterBreak="0">
+  <w:abstractNum w:abstractNumId="10" w15:restartNumberingAfterBreak="0">
     <w:nsid w:val="641550DF"/>
     <w:multiLevelType w:val="multilevel"/>
     <w:tmpl w:val="65A04772"/>
@@ -2115,7 +4741,7 @@
       </w:rPr>
     </w:lvl>
   </w:abstractNum>
-  <w:abstractNum w:abstractNumId="7" w15:restartNumberingAfterBreak="0">
+  <w:abstractNum w:abstractNumId="11" w15:restartNumberingAfterBreak="0">
     <w:nsid w:val="7D364D7C"/>
     <w:multiLevelType w:val="multilevel"/>
     <w:tmpl w:val="B9686E0C"/>
@@ -2265,28 +4891,40 @@
     </w:lvl>
   </w:abstractNum>
   <w:num w:numId="1">
-    <w:abstractNumId w:val="0"/>
+    <w:abstractNumId w:val="1"/>
   </w:num>
   <w:num w:numId="2">
+    <w:abstractNumId w:val="7"/>
+  </w:num>
+  <w:num w:numId="3">
+    <w:abstractNumId w:val="8"/>
+  </w:num>
+  <w:num w:numId="4">
+    <w:abstractNumId w:val="10"/>
+  </w:num>
+  <w:num w:numId="5">
+    <w:abstractNumId w:val="6"/>
+  </w:num>
+  <w:num w:numId="6">
+    <w:abstractNumId w:val="11"/>
+  </w:num>
+  <w:num w:numId="7">
+    <w:abstractNumId w:val="9"/>
+  </w:num>
+  <w:num w:numId="8">
+    <w:abstractNumId w:val="5"/>
+  </w:num>
+  <w:num w:numId="9">
+    <w:abstractNumId w:val="4"/>
+  </w:num>
+  <w:num w:numId="10">
     <w:abstractNumId w:val="3"/>
   </w:num>
-  <w:num w:numId="3">
-    <w:abstractNumId w:val="4"/>
-  </w:num>
-  <w:num w:numId="4">
-    <w:abstractNumId w:val="6"/>
-  </w:num>
-  <w:num w:numId="5">
+  <w:num w:numId="11">
     <w:abstractNumId w:val="2"/>
   </w:num>
-  <w:num w:numId="6">
-    <w:abstractNumId w:val="7"/>
-  </w:num>
-  <w:num w:numId="7">
-    <w:abstractNumId w:val="5"/>
-  </w:num>
-  <w:num w:numId="8">
-    <w:abstractNumId w:val="1"/>
+  <w:num w:numId="12">
+    <w:abstractNumId w:val="0"/>
   </w:num>
 </w:numbering>
 </file>
@@ -2887,6 +5525,86 @@
       <w:szCs w:val="24"/>
     </w:rPr>
   </w:style>
+  <w:style w:type="character" w:styleId="HTML">
+    <w:name w:val="HTML Code"/>
+    <w:basedOn w:val="a0"/>
+    <w:uiPriority w:val="99"/>
+    <w:semiHidden/>
+    <w:unhideWhenUsed/>
+    <w:rsid w:val="00423352"/>
+    <w:rPr>
+      <w:rFonts w:ascii="宋体" w:eastAsia="宋体" w:hAnsi="宋体" w:cs="宋体"/>
+      <w:sz w:val="24"/>
+      <w:szCs w:val="24"/>
+    </w:rPr>
+  </w:style>
+  <w:style w:type="paragraph" w:styleId="HTML0">
+    <w:name w:val="HTML Preformatted"/>
+    <w:basedOn w:val="a"/>
+    <w:link w:val="HTML1"/>
+    <w:uiPriority w:val="99"/>
+    <w:semiHidden/>
+    <w:unhideWhenUsed/>
+    <w:rsid w:val="00423352"/>
+    <w:pPr>
+      <w:widowControl/>
+      <w:tabs>
+        <w:tab w:val="left" w:pos="916"/>
+        <w:tab w:val="left" w:pos="1832"/>
+        <w:tab w:val="left" w:pos="2748"/>
+        <w:tab w:val="left" w:pos="3664"/>
+        <w:tab w:val="left" w:pos="4580"/>
+        <w:tab w:val="left" w:pos="5496"/>
+        <w:tab w:val="left" w:pos="6412"/>
+        <w:tab w:val="left" w:pos="7328"/>
+        <w:tab w:val="left" w:pos="8244"/>
+        <w:tab w:val="left" w:pos="9160"/>
+        <w:tab w:val="left" w:pos="10076"/>
+        <w:tab w:val="left" w:pos="10992"/>
+        <w:tab w:val="left" w:pos="11908"/>
+        <w:tab w:val="left" w:pos="12824"/>
+        <w:tab w:val="left" w:pos="13740"/>
+        <w:tab w:val="left" w:pos="14656"/>
+      </w:tabs>
+      <w:jc w:val="left"/>
+    </w:pPr>
+    <w:rPr>
+      <w:rFonts w:ascii="宋体" w:eastAsia="宋体" w:hAnsi="宋体" w:cs="宋体"/>
+      <w:kern w:val="0"/>
+      <w:sz w:val="24"/>
+      <w:szCs w:val="24"/>
+    </w:rPr>
+  </w:style>
+  <w:style w:type="character" w:customStyle="1" w:styleId="HTML1">
+    <w:name w:val="HTML 预设格式 字符"/>
+    <w:basedOn w:val="a0"/>
+    <w:link w:val="HTML0"/>
+    <w:uiPriority w:val="99"/>
+    <w:semiHidden/>
+    <w:rsid w:val="00423352"/>
+    <w:rPr>
+      <w:rFonts w:ascii="宋体" w:eastAsia="宋体" w:hAnsi="宋体" w:cs="宋体"/>
+      <w:kern w:val="0"/>
+      <w:sz w:val="24"/>
+      <w:szCs w:val="24"/>
+    </w:rPr>
+  </w:style>
+  <w:style w:type="character" w:customStyle="1" w:styleId="go">
+    <w:name w:val="go"/>
+    <w:basedOn w:val="a0"/>
+    <w:rsid w:val="00423352"/>
+  </w:style>
+  <w:style w:type="character" w:styleId="ab">
+    <w:name w:val="Emphasis"/>
+    <w:basedOn w:val="a0"/>
+    <w:uiPriority w:val="20"/>
+    <w:qFormat/>
+    <w:rsid w:val="00423352"/>
+    <w:rPr>
+      <w:i/>
+      <w:iCs/>
+    </w:rPr>
+  </w:style>
 </w:styles>
 </file>
 

</xml_diff>

<commit_message>
Berkeley CS61B - 1.2 guide
</commit_message>
<xml_diff>
--- a/3 Berkeley CS61B.docx
+++ b/3 Berkeley CS61B.docx
@@ -57,25 +57,7 @@
           <w:color w:val="000000"/>
           <w:szCs w:val="21"/>
         </w:rPr>
-        <w:t>Instructor: Josh Hug (</w:t>
-      </w:r>
-      <w:proofErr w:type="gramStart"/>
-      <w:r>
-        <w:rPr>
-          <w:rFonts w:ascii="Calibri" w:hAnsi="Calibri" w:cs="Calibri"/>
-          <w:color w:val="000000"/>
-          <w:szCs w:val="21"/>
-        </w:rPr>
-        <w:t>me)   </w:t>
-      </w:r>
-      <w:proofErr w:type="gramEnd"/>
-      <w:r>
-        <w:rPr>
-          <w:rFonts w:ascii="Calibri" w:hAnsi="Calibri" w:cs="Calibri"/>
-          <w:color w:val="000000"/>
-          <w:szCs w:val="21"/>
-        </w:rPr>
-        <w:t xml:space="preserve">   </w:t>
+        <w:t xml:space="preserve">Instructor: Josh Hug (me)      </w:t>
       </w:r>
       <w:hyperlink r:id="rId7" w:history="1">
         <w:r>
@@ -92,20 +74,13 @@
     <w:p>
       <w:pPr>
         <w:rPr>
-          <w:szCs w:val="21"/>
-        </w:rPr>
-      </w:pPr>
-      <w:r>
-        <w:rPr>
           <w:rFonts w:ascii="Calibri" w:hAnsi="Calibri" w:cs="Calibri"/>
           <w:b/>
           <w:bCs/>
           <w:color w:val="000000"/>
           <w:szCs w:val="21"/>
         </w:rPr>
-        <w:t xml:space="preserve">Please post administrative issues to Ed or send an email </w:t>
-      </w:r>
-      <w:proofErr w:type="gramStart"/>
+      </w:pPr>
       <w:r>
         <w:rPr>
           <w:rFonts w:ascii="Calibri" w:hAnsi="Calibri" w:cs="Calibri"/>
@@ -114,9 +89,43 @@
           <w:color w:val="000000"/>
           <w:szCs w:val="21"/>
         </w:rPr>
-        <w:t>to  cs61b@berkeley.edu</w:t>
-      </w:r>
-      <w:proofErr w:type="gramEnd"/>
+        <w:t xml:space="preserve">Please post administrative issues to Ed or send an email to  </w:t>
+      </w:r>
+      <w:hyperlink r:id="rId8" w:history="1">
+        <w:r>
+          <w:rPr>
+            <w:rStyle w:val="a9"/>
+            <w:rFonts w:ascii="Calibri" w:hAnsi="Calibri" w:cs="Calibri"/>
+            <w:b/>
+            <w:bCs/>
+            <w:szCs w:val="21"/>
+          </w:rPr>
+          <w:t>cs61b@berkeley.edu</w:t>
+        </w:r>
+      </w:hyperlink>
+    </w:p>
+    <w:p>
+      <w:pPr>
+        <w:rPr>
+          <w:rFonts w:hint="eastAsia"/>
+          <w:szCs w:val="21"/>
+        </w:rPr>
+      </w:pPr>
+      <w:hyperlink r:id="rId9" w:history="1">
+        <w:r>
+          <w:rPr>
+            <w:rStyle w:val="a9"/>
+            <w:szCs w:val="21"/>
+          </w:rPr>
+          <w:t>https://sp21.datastructur.es/</w:t>
+        </w:r>
+      </w:hyperlink>
+      <w:r>
+        <w:rPr>
+          <w:szCs w:val="21"/>
+        </w:rPr>
+        <w:t xml:space="preserve"> </w:t>
+      </w:r>
     </w:p>
     <w:p>
       <w:pPr>
@@ -868,6 +877,7 @@
           <w:sz w:val="21"/>
           <w:szCs w:val="21"/>
         </w:rPr>
+        <w:lastRenderedPageBreak/>
         <w:t>Weeks 10-14</w:t>
       </w:r>
     </w:p>
@@ -894,7 +904,6 @@
           <w:sz w:val="21"/>
           <w:szCs w:val="21"/>
         </w:rPr>
-        <w:lastRenderedPageBreak/>
         <w:t>Project:</w:t>
       </w:r>
     </w:p>
@@ -932,27 +941,7 @@
           <w:sz w:val="21"/>
           <w:szCs w:val="21"/>
         </w:rPr>
-        <w:t xml:space="preserve"> 3: Build Your Own World: An </w:t>
-      </w:r>
-      <w:proofErr w:type="gramStart"/>
-      <w:r>
-        <w:rPr>
-          <w:rFonts w:ascii="Calibri" w:hAnsi="Calibri" w:cs="Calibri"/>
-          <w:color w:val="000000"/>
-          <w:sz w:val="21"/>
-          <w:szCs w:val="21"/>
-        </w:rPr>
-        <w:t>open ended</w:t>
-      </w:r>
-      <w:proofErr w:type="gramEnd"/>
-      <w:r>
-        <w:rPr>
-          <w:rFonts w:ascii="Calibri" w:hAnsi="Calibri" w:cs="Calibri"/>
-          <w:color w:val="000000"/>
-          <w:sz w:val="21"/>
-          <w:szCs w:val="21"/>
-        </w:rPr>
-        <w:t xml:space="preserve"> project where you and a partner build a 2D world with physics according to your own design. Due during lab in the last week of the class.</w:t>
+        <w:t xml:space="preserve"> 3: Build Your Own World: An open ended project where you and a partner build a 2D world with physics according to your own design. Due during lab in the last week of the class.</w:t>
       </w:r>
     </w:p>
     <w:p>
@@ -1025,7 +1014,7 @@
         </w:rPr>
         <w:t xml:space="preserve">See calendar at </w:t>
       </w:r>
-      <w:hyperlink r:id="rId8" w:history="1">
+      <w:hyperlink r:id="rId10" w:history="1">
         <w:r>
           <w:rPr>
             <w:rStyle w:val="a9"/>
@@ -1470,20 +1459,8 @@
           <w:szCs w:val="21"/>
           <w:bdr w:val="single" w:sz="6" w:space="0" w:color="000000" w:frame="1"/>
         </w:rPr>
-        <w:t xml:space="preserve">  </w:t>
-      </w:r>
-      <w:proofErr w:type="gramStart"/>
-      <w:r>
-        <w:rPr>
-          <w:rFonts w:ascii="Inconsolata" w:eastAsia="宋体" w:hAnsi="Inconsolata" w:cs="宋体"/>
-          <w:color w:val="F7F7F7"/>
-          <w:kern w:val="0"/>
-          <w:szCs w:val="21"/>
-          <w:bdr w:val="single" w:sz="6" w:space="0" w:color="000000" w:frame="1"/>
-        </w:rPr>
-        <w:t>cd .</w:t>
-      </w:r>
-      <w:proofErr w:type="gramEnd"/>
+        <w:t xml:space="preserve">  cd .</w:t>
+      </w:r>
     </w:p>
     <w:p>
       <w:pPr>
@@ -1524,7 +1501,6 @@
           <w:szCs w:val="21"/>
         </w:rPr>
       </w:pPr>
-      <w:proofErr w:type="gramStart"/>
       <w:r>
         <w:rPr>
           <w:rFonts w:ascii="Inconsolata" w:eastAsia="宋体" w:hAnsi="Inconsolata" w:cs="宋体"/>
@@ -1535,7 +1511,6 @@
         </w:rPr>
         <w:t>..</w:t>
       </w:r>
-      <w:proofErr w:type="gramEnd"/>
       <w:r>
         <w:rPr>
           <w:rFonts w:ascii="Helvetica" w:eastAsia="宋体" w:hAnsi="Helvetica" w:cs="Helvetica"/>
@@ -1592,20 +1567,8 @@
           <w:bdr w:val="single" w:sz="6" w:space="0" w:color="000000" w:frame="1"/>
         </w:rPr>
         <w:lastRenderedPageBreak/>
-        <w:t xml:space="preserve">  cd</w:t>
-      </w:r>
-      <w:proofErr w:type="gramStart"/>
-      <w:r>
-        <w:rPr>
-          <w:rFonts w:ascii="Inconsolata" w:eastAsia="宋体" w:hAnsi="Inconsolata" w:cs="宋体"/>
-          <w:color w:val="F7F7F7"/>
-          <w:kern w:val="0"/>
-          <w:szCs w:val="21"/>
-          <w:bdr w:val="single" w:sz="6" w:space="0" w:color="000000" w:frame="1"/>
-        </w:rPr>
-        <w:t xml:space="preserve"> ..</w:t>
-      </w:r>
-      <w:proofErr w:type="gramEnd"/>
+        <w:t xml:space="preserve">  cd ..</w:t>
+      </w:r>
     </w:p>
     <w:p>
       <w:pPr>
@@ -2858,27 +2821,7 @@
           <w:kern w:val="0"/>
           <w:szCs w:val="21"/>
         </w:rPr>
-        <w:t xml:space="preserve"> key on your keyboard until you see the correct instruction. </w:t>
-      </w:r>
-      <w:proofErr w:type="gramStart"/>
-      <w:r>
-        <w:rPr>
-          <w:rFonts w:ascii="Helvetica" w:eastAsia="宋体" w:hAnsi="Helvetica" w:cs="Helvetica"/>
-          <w:color w:val="000000"/>
-          <w:kern w:val="0"/>
-          <w:szCs w:val="21"/>
-        </w:rPr>
-        <w:t>This saves</w:t>
-      </w:r>
-      <w:proofErr w:type="gramEnd"/>
-      <w:r>
-        <w:rPr>
-          <w:rFonts w:ascii="Helvetica" w:eastAsia="宋体" w:hAnsi="Helvetica" w:cs="Helvetica"/>
-          <w:color w:val="000000"/>
-          <w:kern w:val="0"/>
-          <w:szCs w:val="21"/>
-        </w:rPr>
-        <w:t xml:space="preserve"> typing time if you are doing repetitive instructions.</w:t>
+        <w:t> key on your keyboard until you see the correct instruction. This saves typing time if you are doing repetitive instructions.</w:t>
       </w:r>
     </w:p>
     <w:p>
@@ -5498,7 +5441,6 @@
     <w:name w:val="Hyperlink"/>
     <w:basedOn w:val="a0"/>
     <w:uiPriority w:val="99"/>
-    <w:semiHidden/>
     <w:unhideWhenUsed/>
     <w:rsid w:val="009F24EA"/>
     <w:rPr>
@@ -5603,6 +5545,18 @@
     <w:rPr>
       <w:i/>
       <w:iCs/>
+    </w:rPr>
+  </w:style>
+  <w:style w:type="character" w:styleId="ac">
+    <w:name w:val="Unresolved Mention"/>
+    <w:basedOn w:val="a0"/>
+    <w:uiPriority w:val="99"/>
+    <w:semiHidden/>
+    <w:unhideWhenUsed/>
+    <w:rsid w:val="001C1A76"/>
+    <w:rPr>
+      <w:color w:val="605E5C"/>
+      <w:shd w:val="clear" w:color="auto" w:fill="E1DFDD"/>
     </w:rPr>
   </w:style>
 </w:styles>

</xml_diff>

<commit_message>
CS61B - 1.2 proj0：public boolean tilt(Side side)完成了testUpNoMerge
</commit_message>
<xml_diff>
--- a/3 Berkeley CS61B.docx
+++ b/3 Berkeley CS61B.docx
@@ -107,7 +107,6 @@
     <w:p>
       <w:pPr>
         <w:rPr>
-          <w:rFonts w:hint="eastAsia"/>
           <w:szCs w:val="21"/>
         </w:rPr>
       </w:pPr>
@@ -681,27 +680,7 @@
           <w:sz w:val="21"/>
           <w:szCs w:val="21"/>
         </w:rPr>
-        <w:t>One very large solo project (</w:t>
-      </w:r>
-      <w:proofErr w:type="spellStart"/>
-      <w:r>
-        <w:rPr>
-          <w:rFonts w:ascii="Calibri" w:hAnsi="Calibri" w:cs="Calibri"/>
-          <w:color w:val="000000"/>
-          <w:sz w:val="21"/>
-          <w:szCs w:val="21"/>
-        </w:rPr>
-        <w:t>Proj</w:t>
-      </w:r>
-      <w:proofErr w:type="spellEnd"/>
-      <w:r>
-        <w:rPr>
-          <w:rFonts w:ascii="Calibri" w:hAnsi="Calibri" w:cs="Calibri"/>
-          <w:color w:val="000000"/>
-          <w:sz w:val="21"/>
-          <w:szCs w:val="21"/>
-        </w:rPr>
-        <w:t xml:space="preserve"> 2), due 4/2. Checkpoint due 3/12.</w:t>
+        <w:t>One very large solo project (Proj 2), due 4/2. Checkpoint due 3/12.</w:t>
       </w:r>
     </w:p>
     <w:p>
@@ -923,25 +902,14 @@
           <w:szCs w:val="21"/>
         </w:rPr>
       </w:pPr>
-      <w:proofErr w:type="spellStart"/>
-      <w:r>
-        <w:rPr>
-          <w:rFonts w:ascii="Calibri" w:hAnsi="Calibri" w:cs="Calibri"/>
-          <w:color w:val="000000"/>
-          <w:sz w:val="21"/>
-          <w:szCs w:val="21"/>
-        </w:rPr>
-        <w:t>Proj</w:t>
-      </w:r>
-      <w:proofErr w:type="spellEnd"/>
-      <w:r>
-        <w:rPr>
-          <w:rFonts w:ascii="Calibri" w:hAnsi="Calibri" w:cs="Calibri"/>
-          <w:color w:val="000000"/>
-          <w:sz w:val="21"/>
-          <w:szCs w:val="21"/>
-        </w:rPr>
-        <w:t xml:space="preserve"> 3: Build Your Own World: An open ended project where you and a partner build a 2D world with physics according to your own design. Due during lab in the last week of the class.</w:t>
+      <w:r>
+        <w:rPr>
+          <w:rFonts w:ascii="Calibri" w:hAnsi="Calibri" w:cs="Calibri"/>
+          <w:color w:val="000000"/>
+          <w:sz w:val="21"/>
+          <w:szCs w:val="21"/>
+        </w:rPr>
+        <w:t>Proj 3: Build Your Own World: An open ended project where you and a partner build a 2D world with physics according to your own design. Due during lab in the last week of the class.</w:t>
       </w:r>
     </w:p>
     <w:p>
@@ -1198,20 +1166,8 @@
           <w:szCs w:val="21"/>
           <w:bdr w:val="single" w:sz="6" w:space="0" w:color="000000" w:frame="1"/>
         </w:rPr>
-        <w:t xml:space="preserve">  cd </w:t>
-      </w:r>
-      <w:proofErr w:type="spellStart"/>
-      <w:r>
-        <w:rPr>
-          <w:rFonts w:ascii="Inconsolata" w:eastAsia="宋体" w:hAnsi="Inconsolata" w:cs="宋体"/>
-          <w:color w:val="F7F7F7"/>
-          <w:kern w:val="0"/>
-          <w:szCs w:val="21"/>
-          <w:bdr w:val="single" w:sz="6" w:space="0" w:color="000000" w:frame="1"/>
-        </w:rPr>
-        <w:t>hw</w:t>
-      </w:r>
-      <w:proofErr w:type="spellEnd"/>
+        <w:t xml:space="preserve">  cd hw</w:t>
+      </w:r>
     </w:p>
     <w:p>
       <w:pPr>
@@ -1235,7 +1191,6 @@
         </w:rPr>
         <w:t>This command will change your directory to </w:t>
       </w:r>
-      <w:proofErr w:type="spellStart"/>
       <w:r>
         <w:rPr>
           <w:rFonts w:ascii="Inconsolata" w:eastAsia="宋体" w:hAnsi="Inconsolata" w:cs="宋体"/>
@@ -1246,7 +1201,6 @@
         </w:rPr>
         <w:t>hw</w:t>
       </w:r>
-      <w:proofErr w:type="spellEnd"/>
       <w:r>
         <w:rPr>
           <w:rFonts w:ascii="Helvetica" w:eastAsia="宋体" w:hAnsi="Helvetica" w:cs="Helvetica"/>
@@ -1273,7 +1227,6 @@
           <w:szCs w:val="21"/>
         </w:rPr>
       </w:pPr>
-      <w:proofErr w:type="spellStart"/>
       <w:r>
         <w:rPr>
           <w:rFonts w:ascii="Inconsolata" w:eastAsia="宋体" w:hAnsi="Inconsolata" w:cs="宋体"/>
@@ -1284,7 +1237,6 @@
         </w:rPr>
         <w:t>pwd</w:t>
       </w:r>
-      <w:proofErr w:type="spellEnd"/>
       <w:r>
         <w:rPr>
           <w:rFonts w:ascii="Helvetica" w:eastAsia="宋体" w:hAnsi="Helvetica" w:cs="Helvetica"/>
@@ -1340,20 +1292,8 @@
           <w:szCs w:val="21"/>
           <w:bdr w:val="single" w:sz="6" w:space="0" w:color="000000" w:frame="1"/>
         </w:rPr>
-        <w:t xml:space="preserve">  </w:t>
-      </w:r>
-      <w:proofErr w:type="spellStart"/>
-      <w:r>
-        <w:rPr>
-          <w:rFonts w:ascii="Inconsolata" w:eastAsia="宋体" w:hAnsi="Inconsolata" w:cs="宋体"/>
-          <w:color w:val="F7F7F7"/>
-          <w:kern w:val="0"/>
-          <w:szCs w:val="21"/>
-          <w:bdr w:val="single" w:sz="6" w:space="0" w:color="000000" w:frame="1"/>
-        </w:rPr>
-        <w:t>pwd</w:t>
-      </w:r>
-      <w:proofErr w:type="spellEnd"/>
+        <w:t xml:space="preserve">  pwd</w:t>
+      </w:r>
     </w:p>
     <w:p>
       <w:pPr>
@@ -1783,7 +1723,6 @@
           <w:szCs w:val="21"/>
         </w:rPr>
       </w:pPr>
-      <w:proofErr w:type="spellStart"/>
       <w:r>
         <w:rPr>
           <w:rFonts w:ascii="Inconsolata" w:eastAsia="宋体" w:hAnsi="Inconsolata" w:cs="宋体"/>
@@ -1794,7 +1733,6 @@
         </w:rPr>
         <w:t>mkdir</w:t>
       </w:r>
-      <w:proofErr w:type="spellEnd"/>
       <w:r>
         <w:rPr>
           <w:rFonts w:ascii="Helvetica" w:eastAsia="宋体" w:hAnsi="Helvetica" w:cs="Helvetica"/>
@@ -1850,42 +1788,8 @@
           <w:szCs w:val="21"/>
           <w:bdr w:val="single" w:sz="6" w:space="0" w:color="000000" w:frame="1"/>
         </w:rPr>
-        <w:t xml:space="preserve">  </w:t>
-      </w:r>
-      <w:proofErr w:type="spellStart"/>
-      <w:r>
-        <w:rPr>
-          <w:rFonts w:ascii="Inconsolata" w:eastAsia="宋体" w:hAnsi="Inconsolata" w:cs="宋体"/>
-          <w:color w:val="F7F7F7"/>
-          <w:kern w:val="0"/>
-          <w:szCs w:val="21"/>
-          <w:bdr w:val="single" w:sz="6" w:space="0" w:color="000000" w:frame="1"/>
-        </w:rPr>
-        <w:t>mkdir</w:t>
-      </w:r>
-      <w:proofErr w:type="spellEnd"/>
-      <w:r>
-        <w:rPr>
-          <w:rFonts w:ascii="Inconsolata" w:eastAsia="宋体" w:hAnsi="Inconsolata" w:cs="宋体"/>
-          <w:color w:val="F7F7F7"/>
-          <w:kern w:val="0"/>
-          <w:szCs w:val="21"/>
-          <w:bdr w:val="single" w:sz="6" w:space="0" w:color="000000" w:frame="1"/>
-        </w:rPr>
-        <w:t xml:space="preserve"> </w:t>
-      </w:r>
-      <w:proofErr w:type="spellStart"/>
-      <w:r>
-        <w:rPr>
-          <w:rFonts w:ascii="Inconsolata" w:eastAsia="宋体" w:hAnsi="Inconsolata" w:cs="宋体"/>
-          <w:color w:val="F7F7F7"/>
-          <w:kern w:val="0"/>
-          <w:szCs w:val="21"/>
-          <w:bdr w:val="single" w:sz="6" w:space="0" w:color="000000" w:frame="1"/>
-        </w:rPr>
-        <w:t>dirname</w:t>
-      </w:r>
-      <w:proofErr w:type="spellEnd"/>
+        <w:t xml:space="preserve">  mkdir dirname</w:t>
+      </w:r>
     </w:p>
     <w:p>
       <w:pPr>
@@ -1909,7 +1813,6 @@
         </w:rPr>
         <w:t>This command will make a directory within the current directory called </w:t>
       </w:r>
-      <w:proofErr w:type="spellStart"/>
       <w:r>
         <w:rPr>
           <w:rFonts w:ascii="Inconsolata" w:eastAsia="宋体" w:hAnsi="Inconsolata" w:cs="宋体"/>
@@ -1920,7 +1823,6 @@
         </w:rPr>
         <w:t>dirname</w:t>
       </w:r>
-      <w:proofErr w:type="spellEnd"/>
       <w:r>
         <w:rPr>
           <w:rFonts w:ascii="Helvetica" w:eastAsia="宋体" w:hAnsi="Helvetica" w:cs="Helvetica"/>
@@ -2323,27 +2225,7 @@
           <w:kern w:val="0"/>
           <w:szCs w:val="21"/>
         </w:rPr>
-        <w:t xml:space="preserve"> directory and </w:t>
-      </w:r>
-      <w:proofErr w:type="spellStart"/>
-      <w:r>
-        <w:rPr>
-          <w:rFonts w:ascii="Helvetica" w:eastAsia="宋体" w:hAnsi="Helvetica" w:cs="Helvetica"/>
-          <w:color w:val="000000"/>
-          <w:kern w:val="0"/>
-          <w:szCs w:val="21"/>
-        </w:rPr>
-        <w:t>and</w:t>
-      </w:r>
-      <w:proofErr w:type="spellEnd"/>
-      <w:r>
-        <w:rPr>
-          <w:rFonts w:ascii="Helvetica" w:eastAsia="宋体" w:hAnsi="Helvetica" w:cs="Helvetica"/>
-          <w:color w:val="000000"/>
-          <w:kern w:val="0"/>
-          <w:szCs w:val="21"/>
-        </w:rPr>
-        <w:t xml:space="preserve"> create a </w:t>
+        <w:t> directory and and create a </w:t>
       </w:r>
       <w:r>
         <w:rPr>
@@ -2990,10 +2872,60 @@
     </w:p>
     <w:p>
       <w:pPr>
-        <w:rPr>
-          <w:szCs w:val="21"/>
-        </w:rPr>
-      </w:pPr>
+        <w:pStyle w:val="a7"/>
+      </w:pPr>
+      <w:r>
+        <w:rPr>
+          <w:rFonts w:hint="eastAsia"/>
+        </w:rPr>
+        <w:t>5</w:t>
+      </w:r>
+      <w:r>
+        <w:t xml:space="preserve"> </w:t>
+      </w:r>
+      <w:r>
+        <w:rPr>
+          <w:rFonts w:hint="eastAsia"/>
+        </w:rPr>
+        <w:t>Project</w:t>
+      </w:r>
+      <w:r>
+        <w:t xml:space="preserve"> 0 2048</w:t>
+      </w:r>
+      <w:r>
+        <w:rPr>
+          <w:rFonts w:hint="eastAsia"/>
+        </w:rPr>
+        <w:t>Game</w:t>
+      </w:r>
+    </w:p>
+    <w:p>
+      <w:pPr>
+        <w:rPr>
+          <w:rFonts w:hint="eastAsia"/>
+          <w:szCs w:val="21"/>
+        </w:rPr>
+      </w:pPr>
+      <w:r>
+        <w:rPr>
+          <w:rFonts w:hint="eastAsia"/>
+          <w:szCs w:val="21"/>
+        </w:rPr>
+        <w:t>完成了前三个测试后。开始跟着Hug的video写</w:t>
+      </w:r>
+      <w:r>
+        <w:rPr>
+          <w:szCs w:val="21"/>
+        </w:rPr>
+        <w:t>public boolean tilt(Side side)</w:t>
+      </w:r>
+      <w:r>
+        <w:rPr>
+          <w:rFonts w:hint="eastAsia"/>
+          <w:szCs w:val="21"/>
+        </w:rPr>
+        <w:t>的探索代码时，需要把电脑系统语言设置成英文，否则无论怎么按方向键，tile都无法移动。</w:t>
+      </w:r>
     </w:p>
     <w:sectPr>
       <w:pgSz w:w="11906" w:h="16838"/>

</xml_diff>

<commit_message>
CS61B - 2.1reading - Object Instantiation
</commit_message>
<xml_diff>
--- a/3 Berkeley CS61B.docx
+++ b/3 Berkeley CS61B.docx
@@ -57,25 +57,7 @@
           <w:color w:val="000000"/>
           <w:szCs w:val="21"/>
         </w:rPr>
-        <w:t>Instructor: Josh Hug (</w:t>
-      </w:r>
-      <w:proofErr w:type="gramStart"/>
-      <w:r>
-        <w:rPr>
-          <w:rFonts w:ascii="Calibri" w:hAnsi="Calibri" w:cs="Calibri"/>
-          <w:color w:val="000000"/>
-          <w:szCs w:val="21"/>
-        </w:rPr>
-        <w:t>me)   </w:t>
-      </w:r>
-      <w:proofErr w:type="gramEnd"/>
-      <w:r>
-        <w:rPr>
-          <w:rFonts w:ascii="Calibri" w:hAnsi="Calibri" w:cs="Calibri"/>
-          <w:color w:val="000000"/>
-          <w:szCs w:val="21"/>
-        </w:rPr>
-        <w:t xml:space="preserve">   </w:t>
+        <w:t xml:space="preserve">Instructor: Josh Hug (me)      </w:t>
       </w:r>
       <w:hyperlink r:id="rId7" w:history="1">
         <w:r>
@@ -958,27 +940,7 @@
           <w:sz w:val="21"/>
           <w:szCs w:val="21"/>
         </w:rPr>
-        <w:t xml:space="preserve"> 3: Build Your Own World: An </w:t>
-      </w:r>
-      <w:proofErr w:type="gramStart"/>
-      <w:r>
-        <w:rPr>
-          <w:rFonts w:ascii="Calibri" w:hAnsi="Calibri" w:cs="Calibri"/>
-          <w:color w:val="000000"/>
-          <w:sz w:val="21"/>
-          <w:szCs w:val="21"/>
-        </w:rPr>
-        <w:t>open ended</w:t>
-      </w:r>
-      <w:proofErr w:type="gramEnd"/>
-      <w:r>
-        <w:rPr>
-          <w:rFonts w:ascii="Calibri" w:hAnsi="Calibri" w:cs="Calibri"/>
-          <w:color w:val="000000"/>
-          <w:sz w:val="21"/>
-          <w:szCs w:val="21"/>
-        </w:rPr>
-        <w:t xml:space="preserve"> project where you and a partner build a 2D world with physics according to your own design. Due during lab in the last week of the class.</w:t>
+        <w:t xml:space="preserve"> 3: Build Your Own World: An open ended project where you and a partner build a 2D world with physics according to your own design. Due during lab in the last week of the class.</w:t>
       </w:r>
     </w:p>
     <w:p>
@@ -1496,20 +1458,8 @@
           <w:szCs w:val="21"/>
           <w:bdr w:val="single" w:sz="6" w:space="0" w:color="000000" w:frame="1"/>
         </w:rPr>
-        <w:t xml:space="preserve">  </w:t>
-      </w:r>
-      <w:proofErr w:type="gramStart"/>
-      <w:r>
-        <w:rPr>
-          <w:rFonts w:ascii="Inconsolata" w:eastAsia="宋体" w:hAnsi="Inconsolata" w:cs="宋体"/>
-          <w:color w:val="F7F7F7"/>
-          <w:kern w:val="0"/>
-          <w:szCs w:val="21"/>
-          <w:bdr w:val="single" w:sz="6" w:space="0" w:color="000000" w:frame="1"/>
-        </w:rPr>
-        <w:t>cd .</w:t>
-      </w:r>
-      <w:proofErr w:type="gramEnd"/>
+        <w:t xml:space="preserve">  cd .</w:t>
+      </w:r>
     </w:p>
     <w:p>
       <w:pPr>
@@ -1550,7 +1500,6 @@
           <w:szCs w:val="21"/>
         </w:rPr>
       </w:pPr>
-      <w:proofErr w:type="gramStart"/>
       <w:r>
         <w:rPr>
           <w:rFonts w:ascii="Inconsolata" w:eastAsia="宋体" w:hAnsi="Inconsolata" w:cs="宋体"/>
@@ -1561,7 +1510,6 @@
         </w:rPr>
         <w:t>..</w:t>
       </w:r>
-      <w:proofErr w:type="gramEnd"/>
       <w:r>
         <w:rPr>
           <w:rFonts w:ascii="Helvetica" w:eastAsia="宋体" w:hAnsi="Helvetica" w:cs="Helvetica"/>
@@ -1618,20 +1566,8 @@
           <w:bdr w:val="single" w:sz="6" w:space="0" w:color="000000" w:frame="1"/>
         </w:rPr>
         <w:lastRenderedPageBreak/>
-        <w:t xml:space="preserve">  cd</w:t>
-      </w:r>
-      <w:proofErr w:type="gramStart"/>
-      <w:r>
-        <w:rPr>
-          <w:rFonts w:ascii="Inconsolata" w:eastAsia="宋体" w:hAnsi="Inconsolata" w:cs="宋体"/>
-          <w:color w:val="F7F7F7"/>
-          <w:kern w:val="0"/>
-          <w:szCs w:val="21"/>
-          <w:bdr w:val="single" w:sz="6" w:space="0" w:color="000000" w:frame="1"/>
-        </w:rPr>
-        <w:t xml:space="preserve"> ..</w:t>
-      </w:r>
-      <w:proofErr w:type="gramEnd"/>
+        <w:t xml:space="preserve">  cd ..</w:t>
+      </w:r>
     </w:p>
     <w:p>
       <w:pPr>
@@ -2884,27 +2820,7 @@
           <w:kern w:val="0"/>
           <w:szCs w:val="21"/>
         </w:rPr>
-        <w:t xml:space="preserve"> key on your keyboard until you see the correct instruction. </w:t>
-      </w:r>
-      <w:proofErr w:type="gramStart"/>
-      <w:r>
-        <w:rPr>
-          <w:rFonts w:ascii="Helvetica" w:eastAsia="宋体" w:hAnsi="Helvetica" w:cs="Helvetica"/>
-          <w:color w:val="000000"/>
-          <w:kern w:val="0"/>
-          <w:szCs w:val="21"/>
-        </w:rPr>
-        <w:t>This saves</w:t>
-      </w:r>
-      <w:proofErr w:type="gramEnd"/>
-      <w:r>
-        <w:rPr>
-          <w:rFonts w:ascii="Helvetica" w:eastAsia="宋体" w:hAnsi="Helvetica" w:cs="Helvetica"/>
-          <w:color w:val="000000"/>
-          <w:kern w:val="0"/>
-          <w:szCs w:val="21"/>
-        </w:rPr>
-        <w:t xml:space="preserve"> typing time if you are doing repetitive instructions.</w:t>
+        <w:t> key on your keyboard until you see the correct instruction. This saves typing time if you are doing repetitive instructions.</w:t>
       </w:r>
     </w:p>
     <w:p>
@@ -3582,15 +3498,7 @@
     <w:p/>
     <w:p>
       <w:r>
-        <w:t xml:space="preserve">You can imagine unit testing as the </w:t>
-      </w:r>
-      <w:proofErr w:type="gramStart"/>
-      <w:r>
-        <w:t>most nitty</w:t>
-      </w:r>
-      <w:proofErr w:type="gramEnd"/>
-      <w:r>
-        <w:t xml:space="preserve"> gritty, with integration testing a level of abstraction above this.</w:t>
+        <w:t>You can imagine unit testing as the most nitty gritty, with integration testing a level of abstraction above this.</w:t>
       </w:r>
     </w:p>
     <w:p/>
@@ -3646,19 +3554,11 @@
         <w:t xml:space="preserve">Annotations (like </w:t>
       </w:r>
       <w:proofErr w:type="spellStart"/>
-      <w:proofErr w:type="gramStart"/>
-      <w:r>
-        <w:rPr>
-          <w:szCs w:val="21"/>
-        </w:rPr>
-        <w:t>org.junit</w:t>
-      </w:r>
-      <w:proofErr w:type="gramEnd"/>
-      <w:r>
-        <w:rPr>
-          <w:szCs w:val="21"/>
-        </w:rPr>
-        <w:t>.Test</w:t>
+      <w:r>
+        <w:rPr>
+          <w:szCs w:val="21"/>
+        </w:rPr>
+        <w:t>org.junit.Test</w:t>
       </w:r>
       <w:proofErr w:type="spellEnd"/>
       <w:r>
@@ -3813,15 +3713,27 @@
     <w:p>
       <w:pPr>
         <w:rPr>
-          <w:rFonts w:hint="eastAsia"/>
-          <w:szCs w:val="21"/>
-        </w:rPr>
-      </w:pPr>
-    </w:p>
-    <w:p>
-      <w:pPr>
-        <w:rPr>
-          <w:rFonts w:hint="eastAsia"/>
+          <w:szCs w:val="21"/>
+        </w:rPr>
+      </w:pPr>
+    </w:p>
+    <w:p>
+      <w:pPr>
+        <w:rPr>
+          <w:szCs w:val="21"/>
+        </w:rPr>
+      </w:pPr>
+    </w:p>
+    <w:p>
+      <w:pPr>
+        <w:rPr>
+          <w:szCs w:val="21"/>
+        </w:rPr>
+      </w:pPr>
+    </w:p>
+    <w:p>
+      <w:pPr>
+        <w:rPr>
           <w:szCs w:val="21"/>
         </w:rPr>
       </w:pPr>
@@ -6653,6 +6565,21 @@
       <w:bCs/>
     </w:rPr>
   </w:style>
+  <w:style w:type="character" w:customStyle="1" w:styleId="hljs-keyword">
+    <w:name w:val="hljs-keyword"/>
+    <w:basedOn w:val="a0"/>
+    <w:rsid w:val="00E0762C"/>
+  </w:style>
+  <w:style w:type="character" w:customStyle="1" w:styleId="hljs-number">
+    <w:name w:val="hljs-number"/>
+    <w:basedOn w:val="a0"/>
+    <w:rsid w:val="00BC7C05"/>
+  </w:style>
+  <w:style w:type="character" w:customStyle="1" w:styleId="hljs-string">
+    <w:name w:val="hljs-string"/>
+    <w:basedOn w:val="a0"/>
+    <w:rsid w:val="00362BE7"/>
+  </w:style>
 </w:styles>
 </file>
 

</xml_diff>

<commit_message>
CS61B - Week2 Discussion - Scope, Pass by Value, Static (Exam Prep)
</commit_message>
<xml_diff>
--- a/3 Berkeley CS61B.docx
+++ b/3 Berkeley CS61B.docx
@@ -680,27 +680,7 @@
           <w:sz w:val="21"/>
           <w:szCs w:val="21"/>
         </w:rPr>
-        <w:t>One very large solo project (</w:t>
-      </w:r>
-      <w:proofErr w:type="spellStart"/>
-      <w:r>
-        <w:rPr>
-          <w:rFonts w:ascii="Calibri" w:hAnsi="Calibri" w:cs="Calibri"/>
-          <w:color w:val="000000"/>
-          <w:sz w:val="21"/>
-          <w:szCs w:val="21"/>
-        </w:rPr>
-        <w:t>Proj</w:t>
-      </w:r>
-      <w:proofErr w:type="spellEnd"/>
-      <w:r>
-        <w:rPr>
-          <w:rFonts w:ascii="Calibri" w:hAnsi="Calibri" w:cs="Calibri"/>
-          <w:color w:val="000000"/>
-          <w:sz w:val="21"/>
-          <w:szCs w:val="21"/>
-        </w:rPr>
-        <w:t xml:space="preserve"> 2), due 4/2. Checkpoint due 3/12.</w:t>
+        <w:t>One very large solo project (Proj 2), due 4/2. Checkpoint due 3/12.</w:t>
       </w:r>
     </w:p>
     <w:p>
@@ -922,25 +902,14 @@
           <w:szCs w:val="21"/>
         </w:rPr>
       </w:pPr>
-      <w:proofErr w:type="spellStart"/>
-      <w:r>
-        <w:rPr>
-          <w:rFonts w:ascii="Calibri" w:hAnsi="Calibri" w:cs="Calibri"/>
-          <w:color w:val="000000"/>
-          <w:sz w:val="21"/>
-          <w:szCs w:val="21"/>
-        </w:rPr>
-        <w:t>Proj</w:t>
-      </w:r>
-      <w:proofErr w:type="spellEnd"/>
-      <w:r>
-        <w:rPr>
-          <w:rFonts w:ascii="Calibri" w:hAnsi="Calibri" w:cs="Calibri"/>
-          <w:color w:val="000000"/>
-          <w:sz w:val="21"/>
-          <w:szCs w:val="21"/>
-        </w:rPr>
-        <w:t xml:space="preserve"> 3: Build Your Own World: An open ended project where you and a partner build a 2D world with physics according to your own design. Due during lab in the last week of the class.</w:t>
+      <w:r>
+        <w:rPr>
+          <w:rFonts w:ascii="Calibri" w:hAnsi="Calibri" w:cs="Calibri"/>
+          <w:color w:val="000000"/>
+          <w:sz w:val="21"/>
+          <w:szCs w:val="21"/>
+        </w:rPr>
+        <w:t>Proj 3: Build Your Own World: An open ended project where you and a partner build a 2D world with physics according to your own design. Due during lab in the last week of the class.</w:t>
       </w:r>
     </w:p>
     <w:p>
@@ -1197,20 +1166,8 @@
           <w:szCs w:val="21"/>
           <w:bdr w:val="single" w:sz="6" w:space="0" w:color="000000" w:frame="1"/>
         </w:rPr>
-        <w:t xml:space="preserve">  cd </w:t>
-      </w:r>
-      <w:proofErr w:type="spellStart"/>
-      <w:r>
-        <w:rPr>
-          <w:rFonts w:ascii="Inconsolata" w:eastAsia="宋体" w:hAnsi="Inconsolata" w:cs="宋体"/>
-          <w:color w:val="F7F7F7"/>
-          <w:kern w:val="0"/>
-          <w:szCs w:val="21"/>
-          <w:bdr w:val="single" w:sz="6" w:space="0" w:color="000000" w:frame="1"/>
-        </w:rPr>
-        <w:t>hw</w:t>
-      </w:r>
-      <w:proofErr w:type="spellEnd"/>
+        <w:t xml:space="preserve">  cd hw</w:t>
+      </w:r>
     </w:p>
     <w:p>
       <w:pPr>
@@ -1234,7 +1191,6 @@
         </w:rPr>
         <w:t>This command will change your directory to </w:t>
       </w:r>
-      <w:proofErr w:type="spellStart"/>
       <w:r>
         <w:rPr>
           <w:rFonts w:ascii="Inconsolata" w:eastAsia="宋体" w:hAnsi="Inconsolata" w:cs="宋体"/>
@@ -1245,7 +1201,6 @@
         </w:rPr>
         <w:t>hw</w:t>
       </w:r>
-      <w:proofErr w:type="spellEnd"/>
       <w:r>
         <w:rPr>
           <w:rFonts w:ascii="Helvetica" w:eastAsia="宋体" w:hAnsi="Helvetica" w:cs="Helvetica"/>
@@ -1272,7 +1227,6 @@
           <w:szCs w:val="21"/>
         </w:rPr>
       </w:pPr>
-      <w:proofErr w:type="spellStart"/>
       <w:r>
         <w:rPr>
           <w:rFonts w:ascii="Inconsolata" w:eastAsia="宋体" w:hAnsi="Inconsolata" w:cs="宋体"/>
@@ -1283,7 +1237,6 @@
         </w:rPr>
         <w:t>pwd</w:t>
       </w:r>
-      <w:proofErr w:type="spellEnd"/>
       <w:r>
         <w:rPr>
           <w:rFonts w:ascii="Helvetica" w:eastAsia="宋体" w:hAnsi="Helvetica" w:cs="Helvetica"/>
@@ -1339,20 +1292,8 @@
           <w:szCs w:val="21"/>
           <w:bdr w:val="single" w:sz="6" w:space="0" w:color="000000" w:frame="1"/>
         </w:rPr>
-        <w:t xml:space="preserve">  </w:t>
-      </w:r>
-      <w:proofErr w:type="spellStart"/>
-      <w:r>
-        <w:rPr>
-          <w:rFonts w:ascii="Inconsolata" w:eastAsia="宋体" w:hAnsi="Inconsolata" w:cs="宋体"/>
-          <w:color w:val="F7F7F7"/>
-          <w:kern w:val="0"/>
-          <w:szCs w:val="21"/>
-          <w:bdr w:val="single" w:sz="6" w:space="0" w:color="000000" w:frame="1"/>
-        </w:rPr>
-        <w:t>pwd</w:t>
-      </w:r>
-      <w:proofErr w:type="spellEnd"/>
+        <w:t xml:space="preserve">  pwd</w:t>
+      </w:r>
     </w:p>
     <w:p>
       <w:pPr>
@@ -1782,7 +1723,6 @@
           <w:szCs w:val="21"/>
         </w:rPr>
       </w:pPr>
-      <w:proofErr w:type="spellStart"/>
       <w:r>
         <w:rPr>
           <w:rFonts w:ascii="Inconsolata" w:eastAsia="宋体" w:hAnsi="Inconsolata" w:cs="宋体"/>
@@ -1793,7 +1733,6 @@
         </w:rPr>
         <w:t>mkdir</w:t>
       </w:r>
-      <w:proofErr w:type="spellEnd"/>
       <w:r>
         <w:rPr>
           <w:rFonts w:ascii="Helvetica" w:eastAsia="宋体" w:hAnsi="Helvetica" w:cs="Helvetica"/>
@@ -1849,42 +1788,8 @@
           <w:szCs w:val="21"/>
           <w:bdr w:val="single" w:sz="6" w:space="0" w:color="000000" w:frame="1"/>
         </w:rPr>
-        <w:t xml:space="preserve">  </w:t>
-      </w:r>
-      <w:proofErr w:type="spellStart"/>
-      <w:r>
-        <w:rPr>
-          <w:rFonts w:ascii="Inconsolata" w:eastAsia="宋体" w:hAnsi="Inconsolata" w:cs="宋体"/>
-          <w:color w:val="F7F7F7"/>
-          <w:kern w:val="0"/>
-          <w:szCs w:val="21"/>
-          <w:bdr w:val="single" w:sz="6" w:space="0" w:color="000000" w:frame="1"/>
-        </w:rPr>
-        <w:t>mkdir</w:t>
-      </w:r>
-      <w:proofErr w:type="spellEnd"/>
-      <w:r>
-        <w:rPr>
-          <w:rFonts w:ascii="Inconsolata" w:eastAsia="宋体" w:hAnsi="Inconsolata" w:cs="宋体"/>
-          <w:color w:val="F7F7F7"/>
-          <w:kern w:val="0"/>
-          <w:szCs w:val="21"/>
-          <w:bdr w:val="single" w:sz="6" w:space="0" w:color="000000" w:frame="1"/>
-        </w:rPr>
-        <w:t xml:space="preserve"> </w:t>
-      </w:r>
-      <w:proofErr w:type="spellStart"/>
-      <w:r>
-        <w:rPr>
-          <w:rFonts w:ascii="Inconsolata" w:eastAsia="宋体" w:hAnsi="Inconsolata" w:cs="宋体"/>
-          <w:color w:val="F7F7F7"/>
-          <w:kern w:val="0"/>
-          <w:szCs w:val="21"/>
-          <w:bdr w:val="single" w:sz="6" w:space="0" w:color="000000" w:frame="1"/>
-        </w:rPr>
-        <w:t>dirname</w:t>
-      </w:r>
-      <w:proofErr w:type="spellEnd"/>
+        <w:t xml:space="preserve">  mkdir dirname</w:t>
+      </w:r>
     </w:p>
     <w:p>
       <w:pPr>
@@ -1908,7 +1813,6 @@
         </w:rPr>
         <w:t>This command will make a directory within the current directory called </w:t>
       </w:r>
-      <w:proofErr w:type="spellStart"/>
       <w:r>
         <w:rPr>
           <w:rFonts w:ascii="Inconsolata" w:eastAsia="宋体" w:hAnsi="Inconsolata" w:cs="宋体"/>
@@ -1919,7 +1823,6 @@
         </w:rPr>
         <w:t>dirname</w:t>
       </w:r>
-      <w:proofErr w:type="spellEnd"/>
       <w:r>
         <w:rPr>
           <w:rFonts w:ascii="Helvetica" w:eastAsia="宋体" w:hAnsi="Helvetica" w:cs="Helvetica"/>
@@ -2322,27 +2225,7 @@
           <w:kern w:val="0"/>
           <w:szCs w:val="21"/>
         </w:rPr>
-        <w:t xml:space="preserve"> directory and </w:t>
-      </w:r>
-      <w:proofErr w:type="spellStart"/>
-      <w:r>
-        <w:rPr>
-          <w:rFonts w:ascii="Helvetica" w:eastAsia="宋体" w:hAnsi="Helvetica" w:cs="Helvetica"/>
-          <w:color w:val="000000"/>
-          <w:kern w:val="0"/>
-          <w:szCs w:val="21"/>
-        </w:rPr>
-        <w:t>and</w:t>
-      </w:r>
-      <w:proofErr w:type="spellEnd"/>
-      <w:r>
-        <w:rPr>
-          <w:rFonts w:ascii="Helvetica" w:eastAsia="宋体" w:hAnsi="Helvetica" w:cs="Helvetica"/>
-          <w:color w:val="000000"/>
-          <w:kern w:val="0"/>
-          <w:szCs w:val="21"/>
-        </w:rPr>
-        <w:t xml:space="preserve"> create a </w:t>
+        <w:t> directory and and create a </w:t>
       </w:r>
       <w:r>
         <w:rPr>
@@ -3033,21 +2916,7 @@
         <w:rPr>
           <w:szCs w:val="21"/>
         </w:rPr>
-        <w:t xml:space="preserve">public </w:t>
-      </w:r>
-      <w:proofErr w:type="spellStart"/>
-      <w:r>
-        <w:rPr>
-          <w:szCs w:val="21"/>
-        </w:rPr>
-        <w:t>boolean</w:t>
-      </w:r>
-      <w:proofErr w:type="spellEnd"/>
-      <w:r>
-        <w:rPr>
-          <w:szCs w:val="21"/>
-        </w:rPr>
-        <w:t xml:space="preserve"> tilt(Side side)</w:t>
+        <w:t>public boolean tilt(Side side)</w:t>
       </w:r>
       <w:r>
         <w:rPr>
@@ -3103,17 +2972,8 @@
           <w:sz w:val="21"/>
           <w:szCs w:val="21"/>
         </w:rPr>
-        <w:t xml:space="preserve">Correctness Tool #1: </w:t>
-      </w:r>
-      <w:proofErr w:type="spellStart"/>
-      <w:r>
-        <w:rPr>
-          <w:sz w:val="21"/>
-          <w:szCs w:val="21"/>
-        </w:rPr>
-        <w:t>Autograder</w:t>
-      </w:r>
-      <w:proofErr w:type="spellEnd"/>
+        <w:t>Correctness Tool #1: Autograder</w:t>
+      </w:r>
     </w:p>
     <w:p>
       <w:r>
@@ -3126,193 +2986,202 @@
         <w:t xml:space="preserve"> CS61B’s</w:t>
       </w:r>
       <w:r>
+        <w:t xml:space="preserve"> autograder is in fact based on JUnit plus some extra custom libraries.</w:t>
+      </w:r>
+    </w:p>
+    <w:p/>
+    <w:p>
+      <w:r>
+        <w:rPr>
+          <w:rFonts w:hint="eastAsia"/>
+        </w:rPr>
+        <w:t>A</w:t>
+      </w:r>
+      <w:r>
+        <w:t>utograder has some benefits.</w:t>
+      </w:r>
+    </w:p>
+    <w:p/>
+    <w:p>
+      <w:r>
+        <w:t>However, autograders don't exist in the real world and relying on autograders can build bad habits.</w:t>
+      </w:r>
+    </w:p>
+    <w:p>
+      <w:pPr>
+        <w:pStyle w:val="2"/>
+        <w:rPr>
+          <w:sz w:val="21"/>
+          <w:szCs w:val="21"/>
+        </w:rPr>
+      </w:pPr>
+      <w:r>
+        <w:rPr>
+          <w:rFonts w:hint="eastAsia"/>
+          <w:sz w:val="21"/>
+          <w:szCs w:val="21"/>
+        </w:rPr>
+        <w:t>（2）</w:t>
+      </w:r>
+      <w:r>
+        <w:rPr>
+          <w:sz w:val="21"/>
+          <w:szCs w:val="21"/>
+        </w:rPr>
+        <w:t xml:space="preserve">Correctness Tool #2: JUnit Tests </w:t>
+      </w:r>
+    </w:p>
+    <w:p>
+      <w:pPr>
+        <w:rPr>
+          <w:szCs w:val="21"/>
+        </w:rPr>
+      </w:pPr>
+      <w:r>
+        <w:rPr>
+          <w:szCs w:val="21"/>
+        </w:rPr>
+        <w:t xml:space="preserve">JUnit testing, as we have seen, unlocks a new world for you. Rather than relying on an autograder written by someone else, you write tests for each piece of your program. </w:t>
+      </w:r>
+    </w:p>
+    <w:p>
+      <w:pPr>
+        <w:rPr>
+          <w:szCs w:val="21"/>
+        </w:rPr>
+      </w:pPr>
+    </w:p>
+    <w:p>
+      <w:pPr>
+        <w:rPr>
+          <w:szCs w:val="21"/>
+        </w:rPr>
+      </w:pPr>
+      <w:r>
+        <w:rPr>
+          <w:szCs w:val="21"/>
+        </w:rPr>
+        <w:t xml:space="preserve">We refer to each of these pieces as a unit. </w:t>
+      </w:r>
+    </w:p>
+    <w:p>
+      <w:pPr>
+        <w:rPr>
+          <w:szCs w:val="21"/>
+        </w:rPr>
+      </w:pPr>
+    </w:p>
+    <w:p>
+      <w:pPr>
+        <w:rPr>
+          <w:szCs w:val="21"/>
+        </w:rPr>
+      </w:pPr>
+      <w:r>
+        <w:rPr>
+          <w:szCs w:val="21"/>
+        </w:rPr>
+        <w:t xml:space="preserve">This allows you to have confidence in each unit of your code - you can depend on them. This also helps decrease debugging time as you can isolate attention to one unit of code at a time (often a single method). Unit testing also forces you to clarify what each unit of code should be accomplishing. </w:t>
+      </w:r>
+    </w:p>
+    <w:p>
+      <w:pPr>
+        <w:rPr>
+          <w:szCs w:val="21"/>
+        </w:rPr>
+      </w:pPr>
+    </w:p>
+    <w:p>
+      <w:pPr>
+        <w:rPr>
+          <w:szCs w:val="21"/>
+        </w:rPr>
+      </w:pPr>
+      <w:r>
+        <w:rPr>
+          <w:szCs w:val="21"/>
+        </w:rPr>
+        <w:t>There are some downsides to unit tests, however. First, writing thorough tests takes time. It's easy to write incomplete unit tests which give a false confidence to your code. It's also difficult to write tests for units that depend on other units (consider the addFirst method in your LinkedListDeque).</w:t>
+      </w:r>
+    </w:p>
+    <w:p>
+      <w:pPr>
+        <w:rPr>
+          <w:szCs w:val="21"/>
+        </w:rPr>
+      </w:pPr>
+    </w:p>
+    <w:p>
+      <w:pPr>
+        <w:rPr>
+          <w:szCs w:val="21"/>
+        </w:rPr>
+      </w:pPr>
+      <w:r>
+        <w:rPr>
+          <w:rFonts w:hint="eastAsia"/>
+          <w:szCs w:val="21"/>
+        </w:rPr>
+        <w:t>注意：</w:t>
+      </w:r>
+      <w:r>
+        <w:rPr>
+          <w:szCs w:val="21"/>
+        </w:rPr>
+        <w:t>在IntelliJ裏面運行和Junit相關的項目時，要自己去關聯IntelliJ</w:t>
+      </w:r>
+      <w:r>
+        <w:rPr>
+          <w:rFonts w:hint="eastAsia"/>
+          <w:szCs w:val="21"/>
+        </w:rPr>
+        <w:t>自帶的</w:t>
+      </w:r>
+      <w:r>
+        <w:rPr>
+          <w:szCs w:val="21"/>
+        </w:rPr>
+        <w:t>的</w:t>
+      </w:r>
+      <w:r>
+        <w:rPr>
+          <w:rFonts w:hint="eastAsia"/>
+          <w:szCs w:val="21"/>
+        </w:rPr>
+        <w:t>Junit</w:t>
+      </w:r>
+      <w:r>
+        <w:rPr>
+          <w:szCs w:val="21"/>
+        </w:rPr>
         <w:t xml:space="preserve"> </w:t>
       </w:r>
-      <w:proofErr w:type="spellStart"/>
-      <w:r>
-        <w:t>autograder</w:t>
-      </w:r>
-      <w:proofErr w:type="spellEnd"/>
-      <w:r>
-        <w:t xml:space="preserve"> is in fact based on JUnit plus some extra custom libraries.</w:t>
-      </w:r>
-    </w:p>
-    <w:p/>
-    <w:p>
-      <w:proofErr w:type="spellStart"/>
-      <w:r>
+      <w:r>
+        <w:rPr>
+          <w:szCs w:val="21"/>
+        </w:rPr>
+        <w:t>library：</w:t>
+      </w:r>
+    </w:p>
+    <w:p>
+      <w:pPr>
         <w:rPr>
           <w:rFonts w:hint="eastAsia"/>
-        </w:rPr>
-        <w:t>A</w:t>
-      </w:r>
-      <w:r>
-        <w:t>utograder</w:t>
-      </w:r>
-      <w:proofErr w:type="spellEnd"/>
-      <w:r>
-        <w:t xml:space="preserve"> has some benefits.</w:t>
-      </w:r>
-    </w:p>
-    <w:p/>
-    <w:p>
-      <w:r>
-        <w:t xml:space="preserve">However, </w:t>
-      </w:r>
-      <w:proofErr w:type="spellStart"/>
-      <w:r>
-        <w:t>autograders</w:t>
-      </w:r>
-      <w:proofErr w:type="spellEnd"/>
-      <w:r>
-        <w:t xml:space="preserve"> don't exist in the real world and relying on </w:t>
-      </w:r>
-      <w:proofErr w:type="spellStart"/>
-      <w:r>
-        <w:t>autograders</w:t>
-      </w:r>
-      <w:proofErr w:type="spellEnd"/>
-      <w:r>
-        <w:t xml:space="preserve"> can build bad habits.</w:t>
-      </w:r>
-    </w:p>
-    <w:p>
-      <w:pPr>
-        <w:pStyle w:val="2"/>
-        <w:rPr>
-          <w:sz w:val="21"/>
           <w:szCs w:val="21"/>
         </w:rPr>
       </w:pPr>
       <w:r>
         <w:rPr>
           <w:rFonts w:hint="eastAsia"/>
-          <w:sz w:val="21"/>
-          <w:szCs w:val="21"/>
-        </w:rPr>
-        <w:t>（2）</w:t>
-      </w:r>
-      <w:r>
-        <w:rPr>
-          <w:sz w:val="21"/>
-          <w:szCs w:val="21"/>
-        </w:rPr>
-        <w:t xml:space="preserve">Correctness Tool #2: JUnit Tests </w:t>
-      </w:r>
-    </w:p>
-    <w:p>
-      <w:pPr>
-        <w:rPr>
-          <w:szCs w:val="21"/>
-        </w:rPr>
-      </w:pPr>
-      <w:r>
-        <w:rPr>
-          <w:szCs w:val="21"/>
-        </w:rPr>
-        <w:t xml:space="preserve">JUnit testing, as we have seen, unlocks a new world for you. Rather than relying on an </w:t>
-      </w:r>
-      <w:proofErr w:type="spellStart"/>
-      <w:r>
-        <w:rPr>
-          <w:szCs w:val="21"/>
-        </w:rPr>
-        <w:t>autograder</w:t>
-      </w:r>
-      <w:proofErr w:type="spellEnd"/>
-      <w:r>
-        <w:rPr>
-          <w:szCs w:val="21"/>
-        </w:rPr>
-        <w:t xml:space="preserve"> written by someone else, you write tests for each piece of your program. </w:t>
-      </w:r>
-    </w:p>
-    <w:p>
-      <w:pPr>
-        <w:rPr>
-          <w:szCs w:val="21"/>
-        </w:rPr>
-      </w:pPr>
-    </w:p>
-    <w:p>
-      <w:pPr>
-        <w:rPr>
-          <w:szCs w:val="21"/>
-        </w:rPr>
-      </w:pPr>
-      <w:r>
-        <w:rPr>
-          <w:szCs w:val="21"/>
-        </w:rPr>
-        <w:t xml:space="preserve">We refer to each of these pieces as a unit. </w:t>
-      </w:r>
-    </w:p>
-    <w:p>
-      <w:pPr>
-        <w:rPr>
-          <w:szCs w:val="21"/>
-        </w:rPr>
-      </w:pPr>
-    </w:p>
-    <w:p>
-      <w:pPr>
-        <w:rPr>
-          <w:szCs w:val="21"/>
-        </w:rPr>
-      </w:pPr>
-      <w:r>
-        <w:rPr>
-          <w:szCs w:val="21"/>
-        </w:rPr>
-        <w:t xml:space="preserve">This allows you to have confidence in each unit of your code - you can depend on them. This also helps decrease debugging time as you can isolate attention to one unit of code at a time (often a single method). Unit testing also forces you to clarify what each unit of code should be accomplishing. </w:t>
-      </w:r>
-    </w:p>
-    <w:p>
-      <w:pPr>
-        <w:rPr>
-          <w:szCs w:val="21"/>
-        </w:rPr>
-      </w:pPr>
-    </w:p>
-    <w:p>
-      <w:pPr>
-        <w:rPr>
-          <w:szCs w:val="21"/>
-        </w:rPr>
-      </w:pPr>
-      <w:r>
-        <w:rPr>
-          <w:szCs w:val="21"/>
-        </w:rPr>
-        <w:t xml:space="preserve">There are some downsides to unit tests, however. First, writing thorough tests takes time. It's easy to write incomplete unit tests which give a false confidence to your code. It's also difficult to write tests for units that depend on other units (consider the </w:t>
-      </w:r>
-      <w:proofErr w:type="spellStart"/>
-      <w:r>
-        <w:rPr>
-          <w:szCs w:val="21"/>
-        </w:rPr>
-        <w:t>addFirst</w:t>
-      </w:r>
-      <w:proofErr w:type="spellEnd"/>
-      <w:r>
-        <w:rPr>
-          <w:szCs w:val="21"/>
-        </w:rPr>
-        <w:t xml:space="preserve"> method in your </w:t>
-      </w:r>
-      <w:proofErr w:type="spellStart"/>
-      <w:r>
-        <w:rPr>
-          <w:szCs w:val="21"/>
-        </w:rPr>
-        <w:t>LinkedListDeque</w:t>
-      </w:r>
-      <w:proofErr w:type="spellEnd"/>
-      <w:r>
-        <w:rPr>
-          <w:szCs w:val="21"/>
-        </w:rPr>
-        <w:t>).</w:t>
+          <w:szCs w:val="21"/>
+        </w:rPr>
+        <w:t>比如</w:t>
+      </w:r>
+      <w:r>
+        <w:rPr>
+          <w:szCs w:val="21"/>
+        </w:rPr>
+        <w:t>D:\Program Files\JetBrains\IntelliJ IDEA Community Edition 2021.3.1\libjunit4.jar</w:t>
       </w:r>
     </w:p>
     <w:p>
@@ -3470,6 +3339,7 @@
           <w:sz w:val="21"/>
           <w:szCs w:val="21"/>
         </w:rPr>
+        <w:lastRenderedPageBreak/>
         <w:t>（3）</w:t>
       </w:r>
       <w:r>
@@ -3482,11 +3352,7 @@
     </w:p>
     <w:p>
       <w:r>
-        <w:t xml:space="preserve">Unit tests are great but we should also make sure these units work properly together. </w:t>
-      </w:r>
-      <w:r>
-        <w:lastRenderedPageBreak/>
-        <w:t xml:space="preserve">Integration testing verifies that components interact properly together. </w:t>
+        <w:t xml:space="preserve">Unit tests are great but we should also make sure these units work properly together. Integration testing verifies that components interact properly together. </w:t>
       </w:r>
     </w:p>
     <w:p/>
@@ -3551,21 +3417,7 @@
         <w:rPr>
           <w:szCs w:val="21"/>
         </w:rPr>
-        <w:t xml:space="preserve">Annotations (like </w:t>
-      </w:r>
-      <w:proofErr w:type="spellStart"/>
-      <w:r>
-        <w:rPr>
-          <w:szCs w:val="21"/>
-        </w:rPr>
-        <w:t>org.junit.Test</w:t>
-      </w:r>
-      <w:proofErr w:type="spellEnd"/>
-      <w:r>
-        <w:rPr>
-          <w:szCs w:val="21"/>
-        </w:rPr>
-        <w:t xml:space="preserve">) don’t do anything on their own. </w:t>
+        <w:t xml:space="preserve">Annotations (like org.junit.Test) don’t do anything on their own. </w:t>
       </w:r>
     </w:p>
     <w:p>

</xml_diff>

<commit_message>
CS61B - Week2 - Lab 2: JUnit Tests and Debugging
</commit_message>
<xml_diff>
--- a/3 Berkeley CS61B.docx
+++ b/3 Berkeley CS61B.docx
@@ -57,7 +57,25 @@
           <w:color w:val="000000"/>
           <w:szCs w:val="21"/>
         </w:rPr>
-        <w:t xml:space="preserve">Instructor: Josh Hug (me)      </w:t>
+        <w:t>Instructor: Josh Hug (</w:t>
+      </w:r>
+      <w:proofErr w:type="gramStart"/>
+      <w:r>
+        <w:rPr>
+          <w:rFonts w:ascii="Calibri" w:hAnsi="Calibri" w:cs="Calibri"/>
+          <w:color w:val="000000"/>
+          <w:szCs w:val="21"/>
+        </w:rPr>
+        <w:t>me)   </w:t>
+      </w:r>
+      <w:proofErr w:type="gramEnd"/>
+      <w:r>
+        <w:rPr>
+          <w:rFonts w:ascii="Calibri" w:hAnsi="Calibri" w:cs="Calibri"/>
+          <w:color w:val="000000"/>
+          <w:szCs w:val="21"/>
+        </w:rPr>
+        <w:t xml:space="preserve">   </w:t>
       </w:r>
       <w:hyperlink r:id="rId7" w:history="1">
         <w:r>
@@ -680,7 +698,27 @@
           <w:sz w:val="21"/>
           <w:szCs w:val="21"/>
         </w:rPr>
-        <w:t>One very large solo project (Proj 2), due 4/2. Checkpoint due 3/12.</w:t>
+        <w:t>One very large solo project (</w:t>
+      </w:r>
+      <w:proofErr w:type="spellStart"/>
+      <w:r>
+        <w:rPr>
+          <w:rFonts w:ascii="Calibri" w:hAnsi="Calibri" w:cs="Calibri"/>
+          <w:color w:val="000000"/>
+          <w:sz w:val="21"/>
+          <w:szCs w:val="21"/>
+        </w:rPr>
+        <w:t>Proj</w:t>
+      </w:r>
+      <w:proofErr w:type="spellEnd"/>
+      <w:r>
+        <w:rPr>
+          <w:rFonts w:ascii="Calibri" w:hAnsi="Calibri" w:cs="Calibri"/>
+          <w:color w:val="000000"/>
+          <w:sz w:val="21"/>
+          <w:szCs w:val="21"/>
+        </w:rPr>
+        <w:t xml:space="preserve"> 2), due 4/2. Checkpoint due 3/12.</w:t>
       </w:r>
     </w:p>
     <w:p>
@@ -902,6 +940,7 @@
           <w:szCs w:val="21"/>
         </w:rPr>
       </w:pPr>
+      <w:proofErr w:type="spellStart"/>
       <w:r>
         <w:rPr>
           <w:rFonts w:ascii="Calibri" w:hAnsi="Calibri" w:cs="Calibri"/>
@@ -909,7 +948,37 @@
           <w:sz w:val="21"/>
           <w:szCs w:val="21"/>
         </w:rPr>
-        <w:t>Proj 3: Build Your Own World: An open ended project where you and a partner build a 2D world with physics according to your own design. Due during lab in the last week of the class.</w:t>
+        <w:t>Proj</w:t>
+      </w:r>
+      <w:proofErr w:type="spellEnd"/>
+      <w:r>
+        <w:rPr>
+          <w:rFonts w:ascii="Calibri" w:hAnsi="Calibri" w:cs="Calibri"/>
+          <w:color w:val="000000"/>
+          <w:sz w:val="21"/>
+          <w:szCs w:val="21"/>
+        </w:rPr>
+        <w:t xml:space="preserve"> 3: Build Your Own World: An </w:t>
+      </w:r>
+      <w:proofErr w:type="gramStart"/>
+      <w:r>
+        <w:rPr>
+          <w:rFonts w:ascii="Calibri" w:hAnsi="Calibri" w:cs="Calibri"/>
+          <w:color w:val="000000"/>
+          <w:sz w:val="21"/>
+          <w:szCs w:val="21"/>
+        </w:rPr>
+        <w:t>open ended</w:t>
+      </w:r>
+      <w:proofErr w:type="gramEnd"/>
+      <w:r>
+        <w:rPr>
+          <w:rFonts w:ascii="Calibri" w:hAnsi="Calibri" w:cs="Calibri"/>
+          <w:color w:val="000000"/>
+          <w:sz w:val="21"/>
+          <w:szCs w:val="21"/>
+        </w:rPr>
+        <w:t xml:space="preserve"> project where you and a partner build a 2D world with physics according to your own design. Due during lab in the last week of the class.</w:t>
       </w:r>
     </w:p>
     <w:p>
@@ -1166,8 +1235,20 @@
           <w:szCs w:val="21"/>
           <w:bdr w:val="single" w:sz="6" w:space="0" w:color="000000" w:frame="1"/>
         </w:rPr>
-        <w:t xml:space="preserve">  cd hw</w:t>
-      </w:r>
+        <w:t xml:space="preserve">  cd </w:t>
+      </w:r>
+      <w:proofErr w:type="spellStart"/>
+      <w:r>
+        <w:rPr>
+          <w:rFonts w:ascii="Inconsolata" w:eastAsia="宋体" w:hAnsi="Inconsolata" w:cs="宋体"/>
+          <w:color w:val="F7F7F7"/>
+          <w:kern w:val="0"/>
+          <w:szCs w:val="21"/>
+          <w:bdr w:val="single" w:sz="6" w:space="0" w:color="000000" w:frame="1"/>
+        </w:rPr>
+        <w:t>hw</w:t>
+      </w:r>
+      <w:proofErr w:type="spellEnd"/>
     </w:p>
     <w:p>
       <w:pPr>
@@ -1191,6 +1272,7 @@
         </w:rPr>
         <w:t>This command will change your directory to </w:t>
       </w:r>
+      <w:proofErr w:type="spellStart"/>
       <w:r>
         <w:rPr>
           <w:rFonts w:ascii="Inconsolata" w:eastAsia="宋体" w:hAnsi="Inconsolata" w:cs="宋体"/>
@@ -1201,6 +1283,7 @@
         </w:rPr>
         <w:t>hw</w:t>
       </w:r>
+      <w:proofErr w:type="spellEnd"/>
       <w:r>
         <w:rPr>
           <w:rFonts w:ascii="Helvetica" w:eastAsia="宋体" w:hAnsi="Helvetica" w:cs="Helvetica"/>
@@ -1227,6 +1310,7 @@
           <w:szCs w:val="21"/>
         </w:rPr>
       </w:pPr>
+      <w:proofErr w:type="spellStart"/>
       <w:r>
         <w:rPr>
           <w:rFonts w:ascii="Inconsolata" w:eastAsia="宋体" w:hAnsi="Inconsolata" w:cs="宋体"/>
@@ -1237,6 +1321,7 @@
         </w:rPr>
         <w:t>pwd</w:t>
       </w:r>
+      <w:proofErr w:type="spellEnd"/>
       <w:r>
         <w:rPr>
           <w:rFonts w:ascii="Helvetica" w:eastAsia="宋体" w:hAnsi="Helvetica" w:cs="Helvetica"/>
@@ -1292,8 +1377,20 @@
           <w:szCs w:val="21"/>
           <w:bdr w:val="single" w:sz="6" w:space="0" w:color="000000" w:frame="1"/>
         </w:rPr>
-        <w:t xml:space="preserve">  pwd</w:t>
-      </w:r>
+        <w:t xml:space="preserve">  </w:t>
+      </w:r>
+      <w:proofErr w:type="spellStart"/>
+      <w:r>
+        <w:rPr>
+          <w:rFonts w:ascii="Inconsolata" w:eastAsia="宋体" w:hAnsi="Inconsolata" w:cs="宋体"/>
+          <w:color w:val="F7F7F7"/>
+          <w:kern w:val="0"/>
+          <w:szCs w:val="21"/>
+          <w:bdr w:val="single" w:sz="6" w:space="0" w:color="000000" w:frame="1"/>
+        </w:rPr>
+        <w:t>pwd</w:t>
+      </w:r>
+      <w:proofErr w:type="spellEnd"/>
     </w:p>
     <w:p>
       <w:pPr>
@@ -1399,8 +1496,20 @@
           <w:szCs w:val="21"/>
           <w:bdr w:val="single" w:sz="6" w:space="0" w:color="000000" w:frame="1"/>
         </w:rPr>
-        <w:t xml:space="preserve">  cd .</w:t>
-      </w:r>
+        <w:t xml:space="preserve">  </w:t>
+      </w:r>
+      <w:proofErr w:type="gramStart"/>
+      <w:r>
+        <w:rPr>
+          <w:rFonts w:ascii="Inconsolata" w:eastAsia="宋体" w:hAnsi="Inconsolata" w:cs="宋体"/>
+          <w:color w:val="F7F7F7"/>
+          <w:kern w:val="0"/>
+          <w:szCs w:val="21"/>
+          <w:bdr w:val="single" w:sz="6" w:space="0" w:color="000000" w:frame="1"/>
+        </w:rPr>
+        <w:t>cd .</w:t>
+      </w:r>
+      <w:proofErr w:type="gramEnd"/>
     </w:p>
     <w:p>
       <w:pPr>
@@ -1441,6 +1550,7 @@
           <w:szCs w:val="21"/>
         </w:rPr>
       </w:pPr>
+      <w:proofErr w:type="gramStart"/>
       <w:r>
         <w:rPr>
           <w:rFonts w:ascii="Inconsolata" w:eastAsia="宋体" w:hAnsi="Inconsolata" w:cs="宋体"/>
@@ -1451,6 +1561,7 @@
         </w:rPr>
         <w:t>..</w:t>
       </w:r>
+      <w:proofErr w:type="gramEnd"/>
       <w:r>
         <w:rPr>
           <w:rFonts w:ascii="Helvetica" w:eastAsia="宋体" w:hAnsi="Helvetica" w:cs="Helvetica"/>
@@ -1507,8 +1618,20 @@
           <w:bdr w:val="single" w:sz="6" w:space="0" w:color="000000" w:frame="1"/>
         </w:rPr>
         <w:lastRenderedPageBreak/>
-        <w:t xml:space="preserve">  cd ..</w:t>
-      </w:r>
+        <w:t xml:space="preserve">  cd</w:t>
+      </w:r>
+      <w:proofErr w:type="gramStart"/>
+      <w:r>
+        <w:rPr>
+          <w:rFonts w:ascii="Inconsolata" w:eastAsia="宋体" w:hAnsi="Inconsolata" w:cs="宋体"/>
+          <w:color w:val="F7F7F7"/>
+          <w:kern w:val="0"/>
+          <w:szCs w:val="21"/>
+          <w:bdr w:val="single" w:sz="6" w:space="0" w:color="000000" w:frame="1"/>
+        </w:rPr>
+        <w:t xml:space="preserve"> ..</w:t>
+      </w:r>
+      <w:proofErr w:type="gramEnd"/>
     </w:p>
     <w:p>
       <w:pPr>
@@ -1723,6 +1846,7 @@
           <w:szCs w:val="21"/>
         </w:rPr>
       </w:pPr>
+      <w:proofErr w:type="spellStart"/>
       <w:r>
         <w:rPr>
           <w:rFonts w:ascii="Inconsolata" w:eastAsia="宋体" w:hAnsi="Inconsolata" w:cs="宋体"/>
@@ -1733,6 +1857,7 @@
         </w:rPr>
         <w:t>mkdir</w:t>
       </w:r>
+      <w:proofErr w:type="spellEnd"/>
       <w:r>
         <w:rPr>
           <w:rFonts w:ascii="Helvetica" w:eastAsia="宋体" w:hAnsi="Helvetica" w:cs="Helvetica"/>
@@ -1788,8 +1913,42 @@
           <w:szCs w:val="21"/>
           <w:bdr w:val="single" w:sz="6" w:space="0" w:color="000000" w:frame="1"/>
         </w:rPr>
-        <w:t xml:space="preserve">  mkdir dirname</w:t>
-      </w:r>
+        <w:t xml:space="preserve">  </w:t>
+      </w:r>
+      <w:proofErr w:type="spellStart"/>
+      <w:r>
+        <w:rPr>
+          <w:rFonts w:ascii="Inconsolata" w:eastAsia="宋体" w:hAnsi="Inconsolata" w:cs="宋体"/>
+          <w:color w:val="F7F7F7"/>
+          <w:kern w:val="0"/>
+          <w:szCs w:val="21"/>
+          <w:bdr w:val="single" w:sz="6" w:space="0" w:color="000000" w:frame="1"/>
+        </w:rPr>
+        <w:t>mkdir</w:t>
+      </w:r>
+      <w:proofErr w:type="spellEnd"/>
+      <w:r>
+        <w:rPr>
+          <w:rFonts w:ascii="Inconsolata" w:eastAsia="宋体" w:hAnsi="Inconsolata" w:cs="宋体"/>
+          <w:color w:val="F7F7F7"/>
+          <w:kern w:val="0"/>
+          <w:szCs w:val="21"/>
+          <w:bdr w:val="single" w:sz="6" w:space="0" w:color="000000" w:frame="1"/>
+        </w:rPr>
+        <w:t xml:space="preserve"> </w:t>
+      </w:r>
+      <w:proofErr w:type="spellStart"/>
+      <w:r>
+        <w:rPr>
+          <w:rFonts w:ascii="Inconsolata" w:eastAsia="宋体" w:hAnsi="Inconsolata" w:cs="宋体"/>
+          <w:color w:val="F7F7F7"/>
+          <w:kern w:val="0"/>
+          <w:szCs w:val="21"/>
+          <w:bdr w:val="single" w:sz="6" w:space="0" w:color="000000" w:frame="1"/>
+        </w:rPr>
+        <w:t>dirname</w:t>
+      </w:r>
+      <w:proofErr w:type="spellEnd"/>
     </w:p>
     <w:p>
       <w:pPr>
@@ -1813,6 +1972,7 @@
         </w:rPr>
         <w:t>This command will make a directory within the current directory called </w:t>
       </w:r>
+      <w:proofErr w:type="spellStart"/>
       <w:r>
         <w:rPr>
           <w:rFonts w:ascii="Inconsolata" w:eastAsia="宋体" w:hAnsi="Inconsolata" w:cs="宋体"/>
@@ -1823,6 +1983,7 @@
         </w:rPr>
         <w:t>dirname</w:t>
       </w:r>
+      <w:proofErr w:type="spellEnd"/>
       <w:r>
         <w:rPr>
           <w:rFonts w:ascii="Helvetica" w:eastAsia="宋体" w:hAnsi="Helvetica" w:cs="Helvetica"/>
@@ -2225,7 +2386,27 @@
           <w:kern w:val="0"/>
           <w:szCs w:val="21"/>
         </w:rPr>
-        <w:t> directory and and create a </w:t>
+        <w:t xml:space="preserve"> directory and </w:t>
+      </w:r>
+      <w:proofErr w:type="spellStart"/>
+      <w:r>
+        <w:rPr>
+          <w:rFonts w:ascii="Helvetica" w:eastAsia="宋体" w:hAnsi="Helvetica" w:cs="Helvetica"/>
+          <w:color w:val="000000"/>
+          <w:kern w:val="0"/>
+          <w:szCs w:val="21"/>
+        </w:rPr>
+        <w:t>and</w:t>
+      </w:r>
+      <w:proofErr w:type="spellEnd"/>
+      <w:r>
+        <w:rPr>
+          <w:rFonts w:ascii="Helvetica" w:eastAsia="宋体" w:hAnsi="Helvetica" w:cs="Helvetica"/>
+          <w:color w:val="000000"/>
+          <w:kern w:val="0"/>
+          <w:szCs w:val="21"/>
+        </w:rPr>
+        <w:t xml:space="preserve"> create a </w:t>
       </w:r>
       <w:r>
         <w:rPr>
@@ -2703,7 +2884,27 @@
           <w:kern w:val="0"/>
           <w:szCs w:val="21"/>
         </w:rPr>
-        <w:t> key on your keyboard until you see the correct instruction. This saves typing time if you are doing repetitive instructions.</w:t>
+        <w:t xml:space="preserve"> key on your keyboard until you see the correct instruction. </w:t>
+      </w:r>
+      <w:proofErr w:type="gramStart"/>
+      <w:r>
+        <w:rPr>
+          <w:rFonts w:ascii="Helvetica" w:eastAsia="宋体" w:hAnsi="Helvetica" w:cs="Helvetica"/>
+          <w:color w:val="000000"/>
+          <w:kern w:val="0"/>
+          <w:szCs w:val="21"/>
+        </w:rPr>
+        <w:t>This saves</w:t>
+      </w:r>
+      <w:proofErr w:type="gramEnd"/>
+      <w:r>
+        <w:rPr>
+          <w:rFonts w:ascii="Helvetica" w:eastAsia="宋体" w:hAnsi="Helvetica" w:cs="Helvetica"/>
+          <w:color w:val="000000"/>
+          <w:kern w:val="0"/>
+          <w:szCs w:val="21"/>
+        </w:rPr>
+        <w:t xml:space="preserve"> typing time if you are doing repetitive instructions.</w:t>
       </w:r>
     </w:p>
     <w:p>
@@ -2916,7 +3117,21 @@
         <w:rPr>
           <w:szCs w:val="21"/>
         </w:rPr>
-        <w:t>public boolean tilt(Side side)</w:t>
+        <w:t xml:space="preserve">public </w:t>
+      </w:r>
+      <w:proofErr w:type="spellStart"/>
+      <w:r>
+        <w:rPr>
+          <w:szCs w:val="21"/>
+        </w:rPr>
+        <w:t>boolean</w:t>
+      </w:r>
+      <w:proofErr w:type="spellEnd"/>
+      <w:r>
+        <w:rPr>
+          <w:szCs w:val="21"/>
+        </w:rPr>
+        <w:t xml:space="preserve"> tilt(Side side)</w:t>
       </w:r>
       <w:r>
         <w:rPr>
@@ -2972,8 +3187,17 @@
           <w:sz w:val="21"/>
           <w:szCs w:val="21"/>
         </w:rPr>
-        <w:t>Correctness Tool #1: Autograder</w:t>
-      </w:r>
+        <w:t xml:space="preserve">Correctness Tool #1: </w:t>
+      </w:r>
+      <w:proofErr w:type="spellStart"/>
+      <w:r>
+        <w:rPr>
+          <w:sz w:val="21"/>
+          <w:szCs w:val="21"/>
+        </w:rPr>
+        <w:t>Autograder</w:t>
+      </w:r>
+      <w:proofErr w:type="spellEnd"/>
     </w:p>
     <w:p>
       <w:r>
@@ -2986,11 +3210,20 @@
         <w:t xml:space="preserve"> CS61B’s</w:t>
       </w:r>
       <w:r>
-        <w:t xml:space="preserve"> autograder is in fact based on JUnit plus some extra custom libraries.</w:t>
+        <w:t xml:space="preserve"> </w:t>
+      </w:r>
+      <w:proofErr w:type="spellStart"/>
+      <w:r>
+        <w:t>autograder</w:t>
+      </w:r>
+      <w:proofErr w:type="spellEnd"/>
+      <w:r>
+        <w:t xml:space="preserve"> is in fact based on JUnit plus some extra custom libraries.</w:t>
       </w:r>
     </w:p>
     <w:p/>
     <w:p>
+      <w:proofErr w:type="spellStart"/>
       <w:r>
         <w:rPr>
           <w:rFonts w:hint="eastAsia"/>
@@ -2998,13 +3231,33 @@
         <w:t>A</w:t>
       </w:r>
       <w:r>
-        <w:t>utograder has some benefits.</w:t>
+        <w:t>utograder</w:t>
+      </w:r>
+      <w:proofErr w:type="spellEnd"/>
+      <w:r>
+        <w:t xml:space="preserve"> has some benefits.</w:t>
       </w:r>
     </w:p>
     <w:p/>
     <w:p>
       <w:r>
-        <w:t>However, autograders don't exist in the real world and relying on autograders can build bad habits.</w:t>
+        <w:t xml:space="preserve">However, </w:t>
+      </w:r>
+      <w:proofErr w:type="spellStart"/>
+      <w:r>
+        <w:t>autograders</w:t>
+      </w:r>
+      <w:proofErr w:type="spellEnd"/>
+      <w:r>
+        <w:t xml:space="preserve"> don't exist in the real world and relying on </w:t>
+      </w:r>
+      <w:proofErr w:type="spellStart"/>
+      <w:r>
+        <w:t>autograders</w:t>
+      </w:r>
+      <w:proofErr w:type="spellEnd"/>
+      <w:r>
+        <w:t xml:space="preserve"> can build bad habits.</w:t>
       </w:r>
     </w:p>
     <w:p>
@@ -3041,7 +3294,21 @@
         <w:rPr>
           <w:szCs w:val="21"/>
         </w:rPr>
-        <w:t xml:space="preserve">JUnit testing, as we have seen, unlocks a new world for you. Rather than relying on an autograder written by someone else, you write tests for each piece of your program. </w:t>
+        <w:t xml:space="preserve">JUnit testing, as we have seen, unlocks a new world for you. Rather than relying on an </w:t>
+      </w:r>
+      <w:proofErr w:type="spellStart"/>
+      <w:r>
+        <w:rPr>
+          <w:szCs w:val="21"/>
+        </w:rPr>
+        <w:t>autograder</w:t>
+      </w:r>
+      <w:proofErr w:type="spellEnd"/>
+      <w:r>
+        <w:rPr>
+          <w:szCs w:val="21"/>
+        </w:rPr>
+        <w:t xml:space="preserve"> written by someone else, you write tests for each piece of your program. </w:t>
       </w:r>
     </w:p>
     <w:p>
@@ -3101,7 +3368,35 @@
         <w:rPr>
           <w:szCs w:val="21"/>
         </w:rPr>
-        <w:t>There are some downsides to unit tests, however. First, writing thorough tests takes time. It's easy to write incomplete unit tests which give a false confidence to your code. It's also difficult to write tests for units that depend on other units (consider the addFirst method in your LinkedListDeque).</w:t>
+        <w:t xml:space="preserve">There are some downsides to unit tests, however. First, writing thorough tests takes time. It's easy to write incomplete unit tests which give a false confidence to your code. It's also difficult to write tests for units that depend on other units (consider the </w:t>
+      </w:r>
+      <w:proofErr w:type="spellStart"/>
+      <w:r>
+        <w:rPr>
+          <w:szCs w:val="21"/>
+        </w:rPr>
+        <w:t>addFirst</w:t>
+      </w:r>
+      <w:proofErr w:type="spellEnd"/>
+      <w:r>
+        <w:rPr>
+          <w:szCs w:val="21"/>
+        </w:rPr>
+        <w:t xml:space="preserve"> method in your </w:t>
+      </w:r>
+      <w:proofErr w:type="spellStart"/>
+      <w:r>
+        <w:rPr>
+          <w:szCs w:val="21"/>
+        </w:rPr>
+        <w:t>LinkedListDeque</w:t>
+      </w:r>
+      <w:proofErr w:type="spellEnd"/>
+      <w:r>
+        <w:rPr>
+          <w:szCs w:val="21"/>
+        </w:rPr>
+        <w:t>).</w:t>
       </w:r>
     </w:p>
     <w:p>
@@ -3135,14 +3430,32 @@
           <w:rFonts w:hint="eastAsia"/>
           <w:szCs w:val="21"/>
         </w:rPr>
-        <w:t>自帶的</w:t>
-      </w:r>
-      <w:r>
-        <w:rPr>
+        <w:t>自</w:t>
+      </w:r>
+      <w:proofErr w:type="gramStart"/>
+      <w:r>
+        <w:rPr>
+          <w:rFonts w:hint="eastAsia"/>
+          <w:szCs w:val="21"/>
+        </w:rPr>
+        <w:t>帶</w:t>
+      </w:r>
+      <w:proofErr w:type="gramEnd"/>
+      <w:r>
+        <w:rPr>
+          <w:rFonts w:hint="eastAsia"/>
           <w:szCs w:val="21"/>
         </w:rPr>
         <w:t>的</w:t>
       </w:r>
+      <w:proofErr w:type="gramStart"/>
+      <w:r>
+        <w:rPr>
+          <w:szCs w:val="21"/>
+        </w:rPr>
+        <w:t>的</w:t>
+      </w:r>
+      <w:proofErr w:type="gramEnd"/>
       <w:r>
         <w:rPr>
           <w:rFonts w:hint="eastAsia"/>
@@ -3166,7 +3479,6 @@
     <w:p>
       <w:pPr>
         <w:rPr>
-          <w:rFonts w:hint="eastAsia"/>
           <w:szCs w:val="21"/>
         </w:rPr>
       </w:pPr>
@@ -3364,7 +3676,15 @@
     <w:p/>
     <w:p>
       <w:r>
-        <w:t>You can imagine unit testing as the most nitty gritty, with integration testing a level of abstraction above this.</w:t>
+        <w:t xml:space="preserve">You can imagine unit testing as the </w:t>
+      </w:r>
+      <w:proofErr w:type="gramStart"/>
+      <w:r>
+        <w:t>most nitty</w:t>
+      </w:r>
+      <w:proofErr w:type="gramEnd"/>
+      <w:r>
+        <w:t xml:space="preserve"> gritty, with integration testing a level of abstraction above this.</w:t>
       </w:r>
     </w:p>
     <w:p/>
@@ -3417,7 +3737,29 @@
         <w:rPr>
           <w:szCs w:val="21"/>
         </w:rPr>
-        <w:t xml:space="preserve">Annotations (like org.junit.Test) don’t do anything on their own. </w:t>
+        <w:t xml:space="preserve">Annotations (like </w:t>
+      </w:r>
+      <w:proofErr w:type="spellStart"/>
+      <w:proofErr w:type="gramStart"/>
+      <w:r>
+        <w:rPr>
+          <w:szCs w:val="21"/>
+        </w:rPr>
+        <w:t>org.junit</w:t>
+      </w:r>
+      <w:proofErr w:type="gramEnd"/>
+      <w:r>
+        <w:rPr>
+          <w:szCs w:val="21"/>
+        </w:rPr>
+        <w:t>.Test</w:t>
+      </w:r>
+      <w:proofErr w:type="spellEnd"/>
+      <w:r>
+        <w:rPr>
+          <w:szCs w:val="21"/>
+        </w:rPr>
+        <w:t xml:space="preserve">) don’t do anything on their own. </w:t>
       </w:r>
     </w:p>
     <w:p>
@@ -3571,21 +3913,1502 @@
     </w:p>
     <w:p>
       <w:pPr>
-        <w:rPr>
-          <w:szCs w:val="21"/>
-        </w:rPr>
-      </w:pPr>
-    </w:p>
-    <w:p>
-      <w:pPr>
-        <w:rPr>
-          <w:szCs w:val="21"/>
-        </w:rPr>
-      </w:pPr>
-    </w:p>
-    <w:p>
-      <w:pPr>
-        <w:rPr>
+        <w:pStyle w:val="a7"/>
+      </w:pPr>
+      <w:r>
+        <w:rPr>
+          <w:rFonts w:hint="eastAsia"/>
+        </w:rPr>
+        <w:t>8</w:t>
+      </w:r>
+      <w:r>
+        <w:t xml:space="preserve"> </w:t>
+      </w:r>
+      <w:r>
+        <w:rPr>
+          <w:rFonts w:hint="eastAsia"/>
+        </w:rPr>
+        <w:t>Debugging</w:t>
+      </w:r>
+      <w:r>
+        <w:t xml:space="preserve"> </w:t>
+      </w:r>
+      <w:r>
+        <w:rPr>
+          <w:rFonts w:hint="eastAsia"/>
+        </w:rPr>
+        <w:t>Guide</w:t>
+      </w:r>
+    </w:p>
+    <w:p>
+      <w:pPr>
+        <w:pStyle w:val="2"/>
+        <w:rPr>
+          <w:rFonts w:hint="eastAsia"/>
+          <w:sz w:val="21"/>
+          <w:szCs w:val="21"/>
+        </w:rPr>
+      </w:pPr>
+      <w:r>
+        <w:rPr>
+          <w:rFonts w:hint="eastAsia"/>
+          <w:sz w:val="21"/>
+          <w:szCs w:val="21"/>
+        </w:rPr>
+        <w:lastRenderedPageBreak/>
+        <w:t>（1）</w:t>
+      </w:r>
+      <w:r>
+        <w:rPr>
+          <w:sz w:val="21"/>
+          <w:szCs w:val="21"/>
+        </w:rPr>
+        <w:t>Understanding The Stack Trace</w:t>
+      </w:r>
+    </w:p>
+    <w:p>
+      <w:pPr>
+        <w:pStyle w:val="aa"/>
+        <w:spacing w:before="150" w:beforeAutospacing="0" w:line="420" w:lineRule="atLeast"/>
+        <w:rPr>
+          <w:rFonts w:ascii="Helvetica" w:hAnsi="Helvetica" w:cs="Helvetica"/>
+          <w:color w:val="000000"/>
+          <w:sz w:val="27"/>
+          <w:szCs w:val="27"/>
+        </w:rPr>
+      </w:pPr>
+      <w:r>
+        <w:rPr>
+          <w:rFonts w:ascii="Helvetica" w:hAnsi="Helvetica" w:cs="Helvetica"/>
+          <w:noProof/>
+          <w:color w:val="000000"/>
+          <w:sz w:val="27"/>
+          <w:szCs w:val="27"/>
+        </w:rPr>
+        <w:drawing>
+          <wp:inline distT="0" distB="0" distL="0" distR="0" wp14:anchorId="59842F88" wp14:editId="2A3C97DC">
+            <wp:extent cx="5274310" cy="478790"/>
+            <wp:effectExtent l="0" t="0" r="2540" b="0"/>
+            <wp:docPr id="3" name="图片 3" descr="Sample Stack Trace"/>
+            <wp:cNvGraphicFramePr>
+              <a:graphicFrameLocks xmlns:a="http://schemas.openxmlformats.org/drawingml/2006/main" noChangeAspect="1"/>
+            </wp:cNvGraphicFramePr>
+            <a:graphic xmlns:a="http://schemas.openxmlformats.org/drawingml/2006/main">
+              <a:graphicData uri="http://schemas.openxmlformats.org/drawingml/2006/picture">
+                <pic:pic xmlns:pic="http://schemas.openxmlformats.org/drawingml/2006/picture">
+                  <pic:nvPicPr>
+                    <pic:cNvPr id="0" name="Picture 1" descr="Sample Stack Trace"/>
+                    <pic:cNvPicPr>
+                      <a:picLocks noChangeAspect="1" noChangeArrowheads="1"/>
+                    </pic:cNvPicPr>
+                  </pic:nvPicPr>
+                  <pic:blipFill>
+                    <a:blip r:embed="rId13" cstate="print">
+                      <a:extLst>
+                        <a:ext uri="{28A0092B-C50C-407E-A947-70E740481C1C}">
+                          <a14:useLocalDpi xmlns:a14="http://schemas.microsoft.com/office/drawing/2010/main" val="0"/>
+                        </a:ext>
+                      </a:extLst>
+                    </a:blip>
+                    <a:srcRect/>
+                    <a:stretch>
+                      <a:fillRect/>
+                    </a:stretch>
+                  </pic:blipFill>
+                  <pic:spPr bwMode="auto">
+                    <a:xfrm>
+                      <a:off x="0" y="0"/>
+                      <a:ext cx="5274310" cy="478790"/>
+                    </a:xfrm>
+                    <a:prstGeom prst="rect">
+                      <a:avLst/>
+                    </a:prstGeom>
+                    <a:noFill/>
+                    <a:ln>
+                      <a:noFill/>
+                    </a:ln>
+                  </pic:spPr>
+                </pic:pic>
+              </a:graphicData>
+            </a:graphic>
+          </wp:inline>
+        </w:drawing>
+      </w:r>
+    </w:p>
+    <w:p>
+      <w:r>
+        <w:t>When you see an exception like this, this means your computer caught a mistake while it was running your program. To be helpful, before it exits out, your computer tells you all the information you need to know to find out where the error happened. The first line follows this format:</w:t>
+      </w:r>
+    </w:p>
+    <w:p>
+      <w:pPr>
+        <w:pStyle w:val="HTML0"/>
+        <w:shd w:val="clear" w:color="auto" w:fill="000000"/>
+        <w:rPr>
+          <w:rStyle w:val="HTML"/>
+          <w:rFonts w:ascii="Inconsolata" w:hAnsi="Inconsolata"/>
+          <w:color w:val="F7F7F7"/>
+        </w:rPr>
+      </w:pPr>
+      <w:r>
+        <w:rPr>
+          <w:rStyle w:val="o"/>
+          <w:rFonts w:ascii="Inconsolata" w:hAnsi="Inconsolata"/>
+          <w:color w:val="D8835F"/>
+        </w:rPr>
+        <w:t>[</w:t>
+      </w:r>
+      <w:r>
+        <w:rPr>
+          <w:rStyle w:val="HTML"/>
+          <w:rFonts w:ascii="Inconsolata" w:hAnsi="Inconsolata"/>
+          <w:color w:val="F7F7F7"/>
+        </w:rPr>
+        <w:t xml:space="preserve">Which thread errored] </w:t>
+      </w:r>
+      <w:r>
+        <w:rPr>
+          <w:rStyle w:val="o"/>
+          <w:rFonts w:ascii="Inconsolata" w:hAnsi="Inconsolata"/>
+          <w:color w:val="D8835F"/>
+        </w:rPr>
+        <w:t>[</w:t>
+      </w:r>
+      <w:r>
+        <w:rPr>
+          <w:rStyle w:val="HTML"/>
+          <w:rFonts w:ascii="Inconsolata" w:hAnsi="Inconsolata"/>
+          <w:color w:val="F7F7F7"/>
+        </w:rPr>
+        <w:t xml:space="preserve">What error occurred] </w:t>
+      </w:r>
+      <w:r>
+        <w:rPr>
+          <w:rStyle w:val="o"/>
+          <w:rFonts w:ascii="Inconsolata" w:hAnsi="Inconsolata"/>
+          <w:color w:val="D8835F"/>
+        </w:rPr>
+        <w:t>[</w:t>
+      </w:r>
+      <w:r>
+        <w:rPr>
+          <w:rStyle w:val="HTML"/>
+          <w:rFonts w:ascii="Inconsolata" w:hAnsi="Inconsolata"/>
+          <w:color w:val="F7F7F7"/>
+        </w:rPr>
+        <w:t>Any more information about the error]</w:t>
+      </w:r>
+    </w:p>
+    <w:p/>
+    <w:p>
+      <w:r>
+        <w:t>What we want to focus on is the last two segments. In this case, that looks like:</w:t>
+      </w:r>
+    </w:p>
+    <w:p>
+      <w:pPr>
+        <w:pStyle w:val="HTML0"/>
+        <w:shd w:val="clear" w:color="auto" w:fill="000000"/>
+        <w:rPr>
+          <w:rStyle w:val="HTML"/>
+          <w:rFonts w:ascii="Inconsolata" w:hAnsi="Inconsolata"/>
+          <w:color w:val="F7F7F7"/>
+        </w:rPr>
+      </w:pPr>
+      <w:r>
+        <w:rPr>
+          <w:rStyle w:val="HTML"/>
+          <w:rFonts w:ascii="Inconsolata" w:hAnsi="Inconsolata"/>
+          <w:color w:val="F7F7F7"/>
+        </w:rPr>
+        <w:t xml:space="preserve">Exception </w:t>
+      </w:r>
+      <w:r>
+        <w:rPr>
+          <w:rStyle w:val="k"/>
+          <w:rFonts w:ascii="Inconsolata" w:hAnsi="Inconsolata"/>
+          <w:color w:val="99CF50"/>
+        </w:rPr>
+        <w:t xml:space="preserve">in </w:t>
+      </w:r>
+      <w:r>
+        <w:rPr>
+          <w:rStyle w:val="HTML"/>
+          <w:rFonts w:ascii="Inconsolata" w:hAnsi="Inconsolata"/>
+          <w:color w:val="F7F7F7"/>
+        </w:rPr>
+        <w:t xml:space="preserve">thread “main” </w:t>
+      </w:r>
+      <w:proofErr w:type="spellStart"/>
+      <w:proofErr w:type="gramStart"/>
+      <w:r>
+        <w:rPr>
+          <w:rStyle w:val="HTML"/>
+          <w:rFonts w:ascii="Inconsolata" w:hAnsi="Inconsolata"/>
+          <w:color w:val="F7F7F7"/>
+        </w:rPr>
+        <w:t>java.lang</w:t>
+      </w:r>
+      <w:proofErr w:type="gramEnd"/>
+      <w:r>
+        <w:rPr>
+          <w:rStyle w:val="HTML"/>
+          <w:rFonts w:ascii="Inconsolata" w:hAnsi="Inconsolata"/>
+          <w:color w:val="F7F7F7"/>
+        </w:rPr>
+        <w:t>.ArrayIndexOutOfBoundException</w:t>
+      </w:r>
+      <w:proofErr w:type="spellEnd"/>
+      <w:r>
+        <w:rPr>
+          <w:rStyle w:val="HTML"/>
+          <w:rFonts w:ascii="Inconsolata" w:hAnsi="Inconsolata"/>
+          <w:color w:val="F7F7F7"/>
+        </w:rPr>
+        <w:t xml:space="preserve">: Index 5 out of bounds </w:t>
+      </w:r>
+      <w:r>
+        <w:rPr>
+          <w:rStyle w:val="k"/>
+          <w:rFonts w:ascii="Inconsolata" w:hAnsi="Inconsolata"/>
+          <w:color w:val="99CF50"/>
+        </w:rPr>
+        <w:t xml:space="preserve">for </w:t>
+      </w:r>
+      <w:r>
+        <w:rPr>
+          <w:rStyle w:val="HTML"/>
+          <w:rFonts w:ascii="Inconsolata" w:hAnsi="Inconsolata"/>
+          <w:color w:val="F7F7F7"/>
+        </w:rPr>
+        <w:t>length 5</w:t>
+      </w:r>
+    </w:p>
+    <w:p/>
+    <w:p>
+      <w:r>
+        <w:t>This gives you two pieces of information:</w:t>
+      </w:r>
+    </w:p>
+    <w:p>
+      <w:pPr>
+        <w:pStyle w:val="ad"/>
+        <w:numPr>
+          <w:ilvl w:val="0"/>
+          <w:numId w:val="16"/>
+        </w:numPr>
+        <w:ind w:firstLineChars="0"/>
+      </w:pPr>
+      <w:r>
+        <w:t>The error was an Array Index Out of Bounds Exception.</w:t>
+      </w:r>
+    </w:p>
+    <w:p>
+      <w:pPr>
+        <w:pStyle w:val="ad"/>
+        <w:numPr>
+          <w:ilvl w:val="0"/>
+          <w:numId w:val="16"/>
+        </w:numPr>
+        <w:ind w:firstLineChars="0"/>
+      </w:pPr>
+      <w:r>
+        <w:t>We tried to access item 5 in an array of length 5.</w:t>
+      </w:r>
+    </w:p>
+    <w:p/>
+    <w:p>
+      <w:pPr>
+        <w:rPr>
+          <w:rFonts w:hint="eastAsia"/>
+        </w:rPr>
+      </w:pPr>
+      <w:r>
+        <w:t xml:space="preserve">This tells you what happened, but not where it happened. That’s where the stack trace is useful. The three (or however many) lines under the header describe where the computer was in the code when it errored. The top trace line is what the computer was executing when it crashed and the list describes what functions called each other in reverse order. Here, we see that our </w:t>
+      </w:r>
+      <w:r>
+        <w:rPr>
+          <w:rStyle w:val="HTML"/>
+          <w:rFonts w:ascii="Inconsolata" w:hAnsi="Inconsolata"/>
+          <w:color w:val="000000"/>
+          <w:bdr w:val="single" w:sz="6" w:space="0" w:color="000000" w:frame="1"/>
+        </w:rPr>
+        <w:t>main</w:t>
+      </w:r>
+      <w:r>
+        <w:t xml:space="preserve"> function called </w:t>
+      </w:r>
+      <w:r>
+        <w:rPr>
+          <w:rStyle w:val="HTML"/>
+          <w:rFonts w:ascii="Inconsolata" w:hAnsi="Inconsolata"/>
+          <w:color w:val="000000"/>
+          <w:bdr w:val="single" w:sz="6" w:space="0" w:color="000000" w:frame="1"/>
+        </w:rPr>
+        <w:t>make2DArray</w:t>
+      </w:r>
+      <w:r>
+        <w:t xml:space="preserve"> on line 6. Then, </w:t>
+      </w:r>
+      <w:r>
+        <w:rPr>
+          <w:rStyle w:val="HTML"/>
+          <w:rFonts w:ascii="Inconsolata" w:hAnsi="Inconsolata"/>
+          <w:color w:val="000000"/>
+          <w:bdr w:val="single" w:sz="6" w:space="0" w:color="000000" w:frame="1"/>
+        </w:rPr>
+        <w:t>make2DArray</w:t>
+      </w:r>
+      <w:r>
+        <w:t xml:space="preserve"> called </w:t>
+      </w:r>
+      <w:proofErr w:type="spellStart"/>
+      <w:r>
+        <w:rPr>
+          <w:rStyle w:val="HTML"/>
+          <w:rFonts w:ascii="Inconsolata" w:hAnsi="Inconsolata"/>
+          <w:color w:val="000000"/>
+          <w:bdr w:val="single" w:sz="6" w:space="0" w:color="000000" w:frame="1"/>
+        </w:rPr>
+        <w:t>makeArray</w:t>
+      </w:r>
+      <w:proofErr w:type="spellEnd"/>
+      <w:r>
+        <w:t xml:space="preserve"> on line 14. Finally, the code errored on line 23 within </w:t>
+      </w:r>
+      <w:proofErr w:type="spellStart"/>
+      <w:r>
+        <w:rPr>
+          <w:rStyle w:val="HTML"/>
+          <w:rFonts w:ascii="Inconsolata" w:hAnsi="Inconsolata"/>
+          <w:color w:val="000000"/>
+          <w:bdr w:val="single" w:sz="6" w:space="0" w:color="000000" w:frame="1"/>
+        </w:rPr>
+        <w:t>makeArray</w:t>
+      </w:r>
+      <w:proofErr w:type="spellEnd"/>
+      <w:r>
+        <w:t>. Clicking on the blue links will jump you to that part of the code, so you don’t have to spend time scrolling. Knowing this, you can start debugging the specific sequence of calls that caused the error.</w:t>
+      </w:r>
+    </w:p>
+    <w:p>
+      <w:pPr>
+        <w:rPr>
+          <w:rStyle w:val="HTML"/>
+          <w:rFonts w:ascii="Inconsolata" w:hAnsi="Inconsolata"/>
+          <w:color w:val="000000"/>
+          <w:bdr w:val="single" w:sz="6" w:space="0" w:color="000000" w:frame="1"/>
+        </w:rPr>
+      </w:pPr>
+    </w:p>
+    <w:p>
+      <w:pPr>
+        <w:pStyle w:val="2"/>
+        <w:rPr>
+          <w:sz w:val="21"/>
+          <w:szCs w:val="21"/>
+        </w:rPr>
+      </w:pPr>
+      <w:r>
+        <w:rPr>
+          <w:rFonts w:hint="eastAsia"/>
+          <w:sz w:val="21"/>
+          <w:szCs w:val="21"/>
+        </w:rPr>
+        <w:t>（2）</w:t>
+      </w:r>
+      <w:r>
+        <w:rPr>
+          <w:sz w:val="21"/>
+          <w:szCs w:val="21"/>
+        </w:rPr>
+        <w:t>What Does This Error Mean</w:t>
+      </w:r>
+    </w:p>
+    <w:p>
+      <w:pPr>
+        <w:rPr>
+          <w:szCs w:val="21"/>
+        </w:rPr>
+      </w:pPr>
+      <w:r>
+        <w:rPr>
+          <w:szCs w:val="21"/>
+        </w:rPr>
+        <w:t>Perhaps you have read the stack trace, but you don’t understand what the error means. For the most part, Java errors are named such that they are understandable without prior knowledge, but in case you come across something you don’t recognize, here’s a cheat sheet:</w:t>
+      </w:r>
+    </w:p>
+    <w:tbl>
+      <w:tblPr>
+        <w:tblW w:w="0" w:type="auto"/>
+        <w:tblBorders>
+          <w:top w:val="single" w:sz="6" w:space="0" w:color="000000"/>
+          <w:left w:val="single" w:sz="6" w:space="0" w:color="000000"/>
+          <w:bottom w:val="single" w:sz="6" w:space="0" w:color="000000"/>
+          <w:right w:val="single" w:sz="6" w:space="0" w:color="000000"/>
+        </w:tblBorders>
+        <w:tblCellMar>
+          <w:top w:w="15" w:type="dxa"/>
+          <w:left w:w="15" w:type="dxa"/>
+          <w:bottom w:w="15" w:type="dxa"/>
+          <w:right w:w="15" w:type="dxa"/>
+        </w:tblCellMar>
+        <w:tblLook w:val="04A0" w:firstRow="1" w:lastRow="0" w:firstColumn="1" w:lastColumn="0" w:noHBand="0" w:noVBand="1"/>
+      </w:tblPr>
+      <w:tblGrid>
+        <w:gridCol w:w="3066"/>
+        <w:gridCol w:w="5224"/>
+      </w:tblGrid>
+      <w:tr>
+        <w:trPr>
+          <w:tblHeader/>
+        </w:trPr>
+        <w:tc>
+          <w:tcPr>
+            <w:tcW w:w="0" w:type="auto"/>
+            <w:tcBorders>
+              <w:top w:val="single" w:sz="6" w:space="0" w:color="000000"/>
+              <w:left w:val="single" w:sz="6" w:space="0" w:color="000000"/>
+              <w:bottom w:val="single" w:sz="6" w:space="0" w:color="000000"/>
+              <w:right w:val="single" w:sz="6" w:space="0" w:color="000000"/>
+            </w:tcBorders>
+            <w:vAlign w:val="center"/>
+            <w:hideMark/>
+          </w:tcPr>
+          <w:p>
+            <w:pPr>
+              <w:widowControl/>
+              <w:jc w:val="center"/>
+              <w:rPr>
+                <w:rFonts w:ascii="Helvetica" w:eastAsia="宋体" w:hAnsi="Helvetica" w:cs="Helvetica"/>
+                <w:b/>
+                <w:bCs/>
+                <w:color w:val="000000"/>
+                <w:kern w:val="0"/>
+                <w:szCs w:val="21"/>
+              </w:rPr>
+            </w:pPr>
+            <w:r>
+              <w:rPr>
+                <w:rFonts w:ascii="Helvetica" w:eastAsia="宋体" w:hAnsi="Helvetica" w:cs="Helvetica"/>
+                <w:b/>
+                <w:bCs/>
+                <w:color w:val="000000"/>
+                <w:kern w:val="0"/>
+                <w:szCs w:val="21"/>
+              </w:rPr>
+              <w:t>Error</w:t>
+            </w:r>
+          </w:p>
+        </w:tc>
+        <w:tc>
+          <w:tcPr>
+            <w:tcW w:w="0" w:type="auto"/>
+            <w:tcBorders>
+              <w:top w:val="single" w:sz="6" w:space="0" w:color="000000"/>
+              <w:left w:val="single" w:sz="6" w:space="0" w:color="000000"/>
+              <w:bottom w:val="single" w:sz="6" w:space="0" w:color="000000"/>
+              <w:right w:val="single" w:sz="6" w:space="0" w:color="000000"/>
+            </w:tcBorders>
+            <w:vAlign w:val="center"/>
+            <w:hideMark/>
+          </w:tcPr>
+          <w:p>
+            <w:pPr>
+              <w:widowControl/>
+              <w:jc w:val="center"/>
+              <w:rPr>
+                <w:rFonts w:ascii="Helvetica" w:eastAsia="宋体" w:hAnsi="Helvetica" w:cs="Helvetica"/>
+                <w:b/>
+                <w:bCs/>
+                <w:color w:val="000000"/>
+                <w:kern w:val="0"/>
+                <w:szCs w:val="21"/>
+              </w:rPr>
+            </w:pPr>
+            <w:r>
+              <w:rPr>
+                <w:rFonts w:ascii="Helvetica" w:eastAsia="宋体" w:hAnsi="Helvetica" w:cs="Helvetica"/>
+                <w:b/>
+                <w:bCs/>
+                <w:color w:val="000000"/>
+                <w:kern w:val="0"/>
+                <w:szCs w:val="21"/>
+              </w:rPr>
+              <w:t>What it Usually Means</w:t>
+            </w:r>
+          </w:p>
+        </w:tc>
+      </w:tr>
+      <w:tr>
+        <w:tc>
+          <w:tcPr>
+            <w:tcW w:w="0" w:type="auto"/>
+            <w:tcBorders>
+              <w:top w:val="single" w:sz="6" w:space="0" w:color="000000"/>
+              <w:left w:val="single" w:sz="6" w:space="0" w:color="000000"/>
+              <w:bottom w:val="single" w:sz="6" w:space="0" w:color="000000"/>
+              <w:right w:val="single" w:sz="6" w:space="0" w:color="000000"/>
+            </w:tcBorders>
+            <w:tcMar>
+              <w:top w:w="75" w:type="dxa"/>
+              <w:left w:w="150" w:type="dxa"/>
+              <w:bottom w:w="75" w:type="dxa"/>
+              <w:right w:w="150" w:type="dxa"/>
+            </w:tcMar>
+            <w:vAlign w:val="center"/>
+            <w:hideMark/>
+          </w:tcPr>
+          <w:p>
+            <w:pPr>
+              <w:widowControl/>
+              <w:jc w:val="left"/>
+              <w:rPr>
+                <w:rFonts w:ascii="Helvetica" w:eastAsia="宋体" w:hAnsi="Helvetica" w:cs="Helvetica"/>
+                <w:color w:val="000000"/>
+                <w:kern w:val="0"/>
+                <w:szCs w:val="21"/>
+              </w:rPr>
+            </w:pPr>
+            <w:r>
+              <w:rPr>
+                <w:rFonts w:ascii="Helvetica" w:eastAsia="宋体" w:hAnsi="Helvetica" w:cs="Helvetica"/>
+                <w:color w:val="000000"/>
+                <w:kern w:val="0"/>
+                <w:szCs w:val="21"/>
+              </w:rPr>
+              <w:t>___ expected</w:t>
+            </w:r>
+          </w:p>
+        </w:tc>
+        <w:tc>
+          <w:tcPr>
+            <w:tcW w:w="0" w:type="auto"/>
+            <w:tcBorders>
+              <w:top w:val="single" w:sz="6" w:space="0" w:color="000000"/>
+              <w:left w:val="single" w:sz="6" w:space="0" w:color="000000"/>
+              <w:bottom w:val="single" w:sz="6" w:space="0" w:color="000000"/>
+              <w:right w:val="single" w:sz="6" w:space="0" w:color="000000"/>
+            </w:tcBorders>
+            <w:tcMar>
+              <w:top w:w="75" w:type="dxa"/>
+              <w:left w:w="150" w:type="dxa"/>
+              <w:bottom w:w="75" w:type="dxa"/>
+              <w:right w:w="150" w:type="dxa"/>
+            </w:tcMar>
+            <w:vAlign w:val="center"/>
+            <w:hideMark/>
+          </w:tcPr>
+          <w:p>
+            <w:pPr>
+              <w:widowControl/>
+              <w:jc w:val="left"/>
+              <w:rPr>
+                <w:rFonts w:ascii="Helvetica" w:eastAsia="宋体" w:hAnsi="Helvetica" w:cs="Helvetica"/>
+                <w:color w:val="000000"/>
+                <w:kern w:val="0"/>
+                <w:szCs w:val="21"/>
+              </w:rPr>
+            </w:pPr>
+            <w:r>
+              <w:rPr>
+                <w:rFonts w:ascii="Helvetica" w:eastAsia="宋体" w:hAnsi="Helvetica" w:cs="Helvetica"/>
+                <w:color w:val="000000"/>
+                <w:kern w:val="0"/>
+                <w:szCs w:val="21"/>
+              </w:rPr>
+              <w:t>The parser can’t make sense of the line because there’s a character that it doesn’t understand or a missing character.</w:t>
+            </w:r>
+          </w:p>
+        </w:tc>
+      </w:tr>
+      <w:tr>
+        <w:tc>
+          <w:tcPr>
+            <w:tcW w:w="0" w:type="auto"/>
+            <w:tcBorders>
+              <w:top w:val="single" w:sz="6" w:space="0" w:color="000000"/>
+              <w:left w:val="single" w:sz="6" w:space="0" w:color="000000"/>
+              <w:bottom w:val="single" w:sz="6" w:space="0" w:color="000000"/>
+              <w:right w:val="single" w:sz="6" w:space="0" w:color="000000"/>
+            </w:tcBorders>
+            <w:tcMar>
+              <w:top w:w="75" w:type="dxa"/>
+              <w:left w:w="150" w:type="dxa"/>
+              <w:bottom w:w="75" w:type="dxa"/>
+              <w:right w:w="150" w:type="dxa"/>
+            </w:tcMar>
+            <w:vAlign w:val="center"/>
+            <w:hideMark/>
+          </w:tcPr>
+          <w:p>
+            <w:pPr>
+              <w:widowControl/>
+              <w:jc w:val="left"/>
+              <w:rPr>
+                <w:rFonts w:ascii="Helvetica" w:eastAsia="宋体" w:hAnsi="Helvetica" w:cs="Helvetica"/>
+                <w:color w:val="000000"/>
+                <w:kern w:val="0"/>
+                <w:szCs w:val="21"/>
+              </w:rPr>
+            </w:pPr>
+            <w:r>
+              <w:rPr>
+                <w:rFonts w:ascii="Helvetica" w:eastAsia="宋体" w:hAnsi="Helvetica" w:cs="Helvetica"/>
+                <w:color w:val="000000"/>
+                <w:kern w:val="0"/>
+                <w:szCs w:val="21"/>
+              </w:rPr>
+              <w:t>cannot find ___</w:t>
+            </w:r>
+          </w:p>
+        </w:tc>
+        <w:tc>
+          <w:tcPr>
+            <w:tcW w:w="0" w:type="auto"/>
+            <w:tcBorders>
+              <w:top w:val="single" w:sz="6" w:space="0" w:color="000000"/>
+              <w:left w:val="single" w:sz="6" w:space="0" w:color="000000"/>
+              <w:bottom w:val="single" w:sz="6" w:space="0" w:color="000000"/>
+              <w:right w:val="single" w:sz="6" w:space="0" w:color="000000"/>
+            </w:tcBorders>
+            <w:tcMar>
+              <w:top w:w="75" w:type="dxa"/>
+              <w:left w:w="150" w:type="dxa"/>
+              <w:bottom w:w="75" w:type="dxa"/>
+              <w:right w:w="150" w:type="dxa"/>
+            </w:tcMar>
+            <w:vAlign w:val="center"/>
+            <w:hideMark/>
+          </w:tcPr>
+          <w:p>
+            <w:pPr>
+              <w:widowControl/>
+              <w:jc w:val="left"/>
+              <w:rPr>
+                <w:rFonts w:ascii="Helvetica" w:eastAsia="宋体" w:hAnsi="Helvetica" w:cs="Helvetica"/>
+                <w:color w:val="000000"/>
+                <w:kern w:val="0"/>
+                <w:szCs w:val="21"/>
+              </w:rPr>
+            </w:pPr>
+            <w:r>
+              <w:rPr>
+                <w:rFonts w:ascii="Helvetica" w:eastAsia="宋体" w:hAnsi="Helvetica" w:cs="Helvetica"/>
+                <w:color w:val="000000"/>
+                <w:kern w:val="0"/>
+                <w:szCs w:val="21"/>
+              </w:rPr>
+              <w:t>You are calling a method or class that the computer doesn’t have access to.</w:t>
+            </w:r>
+          </w:p>
+        </w:tc>
+      </w:tr>
+      <w:tr>
+        <w:tc>
+          <w:tcPr>
+            <w:tcW w:w="0" w:type="auto"/>
+            <w:tcBorders>
+              <w:top w:val="single" w:sz="6" w:space="0" w:color="000000"/>
+              <w:left w:val="single" w:sz="6" w:space="0" w:color="000000"/>
+              <w:bottom w:val="single" w:sz="6" w:space="0" w:color="000000"/>
+              <w:right w:val="single" w:sz="6" w:space="0" w:color="000000"/>
+            </w:tcBorders>
+            <w:tcMar>
+              <w:top w:w="75" w:type="dxa"/>
+              <w:left w:w="150" w:type="dxa"/>
+              <w:bottom w:w="75" w:type="dxa"/>
+              <w:right w:w="150" w:type="dxa"/>
+            </w:tcMar>
+            <w:vAlign w:val="center"/>
+            <w:hideMark/>
+          </w:tcPr>
+          <w:p>
+            <w:pPr>
+              <w:widowControl/>
+              <w:jc w:val="left"/>
+              <w:rPr>
+                <w:rFonts w:ascii="Helvetica" w:eastAsia="宋体" w:hAnsi="Helvetica" w:cs="Helvetica"/>
+                <w:color w:val="000000"/>
+                <w:kern w:val="0"/>
+                <w:szCs w:val="21"/>
+              </w:rPr>
+            </w:pPr>
+            <w:r>
+              <w:rPr>
+                <w:rFonts w:ascii="Helvetica" w:eastAsia="宋体" w:hAnsi="Helvetica" w:cs="Helvetica"/>
+                <w:color w:val="000000"/>
+                <w:kern w:val="0"/>
+                <w:szCs w:val="21"/>
+              </w:rPr>
+              <w:lastRenderedPageBreak/>
+              <w:t>Illegal start of expression</w:t>
+            </w:r>
+          </w:p>
+        </w:tc>
+        <w:tc>
+          <w:tcPr>
+            <w:tcW w:w="0" w:type="auto"/>
+            <w:tcBorders>
+              <w:top w:val="single" w:sz="6" w:space="0" w:color="000000"/>
+              <w:left w:val="single" w:sz="6" w:space="0" w:color="000000"/>
+              <w:bottom w:val="single" w:sz="6" w:space="0" w:color="000000"/>
+              <w:right w:val="single" w:sz="6" w:space="0" w:color="000000"/>
+            </w:tcBorders>
+            <w:tcMar>
+              <w:top w:w="75" w:type="dxa"/>
+              <w:left w:w="150" w:type="dxa"/>
+              <w:bottom w:w="75" w:type="dxa"/>
+              <w:right w:w="150" w:type="dxa"/>
+            </w:tcMar>
+            <w:vAlign w:val="center"/>
+            <w:hideMark/>
+          </w:tcPr>
+          <w:p>
+            <w:pPr>
+              <w:widowControl/>
+              <w:jc w:val="left"/>
+              <w:rPr>
+                <w:rFonts w:ascii="Helvetica" w:eastAsia="宋体" w:hAnsi="Helvetica" w:cs="Helvetica"/>
+                <w:color w:val="000000"/>
+                <w:kern w:val="0"/>
+                <w:szCs w:val="21"/>
+              </w:rPr>
+            </w:pPr>
+            <w:r>
+              <w:rPr>
+                <w:rFonts w:ascii="Helvetica" w:eastAsia="宋体" w:hAnsi="Helvetica" w:cs="Helvetica"/>
+                <w:color w:val="000000"/>
+                <w:kern w:val="0"/>
+                <w:szCs w:val="21"/>
+              </w:rPr>
+              <w:t>You are missing a closing brace somewhere before this line.</w:t>
+            </w:r>
+          </w:p>
+        </w:tc>
+      </w:tr>
+      <w:tr>
+        <w:tc>
+          <w:tcPr>
+            <w:tcW w:w="0" w:type="auto"/>
+            <w:tcBorders>
+              <w:top w:val="single" w:sz="6" w:space="0" w:color="000000"/>
+              <w:left w:val="single" w:sz="6" w:space="0" w:color="000000"/>
+              <w:bottom w:val="single" w:sz="6" w:space="0" w:color="000000"/>
+              <w:right w:val="single" w:sz="6" w:space="0" w:color="000000"/>
+            </w:tcBorders>
+            <w:tcMar>
+              <w:top w:w="75" w:type="dxa"/>
+              <w:left w:w="150" w:type="dxa"/>
+              <w:bottom w:w="75" w:type="dxa"/>
+              <w:right w:w="150" w:type="dxa"/>
+            </w:tcMar>
+            <w:vAlign w:val="center"/>
+            <w:hideMark/>
+          </w:tcPr>
+          <w:p>
+            <w:pPr>
+              <w:widowControl/>
+              <w:jc w:val="left"/>
+              <w:rPr>
+                <w:rFonts w:ascii="Helvetica" w:eastAsia="宋体" w:hAnsi="Helvetica" w:cs="Helvetica"/>
+                <w:color w:val="000000"/>
+                <w:kern w:val="0"/>
+                <w:szCs w:val="21"/>
+              </w:rPr>
+            </w:pPr>
+            <w:r>
+              <w:rPr>
+                <w:rFonts w:ascii="Helvetica" w:eastAsia="宋体" w:hAnsi="Helvetica" w:cs="Helvetica"/>
+                <w:color w:val="000000"/>
+                <w:kern w:val="0"/>
+                <w:szCs w:val="21"/>
+              </w:rPr>
+              <w:t>Illegal start of type</w:t>
+            </w:r>
+          </w:p>
+        </w:tc>
+        <w:tc>
+          <w:tcPr>
+            <w:tcW w:w="0" w:type="auto"/>
+            <w:tcBorders>
+              <w:top w:val="single" w:sz="6" w:space="0" w:color="000000"/>
+              <w:left w:val="single" w:sz="6" w:space="0" w:color="000000"/>
+              <w:bottom w:val="single" w:sz="6" w:space="0" w:color="000000"/>
+              <w:right w:val="single" w:sz="6" w:space="0" w:color="000000"/>
+            </w:tcBorders>
+            <w:tcMar>
+              <w:top w:w="75" w:type="dxa"/>
+              <w:left w:w="150" w:type="dxa"/>
+              <w:bottom w:w="75" w:type="dxa"/>
+              <w:right w:w="150" w:type="dxa"/>
+            </w:tcMar>
+            <w:vAlign w:val="center"/>
+            <w:hideMark/>
+          </w:tcPr>
+          <w:p>
+            <w:pPr>
+              <w:widowControl/>
+              <w:jc w:val="left"/>
+              <w:rPr>
+                <w:rFonts w:ascii="Helvetica" w:eastAsia="宋体" w:hAnsi="Helvetica" w:cs="Helvetica"/>
+                <w:color w:val="000000"/>
+                <w:kern w:val="0"/>
+                <w:szCs w:val="21"/>
+              </w:rPr>
+            </w:pPr>
+            <w:r>
+              <w:rPr>
+                <w:rFonts w:ascii="Helvetica" w:eastAsia="宋体" w:hAnsi="Helvetica" w:cs="Helvetica"/>
+                <w:color w:val="000000"/>
+                <w:kern w:val="0"/>
+                <w:szCs w:val="21"/>
+              </w:rPr>
+              <w:t>You wrote code outside of a function body that shouldn’t be there.</w:t>
+            </w:r>
+          </w:p>
+        </w:tc>
+      </w:tr>
+      <w:tr>
+        <w:tc>
+          <w:tcPr>
+            <w:tcW w:w="0" w:type="auto"/>
+            <w:tcBorders>
+              <w:top w:val="single" w:sz="6" w:space="0" w:color="000000"/>
+              <w:left w:val="single" w:sz="6" w:space="0" w:color="000000"/>
+              <w:bottom w:val="single" w:sz="6" w:space="0" w:color="000000"/>
+              <w:right w:val="single" w:sz="6" w:space="0" w:color="000000"/>
+            </w:tcBorders>
+            <w:tcMar>
+              <w:top w:w="75" w:type="dxa"/>
+              <w:left w:w="150" w:type="dxa"/>
+              <w:bottom w:w="75" w:type="dxa"/>
+              <w:right w:w="150" w:type="dxa"/>
+            </w:tcMar>
+            <w:vAlign w:val="center"/>
+            <w:hideMark/>
+          </w:tcPr>
+          <w:p>
+            <w:pPr>
+              <w:widowControl/>
+              <w:jc w:val="left"/>
+              <w:rPr>
+                <w:rFonts w:ascii="Helvetica" w:eastAsia="宋体" w:hAnsi="Helvetica" w:cs="Helvetica"/>
+                <w:color w:val="000000"/>
+                <w:kern w:val="0"/>
+                <w:szCs w:val="21"/>
+              </w:rPr>
+            </w:pPr>
+            <w:r>
+              <w:rPr>
+                <w:rFonts w:ascii="Helvetica" w:eastAsia="宋体" w:hAnsi="Helvetica" w:cs="Helvetica"/>
+                <w:color w:val="000000"/>
+                <w:kern w:val="0"/>
+                <w:szCs w:val="21"/>
+              </w:rPr>
+              <w:t>Incompatible types – expected ___</w:t>
+            </w:r>
+          </w:p>
+        </w:tc>
+        <w:tc>
+          <w:tcPr>
+            <w:tcW w:w="0" w:type="auto"/>
+            <w:tcBorders>
+              <w:top w:val="single" w:sz="6" w:space="0" w:color="000000"/>
+              <w:left w:val="single" w:sz="6" w:space="0" w:color="000000"/>
+              <w:bottom w:val="single" w:sz="6" w:space="0" w:color="000000"/>
+              <w:right w:val="single" w:sz="6" w:space="0" w:color="000000"/>
+            </w:tcBorders>
+            <w:tcMar>
+              <w:top w:w="75" w:type="dxa"/>
+              <w:left w:w="150" w:type="dxa"/>
+              <w:bottom w:w="75" w:type="dxa"/>
+              <w:right w:w="150" w:type="dxa"/>
+            </w:tcMar>
+            <w:vAlign w:val="center"/>
+            <w:hideMark/>
+          </w:tcPr>
+          <w:p>
+            <w:pPr>
+              <w:widowControl/>
+              <w:jc w:val="left"/>
+              <w:rPr>
+                <w:rFonts w:ascii="Helvetica" w:eastAsia="宋体" w:hAnsi="Helvetica" w:cs="Helvetica"/>
+                <w:color w:val="000000"/>
+                <w:kern w:val="0"/>
+                <w:szCs w:val="21"/>
+              </w:rPr>
+            </w:pPr>
+            <w:r>
+              <w:rPr>
+                <w:rFonts w:ascii="Helvetica" w:eastAsia="宋体" w:hAnsi="Helvetica" w:cs="Helvetica"/>
+                <w:color w:val="000000"/>
+                <w:kern w:val="0"/>
+                <w:szCs w:val="21"/>
+              </w:rPr>
+              <w:t>You are trying to assign something to a variable that is not the same type.</w:t>
+            </w:r>
+          </w:p>
+        </w:tc>
+      </w:tr>
+      <w:tr>
+        <w:tc>
+          <w:tcPr>
+            <w:tcW w:w="0" w:type="auto"/>
+            <w:tcBorders>
+              <w:top w:val="single" w:sz="6" w:space="0" w:color="000000"/>
+              <w:left w:val="single" w:sz="6" w:space="0" w:color="000000"/>
+              <w:bottom w:val="single" w:sz="6" w:space="0" w:color="000000"/>
+              <w:right w:val="single" w:sz="6" w:space="0" w:color="000000"/>
+            </w:tcBorders>
+            <w:tcMar>
+              <w:top w:w="75" w:type="dxa"/>
+              <w:left w:w="150" w:type="dxa"/>
+              <w:bottom w:w="75" w:type="dxa"/>
+              <w:right w:w="150" w:type="dxa"/>
+            </w:tcMar>
+            <w:vAlign w:val="center"/>
+            <w:hideMark/>
+          </w:tcPr>
+          <w:p>
+            <w:pPr>
+              <w:widowControl/>
+              <w:jc w:val="left"/>
+              <w:rPr>
+                <w:rFonts w:ascii="Helvetica" w:eastAsia="宋体" w:hAnsi="Helvetica" w:cs="Helvetica"/>
+                <w:color w:val="000000"/>
+                <w:kern w:val="0"/>
+                <w:szCs w:val="21"/>
+              </w:rPr>
+            </w:pPr>
+            <w:r>
+              <w:rPr>
+                <w:rFonts w:ascii="Helvetica" w:eastAsia="宋体" w:hAnsi="Helvetica" w:cs="Helvetica"/>
+                <w:color w:val="000000"/>
+                <w:kern w:val="0"/>
+                <w:szCs w:val="21"/>
+              </w:rPr>
+              <w:t>Missing method body</w:t>
+            </w:r>
+          </w:p>
+        </w:tc>
+        <w:tc>
+          <w:tcPr>
+            <w:tcW w:w="0" w:type="auto"/>
+            <w:tcBorders>
+              <w:top w:val="single" w:sz="6" w:space="0" w:color="000000"/>
+              <w:left w:val="single" w:sz="6" w:space="0" w:color="000000"/>
+              <w:bottom w:val="single" w:sz="6" w:space="0" w:color="000000"/>
+              <w:right w:val="single" w:sz="6" w:space="0" w:color="000000"/>
+            </w:tcBorders>
+            <w:tcMar>
+              <w:top w:w="75" w:type="dxa"/>
+              <w:left w:w="150" w:type="dxa"/>
+              <w:bottom w:w="75" w:type="dxa"/>
+              <w:right w:w="150" w:type="dxa"/>
+            </w:tcMar>
+            <w:vAlign w:val="center"/>
+            <w:hideMark/>
+          </w:tcPr>
+          <w:p>
+            <w:pPr>
+              <w:widowControl/>
+              <w:jc w:val="left"/>
+              <w:rPr>
+                <w:rFonts w:ascii="Helvetica" w:eastAsia="宋体" w:hAnsi="Helvetica" w:cs="Helvetica"/>
+                <w:color w:val="000000"/>
+                <w:kern w:val="0"/>
+                <w:szCs w:val="21"/>
+              </w:rPr>
+            </w:pPr>
+            <w:r>
+              <w:rPr>
+                <w:rFonts w:ascii="Helvetica" w:eastAsia="宋体" w:hAnsi="Helvetica" w:cs="Helvetica"/>
+                <w:color w:val="000000"/>
+                <w:kern w:val="0"/>
+                <w:szCs w:val="21"/>
+              </w:rPr>
+              <w:t>Your function declaration line has a semicolon.</w:t>
+            </w:r>
+          </w:p>
+        </w:tc>
+      </w:tr>
+      <w:tr>
+        <w:tc>
+          <w:tcPr>
+            <w:tcW w:w="0" w:type="auto"/>
+            <w:tcBorders>
+              <w:top w:val="single" w:sz="6" w:space="0" w:color="000000"/>
+              <w:left w:val="single" w:sz="6" w:space="0" w:color="000000"/>
+              <w:bottom w:val="single" w:sz="6" w:space="0" w:color="000000"/>
+              <w:right w:val="single" w:sz="6" w:space="0" w:color="000000"/>
+            </w:tcBorders>
+            <w:tcMar>
+              <w:top w:w="75" w:type="dxa"/>
+              <w:left w:w="150" w:type="dxa"/>
+              <w:bottom w:w="75" w:type="dxa"/>
+              <w:right w:w="150" w:type="dxa"/>
+            </w:tcMar>
+            <w:vAlign w:val="center"/>
+            <w:hideMark/>
+          </w:tcPr>
+          <w:p>
+            <w:pPr>
+              <w:widowControl/>
+              <w:jc w:val="left"/>
+              <w:rPr>
+                <w:rFonts w:ascii="Helvetica" w:eastAsia="宋体" w:hAnsi="Helvetica" w:cs="Helvetica"/>
+                <w:color w:val="000000"/>
+                <w:kern w:val="0"/>
+                <w:szCs w:val="21"/>
+              </w:rPr>
+            </w:pPr>
+            <w:r>
+              <w:rPr>
+                <w:rFonts w:ascii="Helvetica" w:eastAsia="宋体" w:hAnsi="Helvetica" w:cs="Helvetica"/>
+                <w:color w:val="000000"/>
+                <w:kern w:val="0"/>
+                <w:szCs w:val="21"/>
+              </w:rPr>
+              <w:t>Missing return statement</w:t>
+            </w:r>
+          </w:p>
+        </w:tc>
+        <w:tc>
+          <w:tcPr>
+            <w:tcW w:w="0" w:type="auto"/>
+            <w:tcBorders>
+              <w:top w:val="single" w:sz="6" w:space="0" w:color="000000"/>
+              <w:left w:val="single" w:sz="6" w:space="0" w:color="000000"/>
+              <w:bottom w:val="single" w:sz="6" w:space="0" w:color="000000"/>
+              <w:right w:val="single" w:sz="6" w:space="0" w:color="000000"/>
+            </w:tcBorders>
+            <w:tcMar>
+              <w:top w:w="75" w:type="dxa"/>
+              <w:left w:w="150" w:type="dxa"/>
+              <w:bottom w:w="75" w:type="dxa"/>
+              <w:right w:w="150" w:type="dxa"/>
+            </w:tcMar>
+            <w:vAlign w:val="center"/>
+            <w:hideMark/>
+          </w:tcPr>
+          <w:p>
+            <w:pPr>
+              <w:widowControl/>
+              <w:jc w:val="left"/>
+              <w:rPr>
+                <w:rFonts w:ascii="Helvetica" w:eastAsia="宋体" w:hAnsi="Helvetica" w:cs="Helvetica"/>
+                <w:color w:val="000000"/>
+                <w:kern w:val="0"/>
+                <w:szCs w:val="21"/>
+              </w:rPr>
+            </w:pPr>
+            <w:r>
+              <w:rPr>
+                <w:rFonts w:ascii="Helvetica" w:eastAsia="宋体" w:hAnsi="Helvetica" w:cs="Helvetica"/>
+                <w:color w:val="000000"/>
+                <w:kern w:val="0"/>
+                <w:szCs w:val="21"/>
+              </w:rPr>
+              <w:t>You should be returning something in this method but you aren’t.</w:t>
+            </w:r>
+          </w:p>
+        </w:tc>
+      </w:tr>
+      <w:tr>
+        <w:tc>
+          <w:tcPr>
+            <w:tcW w:w="0" w:type="auto"/>
+            <w:tcBorders>
+              <w:top w:val="single" w:sz="6" w:space="0" w:color="000000"/>
+              <w:left w:val="single" w:sz="6" w:space="0" w:color="000000"/>
+              <w:bottom w:val="single" w:sz="6" w:space="0" w:color="000000"/>
+              <w:right w:val="single" w:sz="6" w:space="0" w:color="000000"/>
+            </w:tcBorders>
+            <w:tcMar>
+              <w:top w:w="75" w:type="dxa"/>
+              <w:left w:w="150" w:type="dxa"/>
+              <w:bottom w:w="75" w:type="dxa"/>
+              <w:right w:w="150" w:type="dxa"/>
+            </w:tcMar>
+            <w:vAlign w:val="center"/>
+            <w:hideMark/>
+          </w:tcPr>
+          <w:p>
+            <w:pPr>
+              <w:widowControl/>
+              <w:jc w:val="left"/>
+              <w:rPr>
+                <w:rFonts w:ascii="Helvetica" w:eastAsia="宋体" w:hAnsi="Helvetica" w:cs="Helvetica"/>
+                <w:color w:val="000000"/>
+                <w:kern w:val="0"/>
+                <w:szCs w:val="21"/>
+              </w:rPr>
+            </w:pPr>
+            <w:r>
+              <w:rPr>
+                <w:rFonts w:ascii="Helvetica" w:eastAsia="宋体" w:hAnsi="Helvetica" w:cs="Helvetica"/>
+                <w:color w:val="000000"/>
+                <w:kern w:val="0"/>
+                <w:szCs w:val="21"/>
+              </w:rPr>
+              <w:t>Non-static method cannot be called from a static context</w:t>
+            </w:r>
+          </w:p>
+        </w:tc>
+        <w:tc>
+          <w:tcPr>
+            <w:tcW w:w="0" w:type="auto"/>
+            <w:tcBorders>
+              <w:top w:val="single" w:sz="6" w:space="0" w:color="000000"/>
+              <w:left w:val="single" w:sz="6" w:space="0" w:color="000000"/>
+              <w:bottom w:val="single" w:sz="6" w:space="0" w:color="000000"/>
+              <w:right w:val="single" w:sz="6" w:space="0" w:color="000000"/>
+            </w:tcBorders>
+            <w:tcMar>
+              <w:top w:w="75" w:type="dxa"/>
+              <w:left w:w="150" w:type="dxa"/>
+              <w:bottom w:w="75" w:type="dxa"/>
+              <w:right w:w="150" w:type="dxa"/>
+            </w:tcMar>
+            <w:vAlign w:val="center"/>
+            <w:hideMark/>
+          </w:tcPr>
+          <w:p>
+            <w:pPr>
+              <w:widowControl/>
+              <w:jc w:val="left"/>
+              <w:rPr>
+                <w:rFonts w:ascii="Helvetica" w:eastAsia="宋体" w:hAnsi="Helvetica" w:cs="Helvetica"/>
+                <w:color w:val="000000"/>
+                <w:kern w:val="0"/>
+                <w:szCs w:val="21"/>
+              </w:rPr>
+            </w:pPr>
+            <w:r>
+              <w:rPr>
+                <w:rFonts w:ascii="Helvetica" w:eastAsia="宋体" w:hAnsi="Helvetica" w:cs="Helvetica"/>
+                <w:color w:val="000000"/>
+                <w:kern w:val="0"/>
+                <w:szCs w:val="21"/>
+              </w:rPr>
+              <w:t>You called a method on the class itself instead of an instance of the class.</w:t>
+            </w:r>
+          </w:p>
+        </w:tc>
+      </w:tr>
+      <w:tr>
+        <w:tc>
+          <w:tcPr>
+            <w:tcW w:w="0" w:type="auto"/>
+            <w:tcBorders>
+              <w:top w:val="single" w:sz="6" w:space="0" w:color="000000"/>
+              <w:left w:val="single" w:sz="6" w:space="0" w:color="000000"/>
+              <w:bottom w:val="single" w:sz="6" w:space="0" w:color="000000"/>
+              <w:right w:val="single" w:sz="6" w:space="0" w:color="000000"/>
+            </w:tcBorders>
+            <w:tcMar>
+              <w:top w:w="75" w:type="dxa"/>
+              <w:left w:w="150" w:type="dxa"/>
+              <w:bottom w:w="75" w:type="dxa"/>
+              <w:right w:w="150" w:type="dxa"/>
+            </w:tcMar>
+            <w:vAlign w:val="center"/>
+            <w:hideMark/>
+          </w:tcPr>
+          <w:p>
+            <w:pPr>
+              <w:widowControl/>
+              <w:jc w:val="left"/>
+              <w:rPr>
+                <w:rFonts w:ascii="Helvetica" w:eastAsia="宋体" w:hAnsi="Helvetica" w:cs="Helvetica"/>
+                <w:color w:val="000000"/>
+                <w:kern w:val="0"/>
+                <w:szCs w:val="21"/>
+              </w:rPr>
+            </w:pPr>
+            <w:r>
+              <w:rPr>
+                <w:rFonts w:ascii="Helvetica" w:eastAsia="宋体" w:hAnsi="Helvetica" w:cs="Helvetica"/>
+                <w:color w:val="000000"/>
+                <w:kern w:val="0"/>
+                <w:szCs w:val="21"/>
+              </w:rPr>
+              <w:t>*Program Freezes*</w:t>
+            </w:r>
+          </w:p>
+        </w:tc>
+        <w:tc>
+          <w:tcPr>
+            <w:tcW w:w="0" w:type="auto"/>
+            <w:tcBorders>
+              <w:top w:val="single" w:sz="6" w:space="0" w:color="000000"/>
+              <w:left w:val="single" w:sz="6" w:space="0" w:color="000000"/>
+              <w:bottom w:val="single" w:sz="6" w:space="0" w:color="000000"/>
+              <w:right w:val="single" w:sz="6" w:space="0" w:color="000000"/>
+            </w:tcBorders>
+            <w:tcMar>
+              <w:top w:w="75" w:type="dxa"/>
+              <w:left w:w="150" w:type="dxa"/>
+              <w:bottom w:w="75" w:type="dxa"/>
+              <w:right w:w="150" w:type="dxa"/>
+            </w:tcMar>
+            <w:vAlign w:val="center"/>
+            <w:hideMark/>
+          </w:tcPr>
+          <w:p>
+            <w:pPr>
+              <w:widowControl/>
+              <w:jc w:val="left"/>
+              <w:rPr>
+                <w:rFonts w:ascii="Helvetica" w:eastAsia="宋体" w:hAnsi="Helvetica" w:cs="Helvetica"/>
+                <w:color w:val="000000"/>
+                <w:kern w:val="0"/>
+                <w:szCs w:val="21"/>
+              </w:rPr>
+            </w:pPr>
+            <w:r>
+              <w:rPr>
+                <w:rFonts w:ascii="Helvetica" w:eastAsia="宋体" w:hAnsi="Helvetica" w:cs="Helvetica"/>
+                <w:color w:val="000000"/>
+                <w:kern w:val="0"/>
+                <w:szCs w:val="21"/>
+              </w:rPr>
+              <w:t>You’re likely stuck in some sort of logical loop.</w:t>
+            </w:r>
+          </w:p>
+        </w:tc>
+      </w:tr>
+    </w:tbl>
+    <w:p>
+      <w:pPr>
+        <w:rPr>
+          <w:szCs w:val="21"/>
+        </w:rPr>
+      </w:pPr>
+    </w:p>
+    <w:p>
+      <w:pPr>
+        <w:pStyle w:val="2"/>
+        <w:rPr>
+          <w:sz w:val="21"/>
+          <w:szCs w:val="21"/>
+        </w:rPr>
+      </w:pPr>
+      <w:r>
+        <w:rPr>
+          <w:rFonts w:hint="eastAsia"/>
+          <w:sz w:val="21"/>
+          <w:szCs w:val="21"/>
+        </w:rPr>
+        <w:t>（3）</w:t>
+      </w:r>
+      <w:r>
+        <w:rPr>
+          <w:sz w:val="21"/>
+          <w:szCs w:val="21"/>
+        </w:rPr>
+        <w:t>Stepping Through With the Debugger</w:t>
+      </w:r>
+    </w:p>
+    <w:p>
+      <w:pPr>
+        <w:pStyle w:val="3"/>
+        <w:rPr>
+          <w:sz w:val="21"/>
+          <w:szCs w:val="21"/>
+        </w:rPr>
+      </w:pPr>
+      <w:r>
+        <w:rPr>
+          <w:rFonts w:hint="eastAsia"/>
+          <w:sz w:val="21"/>
+          <w:szCs w:val="21"/>
+        </w:rPr>
+        <w:t>①</w:t>
+      </w:r>
+      <w:r>
+        <w:rPr>
+          <w:sz w:val="21"/>
+          <w:szCs w:val="21"/>
+        </w:rPr>
+        <w:t xml:space="preserve"> Running Code Through IntelliJ</w:t>
+      </w:r>
+    </w:p>
+    <w:p/>
+    <w:p>
+      <w:r>
+        <w:t>To use the debugger, you need to run your code through IntelliJ instead of through the console.</w:t>
+      </w:r>
+    </w:p>
+    <w:p>
+      <w:pPr>
+        <w:pStyle w:val="ad"/>
+        <w:numPr>
+          <w:ilvl w:val="0"/>
+          <w:numId w:val="18"/>
+        </w:numPr>
+        <w:ind w:firstLineChars="0"/>
+      </w:pPr>
+      <w:r>
+        <w:t>From the main menu, go to Run &gt; Edit Configurations.</w:t>
+      </w:r>
+    </w:p>
+    <w:p>
+      <w:pPr>
+        <w:rPr>
+          <w:rFonts w:hint="eastAsia"/>
+        </w:rPr>
+      </w:pPr>
+      <w:r>
+        <w:drawing>
+          <wp:inline distT="0" distB="0" distL="0" distR="0" wp14:anchorId="2AF9B128" wp14:editId="38E6B8E8">
+            <wp:extent cx="5274310" cy="3148330"/>
+            <wp:effectExtent l="0" t="0" r="2540" b="0"/>
+            <wp:docPr id="4" name="图片 4" descr="Run Menu"/>
+            <wp:cNvGraphicFramePr>
+              <a:graphicFrameLocks xmlns:a="http://schemas.openxmlformats.org/drawingml/2006/main" noChangeAspect="1"/>
+            </wp:cNvGraphicFramePr>
+            <a:graphic xmlns:a="http://schemas.openxmlformats.org/drawingml/2006/main">
+              <a:graphicData uri="http://schemas.openxmlformats.org/drawingml/2006/picture">
+                <pic:pic xmlns:pic="http://schemas.openxmlformats.org/drawingml/2006/picture">
+                  <pic:nvPicPr>
+                    <pic:cNvPr id="0" name="Picture 3" descr="Run Menu"/>
+                    <pic:cNvPicPr>
+                      <a:picLocks noChangeAspect="1" noChangeArrowheads="1"/>
+                    </pic:cNvPicPr>
+                  </pic:nvPicPr>
+                  <pic:blipFill>
+                    <a:blip r:embed="rId14">
+                      <a:extLst>
+                        <a:ext uri="{28A0092B-C50C-407E-A947-70E740481C1C}">
+                          <a14:useLocalDpi xmlns:a14="http://schemas.microsoft.com/office/drawing/2010/main" val="0"/>
+                        </a:ext>
+                      </a:extLst>
+                    </a:blip>
+                    <a:srcRect/>
+                    <a:stretch>
+                      <a:fillRect/>
+                    </a:stretch>
+                  </pic:blipFill>
+                  <pic:spPr bwMode="auto">
+                    <a:xfrm>
+                      <a:off x="0" y="0"/>
+                      <a:ext cx="5274310" cy="3148330"/>
+                    </a:xfrm>
+                    <a:prstGeom prst="rect">
+                      <a:avLst/>
+                    </a:prstGeom>
+                    <a:noFill/>
+                    <a:ln>
+                      <a:noFill/>
+                    </a:ln>
+                  </pic:spPr>
+                </pic:pic>
+              </a:graphicData>
+            </a:graphic>
+          </wp:inline>
+        </w:drawing>
+      </w:r>
+    </w:p>
+    <w:p>
+      <w:pPr>
+        <w:pStyle w:val="ad"/>
+        <w:numPr>
+          <w:ilvl w:val="0"/>
+          <w:numId w:val="18"/>
+        </w:numPr>
+        <w:ind w:firstLineChars="0"/>
+      </w:pPr>
+      <w:r>
+        <w:lastRenderedPageBreak/>
+        <w:t>Enter any arguments for your program into the field marked Program Arguments. These are the arguments you would pass into the command line if you were to run it in the console.</w:t>
+      </w:r>
+    </w:p>
+    <w:p>
+      <w:pPr>
+        <w:rPr>
+          <w:rFonts w:hint="eastAsia"/>
+        </w:rPr>
+      </w:pPr>
+      <w:r>
+        <w:rPr>
+          <w:rFonts w:hint="eastAsia"/>
+          <w:noProof/>
+        </w:rPr>
+        <w:drawing>
+          <wp:inline distT="0" distB="0" distL="0" distR="0" wp14:anchorId="4BB56CB0" wp14:editId="3C561FDB">
+            <wp:extent cx="5267960" cy="3432175"/>
+            <wp:effectExtent l="0" t="0" r="8890" b="0"/>
+            <wp:docPr id="5" name="图片 5"/>
+            <wp:cNvGraphicFramePr>
+              <a:graphicFrameLocks xmlns:a="http://schemas.openxmlformats.org/drawingml/2006/main" noChangeAspect="1"/>
+            </wp:cNvGraphicFramePr>
+            <a:graphic xmlns:a="http://schemas.openxmlformats.org/drawingml/2006/main">
+              <a:graphicData uri="http://schemas.openxmlformats.org/drawingml/2006/picture">
+                <pic:pic xmlns:pic="http://schemas.openxmlformats.org/drawingml/2006/picture">
+                  <pic:nvPicPr>
+                    <pic:cNvPr id="0" name="Picture 5"/>
+                    <pic:cNvPicPr>
+                      <a:picLocks noChangeAspect="1" noChangeArrowheads="1"/>
+                    </pic:cNvPicPr>
+                  </pic:nvPicPr>
+                  <pic:blipFill>
+                    <a:blip r:embed="rId15">
+                      <a:extLst>
+                        <a:ext uri="{28A0092B-C50C-407E-A947-70E740481C1C}">
+                          <a14:useLocalDpi xmlns:a14="http://schemas.microsoft.com/office/drawing/2010/main" val="0"/>
+                        </a:ext>
+                      </a:extLst>
+                    </a:blip>
+                    <a:srcRect/>
+                    <a:stretch>
+                      <a:fillRect/>
+                    </a:stretch>
+                  </pic:blipFill>
+                  <pic:spPr bwMode="auto">
+                    <a:xfrm>
+                      <a:off x="0" y="0"/>
+                      <a:ext cx="5267960" cy="3432175"/>
+                    </a:xfrm>
+                    <a:prstGeom prst="rect">
+                      <a:avLst/>
+                    </a:prstGeom>
+                    <a:noFill/>
+                    <a:ln>
+                      <a:noFill/>
+                    </a:ln>
+                  </pic:spPr>
+                </pic:pic>
+              </a:graphicData>
+            </a:graphic>
+          </wp:inline>
+        </w:drawing>
+      </w:r>
+    </w:p>
+    <w:p>
+      <w:pPr>
+        <w:pStyle w:val="ad"/>
+        <w:numPr>
+          <w:ilvl w:val="0"/>
+          <w:numId w:val="18"/>
+        </w:numPr>
+        <w:ind w:firstLineChars="0"/>
+      </w:pPr>
+      <w:r>
+        <w:t>To run the debugger, either click Run &gt; Debug or right click on the green</w:t>
+      </w:r>
+      <w:r>
+        <w:t xml:space="preserve"> </w:t>
+      </w:r>
+      <w:r>
+        <w:t>arrow next to the function and select Debug</w:t>
+      </w:r>
+    </w:p>
+    <w:p>
+      <w:pPr>
+        <w:rPr>
+          <w:rFonts w:hint="eastAsia"/>
           <w:szCs w:val="21"/>
         </w:rPr>
       </w:pPr>
@@ -4982,6 +6805,119 @@
     </w:lvl>
   </w:abstractNum>
   <w:abstractNum w:abstractNumId="9" w15:restartNumberingAfterBreak="0">
+    <w:nsid w:val="39681C08"/>
+    <w:multiLevelType w:val="multilevel"/>
+    <w:tmpl w:val="3B7A18FE"/>
+    <w:lvl w:ilvl="0">
+      <w:start w:val="1"/>
+      <w:numFmt w:val="decimal"/>
+      <w:lvlText w:val="%1."/>
+      <w:lvlJc w:val="left"/>
+      <w:pPr>
+        <w:tabs>
+          <w:tab w:val="num" w:pos="720"/>
+        </w:tabs>
+        <w:ind w:left="720" w:hanging="360"/>
+      </w:pPr>
+    </w:lvl>
+    <w:lvl w:ilvl="1" w:tentative="1">
+      <w:start w:val="1"/>
+      <w:numFmt w:val="decimal"/>
+      <w:lvlText w:val="%2."/>
+      <w:lvlJc w:val="left"/>
+      <w:pPr>
+        <w:tabs>
+          <w:tab w:val="num" w:pos="1440"/>
+        </w:tabs>
+        <w:ind w:left="1440" w:hanging="360"/>
+      </w:pPr>
+    </w:lvl>
+    <w:lvl w:ilvl="2" w:tentative="1">
+      <w:start w:val="1"/>
+      <w:numFmt w:val="decimal"/>
+      <w:lvlText w:val="%3."/>
+      <w:lvlJc w:val="left"/>
+      <w:pPr>
+        <w:tabs>
+          <w:tab w:val="num" w:pos="2160"/>
+        </w:tabs>
+        <w:ind w:left="2160" w:hanging="360"/>
+      </w:pPr>
+    </w:lvl>
+    <w:lvl w:ilvl="3" w:tentative="1">
+      <w:start w:val="1"/>
+      <w:numFmt w:val="decimal"/>
+      <w:lvlText w:val="%4."/>
+      <w:lvlJc w:val="left"/>
+      <w:pPr>
+        <w:tabs>
+          <w:tab w:val="num" w:pos="2880"/>
+        </w:tabs>
+        <w:ind w:left="2880" w:hanging="360"/>
+      </w:pPr>
+    </w:lvl>
+    <w:lvl w:ilvl="4" w:tentative="1">
+      <w:start w:val="1"/>
+      <w:numFmt w:val="decimal"/>
+      <w:lvlText w:val="%5."/>
+      <w:lvlJc w:val="left"/>
+      <w:pPr>
+        <w:tabs>
+          <w:tab w:val="num" w:pos="3600"/>
+        </w:tabs>
+        <w:ind w:left="3600" w:hanging="360"/>
+      </w:pPr>
+    </w:lvl>
+    <w:lvl w:ilvl="5" w:tentative="1">
+      <w:start w:val="1"/>
+      <w:numFmt w:val="decimal"/>
+      <w:lvlText w:val="%6."/>
+      <w:lvlJc w:val="left"/>
+      <w:pPr>
+        <w:tabs>
+          <w:tab w:val="num" w:pos="4320"/>
+        </w:tabs>
+        <w:ind w:left="4320" w:hanging="360"/>
+      </w:pPr>
+    </w:lvl>
+    <w:lvl w:ilvl="6" w:tentative="1">
+      <w:start w:val="1"/>
+      <w:numFmt w:val="decimal"/>
+      <w:lvlText w:val="%7."/>
+      <w:lvlJc w:val="left"/>
+      <w:pPr>
+        <w:tabs>
+          <w:tab w:val="num" w:pos="5040"/>
+        </w:tabs>
+        <w:ind w:left="5040" w:hanging="360"/>
+      </w:pPr>
+    </w:lvl>
+    <w:lvl w:ilvl="7" w:tentative="1">
+      <w:start w:val="1"/>
+      <w:numFmt w:val="decimal"/>
+      <w:lvlText w:val="%8."/>
+      <w:lvlJc w:val="left"/>
+      <w:pPr>
+        <w:tabs>
+          <w:tab w:val="num" w:pos="5760"/>
+        </w:tabs>
+        <w:ind w:left="5760" w:hanging="360"/>
+      </w:pPr>
+    </w:lvl>
+    <w:lvl w:ilvl="8" w:tentative="1">
+      <w:start w:val="1"/>
+      <w:numFmt w:val="decimal"/>
+      <w:lvlText w:val="%9."/>
+      <w:lvlJc w:val="left"/>
+      <w:pPr>
+        <w:tabs>
+          <w:tab w:val="num" w:pos="6480"/>
+        </w:tabs>
+        <w:ind w:left="6480" w:hanging="360"/>
+      </w:pPr>
+    </w:lvl>
+  </w:abstractNum>
+  <w:abstractNum w:abstractNumId="10" w15:restartNumberingAfterBreak="0">
     <w:nsid w:val="3ECE12DF"/>
     <w:multiLevelType w:val="multilevel"/>
     <w:tmpl w:val="64D6DD6C"/>
@@ -5130,7 +7066,7 @@
       </w:rPr>
     </w:lvl>
   </w:abstractNum>
-  <w:abstractNum w:abstractNumId="10" w15:restartNumberingAfterBreak="0">
+  <w:abstractNum w:abstractNumId="11" w15:restartNumberingAfterBreak="0">
     <w:nsid w:val="46335594"/>
     <w:multiLevelType w:val="multilevel"/>
     <w:tmpl w:val="AA60CBB4"/>
@@ -5243,7 +7179,93 @@
       </w:pPr>
     </w:lvl>
   </w:abstractNum>
-  <w:abstractNum w:abstractNumId="11" w15:restartNumberingAfterBreak="0">
+  <w:abstractNum w:abstractNumId="12" w15:restartNumberingAfterBreak="0">
+    <w:nsid w:val="47A96A06"/>
+    <w:multiLevelType w:val="hybridMultilevel"/>
+    <w:tmpl w:val="7158B4B6"/>
+    <w:lvl w:ilvl="0" w:tplc="0409000F">
+      <w:start w:val="1"/>
+      <w:numFmt w:val="decimal"/>
+      <w:lvlText w:val="%1."/>
+      <w:lvlJc w:val="left"/>
+      <w:pPr>
+        <w:ind w:left="420" w:hanging="420"/>
+      </w:pPr>
+    </w:lvl>
+    <w:lvl w:ilvl="1" w:tplc="04090019" w:tentative="1">
+      <w:start w:val="1"/>
+      <w:numFmt w:val="lowerLetter"/>
+      <w:lvlText w:val="%2)"/>
+      <w:lvlJc w:val="left"/>
+      <w:pPr>
+        <w:ind w:left="840" w:hanging="420"/>
+      </w:pPr>
+    </w:lvl>
+    <w:lvl w:ilvl="2" w:tplc="0409001B" w:tentative="1">
+      <w:start w:val="1"/>
+      <w:numFmt w:val="lowerRoman"/>
+      <w:lvlText w:val="%3."/>
+      <w:lvlJc w:val="right"/>
+      <w:pPr>
+        <w:ind w:left="1260" w:hanging="420"/>
+      </w:pPr>
+    </w:lvl>
+    <w:lvl w:ilvl="3" w:tplc="0409000F" w:tentative="1">
+      <w:start w:val="1"/>
+      <w:numFmt w:val="decimal"/>
+      <w:lvlText w:val="%4."/>
+      <w:lvlJc w:val="left"/>
+      <w:pPr>
+        <w:ind w:left="1680" w:hanging="420"/>
+      </w:pPr>
+    </w:lvl>
+    <w:lvl w:ilvl="4" w:tplc="04090019" w:tentative="1">
+      <w:start w:val="1"/>
+      <w:numFmt w:val="lowerLetter"/>
+      <w:lvlText w:val="%5)"/>
+      <w:lvlJc w:val="left"/>
+      <w:pPr>
+        <w:ind w:left="2100" w:hanging="420"/>
+      </w:pPr>
+    </w:lvl>
+    <w:lvl w:ilvl="5" w:tplc="0409001B" w:tentative="1">
+      <w:start w:val="1"/>
+      <w:numFmt w:val="lowerRoman"/>
+      <w:lvlText w:val="%6."/>
+      <w:lvlJc w:val="right"/>
+      <w:pPr>
+        <w:ind w:left="2520" w:hanging="420"/>
+      </w:pPr>
+    </w:lvl>
+    <w:lvl w:ilvl="6" w:tplc="0409000F" w:tentative="1">
+      <w:start w:val="1"/>
+      <w:numFmt w:val="decimal"/>
+      <w:lvlText w:val="%7."/>
+      <w:lvlJc w:val="left"/>
+      <w:pPr>
+        <w:ind w:left="2940" w:hanging="420"/>
+      </w:pPr>
+    </w:lvl>
+    <w:lvl w:ilvl="7" w:tplc="04090019" w:tentative="1">
+      <w:start w:val="1"/>
+      <w:numFmt w:val="lowerLetter"/>
+      <w:lvlText w:val="%8)"/>
+      <w:lvlJc w:val="left"/>
+      <w:pPr>
+        <w:ind w:left="3360" w:hanging="420"/>
+      </w:pPr>
+    </w:lvl>
+    <w:lvl w:ilvl="8" w:tplc="0409001B" w:tentative="1">
+      <w:start w:val="1"/>
+      <w:numFmt w:val="lowerRoman"/>
+      <w:lvlText w:val="%9."/>
+      <w:lvlJc w:val="right"/>
+      <w:pPr>
+        <w:ind w:left="3780" w:hanging="420"/>
+      </w:pPr>
+    </w:lvl>
+  </w:abstractNum>
+  <w:abstractNum w:abstractNumId="13" w15:restartNumberingAfterBreak="0">
     <w:nsid w:val="50656AAD"/>
     <w:multiLevelType w:val="hybridMultilevel"/>
     <w:tmpl w:val="80CA6BC4"/>
@@ -5329,7 +7351,93 @@
       </w:pPr>
     </w:lvl>
   </w:abstractNum>
-  <w:abstractNum w:abstractNumId="12" w15:restartNumberingAfterBreak="0">
+  <w:abstractNum w:abstractNumId="14" w15:restartNumberingAfterBreak="0">
+    <w:nsid w:val="528D2394"/>
+    <w:multiLevelType w:val="hybridMultilevel"/>
+    <w:tmpl w:val="52DEAA48"/>
+    <w:lvl w:ilvl="0" w:tplc="04090019">
+      <w:start w:val="1"/>
+      <w:numFmt w:val="lowerLetter"/>
+      <w:lvlText w:val="%1)"/>
+      <w:lvlJc w:val="left"/>
+      <w:pPr>
+        <w:ind w:left="420" w:hanging="420"/>
+      </w:pPr>
+    </w:lvl>
+    <w:lvl w:ilvl="1" w:tplc="04090019" w:tentative="1">
+      <w:start w:val="1"/>
+      <w:numFmt w:val="lowerLetter"/>
+      <w:lvlText w:val="%2)"/>
+      <w:lvlJc w:val="left"/>
+      <w:pPr>
+        <w:ind w:left="840" w:hanging="420"/>
+      </w:pPr>
+    </w:lvl>
+    <w:lvl w:ilvl="2" w:tplc="0409001B" w:tentative="1">
+      <w:start w:val="1"/>
+      <w:numFmt w:val="lowerRoman"/>
+      <w:lvlText w:val="%3."/>
+      <w:lvlJc w:val="right"/>
+      <w:pPr>
+        <w:ind w:left="1260" w:hanging="420"/>
+      </w:pPr>
+    </w:lvl>
+    <w:lvl w:ilvl="3" w:tplc="0409000F" w:tentative="1">
+      <w:start w:val="1"/>
+      <w:numFmt w:val="decimal"/>
+      <w:lvlText w:val="%4."/>
+      <w:lvlJc w:val="left"/>
+      <w:pPr>
+        <w:ind w:left="1680" w:hanging="420"/>
+      </w:pPr>
+    </w:lvl>
+    <w:lvl w:ilvl="4" w:tplc="04090019" w:tentative="1">
+      <w:start w:val="1"/>
+      <w:numFmt w:val="lowerLetter"/>
+      <w:lvlText w:val="%5)"/>
+      <w:lvlJc w:val="left"/>
+      <w:pPr>
+        <w:ind w:left="2100" w:hanging="420"/>
+      </w:pPr>
+    </w:lvl>
+    <w:lvl w:ilvl="5" w:tplc="0409001B" w:tentative="1">
+      <w:start w:val="1"/>
+      <w:numFmt w:val="lowerRoman"/>
+      <w:lvlText w:val="%6."/>
+      <w:lvlJc w:val="right"/>
+      <w:pPr>
+        <w:ind w:left="2520" w:hanging="420"/>
+      </w:pPr>
+    </w:lvl>
+    <w:lvl w:ilvl="6" w:tplc="0409000F" w:tentative="1">
+      <w:start w:val="1"/>
+      <w:numFmt w:val="decimal"/>
+      <w:lvlText w:val="%7."/>
+      <w:lvlJc w:val="left"/>
+      <w:pPr>
+        <w:ind w:left="2940" w:hanging="420"/>
+      </w:pPr>
+    </w:lvl>
+    <w:lvl w:ilvl="7" w:tplc="04090019" w:tentative="1">
+      <w:start w:val="1"/>
+      <w:numFmt w:val="lowerLetter"/>
+      <w:lvlText w:val="%8)"/>
+      <w:lvlJc w:val="left"/>
+      <w:pPr>
+        <w:ind w:left="3360" w:hanging="420"/>
+      </w:pPr>
+    </w:lvl>
+    <w:lvl w:ilvl="8" w:tplc="0409001B" w:tentative="1">
+      <w:start w:val="1"/>
+      <w:numFmt w:val="lowerRoman"/>
+      <w:lvlText w:val="%9."/>
+      <w:lvlJc w:val="right"/>
+      <w:pPr>
+        <w:ind w:left="3780" w:hanging="420"/>
+      </w:pPr>
+    </w:lvl>
+  </w:abstractNum>
+  <w:abstractNum w:abstractNumId="15" w15:restartNumberingAfterBreak="0">
     <w:nsid w:val="641550DF"/>
     <w:multiLevelType w:val="multilevel"/>
     <w:tmpl w:val="65A04772"/>
@@ -5478,7 +7586,120 @@
       </w:rPr>
     </w:lvl>
   </w:abstractNum>
-  <w:abstractNum w:abstractNumId="13" w15:restartNumberingAfterBreak="0">
+  <w:abstractNum w:abstractNumId="16" w15:restartNumberingAfterBreak="0">
+    <w:nsid w:val="64E27B6A"/>
+    <w:multiLevelType w:val="multilevel"/>
+    <w:tmpl w:val="A792FFE8"/>
+    <w:lvl w:ilvl="0">
+      <w:start w:val="1"/>
+      <w:numFmt w:val="decimal"/>
+      <w:lvlText w:val="%1."/>
+      <w:lvlJc w:val="left"/>
+      <w:pPr>
+        <w:tabs>
+          <w:tab w:val="num" w:pos="720"/>
+        </w:tabs>
+        <w:ind w:left="720" w:hanging="360"/>
+      </w:pPr>
+    </w:lvl>
+    <w:lvl w:ilvl="1" w:tentative="1">
+      <w:start w:val="1"/>
+      <w:numFmt w:val="decimal"/>
+      <w:lvlText w:val="%2."/>
+      <w:lvlJc w:val="left"/>
+      <w:pPr>
+        <w:tabs>
+          <w:tab w:val="num" w:pos="1440"/>
+        </w:tabs>
+        <w:ind w:left="1440" w:hanging="360"/>
+      </w:pPr>
+    </w:lvl>
+    <w:lvl w:ilvl="2" w:tentative="1">
+      <w:start w:val="1"/>
+      <w:numFmt w:val="decimal"/>
+      <w:lvlText w:val="%3."/>
+      <w:lvlJc w:val="left"/>
+      <w:pPr>
+        <w:tabs>
+          <w:tab w:val="num" w:pos="2160"/>
+        </w:tabs>
+        <w:ind w:left="2160" w:hanging="360"/>
+      </w:pPr>
+    </w:lvl>
+    <w:lvl w:ilvl="3" w:tentative="1">
+      <w:start w:val="1"/>
+      <w:numFmt w:val="decimal"/>
+      <w:lvlText w:val="%4."/>
+      <w:lvlJc w:val="left"/>
+      <w:pPr>
+        <w:tabs>
+          <w:tab w:val="num" w:pos="2880"/>
+        </w:tabs>
+        <w:ind w:left="2880" w:hanging="360"/>
+      </w:pPr>
+    </w:lvl>
+    <w:lvl w:ilvl="4" w:tentative="1">
+      <w:start w:val="1"/>
+      <w:numFmt w:val="decimal"/>
+      <w:lvlText w:val="%5."/>
+      <w:lvlJc w:val="left"/>
+      <w:pPr>
+        <w:tabs>
+          <w:tab w:val="num" w:pos="3600"/>
+        </w:tabs>
+        <w:ind w:left="3600" w:hanging="360"/>
+      </w:pPr>
+    </w:lvl>
+    <w:lvl w:ilvl="5" w:tentative="1">
+      <w:start w:val="1"/>
+      <w:numFmt w:val="decimal"/>
+      <w:lvlText w:val="%6."/>
+      <w:lvlJc w:val="left"/>
+      <w:pPr>
+        <w:tabs>
+          <w:tab w:val="num" w:pos="4320"/>
+        </w:tabs>
+        <w:ind w:left="4320" w:hanging="360"/>
+      </w:pPr>
+    </w:lvl>
+    <w:lvl w:ilvl="6" w:tentative="1">
+      <w:start w:val="1"/>
+      <w:numFmt w:val="decimal"/>
+      <w:lvlText w:val="%7."/>
+      <w:lvlJc w:val="left"/>
+      <w:pPr>
+        <w:tabs>
+          <w:tab w:val="num" w:pos="5040"/>
+        </w:tabs>
+        <w:ind w:left="5040" w:hanging="360"/>
+      </w:pPr>
+    </w:lvl>
+    <w:lvl w:ilvl="7" w:tentative="1">
+      <w:start w:val="1"/>
+      <w:numFmt w:val="decimal"/>
+      <w:lvlText w:val="%8."/>
+      <w:lvlJc w:val="left"/>
+      <w:pPr>
+        <w:tabs>
+          <w:tab w:val="num" w:pos="5760"/>
+        </w:tabs>
+        <w:ind w:left="5760" w:hanging="360"/>
+      </w:pPr>
+    </w:lvl>
+    <w:lvl w:ilvl="8" w:tentative="1">
+      <w:start w:val="1"/>
+      <w:numFmt w:val="decimal"/>
+      <w:lvlText w:val="%9."/>
+      <w:lvlJc w:val="left"/>
+      <w:pPr>
+        <w:tabs>
+          <w:tab w:val="num" w:pos="6480"/>
+        </w:tabs>
+        <w:ind w:left="6480" w:hanging="360"/>
+      </w:pPr>
+    </w:lvl>
+  </w:abstractNum>
+  <w:abstractNum w:abstractNumId="17" w15:restartNumberingAfterBreak="0">
     <w:nsid w:val="7D364D7C"/>
     <w:multiLevelType w:val="multilevel"/>
     <w:tmpl w:val="B9686E0C"/>
@@ -5637,16 +7858,16 @@
     <w:abstractNumId w:val="8"/>
   </w:num>
   <w:num w:numId="4">
-    <w:abstractNumId w:val="12"/>
+    <w:abstractNumId w:val="15"/>
   </w:num>
   <w:num w:numId="5">
     <w:abstractNumId w:val="6"/>
   </w:num>
   <w:num w:numId="6">
-    <w:abstractNumId w:val="13"/>
+    <w:abstractNumId w:val="17"/>
   </w:num>
   <w:num w:numId="7">
-    <w:abstractNumId w:val="9"/>
+    <w:abstractNumId w:val="10"/>
   </w:num>
   <w:num w:numId="8">
     <w:abstractNumId w:val="5"/>
@@ -5664,10 +7885,22 @@
     <w:abstractNumId w:val="0"/>
   </w:num>
   <w:num w:numId="13">
-    <w:abstractNumId w:val="10"/>
+    <w:abstractNumId w:val="11"/>
   </w:num>
   <w:num w:numId="14">
-    <w:abstractNumId w:val="11"/>
+    <w:abstractNumId w:val="13"/>
+  </w:num>
+  <w:num w:numId="15">
+    <w:abstractNumId w:val="16"/>
+  </w:num>
+  <w:num w:numId="16">
+    <w:abstractNumId w:val="12"/>
+  </w:num>
+  <w:num w:numId="17">
+    <w:abstractNumId w:val="9"/>
+  </w:num>
+  <w:num w:numId="18">
+    <w:abstractNumId w:val="14"/>
   </w:num>
 </w:numbering>
 </file>
@@ -6096,6 +8329,52 @@
       <w:szCs w:val="32"/>
     </w:rPr>
   </w:style>
+  <w:style w:type="paragraph" w:styleId="3">
+    <w:name w:val="heading 3"/>
+    <w:basedOn w:val="a"/>
+    <w:next w:val="a"/>
+    <w:link w:val="30"/>
+    <w:uiPriority w:val="9"/>
+    <w:unhideWhenUsed/>
+    <w:qFormat/>
+    <w:rsid w:val="00140DED"/>
+    <w:pPr>
+      <w:keepNext/>
+      <w:keepLines/>
+      <w:spacing w:before="260" w:after="260" w:line="416" w:lineRule="auto"/>
+      <w:outlineLvl w:val="2"/>
+    </w:pPr>
+    <w:rPr>
+      <w:b/>
+      <w:bCs/>
+      <w:sz w:val="32"/>
+      <w:szCs w:val="32"/>
+    </w:rPr>
+  </w:style>
+  <w:style w:type="paragraph" w:styleId="4">
+    <w:name w:val="heading 4"/>
+    <w:basedOn w:val="a"/>
+    <w:next w:val="a"/>
+    <w:link w:val="40"/>
+    <w:uiPriority w:val="9"/>
+    <w:semiHidden/>
+    <w:unhideWhenUsed/>
+    <w:qFormat/>
+    <w:rsid w:val="00140DED"/>
+    <w:pPr>
+      <w:keepNext/>
+      <w:keepLines/>
+      <w:spacing w:before="280" w:after="290" w:line="376" w:lineRule="auto"/>
+      <w:outlineLvl w:val="3"/>
+    </w:pPr>
+    <w:rPr>
+      <w:rFonts w:asciiTheme="majorHAnsi" w:eastAsiaTheme="majorEastAsia" w:hAnsiTheme="majorHAnsi" w:cstheme="majorBidi"/>
+      <w:b/>
+      <w:bCs/>
+      <w:sz w:val="28"/>
+      <w:szCs w:val="28"/>
+    </w:rPr>
+  </w:style>
   <w:style w:type="paragraph" w:styleId="5">
     <w:name w:val="heading 5"/>
     <w:basedOn w:val="a"/>
@@ -6432,6 +8711,44 @@
     <w:basedOn w:val="a0"/>
     <w:rsid w:val="00362BE7"/>
   </w:style>
+  <w:style w:type="character" w:customStyle="1" w:styleId="o">
+    <w:name w:val="o"/>
+    <w:basedOn w:val="a0"/>
+    <w:rsid w:val="00862C3A"/>
+  </w:style>
+  <w:style w:type="character" w:customStyle="1" w:styleId="k">
+    <w:name w:val="k"/>
+    <w:basedOn w:val="a0"/>
+    <w:rsid w:val="00862C3A"/>
+  </w:style>
+  <w:style w:type="character" w:customStyle="1" w:styleId="40">
+    <w:name w:val="标题 4 字符"/>
+    <w:basedOn w:val="a0"/>
+    <w:link w:val="4"/>
+    <w:uiPriority w:val="9"/>
+    <w:semiHidden/>
+    <w:rsid w:val="00140DED"/>
+    <w:rPr>
+      <w:rFonts w:asciiTheme="majorHAnsi" w:eastAsiaTheme="majorEastAsia" w:hAnsiTheme="majorHAnsi" w:cstheme="majorBidi"/>
+      <w:b/>
+      <w:bCs/>
+      <w:sz w:val="28"/>
+      <w:szCs w:val="28"/>
+    </w:rPr>
+  </w:style>
+  <w:style w:type="character" w:customStyle="1" w:styleId="30">
+    <w:name w:val="标题 3 字符"/>
+    <w:basedOn w:val="a0"/>
+    <w:link w:val="3"/>
+    <w:uiPriority w:val="9"/>
+    <w:rsid w:val="00140DED"/>
+    <w:rPr>
+      <w:b/>
+      <w:bCs/>
+      <w:sz w:val="32"/>
+      <w:szCs w:val="32"/>
+    </w:rPr>
+  </w:style>
 </w:styles>
 </file>
 

</xml_diff>

<commit_message>
CS61B - Week2 - Lab 2: JUnit Tests and Debugging - Debugging Guide
</commit_message>
<xml_diff>
--- a/3 Berkeley CS61B.docx
+++ b/3 Berkeley CS61B.docx
@@ -57,25 +57,7 @@
           <w:color w:val="000000"/>
           <w:szCs w:val="21"/>
         </w:rPr>
-        <w:t>Instructor: Josh Hug (</w:t>
-      </w:r>
-      <w:proofErr w:type="gramStart"/>
-      <w:r>
-        <w:rPr>
-          <w:rFonts w:ascii="Calibri" w:hAnsi="Calibri" w:cs="Calibri"/>
-          <w:color w:val="000000"/>
-          <w:szCs w:val="21"/>
-        </w:rPr>
-        <w:t>me)   </w:t>
-      </w:r>
-      <w:proofErr w:type="gramEnd"/>
-      <w:r>
-        <w:rPr>
-          <w:rFonts w:ascii="Calibri" w:hAnsi="Calibri" w:cs="Calibri"/>
-          <w:color w:val="000000"/>
-          <w:szCs w:val="21"/>
-        </w:rPr>
-        <w:t xml:space="preserve">   </w:t>
+        <w:t xml:space="preserve">Instructor: Josh Hug (me)      </w:t>
       </w:r>
       <w:hyperlink r:id="rId7" w:history="1">
         <w:r>
@@ -958,27 +940,7 @@
           <w:sz w:val="21"/>
           <w:szCs w:val="21"/>
         </w:rPr>
-        <w:t xml:space="preserve"> 3: Build Your Own World: An </w:t>
-      </w:r>
-      <w:proofErr w:type="gramStart"/>
-      <w:r>
-        <w:rPr>
-          <w:rFonts w:ascii="Calibri" w:hAnsi="Calibri" w:cs="Calibri"/>
-          <w:color w:val="000000"/>
-          <w:sz w:val="21"/>
-          <w:szCs w:val="21"/>
-        </w:rPr>
-        <w:t>open ended</w:t>
-      </w:r>
-      <w:proofErr w:type="gramEnd"/>
-      <w:r>
-        <w:rPr>
-          <w:rFonts w:ascii="Calibri" w:hAnsi="Calibri" w:cs="Calibri"/>
-          <w:color w:val="000000"/>
-          <w:sz w:val="21"/>
-          <w:szCs w:val="21"/>
-        </w:rPr>
-        <w:t xml:space="preserve"> project where you and a partner build a 2D world with physics according to your own design. Due during lab in the last week of the class.</w:t>
+        <w:t xml:space="preserve"> 3: Build Your Own World: An open ended project where you and a partner build a 2D world with physics according to your own design. Due during lab in the last week of the class.</w:t>
       </w:r>
     </w:p>
     <w:p>
@@ -1496,20 +1458,8 @@
           <w:szCs w:val="21"/>
           <w:bdr w:val="single" w:sz="6" w:space="0" w:color="000000" w:frame="1"/>
         </w:rPr>
-        <w:t xml:space="preserve">  </w:t>
-      </w:r>
-      <w:proofErr w:type="gramStart"/>
-      <w:r>
-        <w:rPr>
-          <w:rFonts w:ascii="Inconsolata" w:eastAsia="宋体" w:hAnsi="Inconsolata" w:cs="宋体"/>
-          <w:color w:val="F7F7F7"/>
-          <w:kern w:val="0"/>
-          <w:szCs w:val="21"/>
-          <w:bdr w:val="single" w:sz="6" w:space="0" w:color="000000" w:frame="1"/>
-        </w:rPr>
-        <w:t>cd .</w:t>
-      </w:r>
-      <w:proofErr w:type="gramEnd"/>
+        <w:t xml:space="preserve">  cd .</w:t>
+      </w:r>
     </w:p>
     <w:p>
       <w:pPr>
@@ -1550,7 +1500,6 @@
           <w:szCs w:val="21"/>
         </w:rPr>
       </w:pPr>
-      <w:proofErr w:type="gramStart"/>
       <w:r>
         <w:rPr>
           <w:rFonts w:ascii="Inconsolata" w:eastAsia="宋体" w:hAnsi="Inconsolata" w:cs="宋体"/>
@@ -1561,7 +1510,6 @@
         </w:rPr>
         <w:t>..</w:t>
       </w:r>
-      <w:proofErr w:type="gramEnd"/>
       <w:r>
         <w:rPr>
           <w:rFonts w:ascii="Helvetica" w:eastAsia="宋体" w:hAnsi="Helvetica" w:cs="Helvetica"/>
@@ -1618,20 +1566,8 @@
           <w:bdr w:val="single" w:sz="6" w:space="0" w:color="000000" w:frame="1"/>
         </w:rPr>
         <w:lastRenderedPageBreak/>
-        <w:t xml:space="preserve">  cd</w:t>
-      </w:r>
-      <w:proofErr w:type="gramStart"/>
-      <w:r>
-        <w:rPr>
-          <w:rFonts w:ascii="Inconsolata" w:eastAsia="宋体" w:hAnsi="Inconsolata" w:cs="宋体"/>
-          <w:color w:val="F7F7F7"/>
-          <w:kern w:val="0"/>
-          <w:szCs w:val="21"/>
-          <w:bdr w:val="single" w:sz="6" w:space="0" w:color="000000" w:frame="1"/>
-        </w:rPr>
-        <w:t xml:space="preserve"> ..</w:t>
-      </w:r>
-      <w:proofErr w:type="gramEnd"/>
+        <w:t xml:space="preserve">  cd ..</w:t>
+      </w:r>
     </w:p>
     <w:p>
       <w:pPr>
@@ -2884,27 +2820,7 @@
           <w:kern w:val="0"/>
           <w:szCs w:val="21"/>
         </w:rPr>
-        <w:t xml:space="preserve"> key on your keyboard until you see the correct instruction. </w:t>
-      </w:r>
-      <w:proofErr w:type="gramStart"/>
-      <w:r>
-        <w:rPr>
-          <w:rFonts w:ascii="Helvetica" w:eastAsia="宋体" w:hAnsi="Helvetica" w:cs="Helvetica"/>
-          <w:color w:val="000000"/>
-          <w:kern w:val="0"/>
-          <w:szCs w:val="21"/>
-        </w:rPr>
-        <w:t>This saves</w:t>
-      </w:r>
-      <w:proofErr w:type="gramEnd"/>
-      <w:r>
-        <w:rPr>
-          <w:rFonts w:ascii="Helvetica" w:eastAsia="宋体" w:hAnsi="Helvetica" w:cs="Helvetica"/>
-          <w:color w:val="000000"/>
-          <w:kern w:val="0"/>
-          <w:szCs w:val="21"/>
-        </w:rPr>
-        <w:t xml:space="preserve"> typing time if you are doing repetitive instructions.</w:t>
+        <w:t> key on your keyboard until you see the correct instruction. This saves typing time if you are doing repetitive instructions.</w:t>
       </w:r>
     </w:p>
     <w:p>
@@ -3430,32 +3346,14 @@
           <w:rFonts w:hint="eastAsia"/>
           <w:szCs w:val="21"/>
         </w:rPr>
-        <w:t>自</w:t>
-      </w:r>
-      <w:proofErr w:type="gramStart"/>
-      <w:r>
-        <w:rPr>
-          <w:rFonts w:hint="eastAsia"/>
-          <w:szCs w:val="21"/>
-        </w:rPr>
-        <w:t>帶</w:t>
-      </w:r>
-      <w:proofErr w:type="gramEnd"/>
-      <w:r>
-        <w:rPr>
-          <w:rFonts w:hint="eastAsia"/>
+        <w:t>自帶的</w:t>
+      </w:r>
+      <w:r>
+        <w:rPr>
           <w:szCs w:val="21"/>
         </w:rPr>
         <w:t>的</w:t>
       </w:r>
-      <w:proofErr w:type="gramStart"/>
-      <w:r>
-        <w:rPr>
-          <w:szCs w:val="21"/>
-        </w:rPr>
-        <w:t>的</w:t>
-      </w:r>
-      <w:proofErr w:type="gramEnd"/>
       <w:r>
         <w:rPr>
           <w:rFonts w:hint="eastAsia"/>
@@ -3676,15 +3574,7 @@
     <w:p/>
     <w:p>
       <w:r>
-        <w:t xml:space="preserve">You can imagine unit testing as the </w:t>
-      </w:r>
-      <w:proofErr w:type="gramStart"/>
-      <w:r>
-        <w:t>most nitty</w:t>
-      </w:r>
-      <w:proofErr w:type="gramEnd"/>
-      <w:r>
-        <w:t xml:space="preserve"> gritty, with integration testing a level of abstraction above this.</w:t>
+        <w:t>You can imagine unit testing as the most nitty gritty, with integration testing a level of abstraction above this.</w:t>
       </w:r>
     </w:p>
     <w:p/>
@@ -3740,19 +3630,11 @@
         <w:t xml:space="preserve">Annotations (like </w:t>
       </w:r>
       <w:proofErr w:type="spellStart"/>
-      <w:proofErr w:type="gramStart"/>
-      <w:r>
-        <w:rPr>
-          <w:szCs w:val="21"/>
-        </w:rPr>
-        <w:t>org.junit</w:t>
-      </w:r>
-      <w:proofErr w:type="gramEnd"/>
-      <w:r>
-        <w:rPr>
-          <w:szCs w:val="21"/>
-        </w:rPr>
-        <w:t>.Test</w:t>
+      <w:r>
+        <w:rPr>
+          <w:szCs w:val="21"/>
+        </w:rPr>
+        <w:t>org.junit.Test</w:t>
       </w:r>
       <w:proofErr w:type="spellEnd"/>
       <w:r>
@@ -3941,10 +3823,37 @@
       </w:r>
     </w:p>
     <w:p>
+      <w:r>
+        <w:t xml:space="preserve">Author: Anjali </w:t>
+      </w:r>
+      <w:proofErr w:type="spellStart"/>
+      <w:r>
+        <w:t>Kantharuban</w:t>
+      </w:r>
+      <w:proofErr w:type="spellEnd"/>
+    </w:p>
+    <w:p>
+      <w:pPr>
+        <w:rPr>
+          <w:rFonts w:hint="eastAsia"/>
+        </w:rPr>
+      </w:pPr>
+      <w:hyperlink r:id="rId13" w:history="1">
+        <w:r>
+          <w:rPr>
+            <w:rStyle w:val="a9"/>
+          </w:rPr>
+          <w:t>https://sp21.datastructur.es/materials/guides/debugging-guide.html</w:t>
+        </w:r>
+      </w:hyperlink>
+      <w:r>
+        <w:t xml:space="preserve"> </w:t>
+      </w:r>
+    </w:p>
+    <w:p>
       <w:pPr>
         <w:pStyle w:val="2"/>
         <w:rPr>
-          <w:rFonts w:hint="eastAsia"/>
           <w:sz w:val="21"/>
           <w:szCs w:val="21"/>
         </w:rPr>
@@ -4003,7 +3912,7 @@
                     </pic:cNvPicPr>
                   </pic:nvPicPr>
                   <pic:blipFill>
-                    <a:blip r:embed="rId13" cstate="print">
+                    <a:blip r:embed="rId14" cstate="print">
                       <a:extLst>
                         <a:ext uri="{28A0092B-C50C-407E-A947-70E740481C1C}">
                           <a14:useLocalDpi xmlns:a14="http://schemas.microsoft.com/office/drawing/2010/main" val="0"/>
@@ -4140,23 +4049,13 @@
         <w:t xml:space="preserve">thread “main” </w:t>
       </w:r>
       <w:proofErr w:type="spellStart"/>
-      <w:proofErr w:type="gramStart"/>
       <w:r>
         <w:rPr>
           <w:rStyle w:val="HTML"/>
           <w:rFonts w:ascii="Inconsolata" w:hAnsi="Inconsolata"/>
           <w:color w:val="F7F7F7"/>
         </w:rPr>
-        <w:t>java.lang</w:t>
-      </w:r>
-      <w:proofErr w:type="gramEnd"/>
-      <w:r>
-        <w:rPr>
-          <w:rStyle w:val="HTML"/>
-          <w:rFonts w:ascii="Inconsolata" w:hAnsi="Inconsolata"/>
-          <w:color w:val="F7F7F7"/>
-        </w:rPr>
-        <w:t>.ArrayIndexOutOfBoundException</w:t>
+        <w:t>java.lang.ArrayIndexOutOfBoundException</w:t>
       </w:r>
       <w:proofErr w:type="spellEnd"/>
       <w:r>
@@ -4218,11 +4117,6 @@
     </w:p>
     <w:p/>
     <w:p>
-      <w:pPr>
-        <w:rPr>
-          <w:rFonts w:hint="eastAsia"/>
-        </w:rPr>
-      </w:pPr>
       <w:r>
         <w:t xml:space="preserve">This tells you what happened, but not where it happened. That’s where the stack trace is useful. The three (or however many) lines under the header describe where the computer was in the code when it errored. The top trace line is what the computer was executing when it crashed and the list describes what functions called each other in reverse order. Here, we see that our </w:t>
       </w:r>
@@ -5255,12 +5149,10 @@
       </w:r>
     </w:p>
     <w:p>
-      <w:pPr>
-        <w:rPr>
-          <w:rFonts w:hint="eastAsia"/>
-        </w:rPr>
-      </w:pPr>
-      <w:r>
+      <w:r>
+        <w:rPr>
+          <w:noProof/>
+        </w:rPr>
         <w:drawing>
           <wp:inline distT="0" distB="0" distL="0" distR="0" wp14:anchorId="2AF9B128" wp14:editId="38E6B8E8">
             <wp:extent cx="5274310" cy="3148330"/>
@@ -5279,7 +5171,7 @@
                     </pic:cNvPicPr>
                   </pic:nvPicPr>
                   <pic:blipFill>
-                    <a:blip r:embed="rId14">
+                    <a:blip r:embed="rId15">
                       <a:extLst>
                         <a:ext uri="{28A0092B-C50C-407E-A947-70E740481C1C}">
                           <a14:useLocalDpi xmlns:a14="http://schemas.microsoft.com/office/drawing/2010/main" val="0"/>
@@ -5326,11 +5218,6 @@
       </w:r>
     </w:p>
     <w:p>
-      <w:pPr>
-        <w:rPr>
-          <w:rFonts w:hint="eastAsia"/>
-        </w:rPr>
-      </w:pPr>
       <w:r>
         <w:rPr>
           <w:rFonts w:hint="eastAsia"/>
@@ -5354,7 +5241,7 @@
                     </pic:cNvPicPr>
                   </pic:nvPicPr>
                   <pic:blipFill>
-                    <a:blip r:embed="rId15">
+                    <a:blip r:embed="rId16">
                       <a:extLst>
                         <a:ext uri="{28A0092B-C50C-407E-A947-70E740481C1C}">
                           <a14:useLocalDpi xmlns:a14="http://schemas.microsoft.com/office/drawing/2010/main" val="0"/>
@@ -5407,9 +5294,2992 @@
     </w:p>
     <w:p>
       <w:pPr>
+        <w:pStyle w:val="3"/>
+        <w:rPr>
+          <w:sz w:val="21"/>
+          <w:szCs w:val="21"/>
+        </w:rPr>
+      </w:pPr>
+      <w:r>
         <w:rPr>
           <w:rFonts w:hint="eastAsia"/>
-          <w:szCs w:val="21"/>
+          <w:sz w:val="21"/>
+          <w:szCs w:val="21"/>
+        </w:rPr>
+        <w:t xml:space="preserve">② </w:t>
+      </w:r>
+      <w:r>
+        <w:rPr>
+          <w:sz w:val="21"/>
+          <w:szCs w:val="21"/>
+        </w:rPr>
+        <w:t>Setting Breakpoints</w:t>
+      </w:r>
+    </w:p>
+    <w:p>
+      <w:r>
+        <w:t>To examine how the code operates at runtime, we set breakpoints. Breakpoints pause your code at the line they are set so that you can see the state of all the variables around where an error occurred. To set a breakpoint, click on the space between a line number and the code:</w:t>
+      </w:r>
+    </w:p>
+    <w:p>
+      <w:pPr>
+        <w:widowControl/>
+        <w:spacing w:before="150" w:after="100" w:afterAutospacing="1" w:line="420" w:lineRule="atLeast"/>
+        <w:jc w:val="left"/>
+        <w:rPr>
+          <w:rFonts w:ascii="Helvetica" w:eastAsia="宋体" w:hAnsi="Helvetica" w:cs="Helvetica"/>
+          <w:color w:val="000000"/>
+          <w:kern w:val="0"/>
+          <w:sz w:val="27"/>
+          <w:szCs w:val="27"/>
+        </w:rPr>
+      </w:pPr>
+      <w:r>
+        <w:rPr>
+          <w:rFonts w:ascii="Helvetica" w:eastAsia="宋体" w:hAnsi="Helvetica" w:cs="Helvetica"/>
+          <w:noProof/>
+          <w:color w:val="000000"/>
+          <w:kern w:val="0"/>
+          <w:sz w:val="27"/>
+          <w:szCs w:val="27"/>
+        </w:rPr>
+        <w:drawing>
+          <wp:inline distT="0" distB="0" distL="0" distR="0" wp14:anchorId="3FD98439" wp14:editId="519B1093">
+            <wp:extent cx="5274310" cy="1068070"/>
+            <wp:effectExtent l="0" t="0" r="2540" b="0"/>
+            <wp:docPr id="6" name="图片 6" descr="Normal Breakpoint"/>
+            <wp:cNvGraphicFramePr>
+              <a:graphicFrameLocks xmlns:a="http://schemas.openxmlformats.org/drawingml/2006/main" noChangeAspect="1"/>
+            </wp:cNvGraphicFramePr>
+            <a:graphic xmlns:a="http://schemas.openxmlformats.org/drawingml/2006/main">
+              <a:graphicData uri="http://schemas.openxmlformats.org/drawingml/2006/picture">
+                <pic:pic xmlns:pic="http://schemas.openxmlformats.org/drawingml/2006/picture">
+                  <pic:nvPicPr>
+                    <pic:cNvPr id="0" name="Picture 1" descr="Normal Breakpoint"/>
+                    <pic:cNvPicPr>
+                      <a:picLocks noChangeAspect="1" noChangeArrowheads="1"/>
+                    </pic:cNvPicPr>
+                  </pic:nvPicPr>
+                  <pic:blipFill>
+                    <a:blip r:embed="rId17">
+                      <a:extLst>
+                        <a:ext uri="{28A0092B-C50C-407E-A947-70E740481C1C}">
+                          <a14:useLocalDpi xmlns:a14="http://schemas.microsoft.com/office/drawing/2010/main" val="0"/>
+                        </a:ext>
+                      </a:extLst>
+                    </a:blip>
+                    <a:srcRect/>
+                    <a:stretch>
+                      <a:fillRect/>
+                    </a:stretch>
+                  </pic:blipFill>
+                  <pic:spPr bwMode="auto">
+                    <a:xfrm>
+                      <a:off x="0" y="0"/>
+                      <a:ext cx="5274310" cy="1068070"/>
+                    </a:xfrm>
+                    <a:prstGeom prst="rect">
+                      <a:avLst/>
+                    </a:prstGeom>
+                    <a:noFill/>
+                    <a:ln>
+                      <a:noFill/>
+                    </a:ln>
+                  </pic:spPr>
+                </pic:pic>
+              </a:graphicData>
+            </a:graphic>
+          </wp:inline>
+        </w:drawing>
+      </w:r>
+    </w:p>
+    <w:p>
+      <w:r>
+        <w:t>This kind of breakpoint just pauses the code the first time your computer comes across this line. If you are in a situation where the error only occurs when a variable is set to a certain value, you can set a conditional breakpoint.</w:t>
+      </w:r>
+    </w:p>
+    <w:p>
+      <w:r>
+        <w:rPr>
+          <w:noProof/>
+        </w:rPr>
+        <w:lastRenderedPageBreak/>
+        <w:drawing>
+          <wp:inline distT="0" distB="0" distL="0" distR="0" wp14:anchorId="6C1D1C0B" wp14:editId="4277C30D">
+            <wp:extent cx="5274310" cy="1945005"/>
+            <wp:effectExtent l="0" t="0" r="2540" b="0"/>
+            <wp:docPr id="7" name="图片 7" descr="Conditional Breakpoint"/>
+            <wp:cNvGraphicFramePr>
+              <a:graphicFrameLocks xmlns:a="http://schemas.openxmlformats.org/drawingml/2006/main" noChangeAspect="1"/>
+            </wp:cNvGraphicFramePr>
+            <a:graphic xmlns:a="http://schemas.openxmlformats.org/drawingml/2006/main">
+              <a:graphicData uri="http://schemas.openxmlformats.org/drawingml/2006/picture">
+                <pic:pic xmlns:pic="http://schemas.openxmlformats.org/drawingml/2006/picture">
+                  <pic:nvPicPr>
+                    <pic:cNvPr id="0" name="Picture 3" descr="Conditional Breakpoint"/>
+                    <pic:cNvPicPr>
+                      <a:picLocks noChangeAspect="1" noChangeArrowheads="1"/>
+                    </pic:cNvPicPr>
+                  </pic:nvPicPr>
+                  <pic:blipFill>
+                    <a:blip r:embed="rId18" cstate="print">
+                      <a:extLst>
+                        <a:ext uri="{28A0092B-C50C-407E-A947-70E740481C1C}">
+                          <a14:useLocalDpi xmlns:a14="http://schemas.microsoft.com/office/drawing/2010/main" val="0"/>
+                        </a:ext>
+                      </a:extLst>
+                    </a:blip>
+                    <a:srcRect/>
+                    <a:stretch>
+                      <a:fillRect/>
+                    </a:stretch>
+                  </pic:blipFill>
+                  <pic:spPr bwMode="auto">
+                    <a:xfrm>
+                      <a:off x="0" y="0"/>
+                      <a:ext cx="5274310" cy="1945005"/>
+                    </a:xfrm>
+                    <a:prstGeom prst="rect">
+                      <a:avLst/>
+                    </a:prstGeom>
+                    <a:noFill/>
+                    <a:ln>
+                      <a:noFill/>
+                    </a:ln>
+                  </pic:spPr>
+                </pic:pic>
+              </a:graphicData>
+            </a:graphic>
+          </wp:inline>
+        </w:drawing>
+      </w:r>
+    </w:p>
+    <w:p>
+      <w:r>
+        <w:t>To do this, set a normal breakpoint and then right click the red circle that appears. Now, you can set the breakpoint condition in the given field. Your condition can be any True/False statement that would compile at this point in the code. This means you have to use variables that already exist in the current frame, but they don’t necessarily have to be referenced in the current line.</w:t>
+      </w:r>
+    </w:p>
+    <w:p>
+      <w:pPr>
+        <w:rPr>
+          <w:szCs w:val="21"/>
+        </w:rPr>
+      </w:pPr>
+    </w:p>
+    <w:p>
+      <w:pPr>
+        <w:pStyle w:val="3"/>
+        <w:rPr>
+          <w:sz w:val="21"/>
+          <w:szCs w:val="21"/>
+        </w:rPr>
+      </w:pPr>
+      <w:r>
+        <w:rPr>
+          <w:rFonts w:hint="eastAsia"/>
+          <w:sz w:val="21"/>
+          <w:szCs w:val="21"/>
+        </w:rPr>
+        <w:t>③</w:t>
+      </w:r>
+      <w:r>
+        <w:rPr>
+          <w:sz w:val="21"/>
+          <w:szCs w:val="21"/>
+        </w:rPr>
+        <w:t xml:space="preserve"> Stepping Through Code</w:t>
+      </w:r>
+    </w:p>
+    <w:p>
+      <w:pPr>
+        <w:pStyle w:val="4"/>
+        <w:rPr>
+          <w:sz w:val="21"/>
+          <w:szCs w:val="21"/>
+        </w:rPr>
+      </w:pPr>
+      <w:r>
+        <w:rPr>
+          <w:rFonts w:hint="eastAsia"/>
+          <w:sz w:val="21"/>
+          <w:szCs w:val="21"/>
+        </w:rPr>
+        <w:t>a</w:t>
+      </w:r>
+      <w:r>
+        <w:rPr>
+          <w:sz w:val="21"/>
+          <w:szCs w:val="21"/>
+        </w:rPr>
+        <w:t>) Top Toolbar</w:t>
+      </w:r>
+    </w:p>
+    <w:p>
+      <w:r>
+        <w:rPr>
+          <w:noProof/>
+        </w:rPr>
+        <w:drawing>
+          <wp:inline distT="0" distB="0" distL="0" distR="0" wp14:anchorId="28431AE2" wp14:editId="42D22033">
+            <wp:extent cx="3275330" cy="1064260"/>
+            <wp:effectExtent l="0" t="0" r="1270" b="2540"/>
+            <wp:docPr id="8" name="图片 8" descr="Top Toolbar"/>
+            <wp:cNvGraphicFramePr>
+              <a:graphicFrameLocks xmlns:a="http://schemas.openxmlformats.org/drawingml/2006/main" noChangeAspect="1"/>
+            </wp:cNvGraphicFramePr>
+            <a:graphic xmlns:a="http://schemas.openxmlformats.org/drawingml/2006/main">
+              <a:graphicData uri="http://schemas.openxmlformats.org/drawingml/2006/picture">
+                <pic:pic xmlns:pic="http://schemas.openxmlformats.org/drawingml/2006/picture">
+                  <pic:nvPicPr>
+                    <pic:cNvPr id="0" name="Picture 5" descr="Top Toolbar"/>
+                    <pic:cNvPicPr>
+                      <a:picLocks noChangeAspect="1" noChangeArrowheads="1"/>
+                    </pic:cNvPicPr>
+                  </pic:nvPicPr>
+                  <pic:blipFill>
+                    <a:blip r:embed="rId19">
+                      <a:extLst>
+                        <a:ext uri="{28A0092B-C50C-407E-A947-70E740481C1C}">
+                          <a14:useLocalDpi xmlns:a14="http://schemas.microsoft.com/office/drawing/2010/main" val="0"/>
+                        </a:ext>
+                      </a:extLst>
+                    </a:blip>
+                    <a:srcRect/>
+                    <a:stretch>
+                      <a:fillRect/>
+                    </a:stretch>
+                  </pic:blipFill>
+                  <pic:spPr bwMode="auto">
+                    <a:xfrm>
+                      <a:off x="0" y="0"/>
+                      <a:ext cx="3275330" cy="1064260"/>
+                    </a:xfrm>
+                    <a:prstGeom prst="rect">
+                      <a:avLst/>
+                    </a:prstGeom>
+                    <a:noFill/>
+                    <a:ln>
+                      <a:noFill/>
+                    </a:ln>
+                  </pic:spPr>
+                </pic:pic>
+              </a:graphicData>
+            </a:graphic>
+          </wp:inline>
+        </w:drawing>
+      </w:r>
+    </w:p>
+    <w:p>
+      <w:r>
+        <w:t>To step through code, you need to understand the toolbar at the top of the debug view. To see their names, hover over the icons. From left to right, they are:</w:t>
+      </w:r>
+    </w:p>
+    <w:p>
+      <w:pPr>
+        <w:rPr>
+          <w:szCs w:val="21"/>
+        </w:rPr>
+      </w:pPr>
+    </w:p>
+    <w:tbl>
+      <w:tblPr>
+        <w:tblW w:w="0" w:type="auto"/>
+        <w:tblBorders>
+          <w:top w:val="single" w:sz="6" w:space="0" w:color="000000"/>
+          <w:left w:val="single" w:sz="6" w:space="0" w:color="000000"/>
+          <w:bottom w:val="single" w:sz="6" w:space="0" w:color="000000"/>
+          <w:right w:val="single" w:sz="6" w:space="0" w:color="000000"/>
+        </w:tblBorders>
+        <w:tblCellMar>
+          <w:top w:w="15" w:type="dxa"/>
+          <w:left w:w="15" w:type="dxa"/>
+          <w:bottom w:w="15" w:type="dxa"/>
+          <w:right w:w="15" w:type="dxa"/>
+        </w:tblCellMar>
+        <w:tblLook w:val="04A0" w:firstRow="1" w:lastRow="0" w:firstColumn="1" w:lastColumn="0" w:noHBand="0" w:noVBand="1"/>
+      </w:tblPr>
+      <w:tblGrid>
+        <w:gridCol w:w="1189"/>
+        <w:gridCol w:w="7101"/>
+      </w:tblGrid>
+      <w:tr>
+        <w:trPr>
+          <w:tblHeader/>
+        </w:trPr>
+        <w:tc>
+          <w:tcPr>
+            <w:tcW w:w="0" w:type="auto"/>
+            <w:tcBorders>
+              <w:top w:val="single" w:sz="6" w:space="0" w:color="000000"/>
+              <w:left w:val="single" w:sz="6" w:space="0" w:color="000000"/>
+              <w:bottom w:val="single" w:sz="6" w:space="0" w:color="000000"/>
+              <w:right w:val="single" w:sz="6" w:space="0" w:color="000000"/>
+            </w:tcBorders>
+            <w:vAlign w:val="center"/>
+            <w:hideMark/>
+          </w:tcPr>
+          <w:p>
+            <w:pPr>
+              <w:widowControl/>
+              <w:jc w:val="center"/>
+              <w:rPr>
+                <w:rFonts w:ascii="Helvetica" w:eastAsia="宋体" w:hAnsi="Helvetica" w:cs="Helvetica"/>
+                <w:b/>
+                <w:bCs/>
+                <w:color w:val="000000"/>
+                <w:kern w:val="0"/>
+                <w:szCs w:val="21"/>
+              </w:rPr>
+            </w:pPr>
+            <w:r>
+              <w:rPr>
+                <w:rFonts w:ascii="Helvetica" w:eastAsia="宋体" w:hAnsi="Helvetica" w:cs="Helvetica"/>
+                <w:b/>
+                <w:bCs/>
+                <w:color w:val="000000"/>
+                <w:kern w:val="0"/>
+                <w:szCs w:val="21"/>
+              </w:rPr>
+              <w:t>Button</w:t>
+            </w:r>
+          </w:p>
+        </w:tc>
+        <w:tc>
+          <w:tcPr>
+            <w:tcW w:w="0" w:type="auto"/>
+            <w:tcBorders>
+              <w:top w:val="single" w:sz="6" w:space="0" w:color="000000"/>
+              <w:left w:val="single" w:sz="6" w:space="0" w:color="000000"/>
+              <w:bottom w:val="single" w:sz="6" w:space="0" w:color="000000"/>
+              <w:right w:val="single" w:sz="6" w:space="0" w:color="000000"/>
+            </w:tcBorders>
+            <w:vAlign w:val="center"/>
+            <w:hideMark/>
+          </w:tcPr>
+          <w:p>
+            <w:pPr>
+              <w:widowControl/>
+              <w:jc w:val="center"/>
+              <w:rPr>
+                <w:rFonts w:ascii="Helvetica" w:eastAsia="宋体" w:hAnsi="Helvetica" w:cs="Helvetica"/>
+                <w:b/>
+                <w:bCs/>
+                <w:color w:val="000000"/>
+                <w:kern w:val="0"/>
+                <w:szCs w:val="21"/>
+              </w:rPr>
+            </w:pPr>
+            <w:r>
+              <w:rPr>
+                <w:rFonts w:ascii="Helvetica" w:eastAsia="宋体" w:hAnsi="Helvetica" w:cs="Helvetica"/>
+                <w:b/>
+                <w:bCs/>
+                <w:color w:val="000000"/>
+                <w:kern w:val="0"/>
+                <w:szCs w:val="21"/>
+              </w:rPr>
+              <w:t>What It Does</w:t>
+            </w:r>
+          </w:p>
+        </w:tc>
+      </w:tr>
+      <w:tr>
+        <w:tc>
+          <w:tcPr>
+            <w:tcW w:w="0" w:type="auto"/>
+            <w:tcBorders>
+              <w:top w:val="single" w:sz="6" w:space="0" w:color="000000"/>
+              <w:left w:val="single" w:sz="6" w:space="0" w:color="000000"/>
+              <w:bottom w:val="single" w:sz="6" w:space="0" w:color="000000"/>
+              <w:right w:val="single" w:sz="6" w:space="0" w:color="000000"/>
+            </w:tcBorders>
+            <w:tcMar>
+              <w:top w:w="75" w:type="dxa"/>
+              <w:left w:w="150" w:type="dxa"/>
+              <w:bottom w:w="75" w:type="dxa"/>
+              <w:right w:w="150" w:type="dxa"/>
+            </w:tcMar>
+            <w:vAlign w:val="center"/>
+            <w:hideMark/>
+          </w:tcPr>
+          <w:p>
+            <w:pPr>
+              <w:widowControl/>
+              <w:jc w:val="left"/>
+              <w:rPr>
+                <w:rFonts w:ascii="Helvetica" w:eastAsia="宋体" w:hAnsi="Helvetica" w:cs="Helvetica"/>
+                <w:color w:val="000000"/>
+                <w:kern w:val="0"/>
+                <w:szCs w:val="21"/>
+              </w:rPr>
+            </w:pPr>
+            <w:r>
+              <w:rPr>
+                <w:rFonts w:ascii="Helvetica" w:eastAsia="宋体" w:hAnsi="Helvetica" w:cs="Helvetica"/>
+                <w:color w:val="000000"/>
+                <w:kern w:val="0"/>
+                <w:szCs w:val="21"/>
+              </w:rPr>
+              <w:t>Step Over</w:t>
+            </w:r>
+          </w:p>
+        </w:tc>
+        <w:tc>
+          <w:tcPr>
+            <w:tcW w:w="0" w:type="auto"/>
+            <w:tcBorders>
+              <w:top w:val="single" w:sz="6" w:space="0" w:color="000000"/>
+              <w:left w:val="single" w:sz="6" w:space="0" w:color="000000"/>
+              <w:bottom w:val="single" w:sz="6" w:space="0" w:color="000000"/>
+              <w:right w:val="single" w:sz="6" w:space="0" w:color="000000"/>
+            </w:tcBorders>
+            <w:tcMar>
+              <w:top w:w="75" w:type="dxa"/>
+              <w:left w:w="150" w:type="dxa"/>
+              <w:bottom w:w="75" w:type="dxa"/>
+              <w:right w:w="150" w:type="dxa"/>
+            </w:tcMar>
+            <w:vAlign w:val="center"/>
+            <w:hideMark/>
+          </w:tcPr>
+          <w:p>
+            <w:pPr>
+              <w:widowControl/>
+              <w:jc w:val="left"/>
+              <w:rPr>
+                <w:rFonts w:ascii="Helvetica" w:eastAsia="宋体" w:hAnsi="Helvetica" w:cs="Helvetica"/>
+                <w:color w:val="000000"/>
+                <w:kern w:val="0"/>
+                <w:szCs w:val="21"/>
+              </w:rPr>
+            </w:pPr>
+            <w:r>
+              <w:rPr>
+                <w:rFonts w:ascii="Helvetica" w:eastAsia="宋体" w:hAnsi="Helvetica" w:cs="Helvetica"/>
+                <w:color w:val="000000"/>
+                <w:kern w:val="0"/>
+                <w:szCs w:val="21"/>
+              </w:rPr>
+              <w:t>This allows you to execute the current line of code and move on to the next line in this frame.</w:t>
+            </w:r>
+          </w:p>
+        </w:tc>
+      </w:tr>
+      <w:tr>
+        <w:tc>
+          <w:tcPr>
+            <w:tcW w:w="0" w:type="auto"/>
+            <w:tcBorders>
+              <w:top w:val="single" w:sz="6" w:space="0" w:color="000000"/>
+              <w:left w:val="single" w:sz="6" w:space="0" w:color="000000"/>
+              <w:bottom w:val="single" w:sz="6" w:space="0" w:color="000000"/>
+              <w:right w:val="single" w:sz="6" w:space="0" w:color="000000"/>
+            </w:tcBorders>
+            <w:tcMar>
+              <w:top w:w="75" w:type="dxa"/>
+              <w:left w:w="150" w:type="dxa"/>
+              <w:bottom w:w="75" w:type="dxa"/>
+              <w:right w:w="150" w:type="dxa"/>
+            </w:tcMar>
+            <w:vAlign w:val="center"/>
+            <w:hideMark/>
+          </w:tcPr>
+          <w:p>
+            <w:pPr>
+              <w:widowControl/>
+              <w:jc w:val="left"/>
+              <w:rPr>
+                <w:rFonts w:ascii="Helvetica" w:eastAsia="宋体" w:hAnsi="Helvetica" w:cs="Helvetica"/>
+                <w:color w:val="000000"/>
+                <w:kern w:val="0"/>
+                <w:szCs w:val="21"/>
+              </w:rPr>
+            </w:pPr>
+            <w:r>
+              <w:rPr>
+                <w:rFonts w:ascii="Helvetica" w:eastAsia="宋体" w:hAnsi="Helvetica" w:cs="Helvetica"/>
+                <w:color w:val="000000"/>
+                <w:kern w:val="0"/>
+                <w:szCs w:val="21"/>
+              </w:rPr>
+              <w:t>Step Into</w:t>
+            </w:r>
+          </w:p>
+        </w:tc>
+        <w:tc>
+          <w:tcPr>
+            <w:tcW w:w="0" w:type="auto"/>
+            <w:tcBorders>
+              <w:top w:val="single" w:sz="6" w:space="0" w:color="000000"/>
+              <w:left w:val="single" w:sz="6" w:space="0" w:color="000000"/>
+              <w:bottom w:val="single" w:sz="6" w:space="0" w:color="000000"/>
+              <w:right w:val="single" w:sz="6" w:space="0" w:color="000000"/>
+            </w:tcBorders>
+            <w:tcMar>
+              <w:top w:w="75" w:type="dxa"/>
+              <w:left w:w="150" w:type="dxa"/>
+              <w:bottom w:w="75" w:type="dxa"/>
+              <w:right w:w="150" w:type="dxa"/>
+            </w:tcMar>
+            <w:vAlign w:val="center"/>
+            <w:hideMark/>
+          </w:tcPr>
+          <w:p>
+            <w:pPr>
+              <w:widowControl/>
+              <w:jc w:val="left"/>
+              <w:rPr>
+                <w:rFonts w:ascii="Helvetica" w:eastAsia="宋体" w:hAnsi="Helvetica" w:cs="Helvetica"/>
+                <w:color w:val="000000"/>
+                <w:kern w:val="0"/>
+                <w:szCs w:val="21"/>
+              </w:rPr>
+            </w:pPr>
+            <w:r>
+              <w:rPr>
+                <w:rFonts w:ascii="Helvetica" w:eastAsia="宋体" w:hAnsi="Helvetica" w:cs="Helvetica"/>
+                <w:color w:val="000000"/>
+                <w:kern w:val="0"/>
+                <w:szCs w:val="21"/>
+              </w:rPr>
+              <w:t>This allows you to step into any function calls in the current line given the functions are yours.</w:t>
+            </w:r>
+          </w:p>
+        </w:tc>
+      </w:tr>
+      <w:tr>
+        <w:tc>
+          <w:tcPr>
+            <w:tcW w:w="0" w:type="auto"/>
+            <w:tcBorders>
+              <w:top w:val="single" w:sz="6" w:space="0" w:color="000000"/>
+              <w:left w:val="single" w:sz="6" w:space="0" w:color="000000"/>
+              <w:bottom w:val="single" w:sz="6" w:space="0" w:color="000000"/>
+              <w:right w:val="single" w:sz="6" w:space="0" w:color="000000"/>
+            </w:tcBorders>
+            <w:tcMar>
+              <w:top w:w="75" w:type="dxa"/>
+              <w:left w:w="150" w:type="dxa"/>
+              <w:bottom w:w="75" w:type="dxa"/>
+              <w:right w:w="150" w:type="dxa"/>
+            </w:tcMar>
+            <w:vAlign w:val="center"/>
+            <w:hideMark/>
+          </w:tcPr>
+          <w:p>
+            <w:pPr>
+              <w:widowControl/>
+              <w:jc w:val="left"/>
+              <w:rPr>
+                <w:rFonts w:ascii="Helvetica" w:eastAsia="宋体" w:hAnsi="Helvetica" w:cs="Helvetica"/>
+                <w:color w:val="000000"/>
+                <w:kern w:val="0"/>
+                <w:szCs w:val="21"/>
+              </w:rPr>
+            </w:pPr>
+            <w:r>
+              <w:rPr>
+                <w:rFonts w:ascii="Helvetica" w:eastAsia="宋体" w:hAnsi="Helvetica" w:cs="Helvetica"/>
+                <w:color w:val="000000"/>
+                <w:kern w:val="0"/>
+                <w:szCs w:val="21"/>
+              </w:rPr>
+              <w:t>Force Step Into</w:t>
+            </w:r>
+          </w:p>
+        </w:tc>
+        <w:tc>
+          <w:tcPr>
+            <w:tcW w:w="0" w:type="auto"/>
+            <w:tcBorders>
+              <w:top w:val="single" w:sz="6" w:space="0" w:color="000000"/>
+              <w:left w:val="single" w:sz="6" w:space="0" w:color="000000"/>
+              <w:bottom w:val="single" w:sz="6" w:space="0" w:color="000000"/>
+              <w:right w:val="single" w:sz="6" w:space="0" w:color="000000"/>
+            </w:tcBorders>
+            <w:tcMar>
+              <w:top w:w="75" w:type="dxa"/>
+              <w:left w:w="150" w:type="dxa"/>
+              <w:bottom w:w="75" w:type="dxa"/>
+              <w:right w:w="150" w:type="dxa"/>
+            </w:tcMar>
+            <w:vAlign w:val="center"/>
+            <w:hideMark/>
+          </w:tcPr>
+          <w:p>
+            <w:pPr>
+              <w:widowControl/>
+              <w:jc w:val="left"/>
+              <w:rPr>
+                <w:rFonts w:ascii="Helvetica" w:eastAsia="宋体" w:hAnsi="Helvetica" w:cs="Helvetica"/>
+                <w:color w:val="000000"/>
+                <w:kern w:val="0"/>
+                <w:szCs w:val="21"/>
+              </w:rPr>
+            </w:pPr>
+            <w:r>
+              <w:rPr>
+                <w:rFonts w:ascii="Helvetica" w:eastAsia="宋体" w:hAnsi="Helvetica" w:cs="Helvetica"/>
+                <w:color w:val="000000"/>
+                <w:kern w:val="0"/>
+                <w:szCs w:val="21"/>
+              </w:rPr>
+              <w:t>This allows you to step into any function calls in the current line even if they are from some third party library. You should not need to do this.</w:t>
+            </w:r>
+          </w:p>
+        </w:tc>
+      </w:tr>
+      <w:tr>
+        <w:tc>
+          <w:tcPr>
+            <w:tcW w:w="0" w:type="auto"/>
+            <w:tcBorders>
+              <w:top w:val="single" w:sz="6" w:space="0" w:color="000000"/>
+              <w:left w:val="single" w:sz="6" w:space="0" w:color="000000"/>
+              <w:bottom w:val="single" w:sz="6" w:space="0" w:color="000000"/>
+              <w:right w:val="single" w:sz="6" w:space="0" w:color="000000"/>
+            </w:tcBorders>
+            <w:tcMar>
+              <w:top w:w="75" w:type="dxa"/>
+              <w:left w:w="150" w:type="dxa"/>
+              <w:bottom w:w="75" w:type="dxa"/>
+              <w:right w:w="150" w:type="dxa"/>
+            </w:tcMar>
+            <w:vAlign w:val="center"/>
+            <w:hideMark/>
+          </w:tcPr>
+          <w:p>
+            <w:pPr>
+              <w:widowControl/>
+              <w:jc w:val="left"/>
+              <w:rPr>
+                <w:rFonts w:ascii="Helvetica" w:eastAsia="宋体" w:hAnsi="Helvetica" w:cs="Helvetica"/>
+                <w:color w:val="000000"/>
+                <w:kern w:val="0"/>
+                <w:szCs w:val="21"/>
+              </w:rPr>
+            </w:pPr>
+            <w:r>
+              <w:rPr>
+                <w:rFonts w:ascii="Helvetica" w:eastAsia="宋体" w:hAnsi="Helvetica" w:cs="Helvetica"/>
+                <w:color w:val="000000"/>
+                <w:kern w:val="0"/>
+                <w:szCs w:val="21"/>
+              </w:rPr>
+              <w:t>Step Out</w:t>
+            </w:r>
+          </w:p>
+        </w:tc>
+        <w:tc>
+          <w:tcPr>
+            <w:tcW w:w="0" w:type="auto"/>
+            <w:tcBorders>
+              <w:top w:val="single" w:sz="6" w:space="0" w:color="000000"/>
+              <w:left w:val="single" w:sz="6" w:space="0" w:color="000000"/>
+              <w:bottom w:val="single" w:sz="6" w:space="0" w:color="000000"/>
+              <w:right w:val="single" w:sz="6" w:space="0" w:color="000000"/>
+            </w:tcBorders>
+            <w:tcMar>
+              <w:top w:w="75" w:type="dxa"/>
+              <w:left w:w="150" w:type="dxa"/>
+              <w:bottom w:w="75" w:type="dxa"/>
+              <w:right w:w="150" w:type="dxa"/>
+            </w:tcMar>
+            <w:vAlign w:val="center"/>
+            <w:hideMark/>
+          </w:tcPr>
+          <w:p>
+            <w:pPr>
+              <w:widowControl/>
+              <w:jc w:val="left"/>
+              <w:rPr>
+                <w:rFonts w:ascii="Helvetica" w:eastAsia="宋体" w:hAnsi="Helvetica" w:cs="Helvetica"/>
+                <w:color w:val="000000"/>
+                <w:kern w:val="0"/>
+                <w:szCs w:val="21"/>
+              </w:rPr>
+            </w:pPr>
+            <w:r>
+              <w:rPr>
+                <w:rFonts w:ascii="Helvetica" w:eastAsia="宋体" w:hAnsi="Helvetica" w:cs="Helvetica"/>
+                <w:color w:val="000000"/>
+                <w:kern w:val="0"/>
+                <w:szCs w:val="21"/>
+              </w:rPr>
+              <w:t>If you are in a function or loop, this allows you to skip the rest of the frame, essentially bringing you out to wherever this function was called.</w:t>
+            </w:r>
+          </w:p>
+        </w:tc>
+      </w:tr>
+      <w:tr>
+        <w:tc>
+          <w:tcPr>
+            <w:tcW w:w="0" w:type="auto"/>
+            <w:tcBorders>
+              <w:top w:val="single" w:sz="6" w:space="0" w:color="000000"/>
+              <w:left w:val="single" w:sz="6" w:space="0" w:color="000000"/>
+              <w:bottom w:val="single" w:sz="6" w:space="0" w:color="000000"/>
+              <w:right w:val="single" w:sz="6" w:space="0" w:color="000000"/>
+            </w:tcBorders>
+            <w:tcMar>
+              <w:top w:w="75" w:type="dxa"/>
+              <w:left w:w="150" w:type="dxa"/>
+              <w:bottom w:w="75" w:type="dxa"/>
+              <w:right w:w="150" w:type="dxa"/>
+            </w:tcMar>
+            <w:vAlign w:val="center"/>
+            <w:hideMark/>
+          </w:tcPr>
+          <w:p>
+            <w:pPr>
+              <w:widowControl/>
+              <w:jc w:val="left"/>
+              <w:rPr>
+                <w:rFonts w:ascii="Helvetica" w:eastAsia="宋体" w:hAnsi="Helvetica" w:cs="Helvetica"/>
+                <w:color w:val="000000"/>
+                <w:kern w:val="0"/>
+                <w:szCs w:val="21"/>
+              </w:rPr>
+            </w:pPr>
+            <w:r>
+              <w:rPr>
+                <w:rFonts w:ascii="Helvetica" w:eastAsia="宋体" w:hAnsi="Helvetica" w:cs="Helvetica"/>
+                <w:color w:val="000000"/>
+                <w:kern w:val="0"/>
+                <w:szCs w:val="21"/>
+              </w:rPr>
+              <w:lastRenderedPageBreak/>
+              <w:t>Drop Frame</w:t>
+            </w:r>
+          </w:p>
+        </w:tc>
+        <w:tc>
+          <w:tcPr>
+            <w:tcW w:w="0" w:type="auto"/>
+            <w:tcBorders>
+              <w:top w:val="single" w:sz="6" w:space="0" w:color="000000"/>
+              <w:left w:val="single" w:sz="6" w:space="0" w:color="000000"/>
+              <w:bottom w:val="single" w:sz="6" w:space="0" w:color="000000"/>
+              <w:right w:val="single" w:sz="6" w:space="0" w:color="000000"/>
+            </w:tcBorders>
+            <w:tcMar>
+              <w:top w:w="75" w:type="dxa"/>
+              <w:left w:w="150" w:type="dxa"/>
+              <w:bottom w:w="75" w:type="dxa"/>
+              <w:right w:w="150" w:type="dxa"/>
+            </w:tcMar>
+            <w:vAlign w:val="center"/>
+            <w:hideMark/>
+          </w:tcPr>
+          <w:p>
+            <w:pPr>
+              <w:widowControl/>
+              <w:jc w:val="left"/>
+              <w:rPr>
+                <w:rFonts w:ascii="Helvetica" w:eastAsia="宋体" w:hAnsi="Helvetica" w:cs="Helvetica"/>
+                <w:color w:val="000000"/>
+                <w:kern w:val="0"/>
+                <w:szCs w:val="21"/>
+              </w:rPr>
+            </w:pPr>
+            <w:r>
+              <w:rPr>
+                <w:rFonts w:ascii="Helvetica" w:eastAsia="宋体" w:hAnsi="Helvetica" w:cs="Helvetica"/>
+                <w:color w:val="000000"/>
+                <w:kern w:val="0"/>
+                <w:szCs w:val="21"/>
+              </w:rPr>
+              <w:t>This allows you to reset the current frame by returning to the previous frame where it was called. This is useful if you missed the part of a function you were trying to see by essentially letting you rewind time.</w:t>
+            </w:r>
+          </w:p>
+        </w:tc>
+      </w:tr>
+      <w:tr>
+        <w:tc>
+          <w:tcPr>
+            <w:tcW w:w="0" w:type="auto"/>
+            <w:tcBorders>
+              <w:top w:val="single" w:sz="6" w:space="0" w:color="000000"/>
+              <w:left w:val="single" w:sz="6" w:space="0" w:color="000000"/>
+              <w:bottom w:val="single" w:sz="6" w:space="0" w:color="000000"/>
+              <w:right w:val="single" w:sz="6" w:space="0" w:color="000000"/>
+            </w:tcBorders>
+            <w:tcMar>
+              <w:top w:w="75" w:type="dxa"/>
+              <w:left w:w="150" w:type="dxa"/>
+              <w:bottom w:w="75" w:type="dxa"/>
+              <w:right w:w="150" w:type="dxa"/>
+            </w:tcMar>
+            <w:vAlign w:val="center"/>
+            <w:hideMark/>
+          </w:tcPr>
+          <w:p>
+            <w:pPr>
+              <w:widowControl/>
+              <w:jc w:val="left"/>
+              <w:rPr>
+                <w:rFonts w:ascii="Helvetica" w:eastAsia="宋体" w:hAnsi="Helvetica" w:cs="Helvetica"/>
+                <w:color w:val="000000"/>
+                <w:kern w:val="0"/>
+                <w:szCs w:val="21"/>
+              </w:rPr>
+            </w:pPr>
+            <w:r>
+              <w:rPr>
+                <w:rFonts w:ascii="Helvetica" w:eastAsia="宋体" w:hAnsi="Helvetica" w:cs="Helvetica"/>
+                <w:color w:val="000000"/>
+                <w:kern w:val="0"/>
+                <w:szCs w:val="21"/>
+              </w:rPr>
+              <w:t>Run to Cursor</w:t>
+            </w:r>
+          </w:p>
+        </w:tc>
+        <w:tc>
+          <w:tcPr>
+            <w:tcW w:w="0" w:type="auto"/>
+            <w:tcBorders>
+              <w:top w:val="single" w:sz="6" w:space="0" w:color="000000"/>
+              <w:left w:val="single" w:sz="6" w:space="0" w:color="000000"/>
+              <w:bottom w:val="single" w:sz="6" w:space="0" w:color="000000"/>
+              <w:right w:val="single" w:sz="6" w:space="0" w:color="000000"/>
+            </w:tcBorders>
+            <w:tcMar>
+              <w:top w:w="75" w:type="dxa"/>
+              <w:left w:w="150" w:type="dxa"/>
+              <w:bottom w:w="75" w:type="dxa"/>
+              <w:right w:w="150" w:type="dxa"/>
+            </w:tcMar>
+            <w:vAlign w:val="center"/>
+            <w:hideMark/>
+          </w:tcPr>
+          <w:p>
+            <w:pPr>
+              <w:widowControl/>
+              <w:jc w:val="left"/>
+              <w:rPr>
+                <w:rFonts w:ascii="Helvetica" w:eastAsia="宋体" w:hAnsi="Helvetica" w:cs="Helvetica"/>
+                <w:color w:val="000000"/>
+                <w:kern w:val="0"/>
+                <w:szCs w:val="21"/>
+              </w:rPr>
+            </w:pPr>
+            <w:r>
+              <w:rPr>
+                <w:rFonts w:ascii="Helvetica" w:eastAsia="宋体" w:hAnsi="Helvetica" w:cs="Helvetica"/>
+                <w:color w:val="000000"/>
+                <w:kern w:val="0"/>
+                <w:szCs w:val="21"/>
+              </w:rPr>
+              <w:t>If you are running in debug mode, you can quickly jump to areas of interest in the code by clicking run to cursor. This will act as if there is a temporary breakpoint set wherever your cursor is.</w:t>
+            </w:r>
+          </w:p>
+        </w:tc>
+      </w:tr>
+    </w:tbl>
+    <w:p>
+      <w:pPr>
+        <w:rPr>
+          <w:szCs w:val="21"/>
+        </w:rPr>
+      </w:pPr>
+    </w:p>
+    <w:p>
+      <w:pPr>
+        <w:pStyle w:val="4"/>
+        <w:rPr>
+          <w:sz w:val="21"/>
+          <w:szCs w:val="21"/>
+        </w:rPr>
+      </w:pPr>
+      <w:r>
+        <w:rPr>
+          <w:sz w:val="21"/>
+          <w:szCs w:val="21"/>
+        </w:rPr>
+        <w:t>b) Left Toolbar</w:t>
+      </w:r>
+    </w:p>
+    <w:p>
+      <w:pPr>
+        <w:pStyle w:val="aa"/>
+        <w:spacing w:before="150" w:beforeAutospacing="0" w:line="420" w:lineRule="atLeast"/>
+        <w:rPr>
+          <w:rFonts w:ascii="Helvetica" w:hAnsi="Helvetica" w:cs="Helvetica"/>
+          <w:color w:val="000000"/>
+          <w:sz w:val="21"/>
+          <w:szCs w:val="21"/>
+        </w:rPr>
+      </w:pPr>
+      <w:r>
+        <w:rPr>
+          <w:rFonts w:ascii="Helvetica" w:hAnsi="Helvetica" w:cs="Helvetica"/>
+          <w:noProof/>
+          <w:color w:val="000000"/>
+          <w:sz w:val="21"/>
+          <w:szCs w:val="21"/>
+        </w:rPr>
+        <w:drawing>
+          <wp:inline distT="0" distB="0" distL="0" distR="0" wp14:anchorId="106DA06F" wp14:editId="1B430AFD">
+            <wp:extent cx="1125855" cy="3923665"/>
+            <wp:effectExtent l="0" t="0" r="0" b="635"/>
+            <wp:docPr id="9" name="图片 9" descr="Left Toolbar"/>
+            <wp:cNvGraphicFramePr>
+              <a:graphicFrameLocks xmlns:a="http://schemas.openxmlformats.org/drawingml/2006/main" noChangeAspect="1"/>
+            </wp:cNvGraphicFramePr>
+            <a:graphic xmlns:a="http://schemas.openxmlformats.org/drawingml/2006/main">
+              <a:graphicData uri="http://schemas.openxmlformats.org/drawingml/2006/picture">
+                <pic:pic xmlns:pic="http://schemas.openxmlformats.org/drawingml/2006/picture">
+                  <pic:nvPicPr>
+                    <pic:cNvPr id="0" name="Picture 1" descr="Left Toolbar"/>
+                    <pic:cNvPicPr>
+                      <a:picLocks noChangeAspect="1" noChangeArrowheads="1"/>
+                    </pic:cNvPicPr>
+                  </pic:nvPicPr>
+                  <pic:blipFill>
+                    <a:blip r:embed="rId20">
+                      <a:extLst>
+                        <a:ext uri="{28A0092B-C50C-407E-A947-70E740481C1C}">
+                          <a14:useLocalDpi xmlns:a14="http://schemas.microsoft.com/office/drawing/2010/main" val="0"/>
+                        </a:ext>
+                      </a:extLst>
+                    </a:blip>
+                    <a:srcRect/>
+                    <a:stretch>
+                      <a:fillRect/>
+                    </a:stretch>
+                  </pic:blipFill>
+                  <pic:spPr bwMode="auto">
+                    <a:xfrm>
+                      <a:off x="0" y="0"/>
+                      <a:ext cx="1125855" cy="3923665"/>
+                    </a:xfrm>
+                    <a:prstGeom prst="rect">
+                      <a:avLst/>
+                    </a:prstGeom>
+                    <a:noFill/>
+                    <a:ln>
+                      <a:noFill/>
+                    </a:ln>
+                  </pic:spPr>
+                </pic:pic>
+              </a:graphicData>
+            </a:graphic>
+          </wp:inline>
+        </w:drawing>
+      </w:r>
+    </w:p>
+    <w:p>
+      <w:r>
+        <w:t>There is also a second toolbar along the left side of the debug menu. This menu is for more general controls. From top to bottom they are:</w:t>
+      </w:r>
+    </w:p>
+    <w:p/>
+    <w:tbl>
+      <w:tblPr>
+        <w:tblW w:w="0" w:type="auto"/>
+        <w:tblBorders>
+          <w:top w:val="single" w:sz="6" w:space="0" w:color="000000"/>
+          <w:left w:val="single" w:sz="6" w:space="0" w:color="000000"/>
+          <w:bottom w:val="single" w:sz="6" w:space="0" w:color="000000"/>
+          <w:right w:val="single" w:sz="6" w:space="0" w:color="000000"/>
+        </w:tblBorders>
+        <w:tblCellMar>
+          <w:top w:w="15" w:type="dxa"/>
+          <w:left w:w="15" w:type="dxa"/>
+          <w:bottom w:w="15" w:type="dxa"/>
+          <w:right w:w="15" w:type="dxa"/>
+        </w:tblCellMar>
+        <w:tblLook w:val="04A0" w:firstRow="1" w:lastRow="0" w:firstColumn="1" w:lastColumn="0" w:noHBand="0" w:noVBand="1"/>
+      </w:tblPr>
+      <w:tblGrid>
+        <w:gridCol w:w="1572"/>
+        <w:gridCol w:w="6718"/>
+      </w:tblGrid>
+      <w:tr>
+        <w:trPr>
+          <w:tblHeader/>
+        </w:trPr>
+        <w:tc>
+          <w:tcPr>
+            <w:tcW w:w="0" w:type="auto"/>
+            <w:tcBorders>
+              <w:top w:val="single" w:sz="6" w:space="0" w:color="000000"/>
+              <w:left w:val="single" w:sz="6" w:space="0" w:color="000000"/>
+              <w:bottom w:val="single" w:sz="6" w:space="0" w:color="000000"/>
+              <w:right w:val="single" w:sz="6" w:space="0" w:color="000000"/>
+            </w:tcBorders>
+            <w:vAlign w:val="center"/>
+            <w:hideMark/>
+          </w:tcPr>
+          <w:p>
+            <w:pPr>
+              <w:widowControl/>
+              <w:jc w:val="center"/>
+              <w:rPr>
+                <w:rFonts w:ascii="Helvetica" w:eastAsia="宋体" w:hAnsi="Helvetica" w:cs="Helvetica"/>
+                <w:b/>
+                <w:bCs/>
+                <w:color w:val="000000"/>
+                <w:kern w:val="0"/>
+                <w:szCs w:val="21"/>
+              </w:rPr>
+            </w:pPr>
+            <w:r>
+              <w:rPr>
+                <w:rFonts w:ascii="Helvetica" w:eastAsia="宋体" w:hAnsi="Helvetica" w:cs="Helvetica"/>
+                <w:b/>
+                <w:bCs/>
+                <w:color w:val="000000"/>
+                <w:kern w:val="0"/>
+                <w:szCs w:val="21"/>
+              </w:rPr>
+              <w:t>Button</w:t>
+            </w:r>
+          </w:p>
+        </w:tc>
+        <w:tc>
+          <w:tcPr>
+            <w:tcW w:w="0" w:type="auto"/>
+            <w:tcBorders>
+              <w:top w:val="single" w:sz="6" w:space="0" w:color="000000"/>
+              <w:left w:val="single" w:sz="6" w:space="0" w:color="000000"/>
+              <w:bottom w:val="single" w:sz="6" w:space="0" w:color="000000"/>
+              <w:right w:val="single" w:sz="6" w:space="0" w:color="000000"/>
+            </w:tcBorders>
+            <w:vAlign w:val="center"/>
+            <w:hideMark/>
+          </w:tcPr>
+          <w:p>
+            <w:pPr>
+              <w:widowControl/>
+              <w:jc w:val="center"/>
+              <w:rPr>
+                <w:rFonts w:ascii="Helvetica" w:eastAsia="宋体" w:hAnsi="Helvetica" w:cs="Helvetica"/>
+                <w:b/>
+                <w:bCs/>
+                <w:color w:val="000000"/>
+                <w:kern w:val="0"/>
+                <w:szCs w:val="21"/>
+              </w:rPr>
+            </w:pPr>
+            <w:r>
+              <w:rPr>
+                <w:rFonts w:ascii="Helvetica" w:eastAsia="宋体" w:hAnsi="Helvetica" w:cs="Helvetica"/>
+                <w:b/>
+                <w:bCs/>
+                <w:color w:val="000000"/>
+                <w:kern w:val="0"/>
+                <w:szCs w:val="21"/>
+              </w:rPr>
+              <w:t>What It Does</w:t>
+            </w:r>
+          </w:p>
+        </w:tc>
+      </w:tr>
+      <w:tr>
+        <w:tc>
+          <w:tcPr>
+            <w:tcW w:w="0" w:type="auto"/>
+            <w:tcBorders>
+              <w:top w:val="single" w:sz="6" w:space="0" w:color="000000"/>
+              <w:left w:val="single" w:sz="6" w:space="0" w:color="000000"/>
+              <w:bottom w:val="single" w:sz="6" w:space="0" w:color="000000"/>
+              <w:right w:val="single" w:sz="6" w:space="0" w:color="000000"/>
+            </w:tcBorders>
+            <w:tcMar>
+              <w:top w:w="75" w:type="dxa"/>
+              <w:left w:w="150" w:type="dxa"/>
+              <w:bottom w:w="75" w:type="dxa"/>
+              <w:right w:w="150" w:type="dxa"/>
+            </w:tcMar>
+            <w:vAlign w:val="center"/>
+            <w:hideMark/>
+          </w:tcPr>
+          <w:p>
+            <w:pPr>
+              <w:widowControl/>
+              <w:jc w:val="left"/>
+              <w:rPr>
+                <w:rFonts w:ascii="Helvetica" w:eastAsia="宋体" w:hAnsi="Helvetica" w:cs="Helvetica"/>
+                <w:color w:val="000000"/>
+                <w:kern w:val="0"/>
+                <w:szCs w:val="21"/>
+              </w:rPr>
+            </w:pPr>
+            <w:r>
+              <w:rPr>
+                <w:rFonts w:ascii="Helvetica" w:eastAsia="宋体" w:hAnsi="Helvetica" w:cs="Helvetica"/>
+                <w:color w:val="000000"/>
+                <w:kern w:val="0"/>
+                <w:szCs w:val="21"/>
+              </w:rPr>
+              <w:t>Rerun</w:t>
+            </w:r>
+          </w:p>
+        </w:tc>
+        <w:tc>
+          <w:tcPr>
+            <w:tcW w:w="0" w:type="auto"/>
+            <w:tcBorders>
+              <w:top w:val="single" w:sz="6" w:space="0" w:color="000000"/>
+              <w:left w:val="single" w:sz="6" w:space="0" w:color="000000"/>
+              <w:bottom w:val="single" w:sz="6" w:space="0" w:color="000000"/>
+              <w:right w:val="single" w:sz="6" w:space="0" w:color="000000"/>
+            </w:tcBorders>
+            <w:tcMar>
+              <w:top w:w="75" w:type="dxa"/>
+              <w:left w:w="150" w:type="dxa"/>
+              <w:bottom w:w="75" w:type="dxa"/>
+              <w:right w:w="150" w:type="dxa"/>
+            </w:tcMar>
+            <w:vAlign w:val="center"/>
+            <w:hideMark/>
+          </w:tcPr>
+          <w:p>
+            <w:pPr>
+              <w:widowControl/>
+              <w:jc w:val="left"/>
+              <w:rPr>
+                <w:rFonts w:ascii="Helvetica" w:eastAsia="宋体" w:hAnsi="Helvetica" w:cs="Helvetica"/>
+                <w:color w:val="000000"/>
+                <w:kern w:val="0"/>
+                <w:szCs w:val="21"/>
+              </w:rPr>
+            </w:pPr>
+            <w:r>
+              <w:rPr>
+                <w:rFonts w:ascii="Helvetica" w:eastAsia="宋体" w:hAnsi="Helvetica" w:cs="Helvetica"/>
+                <w:color w:val="000000"/>
+                <w:kern w:val="0"/>
+                <w:szCs w:val="21"/>
+              </w:rPr>
+              <w:t>Rerun the debugger with the same settings as the current run.</w:t>
+            </w:r>
+          </w:p>
+        </w:tc>
+      </w:tr>
+      <w:tr>
+        <w:tc>
+          <w:tcPr>
+            <w:tcW w:w="0" w:type="auto"/>
+            <w:tcBorders>
+              <w:top w:val="single" w:sz="6" w:space="0" w:color="000000"/>
+              <w:left w:val="single" w:sz="6" w:space="0" w:color="000000"/>
+              <w:bottom w:val="single" w:sz="6" w:space="0" w:color="000000"/>
+              <w:right w:val="single" w:sz="6" w:space="0" w:color="000000"/>
+            </w:tcBorders>
+            <w:tcMar>
+              <w:top w:w="75" w:type="dxa"/>
+              <w:left w:w="150" w:type="dxa"/>
+              <w:bottom w:w="75" w:type="dxa"/>
+              <w:right w:w="150" w:type="dxa"/>
+            </w:tcMar>
+            <w:vAlign w:val="center"/>
+            <w:hideMark/>
+          </w:tcPr>
+          <w:p>
+            <w:pPr>
+              <w:widowControl/>
+              <w:jc w:val="left"/>
+              <w:rPr>
+                <w:rFonts w:ascii="Helvetica" w:eastAsia="宋体" w:hAnsi="Helvetica" w:cs="Helvetica"/>
+                <w:color w:val="000000"/>
+                <w:kern w:val="0"/>
+                <w:szCs w:val="21"/>
+              </w:rPr>
+            </w:pPr>
+            <w:r>
+              <w:rPr>
+                <w:rFonts w:ascii="Helvetica" w:eastAsia="宋体" w:hAnsi="Helvetica" w:cs="Helvetica"/>
+                <w:color w:val="000000"/>
+                <w:kern w:val="0"/>
+                <w:szCs w:val="21"/>
+              </w:rPr>
+              <w:t>Resume Program</w:t>
+            </w:r>
+          </w:p>
+        </w:tc>
+        <w:tc>
+          <w:tcPr>
+            <w:tcW w:w="0" w:type="auto"/>
+            <w:tcBorders>
+              <w:top w:val="single" w:sz="6" w:space="0" w:color="000000"/>
+              <w:left w:val="single" w:sz="6" w:space="0" w:color="000000"/>
+              <w:bottom w:val="single" w:sz="6" w:space="0" w:color="000000"/>
+              <w:right w:val="single" w:sz="6" w:space="0" w:color="000000"/>
+            </w:tcBorders>
+            <w:tcMar>
+              <w:top w:w="75" w:type="dxa"/>
+              <w:left w:w="150" w:type="dxa"/>
+              <w:bottom w:w="75" w:type="dxa"/>
+              <w:right w:w="150" w:type="dxa"/>
+            </w:tcMar>
+            <w:vAlign w:val="center"/>
+            <w:hideMark/>
+          </w:tcPr>
+          <w:p>
+            <w:pPr>
+              <w:widowControl/>
+              <w:jc w:val="left"/>
+              <w:rPr>
+                <w:rFonts w:ascii="Helvetica" w:eastAsia="宋体" w:hAnsi="Helvetica" w:cs="Helvetica"/>
+                <w:color w:val="000000"/>
+                <w:kern w:val="0"/>
+                <w:szCs w:val="21"/>
+              </w:rPr>
+            </w:pPr>
+            <w:r>
+              <w:rPr>
+                <w:rFonts w:ascii="Helvetica" w:eastAsia="宋体" w:hAnsi="Helvetica" w:cs="Helvetica"/>
+                <w:color w:val="000000"/>
+                <w:kern w:val="0"/>
+                <w:szCs w:val="21"/>
+              </w:rPr>
+              <w:t>Continues the program until it hits the next breakpoint.</w:t>
+            </w:r>
+          </w:p>
+        </w:tc>
+      </w:tr>
+      <w:tr>
+        <w:tc>
+          <w:tcPr>
+            <w:tcW w:w="0" w:type="auto"/>
+            <w:tcBorders>
+              <w:top w:val="single" w:sz="6" w:space="0" w:color="000000"/>
+              <w:left w:val="single" w:sz="6" w:space="0" w:color="000000"/>
+              <w:bottom w:val="single" w:sz="6" w:space="0" w:color="000000"/>
+              <w:right w:val="single" w:sz="6" w:space="0" w:color="000000"/>
+            </w:tcBorders>
+            <w:tcMar>
+              <w:top w:w="75" w:type="dxa"/>
+              <w:left w:w="150" w:type="dxa"/>
+              <w:bottom w:w="75" w:type="dxa"/>
+              <w:right w:w="150" w:type="dxa"/>
+            </w:tcMar>
+            <w:vAlign w:val="center"/>
+            <w:hideMark/>
+          </w:tcPr>
+          <w:p>
+            <w:pPr>
+              <w:widowControl/>
+              <w:jc w:val="left"/>
+              <w:rPr>
+                <w:rFonts w:ascii="Helvetica" w:eastAsia="宋体" w:hAnsi="Helvetica" w:cs="Helvetica"/>
+                <w:color w:val="000000"/>
+                <w:kern w:val="0"/>
+                <w:szCs w:val="21"/>
+              </w:rPr>
+            </w:pPr>
+            <w:r>
+              <w:rPr>
+                <w:rFonts w:ascii="Helvetica" w:eastAsia="宋体" w:hAnsi="Helvetica" w:cs="Helvetica"/>
+                <w:color w:val="000000"/>
+                <w:kern w:val="0"/>
+                <w:szCs w:val="21"/>
+              </w:rPr>
+              <w:lastRenderedPageBreak/>
+              <w:t>Pause Program</w:t>
+            </w:r>
+          </w:p>
+        </w:tc>
+        <w:tc>
+          <w:tcPr>
+            <w:tcW w:w="0" w:type="auto"/>
+            <w:tcBorders>
+              <w:top w:val="single" w:sz="6" w:space="0" w:color="000000"/>
+              <w:left w:val="single" w:sz="6" w:space="0" w:color="000000"/>
+              <w:bottom w:val="single" w:sz="6" w:space="0" w:color="000000"/>
+              <w:right w:val="single" w:sz="6" w:space="0" w:color="000000"/>
+            </w:tcBorders>
+            <w:tcMar>
+              <w:top w:w="75" w:type="dxa"/>
+              <w:left w:w="150" w:type="dxa"/>
+              <w:bottom w:w="75" w:type="dxa"/>
+              <w:right w:w="150" w:type="dxa"/>
+            </w:tcMar>
+            <w:vAlign w:val="center"/>
+            <w:hideMark/>
+          </w:tcPr>
+          <w:p>
+            <w:pPr>
+              <w:widowControl/>
+              <w:jc w:val="left"/>
+              <w:rPr>
+                <w:rFonts w:ascii="Helvetica" w:eastAsia="宋体" w:hAnsi="Helvetica" w:cs="Helvetica"/>
+                <w:color w:val="000000"/>
+                <w:kern w:val="0"/>
+                <w:szCs w:val="21"/>
+              </w:rPr>
+            </w:pPr>
+            <w:r>
+              <w:rPr>
+                <w:rFonts w:ascii="Helvetica" w:eastAsia="宋体" w:hAnsi="Helvetica" w:cs="Helvetica"/>
+                <w:color w:val="000000"/>
+                <w:kern w:val="0"/>
+                <w:szCs w:val="21"/>
+              </w:rPr>
+              <w:t>If your program seems like it’s freezing, run it in debug mode with no breakpoints and click pause when your program freezes. It will most likely pause within whatever logical loop is causing the freeze.</w:t>
+            </w:r>
+          </w:p>
+        </w:tc>
+      </w:tr>
+      <w:tr>
+        <w:tc>
+          <w:tcPr>
+            <w:tcW w:w="0" w:type="auto"/>
+            <w:tcBorders>
+              <w:top w:val="single" w:sz="6" w:space="0" w:color="000000"/>
+              <w:left w:val="single" w:sz="6" w:space="0" w:color="000000"/>
+              <w:bottom w:val="single" w:sz="6" w:space="0" w:color="000000"/>
+              <w:right w:val="single" w:sz="6" w:space="0" w:color="000000"/>
+            </w:tcBorders>
+            <w:tcMar>
+              <w:top w:w="75" w:type="dxa"/>
+              <w:left w:w="150" w:type="dxa"/>
+              <w:bottom w:w="75" w:type="dxa"/>
+              <w:right w:w="150" w:type="dxa"/>
+            </w:tcMar>
+            <w:vAlign w:val="center"/>
+            <w:hideMark/>
+          </w:tcPr>
+          <w:p>
+            <w:pPr>
+              <w:widowControl/>
+              <w:jc w:val="left"/>
+              <w:rPr>
+                <w:rFonts w:ascii="Helvetica" w:eastAsia="宋体" w:hAnsi="Helvetica" w:cs="Helvetica"/>
+                <w:color w:val="000000"/>
+                <w:kern w:val="0"/>
+                <w:szCs w:val="21"/>
+              </w:rPr>
+            </w:pPr>
+            <w:r>
+              <w:rPr>
+                <w:rFonts w:ascii="Helvetica" w:eastAsia="宋体" w:hAnsi="Helvetica" w:cs="Helvetica"/>
+                <w:color w:val="000000"/>
+                <w:kern w:val="0"/>
+                <w:szCs w:val="21"/>
+              </w:rPr>
+              <w:t>Stop Program</w:t>
+            </w:r>
+          </w:p>
+        </w:tc>
+        <w:tc>
+          <w:tcPr>
+            <w:tcW w:w="0" w:type="auto"/>
+            <w:tcBorders>
+              <w:top w:val="single" w:sz="6" w:space="0" w:color="000000"/>
+              <w:left w:val="single" w:sz="6" w:space="0" w:color="000000"/>
+              <w:bottom w:val="single" w:sz="6" w:space="0" w:color="000000"/>
+              <w:right w:val="single" w:sz="6" w:space="0" w:color="000000"/>
+            </w:tcBorders>
+            <w:tcMar>
+              <w:top w:w="75" w:type="dxa"/>
+              <w:left w:w="150" w:type="dxa"/>
+              <w:bottom w:w="75" w:type="dxa"/>
+              <w:right w:w="150" w:type="dxa"/>
+            </w:tcMar>
+            <w:vAlign w:val="center"/>
+            <w:hideMark/>
+          </w:tcPr>
+          <w:p>
+            <w:pPr>
+              <w:widowControl/>
+              <w:jc w:val="left"/>
+              <w:rPr>
+                <w:rFonts w:ascii="Helvetica" w:eastAsia="宋体" w:hAnsi="Helvetica" w:cs="Helvetica"/>
+                <w:color w:val="000000"/>
+                <w:kern w:val="0"/>
+                <w:szCs w:val="21"/>
+              </w:rPr>
+            </w:pPr>
+            <w:r>
+              <w:rPr>
+                <w:rFonts w:ascii="Helvetica" w:eastAsia="宋体" w:hAnsi="Helvetica" w:cs="Helvetica"/>
+                <w:color w:val="000000"/>
+                <w:kern w:val="0"/>
+                <w:szCs w:val="21"/>
+              </w:rPr>
+              <w:t>If you’re done debugging, you can click this to end the program early.</w:t>
+            </w:r>
+          </w:p>
+        </w:tc>
+      </w:tr>
+      <w:tr>
+        <w:tc>
+          <w:tcPr>
+            <w:tcW w:w="0" w:type="auto"/>
+            <w:tcBorders>
+              <w:top w:val="single" w:sz="6" w:space="0" w:color="000000"/>
+              <w:left w:val="single" w:sz="6" w:space="0" w:color="000000"/>
+              <w:bottom w:val="single" w:sz="6" w:space="0" w:color="000000"/>
+              <w:right w:val="single" w:sz="6" w:space="0" w:color="000000"/>
+            </w:tcBorders>
+            <w:tcMar>
+              <w:top w:w="75" w:type="dxa"/>
+              <w:left w:w="150" w:type="dxa"/>
+              <w:bottom w:w="75" w:type="dxa"/>
+              <w:right w:w="150" w:type="dxa"/>
+            </w:tcMar>
+            <w:vAlign w:val="center"/>
+            <w:hideMark/>
+          </w:tcPr>
+          <w:p>
+            <w:pPr>
+              <w:widowControl/>
+              <w:jc w:val="left"/>
+              <w:rPr>
+                <w:rFonts w:ascii="Helvetica" w:eastAsia="宋体" w:hAnsi="Helvetica" w:cs="Helvetica"/>
+                <w:color w:val="000000"/>
+                <w:kern w:val="0"/>
+                <w:szCs w:val="21"/>
+              </w:rPr>
+            </w:pPr>
+            <w:r>
+              <w:rPr>
+                <w:rFonts w:ascii="Helvetica" w:eastAsia="宋体" w:hAnsi="Helvetica" w:cs="Helvetica"/>
+                <w:color w:val="000000"/>
+                <w:kern w:val="0"/>
+                <w:szCs w:val="21"/>
+              </w:rPr>
+              <w:t>View Breakpoints</w:t>
+            </w:r>
+          </w:p>
+        </w:tc>
+        <w:tc>
+          <w:tcPr>
+            <w:tcW w:w="0" w:type="auto"/>
+            <w:tcBorders>
+              <w:top w:val="single" w:sz="6" w:space="0" w:color="000000"/>
+              <w:left w:val="single" w:sz="6" w:space="0" w:color="000000"/>
+              <w:bottom w:val="single" w:sz="6" w:space="0" w:color="000000"/>
+              <w:right w:val="single" w:sz="6" w:space="0" w:color="000000"/>
+            </w:tcBorders>
+            <w:tcMar>
+              <w:top w:w="75" w:type="dxa"/>
+              <w:left w:w="150" w:type="dxa"/>
+              <w:bottom w:w="75" w:type="dxa"/>
+              <w:right w:w="150" w:type="dxa"/>
+            </w:tcMar>
+            <w:vAlign w:val="center"/>
+            <w:hideMark/>
+          </w:tcPr>
+          <w:p>
+            <w:pPr>
+              <w:widowControl/>
+              <w:jc w:val="left"/>
+              <w:rPr>
+                <w:rFonts w:ascii="Helvetica" w:eastAsia="宋体" w:hAnsi="Helvetica" w:cs="Helvetica"/>
+                <w:color w:val="000000"/>
+                <w:kern w:val="0"/>
+                <w:szCs w:val="21"/>
+              </w:rPr>
+            </w:pPr>
+            <w:r>
+              <w:rPr>
+                <w:rFonts w:ascii="Helvetica" w:eastAsia="宋体" w:hAnsi="Helvetica" w:cs="Helvetica"/>
+                <w:color w:val="000000"/>
+                <w:kern w:val="0"/>
+                <w:szCs w:val="21"/>
+              </w:rPr>
+              <w:t>This opens up a window that displays all your current breakpoints. Here, you can edit their settings and toggle them on/off.</w:t>
+            </w:r>
+          </w:p>
+        </w:tc>
+      </w:tr>
+      <w:tr>
+        <w:tc>
+          <w:tcPr>
+            <w:tcW w:w="0" w:type="auto"/>
+            <w:tcBorders>
+              <w:top w:val="single" w:sz="6" w:space="0" w:color="000000"/>
+              <w:left w:val="single" w:sz="6" w:space="0" w:color="000000"/>
+              <w:bottom w:val="single" w:sz="6" w:space="0" w:color="000000"/>
+              <w:right w:val="single" w:sz="6" w:space="0" w:color="000000"/>
+            </w:tcBorders>
+            <w:tcMar>
+              <w:top w:w="75" w:type="dxa"/>
+              <w:left w:w="150" w:type="dxa"/>
+              <w:bottom w:w="75" w:type="dxa"/>
+              <w:right w:w="150" w:type="dxa"/>
+            </w:tcMar>
+            <w:vAlign w:val="center"/>
+            <w:hideMark/>
+          </w:tcPr>
+          <w:p>
+            <w:pPr>
+              <w:widowControl/>
+              <w:jc w:val="left"/>
+              <w:rPr>
+                <w:rFonts w:ascii="Helvetica" w:eastAsia="宋体" w:hAnsi="Helvetica" w:cs="Helvetica"/>
+                <w:color w:val="000000"/>
+                <w:kern w:val="0"/>
+                <w:szCs w:val="21"/>
+              </w:rPr>
+            </w:pPr>
+            <w:r>
+              <w:rPr>
+                <w:rFonts w:ascii="Helvetica" w:eastAsia="宋体" w:hAnsi="Helvetica" w:cs="Helvetica"/>
+                <w:color w:val="000000"/>
+                <w:kern w:val="0"/>
+                <w:szCs w:val="21"/>
+              </w:rPr>
+              <w:t>Mute Breakpoints</w:t>
+            </w:r>
+          </w:p>
+        </w:tc>
+        <w:tc>
+          <w:tcPr>
+            <w:tcW w:w="0" w:type="auto"/>
+            <w:tcBorders>
+              <w:top w:val="single" w:sz="6" w:space="0" w:color="000000"/>
+              <w:left w:val="single" w:sz="6" w:space="0" w:color="000000"/>
+              <w:bottom w:val="single" w:sz="6" w:space="0" w:color="000000"/>
+              <w:right w:val="single" w:sz="6" w:space="0" w:color="000000"/>
+            </w:tcBorders>
+            <w:tcMar>
+              <w:top w:w="75" w:type="dxa"/>
+              <w:left w:w="150" w:type="dxa"/>
+              <w:bottom w:w="75" w:type="dxa"/>
+              <w:right w:w="150" w:type="dxa"/>
+            </w:tcMar>
+            <w:vAlign w:val="center"/>
+            <w:hideMark/>
+          </w:tcPr>
+          <w:p>
+            <w:pPr>
+              <w:widowControl/>
+              <w:jc w:val="left"/>
+              <w:rPr>
+                <w:rFonts w:ascii="Helvetica" w:eastAsia="宋体" w:hAnsi="Helvetica" w:cs="Helvetica"/>
+                <w:color w:val="000000"/>
+                <w:kern w:val="0"/>
+                <w:szCs w:val="21"/>
+              </w:rPr>
+            </w:pPr>
+            <w:r>
+              <w:rPr>
+                <w:rFonts w:ascii="Helvetica" w:eastAsia="宋体" w:hAnsi="Helvetica" w:cs="Helvetica"/>
+                <w:color w:val="000000"/>
+                <w:kern w:val="0"/>
+                <w:szCs w:val="21"/>
+              </w:rPr>
+              <w:t>Toggles all breakpoints on/off.</w:t>
+            </w:r>
+          </w:p>
+        </w:tc>
+      </w:tr>
+    </w:tbl>
+    <w:p/>
+    <w:p>
+      <w:pPr>
+        <w:pStyle w:val="3"/>
+        <w:rPr>
+          <w:sz w:val="21"/>
+          <w:szCs w:val="21"/>
+        </w:rPr>
+      </w:pPr>
+      <w:r>
+        <w:rPr>
+          <w:rFonts w:hint="eastAsia"/>
+          <w:sz w:val="21"/>
+          <w:szCs w:val="21"/>
+        </w:rPr>
+        <w:t xml:space="preserve">④ </w:t>
+      </w:r>
+      <w:r>
+        <w:rPr>
+          <w:sz w:val="21"/>
+          <w:szCs w:val="21"/>
+        </w:rPr>
+        <w:t>Analyzing the Current State</w:t>
+      </w:r>
+    </w:p>
+    <w:p>
+      <w:r>
+        <w:t>There are two places where you can get information about the state of your program while in debug mode.</w:t>
+      </w:r>
+    </w:p>
+    <w:p/>
+    <w:p>
+      <w:pPr>
+        <w:pStyle w:val="4"/>
+        <w:rPr>
+          <w:sz w:val="21"/>
+          <w:szCs w:val="21"/>
+        </w:rPr>
+      </w:pPr>
+      <w:r>
+        <w:rPr>
+          <w:rFonts w:hint="eastAsia"/>
+          <w:sz w:val="21"/>
+          <w:szCs w:val="21"/>
+        </w:rPr>
+        <w:t>a</w:t>
+      </w:r>
+      <w:r>
+        <w:rPr>
+          <w:sz w:val="21"/>
+          <w:szCs w:val="21"/>
+        </w:rPr>
+        <w:t xml:space="preserve">) </w:t>
+      </w:r>
+      <w:r>
+        <w:rPr>
+          <w:sz w:val="21"/>
+          <w:szCs w:val="21"/>
+        </w:rPr>
+        <w:t>Debug View</w:t>
+      </w:r>
+    </w:p>
+    <w:p/>
+    <w:p>
+      <w:pPr>
+        <w:rPr>
+          <w:szCs w:val="21"/>
+        </w:rPr>
+      </w:pPr>
+      <w:r>
+        <w:drawing>
+          <wp:inline distT="0" distB="0" distL="0" distR="0" wp14:anchorId="42E8D044" wp14:editId="3E96B153">
+            <wp:extent cx="5274310" cy="1437640"/>
+            <wp:effectExtent l="0" t="0" r="2540" b="0"/>
+            <wp:docPr id="10" name="图片 10" descr="Debug View"/>
+            <wp:cNvGraphicFramePr>
+              <a:graphicFrameLocks xmlns:a="http://schemas.openxmlformats.org/drawingml/2006/main" noChangeAspect="1"/>
+            </wp:cNvGraphicFramePr>
+            <a:graphic xmlns:a="http://schemas.openxmlformats.org/drawingml/2006/main">
+              <a:graphicData uri="http://schemas.openxmlformats.org/drawingml/2006/picture">
+                <pic:pic xmlns:pic="http://schemas.openxmlformats.org/drawingml/2006/picture">
+                  <pic:nvPicPr>
+                    <pic:cNvPr id="0" name="Picture 3" descr="Debug View"/>
+                    <pic:cNvPicPr>
+                      <a:picLocks noChangeAspect="1" noChangeArrowheads="1"/>
+                    </pic:cNvPicPr>
+                  </pic:nvPicPr>
+                  <pic:blipFill>
+                    <a:blip r:embed="rId21" cstate="print">
+                      <a:extLst>
+                        <a:ext uri="{28A0092B-C50C-407E-A947-70E740481C1C}">
+                          <a14:useLocalDpi xmlns:a14="http://schemas.microsoft.com/office/drawing/2010/main" val="0"/>
+                        </a:ext>
+                      </a:extLst>
+                    </a:blip>
+                    <a:srcRect/>
+                    <a:stretch>
+                      <a:fillRect/>
+                    </a:stretch>
+                  </pic:blipFill>
+                  <pic:spPr bwMode="auto">
+                    <a:xfrm>
+                      <a:off x="0" y="0"/>
+                      <a:ext cx="5274310" cy="1437640"/>
+                    </a:xfrm>
+                    <a:prstGeom prst="rect">
+                      <a:avLst/>
+                    </a:prstGeom>
+                    <a:noFill/>
+                    <a:ln>
+                      <a:noFill/>
+                    </a:ln>
+                  </pic:spPr>
+                </pic:pic>
+              </a:graphicData>
+            </a:graphic>
+          </wp:inline>
+        </w:drawing>
+      </w:r>
+      <w:r>
+        <w:t>Firstly, in the debug view there are two columns:</w:t>
+      </w:r>
+    </w:p>
+    <w:p>
+      <w:pPr>
+        <w:rPr>
+          <w:rFonts w:hint="eastAsia"/>
+        </w:rPr>
+      </w:pPr>
+    </w:p>
+    <w:p>
+      <w:pPr>
+        <w:pStyle w:val="ad"/>
+        <w:numPr>
+          <w:ilvl w:val="0"/>
+          <w:numId w:val="19"/>
+        </w:numPr>
+        <w:ind w:firstLineChars="0"/>
+      </w:pPr>
+      <w:r>
+        <w:t xml:space="preserve">The first column shows the stack trace up until this point. Each line describes a frame, in order of narrowest to widest. The name of the frame is first and refers to the name of the function called. Then, we see the line number we are currently on for that frame. In this example, </w:t>
+      </w:r>
+      <w:r>
+        <w:rPr>
+          <w:rFonts w:ascii="Helvetica" w:hAnsi="Helvetica" w:cs="Helvetica"/>
+          <w:color w:val="000000"/>
+          <w:shd w:val="clear" w:color="auto" w:fill="FFFFFF"/>
+        </w:rPr>
+        <w:t> </w:t>
+      </w:r>
+      <w:r>
+        <w:rPr>
+          <w:rStyle w:val="HTML"/>
+          <w:rFonts w:ascii="Inconsolata" w:hAnsi="Inconsolata"/>
+          <w:color w:val="000000"/>
+          <w:bdr w:val="single" w:sz="6" w:space="0" w:color="000000" w:frame="1"/>
+          <w:shd w:val="clear" w:color="auto" w:fill="FFFFFF"/>
+        </w:rPr>
+        <w:t>make2DArray</w:t>
+      </w:r>
+      <w:r>
+        <w:t xml:space="preserve"> called </w:t>
+      </w:r>
+      <w:proofErr w:type="spellStart"/>
+      <w:r>
+        <w:rPr>
+          <w:rStyle w:val="HTML"/>
+          <w:rFonts w:ascii="Inconsolata" w:hAnsi="Inconsolata"/>
+          <w:color w:val="000000"/>
+          <w:bdr w:val="single" w:sz="6" w:space="0" w:color="000000" w:frame="1"/>
+          <w:shd w:val="clear" w:color="auto" w:fill="FFFFFF"/>
+        </w:rPr>
+        <w:t>makeArray</w:t>
+      </w:r>
+      <w:proofErr w:type="spellEnd"/>
+      <w:r>
+        <w:t xml:space="preserve"> on line 14, so it remains on that line until </w:t>
+      </w:r>
+      <w:proofErr w:type="spellStart"/>
+      <w:r>
+        <w:rPr>
+          <w:rStyle w:val="HTML"/>
+          <w:rFonts w:ascii="Inconsolata" w:hAnsi="Inconsolata"/>
+          <w:color w:val="000000"/>
+          <w:bdr w:val="single" w:sz="6" w:space="0" w:color="000000" w:frame="1"/>
+          <w:shd w:val="clear" w:color="auto" w:fill="FFFFFF"/>
+        </w:rPr>
+        <w:t>makeArray</w:t>
+      </w:r>
+      <w:proofErr w:type="spellEnd"/>
+      <w:r>
+        <w:t xml:space="preserve"> finishes running. </w:t>
+      </w:r>
+    </w:p>
+    <w:p>
+      <w:pPr>
+        <w:pStyle w:val="ad"/>
+        <w:numPr>
+          <w:ilvl w:val="0"/>
+          <w:numId w:val="19"/>
+        </w:numPr>
+        <w:ind w:firstLineChars="0"/>
+      </w:pPr>
+      <w:r>
+        <w:t xml:space="preserve">The second column lists all the variables in the current frame, which </w:t>
+      </w:r>
+      <w:r>
+        <w:rPr>
+          <w:b/>
+          <w:bCs/>
+        </w:rPr>
+        <w:t>includes any global variables</w:t>
+      </w:r>
+      <w:r>
+        <w:t>. You can’t see variables that don’t exist in the current frame. Here you can see what value they hold as of the line you are on.</w:t>
+      </w:r>
+    </w:p>
+    <w:p/>
+    <w:p>
+      <w:r>
+        <w:t xml:space="preserve">If you want more information than just the values of each variable, there’s a button </w:t>
+      </w:r>
+      <w:r>
+        <w:lastRenderedPageBreak/>
+        <w:t>called </w:t>
+      </w:r>
+      <w:r>
+        <w:rPr>
+          <w:color w:val="00B0F0"/>
+        </w:rPr>
+        <w:t>evaluate expression</w:t>
+      </w:r>
+      <w:r>
+        <w:t> in the toolbar. Pressing this allows you to essentially insert lines on the fly to the program.</w:t>
+      </w:r>
+    </w:p>
+    <w:p>
+      <w:r>
+        <w:drawing>
+          <wp:inline distT="0" distB="0" distL="0" distR="0" wp14:anchorId="51514360" wp14:editId="765FDBCC">
+            <wp:extent cx="5274310" cy="4391025"/>
+            <wp:effectExtent l="0" t="0" r="2540" b="9525"/>
+            <wp:docPr id="11" name="图片 11" descr="Evaluate Expression"/>
+            <wp:cNvGraphicFramePr>
+              <a:graphicFrameLocks xmlns:a="http://schemas.openxmlformats.org/drawingml/2006/main" noChangeAspect="1"/>
+            </wp:cNvGraphicFramePr>
+            <a:graphic xmlns:a="http://schemas.openxmlformats.org/drawingml/2006/main">
+              <a:graphicData uri="http://schemas.openxmlformats.org/drawingml/2006/picture">
+                <pic:pic xmlns:pic="http://schemas.openxmlformats.org/drawingml/2006/picture">
+                  <pic:nvPicPr>
+                    <pic:cNvPr id="0" name="Picture 5" descr="Evaluate Expression"/>
+                    <pic:cNvPicPr>
+                      <a:picLocks noChangeAspect="1" noChangeArrowheads="1"/>
+                    </pic:cNvPicPr>
+                  </pic:nvPicPr>
+                  <pic:blipFill>
+                    <a:blip r:embed="rId22" cstate="print">
+                      <a:extLst>
+                        <a:ext uri="{28A0092B-C50C-407E-A947-70E740481C1C}">
+                          <a14:useLocalDpi xmlns:a14="http://schemas.microsoft.com/office/drawing/2010/main" val="0"/>
+                        </a:ext>
+                      </a:extLst>
+                    </a:blip>
+                    <a:srcRect/>
+                    <a:stretch>
+                      <a:fillRect/>
+                    </a:stretch>
+                  </pic:blipFill>
+                  <pic:spPr bwMode="auto">
+                    <a:xfrm>
+                      <a:off x="0" y="0"/>
+                      <a:ext cx="5274310" cy="4391025"/>
+                    </a:xfrm>
+                    <a:prstGeom prst="rect">
+                      <a:avLst/>
+                    </a:prstGeom>
+                    <a:noFill/>
+                    <a:ln>
+                      <a:noFill/>
+                    </a:ln>
+                  </pic:spPr>
+                </pic:pic>
+              </a:graphicData>
+            </a:graphic>
+          </wp:inline>
+        </w:drawing>
+      </w:r>
+    </w:p>
+    <w:p>
+      <w:r>
+        <w:t>For instance, here we have inserted the expression </w:t>
+      </w:r>
+      <w:proofErr w:type="spellStart"/>
+      <w:r>
+        <w:t>arr</w:t>
+      </w:r>
+      <w:proofErr w:type="spellEnd"/>
+      <w:r>
+        <w:t>[</w:t>
+      </w:r>
+      <w:proofErr w:type="spellStart"/>
+      <w:r>
+        <w:t>i</w:t>
+      </w:r>
+      <w:proofErr w:type="spellEnd"/>
+      <w:r>
+        <w:t xml:space="preserve">] = 1000 and clicked evaluate, which is reflected in the Result Panel and in the Variables Panel. Essentially, </w:t>
+      </w:r>
+      <w:r>
+        <w:rPr>
+          <w:color w:val="00B0F0"/>
+        </w:rPr>
+        <w:t>it is as if we inserted the line </w:t>
+      </w:r>
+      <w:proofErr w:type="spellStart"/>
+      <w:r>
+        <w:rPr>
+          <w:color w:val="00B0F0"/>
+        </w:rPr>
+        <w:t>arr</w:t>
+      </w:r>
+      <w:proofErr w:type="spellEnd"/>
+      <w:r>
+        <w:rPr>
+          <w:color w:val="00B0F0"/>
+        </w:rPr>
+        <w:t>[</w:t>
+      </w:r>
+      <w:proofErr w:type="spellStart"/>
+      <w:r>
+        <w:rPr>
+          <w:color w:val="00B0F0"/>
+        </w:rPr>
+        <w:t>i</w:t>
+      </w:r>
+      <w:proofErr w:type="spellEnd"/>
+      <w:r>
+        <w:rPr>
+          <w:color w:val="00B0F0"/>
+        </w:rPr>
+        <w:t>] = 1000 before </w:t>
+      </w:r>
+      <w:proofErr w:type="spellStart"/>
+      <w:r>
+        <w:rPr>
+          <w:color w:val="00B0F0"/>
+        </w:rPr>
+        <w:t>arr</w:t>
+      </w:r>
+      <w:proofErr w:type="spellEnd"/>
+      <w:r>
+        <w:rPr>
+          <w:color w:val="00B0F0"/>
+        </w:rPr>
+        <w:t>[</w:t>
+      </w:r>
+      <w:proofErr w:type="spellStart"/>
+      <w:r>
+        <w:rPr>
+          <w:color w:val="00B0F0"/>
+        </w:rPr>
+        <w:t>i</w:t>
+      </w:r>
+      <w:proofErr w:type="spellEnd"/>
+      <w:r>
+        <w:rPr>
+          <w:color w:val="00B0F0"/>
+        </w:rPr>
+        <w:t xml:space="preserve">] = </w:t>
+      </w:r>
+      <w:proofErr w:type="spellStart"/>
+      <w:r>
+        <w:rPr>
+          <w:color w:val="00B0F0"/>
+        </w:rPr>
+        <w:t>makeItem</w:t>
+      </w:r>
+      <w:proofErr w:type="spellEnd"/>
+      <w:r>
+        <w:rPr>
+          <w:color w:val="00B0F0"/>
+        </w:rPr>
+        <w:t>(</w:t>
+      </w:r>
+      <w:proofErr w:type="spellStart"/>
+      <w:r>
+        <w:rPr>
+          <w:color w:val="00B0F0"/>
+        </w:rPr>
+        <w:t>i</w:t>
+      </w:r>
+      <w:proofErr w:type="spellEnd"/>
+      <w:r>
+        <w:rPr>
+          <w:color w:val="00B0F0"/>
+        </w:rPr>
+        <w:t>)</w:t>
+      </w:r>
+      <w:r>
+        <w:t xml:space="preserve">. </w:t>
+      </w:r>
+    </w:p>
+    <w:p/>
+    <w:p>
+      <w:r>
+        <w:t xml:space="preserve">A good use of this functionality is to ensure that two objects in your code are equal (rather than being two instances of the same class) by evaluating a == b which can be difficult to tell from the Variables Panel alone. </w:t>
+      </w:r>
+    </w:p>
+    <w:p/>
+    <w:p>
+      <w:r>
+        <w:t>This has the added benefit of not changing any values in the code, so you don’t have to worry about accidentally modifying the behavior you trying to observe.</w:t>
+      </w:r>
+    </w:p>
+    <w:p/>
+    <w:p>
+      <w:pPr>
+        <w:pStyle w:val="5"/>
+        <w:rPr>
+          <w:rFonts w:hint="eastAsia"/>
+          <w:sz w:val="21"/>
+          <w:szCs w:val="21"/>
+        </w:rPr>
+      </w:pPr>
+      <w:r>
+        <w:rPr>
+          <w:sz w:val="21"/>
+          <w:szCs w:val="21"/>
+        </w:rPr>
+        <w:t>evaluate expression</w:t>
+      </w:r>
+    </w:p>
+    <w:p>
+      <w:r>
+        <w:rPr>
+          <w:rFonts w:hint="eastAsia"/>
+        </w:rPr>
+        <w:t>分享一個</w:t>
+      </w:r>
+      <w:r>
+        <w:t>IDEA的DEBUG神器——Evaluate Expression</w:t>
+      </w:r>
+    </w:p>
+    <w:p/>
+    <w:p>
+      <w:r>
+        <w:t>evaluate expression是idea一個在debug模式下可以動態執行代碼的工具，甚至還能動態修改該次代碼運行時變量的值</w:t>
+      </w:r>
+      <w:r>
+        <w:rPr>
+          <w:rFonts w:hint="eastAsia"/>
+        </w:rPr>
+        <w:t>。有了</w:t>
+      </w:r>
+      <w:r>
+        <w:t>這工具</w:t>
+      </w:r>
+      <w:r>
+        <w:rPr>
+          <w:rFonts w:hint="eastAsia"/>
+        </w:rPr>
+        <w:t>，</w:t>
+      </w:r>
+      <w:r>
+        <w:t>debug時可執行代碼中的方法，查看變量的值</w:t>
+      </w:r>
+      <w:r>
+        <w:rPr>
+          <w:rFonts w:hint="eastAsia"/>
+        </w:rPr>
+        <w:t>。</w:t>
+      </w:r>
+    </w:p>
+    <w:p>
+      <w:r>
+        <w:rPr>
+          <w:noProof/>
+        </w:rPr>
+        <w:lastRenderedPageBreak/>
+        <w:drawing>
+          <wp:inline distT="0" distB="0" distL="0" distR="0" wp14:anchorId="10E29B30" wp14:editId="6608B7A9">
+            <wp:extent cx="5274310" cy="1042670"/>
+            <wp:effectExtent l="0" t="0" r="2540" b="5080"/>
+            <wp:docPr id="12" name="图片 12" descr="在这里插入图片描述"/>
+            <wp:cNvGraphicFramePr>
+              <a:graphicFrameLocks xmlns:a="http://schemas.openxmlformats.org/drawingml/2006/main" noChangeAspect="1"/>
+            </wp:cNvGraphicFramePr>
+            <a:graphic xmlns:a="http://schemas.openxmlformats.org/drawingml/2006/main">
+              <a:graphicData uri="http://schemas.openxmlformats.org/drawingml/2006/picture">
+                <pic:pic xmlns:pic="http://schemas.openxmlformats.org/drawingml/2006/picture">
+                  <pic:nvPicPr>
+                    <pic:cNvPr id="0" name="Picture 7" descr="在这里插入图片描述"/>
+                    <pic:cNvPicPr>
+                      <a:picLocks noChangeAspect="1" noChangeArrowheads="1"/>
+                    </pic:cNvPicPr>
+                  </pic:nvPicPr>
+                  <pic:blipFill>
+                    <a:blip r:embed="rId23" cstate="print">
+                      <a:extLst>
+                        <a:ext uri="{28A0092B-C50C-407E-A947-70E740481C1C}">
+                          <a14:useLocalDpi xmlns:a14="http://schemas.microsoft.com/office/drawing/2010/main" val="0"/>
+                        </a:ext>
+                      </a:extLst>
+                    </a:blip>
+                    <a:srcRect/>
+                    <a:stretch>
+                      <a:fillRect/>
+                    </a:stretch>
+                  </pic:blipFill>
+                  <pic:spPr bwMode="auto">
+                    <a:xfrm>
+                      <a:off x="0" y="0"/>
+                      <a:ext cx="5274310" cy="1042670"/>
+                    </a:xfrm>
+                    <a:prstGeom prst="rect">
+                      <a:avLst/>
+                    </a:prstGeom>
+                    <a:noFill/>
+                    <a:ln>
+                      <a:noFill/>
+                    </a:ln>
+                  </pic:spPr>
+                </pic:pic>
+              </a:graphicData>
+            </a:graphic>
+          </wp:inline>
+        </w:drawing>
+      </w:r>
+    </w:p>
+    <w:p>
+      <w:pPr>
+        <w:rPr>
+          <w:rFonts w:hint="eastAsia"/>
+        </w:rPr>
+      </w:pPr>
+      <w:r>
+        <w:rPr>
+          <w:rFonts w:hint="eastAsia"/>
+        </w:rPr>
+        <w:t>打開evaluate</w:t>
+      </w:r>
+      <w:r>
+        <w:t xml:space="preserve"> </w:t>
+      </w:r>
+      <w:r>
+        <w:rPr>
+          <w:rFonts w:hint="eastAsia"/>
+        </w:rPr>
+        <w:t>expression窗口，</w:t>
+      </w:r>
+      <w:r>
+        <w:rPr>
+          <w:rFonts w:hint="eastAsia"/>
+        </w:rPr>
+        <w:t>在</w:t>
+      </w:r>
+      <w:r>
+        <w:t>E</w:t>
+      </w:r>
+      <w:r>
+        <w:t>xpression</w:t>
+      </w:r>
+      <w:r>
+        <w:rPr>
+          <w:rFonts w:hint="eastAsia"/>
+        </w:rPr>
+        <w:t>的下面input</w:t>
+      </w:r>
+      <w:r>
+        <w:rPr>
+          <w:rFonts w:hint="eastAsia"/>
+        </w:rPr>
+        <w:t>裡</w:t>
+      </w:r>
+      <w:r>
+        <w:t>寫java代碼</w:t>
+      </w:r>
+      <w:r>
+        <w:rPr>
+          <w:rFonts w:hint="eastAsia"/>
+        </w:rPr>
+        <w:t>。</w:t>
+      </w:r>
+    </w:p>
+    <w:p>
+      <w:r>
+        <w:rPr>
+          <w:noProof/>
+        </w:rPr>
+        <w:drawing>
+          <wp:inline distT="0" distB="0" distL="0" distR="0" wp14:anchorId="37AF2875" wp14:editId="1BCD26BD">
+            <wp:extent cx="5274310" cy="3884930"/>
+            <wp:effectExtent l="0" t="0" r="2540" b="1270"/>
+            <wp:docPr id="13" name="图片 13" descr="在这里插入图片描述"/>
+            <wp:cNvGraphicFramePr>
+              <a:graphicFrameLocks xmlns:a="http://schemas.openxmlformats.org/drawingml/2006/main" noChangeAspect="1"/>
+            </wp:cNvGraphicFramePr>
+            <a:graphic xmlns:a="http://schemas.openxmlformats.org/drawingml/2006/main">
+              <a:graphicData uri="http://schemas.openxmlformats.org/drawingml/2006/picture">
+                <pic:pic xmlns:pic="http://schemas.openxmlformats.org/drawingml/2006/picture">
+                  <pic:nvPicPr>
+                    <pic:cNvPr id="0" name="Picture 9" descr="在这里插入图片描述"/>
+                    <pic:cNvPicPr>
+                      <a:picLocks noChangeAspect="1" noChangeArrowheads="1"/>
+                    </pic:cNvPicPr>
+                  </pic:nvPicPr>
+                  <pic:blipFill>
+                    <a:blip r:embed="rId24">
+                      <a:extLst>
+                        <a:ext uri="{28A0092B-C50C-407E-A947-70E740481C1C}">
+                          <a14:useLocalDpi xmlns:a14="http://schemas.microsoft.com/office/drawing/2010/main" val="0"/>
+                        </a:ext>
+                      </a:extLst>
+                    </a:blip>
+                    <a:srcRect/>
+                    <a:stretch>
+                      <a:fillRect/>
+                    </a:stretch>
+                  </pic:blipFill>
+                  <pic:spPr bwMode="auto">
+                    <a:xfrm>
+                      <a:off x="0" y="0"/>
+                      <a:ext cx="5274310" cy="3884930"/>
+                    </a:xfrm>
+                    <a:prstGeom prst="rect">
+                      <a:avLst/>
+                    </a:prstGeom>
+                    <a:noFill/>
+                    <a:ln>
+                      <a:noFill/>
+                    </a:ln>
+                  </pic:spPr>
+                </pic:pic>
+              </a:graphicData>
+            </a:graphic>
+          </wp:inline>
+        </w:drawing>
+      </w:r>
+    </w:p>
+    <w:p/>
+    <w:p>
+      <w:r>
+        <w:t>D</w:t>
+      </w:r>
+      <w:r>
+        <w:rPr>
+          <w:rFonts w:hint="eastAsia"/>
+        </w:rPr>
+        <w:t>emo</w:t>
+      </w:r>
+    </w:p>
+    <w:p>
+      <w:r>
+        <w:rPr>
+          <w:noProof/>
+        </w:rPr>
+        <w:drawing>
+          <wp:inline distT="0" distB="0" distL="0" distR="0" wp14:anchorId="41215100" wp14:editId="265C90AD">
+            <wp:extent cx="5274310" cy="2058670"/>
+            <wp:effectExtent l="0" t="0" r="2540" b="0"/>
+            <wp:docPr id="14" name="图片 14"/>
+            <wp:cNvGraphicFramePr>
+              <a:graphicFrameLocks xmlns:a="http://schemas.openxmlformats.org/drawingml/2006/main" noChangeAspect="1"/>
+            </wp:cNvGraphicFramePr>
+            <a:graphic xmlns:a="http://schemas.openxmlformats.org/drawingml/2006/main">
+              <a:graphicData uri="http://schemas.openxmlformats.org/drawingml/2006/picture">
+                <pic:pic xmlns:pic="http://schemas.openxmlformats.org/drawingml/2006/picture">
+                  <pic:nvPicPr>
+                    <pic:cNvPr id="0" name="Picture 11"/>
+                    <pic:cNvPicPr>
+                      <a:picLocks noChangeAspect="1" noChangeArrowheads="1"/>
+                    </pic:cNvPicPr>
+                  </pic:nvPicPr>
+                  <pic:blipFill>
+                    <a:blip r:embed="rId25">
+                      <a:extLst>
+                        <a:ext uri="{28A0092B-C50C-407E-A947-70E740481C1C}">
+                          <a14:useLocalDpi xmlns:a14="http://schemas.microsoft.com/office/drawing/2010/main" val="0"/>
+                        </a:ext>
+                      </a:extLst>
+                    </a:blip>
+                    <a:srcRect/>
+                    <a:stretch>
+                      <a:fillRect/>
+                    </a:stretch>
+                  </pic:blipFill>
+                  <pic:spPr bwMode="auto">
+                    <a:xfrm>
+                      <a:off x="0" y="0"/>
+                      <a:ext cx="5274310" cy="2058670"/>
+                    </a:xfrm>
+                    <a:prstGeom prst="rect">
+                      <a:avLst/>
+                    </a:prstGeom>
+                    <a:noFill/>
+                    <a:ln>
+                      <a:noFill/>
+                    </a:ln>
+                  </pic:spPr>
+                </pic:pic>
+              </a:graphicData>
+            </a:graphic>
+          </wp:inline>
+        </w:drawing>
+      </w:r>
+    </w:p>
+    <w:p>
+      <w:r>
+        <w:rPr>
+          <w:rFonts w:hint="eastAsia"/>
+        </w:rPr>
+        <w:t>上面</w:t>
+      </w:r>
+      <w:r>
+        <w:rPr>
+          <w:rFonts w:hint="eastAsia"/>
+        </w:rPr>
+        <w:t>代碼計算</w:t>
+      </w:r>
+      <w:proofErr w:type="spellStart"/>
+      <w:r>
+        <w:t>a+b</w:t>
+      </w:r>
+      <w:proofErr w:type="spellEnd"/>
+      <w:r>
+        <w:t>的值並且打印出來</w:t>
+      </w:r>
+      <w:r>
+        <w:rPr>
+          <w:rFonts w:hint="eastAsia"/>
+        </w:rPr>
+        <w:t>。</w:t>
+      </w:r>
+      <w:r>
+        <w:t>實際</w:t>
+      </w:r>
+      <w:r>
+        <w:rPr>
+          <w:rFonts w:hint="eastAsia"/>
+        </w:rPr>
+        <w:t>開發</w:t>
+      </w:r>
+      <w:r>
+        <w:t>中</w:t>
+      </w:r>
+      <w:r>
+        <w:rPr>
+          <w:rFonts w:hint="eastAsia"/>
+        </w:rPr>
+        <w:t>，</w:t>
+      </w:r>
+      <w:r>
+        <w:t>基本</w:t>
+      </w:r>
+      <w:r>
+        <w:rPr>
+          <w:rFonts w:hint="eastAsia"/>
+        </w:rPr>
+        <w:t>不大</w:t>
+      </w:r>
+      <w:r>
+        <w:t>使用</w:t>
+      </w:r>
+      <w:proofErr w:type="spellStart"/>
+      <w:r>
+        <w:t>Println</w:t>
+      </w:r>
+      <w:proofErr w:type="spellEnd"/>
+      <w:r>
+        <w:t>這種控製臺打印方式</w:t>
+      </w:r>
+      <w:r>
+        <w:rPr>
+          <w:rFonts w:hint="eastAsia"/>
+        </w:rPr>
+        <w:t>。常</w:t>
+      </w:r>
+      <w:r>
+        <w:t>使用log4j這類日誌組件來打印運行日誌</w:t>
+      </w:r>
+      <w:r>
+        <w:rPr>
+          <w:rFonts w:hint="eastAsia"/>
+        </w:rPr>
+        <w:t>。</w:t>
+      </w:r>
+      <w:r>
+        <w:t>debug時</w:t>
+      </w:r>
+      <w:r>
+        <w:rPr>
+          <w:rFonts w:hint="eastAsia"/>
+        </w:rPr>
+        <w:t>，</w:t>
+      </w:r>
+      <w:r>
+        <w:t>想知道add這個方法</w:t>
+      </w:r>
+      <w:r>
+        <w:rPr>
+          <w:rFonts w:hint="eastAsia"/>
+        </w:rPr>
+        <w:t>的</w:t>
+      </w:r>
+      <w:r>
+        <w:t>返回內容</w:t>
+      </w:r>
+      <w:r>
+        <w:rPr>
+          <w:rFonts w:hint="eastAsia"/>
+        </w:rPr>
+        <w:t>。</w:t>
+      </w:r>
+      <w:r>
+        <w:t>因為直接調用方法，debug時無法通過變量的方式查看結果值，使用打印日誌的方式打印出來再去看日誌文件又麻煩，</w:t>
+      </w:r>
+      <w:r>
+        <w:rPr>
+          <w:rFonts w:hint="eastAsia"/>
+        </w:rPr>
+        <w:t>此時</w:t>
+      </w:r>
+      <w:r>
+        <w:t>evaluate expression</w:t>
+      </w:r>
+      <w:r>
+        <w:rPr>
+          <w:rFonts w:hint="eastAsia"/>
+        </w:rPr>
+        <w:t>有</w:t>
+      </w:r>
+      <w:r>
+        <w:rPr>
+          <w:rFonts w:hint="eastAsia"/>
+        </w:rPr>
+        <w:t>了</w:t>
+      </w:r>
+      <w:r>
+        <w:rPr>
+          <w:rFonts w:hint="eastAsia"/>
+        </w:rPr>
+        <w:t>用武之地。</w:t>
+      </w:r>
+    </w:p>
+    <w:p/>
+    <w:p>
+      <w:pPr>
+        <w:rPr>
+          <w:rFonts w:hint="eastAsia"/>
+        </w:rPr>
+      </w:pPr>
+      <w:r>
+        <w:rPr>
+          <w:rFonts w:hint="eastAsia"/>
+        </w:rPr>
+        <w:t>輸入</w:t>
+      </w:r>
+      <w:r>
+        <w:t>add(</w:t>
+      </w:r>
+      <w:proofErr w:type="spellStart"/>
+      <w:r>
+        <w:t>a,b</w:t>
+      </w:r>
+      <w:proofErr w:type="spellEnd"/>
+      <w:r>
+        <w:t>)方法</w:t>
+      </w:r>
+      <w:r>
+        <w:rPr>
+          <w:rFonts w:hint="eastAsia"/>
+        </w:rPr>
+        <w:t>和參數a、b</w:t>
+      </w:r>
+      <w:r>
+        <w:rPr>
+          <w:rFonts w:hint="eastAsia"/>
+        </w:rPr>
+        <w:t>（此時根據上面的代碼a=</w:t>
+      </w:r>
+      <w:r>
+        <w:t>1</w:t>
+      </w:r>
+      <w:r>
+        <w:rPr>
+          <w:rFonts w:hint="eastAsia"/>
+        </w:rPr>
+        <w:t>，b=</w:t>
+      </w:r>
+      <w:r>
+        <w:t>2</w:t>
+      </w:r>
+      <w:r>
+        <w:rPr>
+          <w:rFonts w:hint="eastAsia"/>
+        </w:rPr>
+        <w:t>）</w:t>
+      </w:r>
+      <w:r>
+        <w:rPr>
+          <w:rFonts w:hint="eastAsia"/>
+        </w:rPr>
+        <w:t>，點擊右下角的evaluate</w:t>
+      </w:r>
+      <w:r>
+        <w:rPr>
+          <w:rFonts w:hint="eastAsia"/>
+        </w:rPr>
+        <w:t>按鈕</w:t>
+      </w:r>
+      <w:r>
+        <w:rPr>
+          <w:rFonts w:hint="eastAsia"/>
+        </w:rPr>
+        <w:t>，</w:t>
+      </w:r>
+      <w:r>
+        <w:t>可</w:t>
+      </w:r>
+      <w:r>
+        <w:rPr>
+          <w:rFonts w:hint="eastAsia"/>
+        </w:rPr>
+        <w:t>在Result中看</w:t>
+      </w:r>
+      <w:r>
+        <w:t>到結果</w:t>
+      </w:r>
+      <w:r>
+        <w:rPr>
+          <w:rFonts w:hint="eastAsia"/>
+        </w:rPr>
+        <w:t>：</w:t>
+      </w:r>
+    </w:p>
+    <w:p>
+      <w:r>
+        <w:rPr>
+          <w:noProof/>
+        </w:rPr>
+        <w:drawing>
+          <wp:inline distT="0" distB="0" distL="0" distR="0" wp14:anchorId="190FD744" wp14:editId="7B5F2307">
+            <wp:extent cx="5274310" cy="3657600"/>
+            <wp:effectExtent l="0" t="0" r="2540" b="0"/>
+            <wp:docPr id="15" name="图片 15" descr="在这里插入图片描述"/>
+            <wp:cNvGraphicFramePr>
+              <a:graphicFrameLocks xmlns:a="http://schemas.openxmlformats.org/drawingml/2006/main" noChangeAspect="1"/>
+            </wp:cNvGraphicFramePr>
+            <a:graphic xmlns:a="http://schemas.openxmlformats.org/drawingml/2006/main">
+              <a:graphicData uri="http://schemas.openxmlformats.org/drawingml/2006/picture">
+                <pic:pic xmlns:pic="http://schemas.openxmlformats.org/drawingml/2006/picture">
+                  <pic:nvPicPr>
+                    <pic:cNvPr id="0" name="Picture 13" descr="在这里插入图片描述"/>
+                    <pic:cNvPicPr>
+                      <a:picLocks noChangeAspect="1" noChangeArrowheads="1"/>
+                    </pic:cNvPicPr>
+                  </pic:nvPicPr>
+                  <pic:blipFill>
+                    <a:blip r:embed="rId26">
+                      <a:extLst>
+                        <a:ext uri="{28A0092B-C50C-407E-A947-70E740481C1C}">
+                          <a14:useLocalDpi xmlns:a14="http://schemas.microsoft.com/office/drawing/2010/main" val="0"/>
+                        </a:ext>
+                      </a:extLst>
+                    </a:blip>
+                    <a:srcRect/>
+                    <a:stretch>
+                      <a:fillRect/>
+                    </a:stretch>
+                  </pic:blipFill>
+                  <pic:spPr bwMode="auto">
+                    <a:xfrm>
+                      <a:off x="0" y="0"/>
+                      <a:ext cx="5274310" cy="3657600"/>
+                    </a:xfrm>
+                    <a:prstGeom prst="rect">
+                      <a:avLst/>
+                    </a:prstGeom>
+                    <a:noFill/>
+                    <a:ln>
+                      <a:noFill/>
+                    </a:ln>
+                  </pic:spPr>
+                </pic:pic>
+              </a:graphicData>
+            </a:graphic>
+          </wp:inline>
+        </w:drawing>
+      </w:r>
+    </w:p>
+    <w:p/>
+    <w:p>
+      <w:r>
+        <w:rPr>
+          <w:rFonts w:hint="eastAsia"/>
+        </w:rPr>
+        <w:t>也可以把a</w:t>
+      </w:r>
+      <w:r>
+        <w:t>, b</w:t>
+      </w:r>
+      <w:r>
+        <w:rPr>
+          <w:rFonts w:hint="eastAsia"/>
+        </w:rPr>
+        <w:t>換成其他參數</w:t>
+      </w:r>
+      <w:r>
+        <w:rPr>
+          <w:rFonts w:hint="eastAsia"/>
+        </w:rPr>
+        <w:t>，比如</w:t>
+      </w:r>
+      <w:r>
+        <w:t>3</w:t>
+      </w:r>
+      <w:r>
+        <w:rPr>
+          <w:rFonts w:hint="eastAsia"/>
+        </w:rPr>
+        <w:t>和4</w:t>
+      </w:r>
+      <w:r>
+        <w:rPr>
+          <w:rFonts w:hint="eastAsia"/>
+        </w:rPr>
+        <w:t>：</w:t>
+      </w:r>
+    </w:p>
+    <w:p>
+      <w:r>
+        <w:rPr>
+          <w:noProof/>
+        </w:rPr>
+        <w:drawing>
+          <wp:inline distT="0" distB="0" distL="0" distR="0" wp14:anchorId="1472856A" wp14:editId="75D35DE6">
+            <wp:extent cx="5274310" cy="3569970"/>
+            <wp:effectExtent l="0" t="0" r="2540" b="0"/>
+            <wp:docPr id="16" name="图片 16" descr="在这里插入图片描述"/>
+            <wp:cNvGraphicFramePr>
+              <a:graphicFrameLocks xmlns:a="http://schemas.openxmlformats.org/drawingml/2006/main" noChangeAspect="1"/>
+            </wp:cNvGraphicFramePr>
+            <a:graphic xmlns:a="http://schemas.openxmlformats.org/drawingml/2006/main">
+              <a:graphicData uri="http://schemas.openxmlformats.org/drawingml/2006/picture">
+                <pic:pic xmlns:pic="http://schemas.openxmlformats.org/drawingml/2006/picture">
+                  <pic:nvPicPr>
+                    <pic:cNvPr id="0" name="Picture 15" descr="在这里插入图片描述"/>
+                    <pic:cNvPicPr>
+                      <a:picLocks noChangeAspect="1" noChangeArrowheads="1"/>
+                    </pic:cNvPicPr>
+                  </pic:nvPicPr>
+                  <pic:blipFill>
+                    <a:blip r:embed="rId27">
+                      <a:extLst>
+                        <a:ext uri="{28A0092B-C50C-407E-A947-70E740481C1C}">
+                          <a14:useLocalDpi xmlns:a14="http://schemas.microsoft.com/office/drawing/2010/main" val="0"/>
+                        </a:ext>
+                      </a:extLst>
+                    </a:blip>
+                    <a:srcRect/>
+                    <a:stretch>
+                      <a:fillRect/>
+                    </a:stretch>
+                  </pic:blipFill>
+                  <pic:spPr bwMode="auto">
+                    <a:xfrm>
+                      <a:off x="0" y="0"/>
+                      <a:ext cx="5274310" cy="3569970"/>
+                    </a:xfrm>
+                    <a:prstGeom prst="rect">
+                      <a:avLst/>
+                    </a:prstGeom>
+                    <a:noFill/>
+                    <a:ln>
+                      <a:noFill/>
+                    </a:ln>
+                  </pic:spPr>
+                </pic:pic>
+              </a:graphicData>
+            </a:graphic>
+          </wp:inline>
+        </w:drawing>
+      </w:r>
+    </w:p>
+    <w:p>
+      <w:r>
+        <w:rPr>
+          <w:rFonts w:hint="eastAsia"/>
+        </w:rPr>
+        <w:t>這裏填入的參數可以是當前運行方法所允許的任何變量。只要在原代碼基礎上能夠執行，這</w:t>
+      </w:r>
+      <w:r>
+        <w:rPr>
+          <w:rFonts w:hint="eastAsia"/>
+        </w:rPr>
+        <w:lastRenderedPageBreak/>
+        <w:t>裏都可以得到結果。</w:t>
+      </w:r>
+    </w:p>
+    <w:p/>
+    <w:p>
+      <w:r>
+        <w:rPr>
+          <w:rFonts w:hint="eastAsia"/>
+        </w:rPr>
+        <w:t>原</w:t>
+      </w:r>
+      <w:r>
+        <w:rPr>
+          <w:rFonts w:hint="eastAsia"/>
+        </w:rPr>
+        <w:t>代碼運行後會在控製臺打印出</w:t>
+      </w:r>
+      <w:r>
+        <w:t>3</w:t>
+      </w:r>
+      <w:r>
+        <w:rPr>
+          <w:rFonts w:hint="eastAsia"/>
+        </w:rPr>
+        <w:t>。</w:t>
+      </w:r>
+    </w:p>
+    <w:p>
+      <w:r>
+        <w:t>現在</w:t>
+      </w:r>
+      <w:r>
+        <w:rPr>
+          <w:rFonts w:hint="eastAsia"/>
+        </w:rPr>
+        <w:t>第1</w:t>
+      </w:r>
+      <w:r>
+        <w:t>0</w:t>
+      </w:r>
+      <w:r>
+        <w:t>行打個斷點，</w:t>
+      </w:r>
+      <w:r>
+        <w:rPr>
+          <w:rFonts w:hint="eastAsia"/>
+        </w:rPr>
+        <w:t>打開evaluate</w:t>
+      </w:r>
+      <w:r>
+        <w:t xml:space="preserve"> </w:t>
+      </w:r>
+      <w:r>
+        <w:rPr>
+          <w:rFonts w:hint="eastAsia"/>
+        </w:rPr>
+        <w:t>expression窗口，</w:t>
+      </w:r>
+      <w:r>
+        <w:t>然後把a的值改成4</w:t>
+      </w:r>
+      <w:r>
+        <w:rPr>
+          <w:rFonts w:hint="eastAsia"/>
+        </w:rPr>
+        <w:t>。</w:t>
+      </w:r>
+    </w:p>
+    <w:p>
+      <w:pPr>
+        <w:rPr>
+          <w:rFonts w:hint="eastAsia"/>
+        </w:rPr>
+      </w:pPr>
+      <w:r>
+        <w:rPr>
+          <w:rFonts w:hint="eastAsia"/>
+        </w:rPr>
+        <w:t>接下來點擊“step</w:t>
+      </w:r>
+      <w:r>
+        <w:t xml:space="preserve"> over</w:t>
+      </w:r>
+      <w:r>
+        <w:rPr>
+          <w:rFonts w:hint="eastAsia"/>
+        </w:rPr>
+        <w:t>”或者“step</w:t>
+      </w:r>
+      <w:r>
+        <w:t xml:space="preserve"> </w:t>
+      </w:r>
+      <w:r>
+        <w:rPr>
+          <w:rFonts w:hint="eastAsia"/>
+        </w:rPr>
+        <w:t>into”按鈕，把代碼執行到最後，打印出來的值是6</w:t>
+      </w:r>
+      <w:r>
+        <w:rPr>
+          <w:rFonts w:hint="eastAsia"/>
+        </w:rPr>
+        <w:t>。</w:t>
+      </w:r>
+    </w:p>
+    <w:p>
+      <w:r>
+        <w:rPr>
+          <w:noProof/>
+        </w:rPr>
+        <w:drawing>
+          <wp:inline distT="0" distB="0" distL="0" distR="0" wp14:anchorId="60B2FE0D" wp14:editId="5BE36788">
+            <wp:extent cx="5274310" cy="2967355"/>
+            <wp:effectExtent l="0" t="0" r="2540" b="4445"/>
+            <wp:docPr id="17" name="图片 17" descr="在这里插入图片描述"/>
+            <wp:cNvGraphicFramePr>
+              <a:graphicFrameLocks xmlns:a="http://schemas.openxmlformats.org/drawingml/2006/main" noChangeAspect="1"/>
+            </wp:cNvGraphicFramePr>
+            <a:graphic xmlns:a="http://schemas.openxmlformats.org/drawingml/2006/main">
+              <a:graphicData uri="http://schemas.openxmlformats.org/drawingml/2006/picture">
+                <pic:pic xmlns:pic="http://schemas.openxmlformats.org/drawingml/2006/picture">
+                  <pic:nvPicPr>
+                    <pic:cNvPr id="0" name="Picture 17" descr="在这里插入图片描述"/>
+                    <pic:cNvPicPr>
+                      <a:picLocks noChangeAspect="1" noChangeArrowheads="1"/>
+                    </pic:cNvPicPr>
+                  </pic:nvPicPr>
+                  <pic:blipFill>
+                    <a:blip r:embed="rId28" cstate="print">
+                      <a:extLst>
+                        <a:ext uri="{28A0092B-C50C-407E-A947-70E740481C1C}">
+                          <a14:useLocalDpi xmlns:a14="http://schemas.microsoft.com/office/drawing/2010/main" val="0"/>
+                        </a:ext>
+                      </a:extLst>
+                    </a:blip>
+                    <a:srcRect/>
+                    <a:stretch>
+                      <a:fillRect/>
+                    </a:stretch>
+                  </pic:blipFill>
+                  <pic:spPr bwMode="auto">
+                    <a:xfrm>
+                      <a:off x="0" y="0"/>
+                      <a:ext cx="5274310" cy="2967355"/>
+                    </a:xfrm>
+                    <a:prstGeom prst="rect">
+                      <a:avLst/>
+                    </a:prstGeom>
+                    <a:noFill/>
+                    <a:ln>
+                      <a:noFill/>
+                    </a:ln>
+                  </pic:spPr>
+                </pic:pic>
+              </a:graphicData>
+            </a:graphic>
+          </wp:inline>
+        </w:drawing>
+      </w:r>
+    </w:p>
+    <w:p>
+      <w:r>
+        <w:rPr>
+          <w:rFonts w:hint="eastAsia"/>
+        </w:rPr>
+        <w:t>這種修改變量的方法在這一次</w:t>
+      </w:r>
+      <w:r>
+        <w:t>debug下會一直生效</w:t>
+      </w:r>
+      <w:r>
+        <w:rPr>
+          <w:rFonts w:hint="eastAsia"/>
+        </w:rPr>
+        <w:t>。</w:t>
+      </w:r>
+      <w:r>
+        <w:t>開發web項目時，使用debug模式啟動了一次tomcat容器，</w:t>
+      </w:r>
+      <w:r>
+        <w:rPr>
+          <w:rFonts w:hint="eastAsia"/>
+        </w:rPr>
+        <w:t>則</w:t>
+      </w:r>
+      <w:r>
+        <w:t>使用evaluate expression修改的變量值在這一次tomcat運行下都</w:t>
+      </w:r>
+      <w:r>
+        <w:rPr>
+          <w:rFonts w:hint="eastAsia"/>
+        </w:rPr>
+        <w:t>會</w:t>
+      </w:r>
+      <w:r>
+        <w:t>生效</w:t>
+      </w:r>
+      <w:r>
+        <w:rPr>
+          <w:rFonts w:hint="eastAsia"/>
+        </w:rPr>
+        <w:t>。</w:t>
+      </w:r>
+    </w:p>
+    <w:p/>
+    <w:p>
+      <w:pPr>
+        <w:pStyle w:val="4"/>
+        <w:rPr>
+          <w:sz w:val="21"/>
+          <w:szCs w:val="21"/>
+        </w:rPr>
+      </w:pPr>
+      <w:r>
+        <w:rPr>
+          <w:sz w:val="21"/>
+          <w:szCs w:val="21"/>
+        </w:rPr>
+        <w:t xml:space="preserve">b) </w:t>
+      </w:r>
+      <w:r>
+        <w:rPr>
+          <w:sz w:val="21"/>
+          <w:szCs w:val="21"/>
+        </w:rPr>
+        <w:t>Code View</w:t>
+      </w:r>
+    </w:p>
+    <w:p>
+      <w:r>
+        <w:t>The second place to get information is on the code itself.</w:t>
+      </w:r>
+    </w:p>
+    <w:p>
+      <w:r>
+        <w:drawing>
+          <wp:inline distT="0" distB="0" distL="0" distR="0" wp14:anchorId="4AC400D0" wp14:editId="3F5FB7F8">
+            <wp:extent cx="5274310" cy="1160145"/>
+            <wp:effectExtent l="0" t="0" r="2540" b="1905"/>
+            <wp:docPr id="18" name="图片 18" descr="Code View"/>
+            <wp:cNvGraphicFramePr>
+              <a:graphicFrameLocks xmlns:a="http://schemas.openxmlformats.org/drawingml/2006/main" noChangeAspect="1"/>
+            </wp:cNvGraphicFramePr>
+            <a:graphic xmlns:a="http://schemas.openxmlformats.org/drawingml/2006/main">
+              <a:graphicData uri="http://schemas.openxmlformats.org/drawingml/2006/picture">
+                <pic:pic xmlns:pic="http://schemas.openxmlformats.org/drawingml/2006/picture">
+                  <pic:nvPicPr>
+                    <pic:cNvPr id="0" name="Picture 19" descr="Code View"/>
+                    <pic:cNvPicPr>
+                      <a:picLocks noChangeAspect="1" noChangeArrowheads="1"/>
+                    </pic:cNvPicPr>
+                  </pic:nvPicPr>
+                  <pic:blipFill>
+                    <a:blip r:embed="rId29">
+                      <a:extLst>
+                        <a:ext uri="{28A0092B-C50C-407E-A947-70E740481C1C}">
+                          <a14:useLocalDpi xmlns:a14="http://schemas.microsoft.com/office/drawing/2010/main" val="0"/>
+                        </a:ext>
+                      </a:extLst>
+                    </a:blip>
+                    <a:srcRect/>
+                    <a:stretch>
+                      <a:fillRect/>
+                    </a:stretch>
+                  </pic:blipFill>
+                  <pic:spPr bwMode="auto">
+                    <a:xfrm>
+                      <a:off x="0" y="0"/>
+                      <a:ext cx="5274310" cy="1160145"/>
+                    </a:xfrm>
+                    <a:prstGeom prst="rect">
+                      <a:avLst/>
+                    </a:prstGeom>
+                    <a:noFill/>
+                    <a:ln>
+                      <a:noFill/>
+                    </a:ln>
+                  </pic:spPr>
+                </pic:pic>
+              </a:graphicData>
+            </a:graphic>
+          </wp:inline>
+        </w:drawing>
+      </w:r>
+    </w:p>
+    <w:p>
+      <w:r>
+        <w:t xml:space="preserve">In debug mode, IntelliJ </w:t>
+      </w:r>
+      <w:r>
+        <w:rPr>
+          <w:color w:val="00B0F0"/>
+        </w:rPr>
+        <w:t>shows the value</w:t>
+      </w:r>
+      <w:r>
+        <w:t xml:space="preserve"> of every variable referenced in each line of code next to the line. In addition, it highlights the value of whatever variable was most recently </w:t>
+      </w:r>
+      <w:r>
+        <w:rPr>
+          <w:color w:val="00B0F0"/>
+        </w:rPr>
+        <w:t>changed</w:t>
+      </w:r>
+      <w:r>
+        <w:t>.</w:t>
+      </w:r>
+    </w:p>
+    <w:p/>
+    <w:p>
+      <w:pPr>
+        <w:rPr>
+          <w:rFonts w:hint="eastAsia"/>
         </w:rPr>
       </w:pPr>
     </w:p>
@@ -5613,6 +8483,92 @@
     </w:lvl>
   </w:abstractNum>
   <w:abstractNum w:abstractNumId="1" w15:restartNumberingAfterBreak="0">
+    <w:nsid w:val="06646713"/>
+    <w:multiLevelType w:val="hybridMultilevel"/>
+    <w:tmpl w:val="23AE1E10"/>
+    <w:lvl w:ilvl="0" w:tplc="04090011">
+      <w:start w:val="1"/>
+      <w:numFmt w:val="decimal"/>
+      <w:lvlText w:val="%1)"/>
+      <w:lvlJc w:val="left"/>
+      <w:pPr>
+        <w:ind w:left="420" w:hanging="420"/>
+      </w:pPr>
+    </w:lvl>
+    <w:lvl w:ilvl="1" w:tplc="04090019" w:tentative="1">
+      <w:start w:val="1"/>
+      <w:numFmt w:val="lowerLetter"/>
+      <w:lvlText w:val="%2)"/>
+      <w:lvlJc w:val="left"/>
+      <w:pPr>
+        <w:ind w:left="840" w:hanging="420"/>
+      </w:pPr>
+    </w:lvl>
+    <w:lvl w:ilvl="2" w:tplc="0409001B" w:tentative="1">
+      <w:start w:val="1"/>
+      <w:numFmt w:val="lowerRoman"/>
+      <w:lvlText w:val="%3."/>
+      <w:lvlJc w:val="right"/>
+      <w:pPr>
+        <w:ind w:left="1260" w:hanging="420"/>
+      </w:pPr>
+    </w:lvl>
+    <w:lvl w:ilvl="3" w:tplc="0409000F" w:tentative="1">
+      <w:start w:val="1"/>
+      <w:numFmt w:val="decimal"/>
+      <w:lvlText w:val="%4."/>
+      <w:lvlJc w:val="left"/>
+      <w:pPr>
+        <w:ind w:left="1680" w:hanging="420"/>
+      </w:pPr>
+    </w:lvl>
+    <w:lvl w:ilvl="4" w:tplc="04090019" w:tentative="1">
+      <w:start w:val="1"/>
+      <w:numFmt w:val="lowerLetter"/>
+      <w:lvlText w:val="%5)"/>
+      <w:lvlJc w:val="left"/>
+      <w:pPr>
+        <w:ind w:left="2100" w:hanging="420"/>
+      </w:pPr>
+    </w:lvl>
+    <w:lvl w:ilvl="5" w:tplc="0409001B" w:tentative="1">
+      <w:start w:val="1"/>
+      <w:numFmt w:val="lowerRoman"/>
+      <w:lvlText w:val="%6."/>
+      <w:lvlJc w:val="right"/>
+      <w:pPr>
+        <w:ind w:left="2520" w:hanging="420"/>
+      </w:pPr>
+    </w:lvl>
+    <w:lvl w:ilvl="6" w:tplc="0409000F" w:tentative="1">
+      <w:start w:val="1"/>
+      <w:numFmt w:val="decimal"/>
+      <w:lvlText w:val="%7."/>
+      <w:lvlJc w:val="left"/>
+      <w:pPr>
+        <w:ind w:left="2940" w:hanging="420"/>
+      </w:pPr>
+    </w:lvl>
+    <w:lvl w:ilvl="7" w:tplc="04090019" w:tentative="1">
+      <w:start w:val="1"/>
+      <w:numFmt w:val="lowerLetter"/>
+      <w:lvlText w:val="%8)"/>
+      <w:lvlJc w:val="left"/>
+      <w:pPr>
+        <w:ind w:left="3360" w:hanging="420"/>
+      </w:pPr>
+    </w:lvl>
+    <w:lvl w:ilvl="8" w:tplc="0409001B" w:tentative="1">
+      <w:start w:val="1"/>
+      <w:numFmt w:val="lowerRoman"/>
+      <w:lvlText w:val="%9."/>
+      <w:lvlJc w:val="right"/>
+      <w:pPr>
+        <w:ind w:left="3780" w:hanging="420"/>
+      </w:pPr>
+    </w:lvl>
+  </w:abstractNum>
+  <w:abstractNum w:abstractNumId="2" w15:restartNumberingAfterBreak="0">
     <w:nsid w:val="077F5583"/>
     <w:multiLevelType w:val="multilevel"/>
     <w:tmpl w:val="A20E98E2"/>
@@ -5761,7 +8717,7 @@
       </w:rPr>
     </w:lvl>
   </w:abstractNum>
-  <w:abstractNum w:abstractNumId="2" w15:restartNumberingAfterBreak="0">
+  <w:abstractNum w:abstractNumId="3" w15:restartNumberingAfterBreak="0">
     <w:nsid w:val="11255F9A"/>
     <w:multiLevelType w:val="multilevel"/>
     <w:tmpl w:val="D18A3F8C"/>
@@ -5910,7 +8866,7 @@
       </w:rPr>
     </w:lvl>
   </w:abstractNum>
-  <w:abstractNum w:abstractNumId="3" w15:restartNumberingAfterBreak="0">
+  <w:abstractNum w:abstractNumId="4" w15:restartNumberingAfterBreak="0">
     <w:nsid w:val="13C221C2"/>
     <w:multiLevelType w:val="multilevel"/>
     <w:tmpl w:val="B428FA9E"/>
@@ -6059,7 +9015,7 @@
       </w:rPr>
     </w:lvl>
   </w:abstractNum>
-  <w:abstractNum w:abstractNumId="4" w15:restartNumberingAfterBreak="0">
+  <w:abstractNum w:abstractNumId="5" w15:restartNumberingAfterBreak="0">
     <w:nsid w:val="1F443A6F"/>
     <w:multiLevelType w:val="multilevel"/>
     <w:tmpl w:val="EEAE0AE4"/>
@@ -6208,7 +9164,7 @@
       </w:rPr>
     </w:lvl>
   </w:abstractNum>
-  <w:abstractNum w:abstractNumId="5" w15:restartNumberingAfterBreak="0">
+  <w:abstractNum w:abstractNumId="6" w15:restartNumberingAfterBreak="0">
     <w:nsid w:val="30A61F34"/>
     <w:multiLevelType w:val="multilevel"/>
     <w:tmpl w:val="93A243B0"/>
@@ -6357,7 +9313,7 @@
       </w:rPr>
     </w:lvl>
   </w:abstractNum>
-  <w:abstractNum w:abstractNumId="6" w15:restartNumberingAfterBreak="0">
+  <w:abstractNum w:abstractNumId="7" w15:restartNumberingAfterBreak="0">
     <w:nsid w:val="31263144"/>
     <w:multiLevelType w:val="multilevel"/>
     <w:tmpl w:val="8A1CDF04"/>
@@ -6506,7 +9462,7 @@
       </w:rPr>
     </w:lvl>
   </w:abstractNum>
-  <w:abstractNum w:abstractNumId="7" w15:restartNumberingAfterBreak="0">
+  <w:abstractNum w:abstractNumId="8" w15:restartNumberingAfterBreak="0">
     <w:nsid w:val="33184F38"/>
     <w:multiLevelType w:val="multilevel"/>
     <w:tmpl w:val="A4F6E76C"/>
@@ -6655,7 +9611,7 @@
       </w:rPr>
     </w:lvl>
   </w:abstractNum>
-  <w:abstractNum w:abstractNumId="8" w15:restartNumberingAfterBreak="0">
+  <w:abstractNum w:abstractNumId="9" w15:restartNumberingAfterBreak="0">
     <w:nsid w:val="3364355D"/>
     <w:multiLevelType w:val="multilevel"/>
     <w:tmpl w:val="E0723900"/>
@@ -6804,7 +9760,7 @@
       </w:rPr>
     </w:lvl>
   </w:abstractNum>
-  <w:abstractNum w:abstractNumId="9" w15:restartNumberingAfterBreak="0">
+  <w:abstractNum w:abstractNumId="10" w15:restartNumberingAfterBreak="0">
     <w:nsid w:val="39681C08"/>
     <w:multiLevelType w:val="multilevel"/>
     <w:tmpl w:val="3B7A18FE"/>
@@ -6917,7 +9873,7 @@
       </w:pPr>
     </w:lvl>
   </w:abstractNum>
-  <w:abstractNum w:abstractNumId="10" w15:restartNumberingAfterBreak="0">
+  <w:abstractNum w:abstractNumId="11" w15:restartNumberingAfterBreak="0">
     <w:nsid w:val="3ECE12DF"/>
     <w:multiLevelType w:val="multilevel"/>
     <w:tmpl w:val="64D6DD6C"/>
@@ -7066,7 +10022,7 @@
       </w:rPr>
     </w:lvl>
   </w:abstractNum>
-  <w:abstractNum w:abstractNumId="11" w15:restartNumberingAfterBreak="0">
+  <w:abstractNum w:abstractNumId="12" w15:restartNumberingAfterBreak="0">
     <w:nsid w:val="46335594"/>
     <w:multiLevelType w:val="multilevel"/>
     <w:tmpl w:val="AA60CBB4"/>
@@ -7179,7 +10135,7 @@
       </w:pPr>
     </w:lvl>
   </w:abstractNum>
-  <w:abstractNum w:abstractNumId="12" w15:restartNumberingAfterBreak="0">
+  <w:abstractNum w:abstractNumId="13" w15:restartNumberingAfterBreak="0">
     <w:nsid w:val="47A96A06"/>
     <w:multiLevelType w:val="hybridMultilevel"/>
     <w:tmpl w:val="7158B4B6"/>
@@ -7265,7 +10221,7 @@
       </w:pPr>
     </w:lvl>
   </w:abstractNum>
-  <w:abstractNum w:abstractNumId="13" w15:restartNumberingAfterBreak="0">
+  <w:abstractNum w:abstractNumId="14" w15:restartNumberingAfterBreak="0">
     <w:nsid w:val="50656AAD"/>
     <w:multiLevelType w:val="hybridMultilevel"/>
     <w:tmpl w:val="80CA6BC4"/>
@@ -7351,7 +10307,7 @@
       </w:pPr>
     </w:lvl>
   </w:abstractNum>
-  <w:abstractNum w:abstractNumId="14" w15:restartNumberingAfterBreak="0">
+  <w:abstractNum w:abstractNumId="15" w15:restartNumberingAfterBreak="0">
     <w:nsid w:val="528D2394"/>
     <w:multiLevelType w:val="hybridMultilevel"/>
     <w:tmpl w:val="52DEAA48"/>
@@ -7437,7 +10393,7 @@
       </w:pPr>
     </w:lvl>
   </w:abstractNum>
-  <w:abstractNum w:abstractNumId="15" w15:restartNumberingAfterBreak="0">
+  <w:abstractNum w:abstractNumId="16" w15:restartNumberingAfterBreak="0">
     <w:nsid w:val="641550DF"/>
     <w:multiLevelType w:val="multilevel"/>
     <w:tmpl w:val="65A04772"/>
@@ -7586,7 +10542,7 @@
       </w:rPr>
     </w:lvl>
   </w:abstractNum>
-  <w:abstractNum w:abstractNumId="16" w15:restartNumberingAfterBreak="0">
+  <w:abstractNum w:abstractNumId="17" w15:restartNumberingAfterBreak="0">
     <w:nsid w:val="64E27B6A"/>
     <w:multiLevelType w:val="multilevel"/>
     <w:tmpl w:val="A792FFE8"/>
@@ -7699,7 +10655,7 @@
       </w:pPr>
     </w:lvl>
   </w:abstractNum>
-  <w:abstractNum w:abstractNumId="17" w15:restartNumberingAfterBreak="0">
+  <w:abstractNum w:abstractNumId="18" w15:restartNumberingAfterBreak="0">
     <w:nsid w:val="7D364D7C"/>
     <w:multiLevelType w:val="multilevel"/>
     <w:tmpl w:val="B9686E0C"/>
@@ -7849,58 +10805,61 @@
     </w:lvl>
   </w:abstractNum>
   <w:num w:numId="1">
-    <w:abstractNumId w:val="1"/>
+    <w:abstractNumId w:val="2"/>
   </w:num>
   <w:num w:numId="2">
+    <w:abstractNumId w:val="8"/>
+  </w:num>
+  <w:num w:numId="3">
+    <w:abstractNumId w:val="9"/>
+  </w:num>
+  <w:num w:numId="4">
+    <w:abstractNumId w:val="16"/>
+  </w:num>
+  <w:num w:numId="5">
     <w:abstractNumId w:val="7"/>
   </w:num>
-  <w:num w:numId="3">
-    <w:abstractNumId w:val="8"/>
+  <w:num w:numId="6">
+    <w:abstractNumId w:val="18"/>
   </w:num>
-  <w:num w:numId="4">
-    <w:abstractNumId w:val="15"/>
+  <w:num w:numId="7">
+    <w:abstractNumId w:val="11"/>
   </w:num>
-  <w:num w:numId="5">
+  <w:num w:numId="8">
     <w:abstractNumId w:val="6"/>
   </w:num>
-  <w:num w:numId="6">
-    <w:abstractNumId w:val="17"/>
-  </w:num>
-  <w:num w:numId="7">
-    <w:abstractNumId w:val="10"/>
-  </w:num>
-  <w:num w:numId="8">
+  <w:num w:numId="9">
     <w:abstractNumId w:val="5"/>
   </w:num>
-  <w:num w:numId="9">
+  <w:num w:numId="10">
     <w:abstractNumId w:val="4"/>
   </w:num>
-  <w:num w:numId="10">
+  <w:num w:numId="11">
     <w:abstractNumId w:val="3"/>
-  </w:num>
-  <w:num w:numId="11">
-    <w:abstractNumId w:val="2"/>
   </w:num>
   <w:num w:numId="12">
     <w:abstractNumId w:val="0"/>
   </w:num>
   <w:num w:numId="13">
-    <w:abstractNumId w:val="11"/>
+    <w:abstractNumId w:val="12"/>
   </w:num>
   <w:num w:numId="14">
+    <w:abstractNumId w:val="14"/>
+  </w:num>
+  <w:num w:numId="15">
+    <w:abstractNumId w:val="17"/>
+  </w:num>
+  <w:num w:numId="16">
     <w:abstractNumId w:val="13"/>
   </w:num>
-  <w:num w:numId="15">
-    <w:abstractNumId w:val="16"/>
-  </w:num>
-  <w:num w:numId="16">
-    <w:abstractNumId w:val="12"/>
-  </w:num>
   <w:num w:numId="17">
-    <w:abstractNumId w:val="9"/>
+    <w:abstractNumId w:val="10"/>
   </w:num>
   <w:num w:numId="18">
-    <w:abstractNumId w:val="14"/>
+    <w:abstractNumId w:val="15"/>
+  </w:num>
+  <w:num w:numId="19">
+    <w:abstractNumId w:val="1"/>
   </w:num>
 </w:numbering>
 </file>
@@ -8357,7 +11316,6 @@
     <w:next w:val="a"/>
     <w:link w:val="40"/>
     <w:uiPriority w:val="9"/>
-    <w:semiHidden/>
     <w:unhideWhenUsed/>
     <w:qFormat/>
     <w:rsid w:val="00140DED"/>
@@ -8381,7 +11339,6 @@
     <w:next w:val="a"/>
     <w:link w:val="50"/>
     <w:uiPriority w:val="9"/>
-    <w:semiHidden/>
     <w:unhideWhenUsed/>
     <w:qFormat/>
     <w:rsid w:val="00BC7970"/>
@@ -8396,6 +11353,30 @@
       <w:bCs/>
       <w:sz w:val="28"/>
       <w:szCs w:val="28"/>
+    </w:rPr>
+  </w:style>
+  <w:style w:type="paragraph" w:styleId="6">
+    <w:name w:val="heading 6"/>
+    <w:basedOn w:val="a"/>
+    <w:next w:val="a"/>
+    <w:link w:val="60"/>
+    <w:uiPriority w:val="9"/>
+    <w:semiHidden/>
+    <w:unhideWhenUsed/>
+    <w:qFormat/>
+    <w:rsid w:val="00D208A1"/>
+    <w:pPr>
+      <w:keepNext/>
+      <w:keepLines/>
+      <w:spacing w:before="240" w:after="64" w:line="320" w:lineRule="auto"/>
+      <w:outlineLvl w:val="5"/>
+    </w:pPr>
+    <w:rPr>
+      <w:rFonts w:asciiTheme="majorHAnsi" w:eastAsiaTheme="majorEastAsia" w:hAnsiTheme="majorHAnsi" w:cstheme="majorBidi"/>
+      <w:b/>
+      <w:bCs/>
+      <w:sz w:val="24"/>
+      <w:szCs w:val="24"/>
     </w:rPr>
   </w:style>
   <w:style w:type="character" w:default="1" w:styleId="a0">
@@ -8666,7 +11647,6 @@
     <w:basedOn w:val="a0"/>
     <w:link w:val="5"/>
     <w:uiPriority w:val="9"/>
-    <w:semiHidden/>
     <w:rsid w:val="00BC7970"/>
     <w:rPr>
       <w:b/>
@@ -8726,7 +11706,6 @@
     <w:basedOn w:val="a0"/>
     <w:link w:val="4"/>
     <w:uiPriority w:val="9"/>
-    <w:semiHidden/>
     <w:rsid w:val="00140DED"/>
     <w:rPr>
       <w:rFonts w:asciiTheme="majorHAnsi" w:eastAsiaTheme="majorEastAsia" w:hAnsiTheme="majorHAnsi" w:cstheme="majorBidi"/>
@@ -8747,6 +11726,21 @@
       <w:bCs/>
       <w:sz w:val="32"/>
       <w:szCs w:val="32"/>
+    </w:rPr>
+  </w:style>
+  <w:style w:type="character" w:customStyle="1" w:styleId="60">
+    <w:name w:val="标题 6 字符"/>
+    <w:basedOn w:val="a0"/>
+    <w:link w:val="6"/>
+    <w:uiPriority w:val="9"/>
+    <w:semiHidden/>
+    <w:rsid w:val="00D208A1"/>
+    <w:rPr>
+      <w:rFonts w:asciiTheme="majorHAnsi" w:eastAsiaTheme="majorEastAsia" w:hAnsiTheme="majorHAnsi" w:cstheme="majorBidi"/>
+      <w:b/>
+      <w:bCs/>
+      <w:sz w:val="24"/>
+      <w:szCs w:val="24"/>
     </w:rPr>
   </w:style>
 </w:styles>

</xml_diff>

<commit_message>
CS61B - Week2 - Lab 2: JUnit Tests and Debugging 完成
</commit_message>
<xml_diff>
--- a/3 Berkeley CS61B.docx
+++ b/3 Berkeley CS61B.docx
@@ -57,7 +57,25 @@
           <w:color w:val="000000"/>
           <w:szCs w:val="21"/>
         </w:rPr>
-        <w:t xml:space="preserve">Instructor: Josh Hug (me)      </w:t>
+        <w:t>Instructor: Josh Hug (</w:t>
+      </w:r>
+      <w:proofErr w:type="gramStart"/>
+      <w:r>
+        <w:rPr>
+          <w:rFonts w:ascii="Calibri" w:hAnsi="Calibri" w:cs="Calibri"/>
+          <w:color w:val="000000"/>
+          <w:szCs w:val="21"/>
+        </w:rPr>
+        <w:t>me)   </w:t>
+      </w:r>
+      <w:proofErr w:type="gramEnd"/>
+      <w:r>
+        <w:rPr>
+          <w:rFonts w:ascii="Calibri" w:hAnsi="Calibri" w:cs="Calibri"/>
+          <w:color w:val="000000"/>
+          <w:szCs w:val="21"/>
+        </w:rPr>
+        <w:t xml:space="preserve">   </w:t>
       </w:r>
       <w:hyperlink r:id="rId7" w:history="1">
         <w:r>
@@ -940,7 +958,27 @@
           <w:sz w:val="21"/>
           <w:szCs w:val="21"/>
         </w:rPr>
-        <w:t xml:space="preserve"> 3: Build Your Own World: An open ended project where you and a partner build a 2D world with physics according to your own design. Due during lab in the last week of the class.</w:t>
+        <w:t xml:space="preserve"> 3: Build Your Own World: An </w:t>
+      </w:r>
+      <w:proofErr w:type="gramStart"/>
+      <w:r>
+        <w:rPr>
+          <w:rFonts w:ascii="Calibri" w:hAnsi="Calibri" w:cs="Calibri"/>
+          <w:color w:val="000000"/>
+          <w:sz w:val="21"/>
+          <w:szCs w:val="21"/>
+        </w:rPr>
+        <w:t>open ended</w:t>
+      </w:r>
+      <w:proofErr w:type="gramEnd"/>
+      <w:r>
+        <w:rPr>
+          <w:rFonts w:ascii="Calibri" w:hAnsi="Calibri" w:cs="Calibri"/>
+          <w:color w:val="000000"/>
+          <w:sz w:val="21"/>
+          <w:szCs w:val="21"/>
+        </w:rPr>
+        <w:t xml:space="preserve"> project where you and a partner build a 2D world with physics according to your own design. Due during lab in the last week of the class.</w:t>
       </w:r>
     </w:p>
     <w:p>
@@ -1458,8 +1496,20 @@
           <w:szCs w:val="21"/>
           <w:bdr w:val="single" w:sz="6" w:space="0" w:color="000000" w:frame="1"/>
         </w:rPr>
-        <w:t xml:space="preserve">  cd .</w:t>
-      </w:r>
+        <w:t xml:space="preserve">  </w:t>
+      </w:r>
+      <w:proofErr w:type="gramStart"/>
+      <w:r>
+        <w:rPr>
+          <w:rFonts w:ascii="Inconsolata" w:eastAsia="宋体" w:hAnsi="Inconsolata" w:cs="宋体"/>
+          <w:color w:val="F7F7F7"/>
+          <w:kern w:val="0"/>
+          <w:szCs w:val="21"/>
+          <w:bdr w:val="single" w:sz="6" w:space="0" w:color="000000" w:frame="1"/>
+        </w:rPr>
+        <w:t>cd .</w:t>
+      </w:r>
+      <w:proofErr w:type="gramEnd"/>
     </w:p>
     <w:p>
       <w:pPr>
@@ -1500,6 +1550,7 @@
           <w:szCs w:val="21"/>
         </w:rPr>
       </w:pPr>
+      <w:proofErr w:type="gramStart"/>
       <w:r>
         <w:rPr>
           <w:rFonts w:ascii="Inconsolata" w:eastAsia="宋体" w:hAnsi="Inconsolata" w:cs="宋体"/>
@@ -1510,6 +1561,7 @@
         </w:rPr>
         <w:t>..</w:t>
       </w:r>
+      <w:proofErr w:type="gramEnd"/>
       <w:r>
         <w:rPr>
           <w:rFonts w:ascii="Helvetica" w:eastAsia="宋体" w:hAnsi="Helvetica" w:cs="Helvetica"/>
@@ -1566,8 +1618,20 @@
           <w:bdr w:val="single" w:sz="6" w:space="0" w:color="000000" w:frame="1"/>
         </w:rPr>
         <w:lastRenderedPageBreak/>
-        <w:t xml:space="preserve">  cd ..</w:t>
-      </w:r>
+        <w:t xml:space="preserve">  cd</w:t>
+      </w:r>
+      <w:proofErr w:type="gramStart"/>
+      <w:r>
+        <w:rPr>
+          <w:rFonts w:ascii="Inconsolata" w:eastAsia="宋体" w:hAnsi="Inconsolata" w:cs="宋体"/>
+          <w:color w:val="F7F7F7"/>
+          <w:kern w:val="0"/>
+          <w:szCs w:val="21"/>
+          <w:bdr w:val="single" w:sz="6" w:space="0" w:color="000000" w:frame="1"/>
+        </w:rPr>
+        <w:t xml:space="preserve"> ..</w:t>
+      </w:r>
+      <w:proofErr w:type="gramEnd"/>
     </w:p>
     <w:p>
       <w:pPr>
@@ -2820,7 +2884,27 @@
           <w:kern w:val="0"/>
           <w:szCs w:val="21"/>
         </w:rPr>
-        <w:t> key on your keyboard until you see the correct instruction. This saves typing time if you are doing repetitive instructions.</w:t>
+        <w:t xml:space="preserve"> key on your keyboard until you see the correct instruction. </w:t>
+      </w:r>
+      <w:proofErr w:type="gramStart"/>
+      <w:r>
+        <w:rPr>
+          <w:rFonts w:ascii="Helvetica" w:eastAsia="宋体" w:hAnsi="Helvetica" w:cs="Helvetica"/>
+          <w:color w:val="000000"/>
+          <w:kern w:val="0"/>
+          <w:szCs w:val="21"/>
+        </w:rPr>
+        <w:t>This saves</w:t>
+      </w:r>
+      <w:proofErr w:type="gramEnd"/>
+      <w:r>
+        <w:rPr>
+          <w:rFonts w:ascii="Helvetica" w:eastAsia="宋体" w:hAnsi="Helvetica" w:cs="Helvetica"/>
+          <w:color w:val="000000"/>
+          <w:kern w:val="0"/>
+          <w:szCs w:val="21"/>
+        </w:rPr>
+        <w:t xml:space="preserve"> typing time if you are doing repetitive instructions.</w:t>
       </w:r>
     </w:p>
     <w:p>
@@ -3346,14 +3430,32 @@
           <w:rFonts w:hint="eastAsia"/>
           <w:szCs w:val="21"/>
         </w:rPr>
-        <w:t>自帶的</w:t>
-      </w:r>
-      <w:r>
-        <w:rPr>
+        <w:t>自</w:t>
+      </w:r>
+      <w:proofErr w:type="gramStart"/>
+      <w:r>
+        <w:rPr>
+          <w:rFonts w:hint="eastAsia"/>
+          <w:szCs w:val="21"/>
+        </w:rPr>
+        <w:t>帶</w:t>
+      </w:r>
+      <w:proofErr w:type="gramEnd"/>
+      <w:r>
+        <w:rPr>
+          <w:rFonts w:hint="eastAsia"/>
           <w:szCs w:val="21"/>
         </w:rPr>
         <w:t>的</w:t>
       </w:r>
+      <w:proofErr w:type="gramStart"/>
+      <w:r>
+        <w:rPr>
+          <w:szCs w:val="21"/>
+        </w:rPr>
+        <w:t>的</w:t>
+      </w:r>
+      <w:proofErr w:type="gramEnd"/>
       <w:r>
         <w:rPr>
           <w:rFonts w:hint="eastAsia"/>
@@ -3574,7 +3676,15 @@
     <w:p/>
     <w:p>
       <w:r>
-        <w:t>You can imagine unit testing as the most nitty gritty, with integration testing a level of abstraction above this.</w:t>
+        <w:t xml:space="preserve">You can imagine unit testing as the </w:t>
+      </w:r>
+      <w:proofErr w:type="gramStart"/>
+      <w:r>
+        <w:t>most nitty</w:t>
+      </w:r>
+      <w:proofErr w:type="gramEnd"/>
+      <w:r>
+        <w:t xml:space="preserve"> gritty, with integration testing a level of abstraction above this.</w:t>
       </w:r>
     </w:p>
     <w:p/>
@@ -3630,11 +3740,19 @@
         <w:t xml:space="preserve">Annotations (like </w:t>
       </w:r>
       <w:proofErr w:type="spellStart"/>
-      <w:r>
-        <w:rPr>
-          <w:szCs w:val="21"/>
-        </w:rPr>
-        <w:t>org.junit.Test</w:t>
+      <w:proofErr w:type="gramStart"/>
+      <w:r>
+        <w:rPr>
+          <w:szCs w:val="21"/>
+        </w:rPr>
+        <w:t>org.junit</w:t>
+      </w:r>
+      <w:proofErr w:type="gramEnd"/>
+      <w:r>
+        <w:rPr>
+          <w:szCs w:val="21"/>
+        </w:rPr>
+        <w:t>.Test</w:t>
       </w:r>
       <w:proofErr w:type="spellEnd"/>
       <w:r>
@@ -3833,11 +3951,6 @@
       <w:proofErr w:type="spellEnd"/>
     </w:p>
     <w:p>
-      <w:pPr>
-        <w:rPr>
-          <w:rFonts w:hint="eastAsia"/>
-        </w:rPr>
-      </w:pPr>
       <w:hyperlink r:id="rId13" w:history="1">
         <w:r>
           <w:rPr>
@@ -4049,13 +4162,23 @@
         <w:t xml:space="preserve">thread “main” </w:t>
       </w:r>
       <w:proofErr w:type="spellStart"/>
+      <w:proofErr w:type="gramStart"/>
       <w:r>
         <w:rPr>
           <w:rStyle w:val="HTML"/>
           <w:rFonts w:ascii="Inconsolata" w:hAnsi="Inconsolata"/>
           <w:color w:val="F7F7F7"/>
         </w:rPr>
-        <w:t>java.lang.ArrayIndexOutOfBoundException</w:t>
+        <w:t>java.lang</w:t>
+      </w:r>
+      <w:proofErr w:type="gramEnd"/>
+      <w:r>
+        <w:rPr>
+          <w:rStyle w:val="HTML"/>
+          <w:rFonts w:ascii="Inconsolata" w:hAnsi="Inconsolata"/>
+          <w:color w:val="F7F7F7"/>
+        </w:rPr>
+        <w:t>.ArrayIndexOutOfBoundException</w:t>
       </w:r>
       <w:proofErr w:type="spellEnd"/>
       <w:r>
@@ -5924,7 +6047,27 @@
                 <w:kern w:val="0"/>
                 <w:szCs w:val="21"/>
               </w:rPr>
-              <w:t>This allows you to step into any function calls in the current line even if they are from some third party library. You should not need to do this.</w:t>
+              <w:t xml:space="preserve">This allows you to step into any function calls in the current line even if they are from some </w:t>
+            </w:r>
+            <w:proofErr w:type="gramStart"/>
+            <w:r>
+              <w:rPr>
+                <w:rFonts w:ascii="Helvetica" w:eastAsia="宋体" w:hAnsi="Helvetica" w:cs="Helvetica"/>
+                <w:color w:val="000000"/>
+                <w:kern w:val="0"/>
+                <w:szCs w:val="21"/>
+              </w:rPr>
+              <w:t>third party</w:t>
+            </w:r>
+            <w:proofErr w:type="gramEnd"/>
+            <w:r>
+              <w:rPr>
+                <w:rFonts w:ascii="Helvetica" w:eastAsia="宋体" w:hAnsi="Helvetica" w:cs="Helvetica"/>
+                <w:color w:val="000000"/>
+                <w:kern w:val="0"/>
+                <w:szCs w:val="21"/>
+              </w:rPr>
+              <w:t xml:space="preserve"> library. You should not need to do this.</w:t>
             </w:r>
           </w:p>
         </w:tc>
@@ -6941,6 +7084,9 @@
         </w:rPr>
       </w:pPr>
       <w:r>
+        <w:rPr>
+          <w:noProof/>
+        </w:rPr>
         <w:drawing>
           <wp:inline distT="0" distB="0" distL="0" distR="0" wp14:anchorId="42E8D044" wp14:editId="3E96B153">
             <wp:extent cx="5274310" cy="1437640"/>
@@ -6994,13 +7140,7 @@
         <w:t>Firstly, in the debug view there are two columns:</w:t>
       </w:r>
     </w:p>
-    <w:p>
-      <w:pPr>
-        <w:rPr>
-          <w:rFonts w:hint="eastAsia"/>
-        </w:rPr>
-      </w:pPr>
-    </w:p>
+    <w:p/>
     <w:p>
       <w:pPr>
         <w:pStyle w:val="ad"/>
@@ -7011,7 +7151,11 @@
         <w:ind w:firstLineChars="0"/>
       </w:pPr>
       <w:r>
-        <w:t xml:space="preserve">The first column shows the stack trace up until this point. Each line describes a frame, in order of narrowest to widest. The name of the frame is first and refers to the name of the function called. Then, we see the line number we are currently on for that frame. In this example, </w:t>
+        <w:t xml:space="preserve">The first column shows the stack trace up until this point. Each line describes a frame, in order of narrowest to widest. The name of the frame is first and refers to the name of the function called. Then, we see the line number we are currently on for that frame. In this </w:t>
+      </w:r>
+      <w:proofErr w:type="gramStart"/>
+      <w:r>
+        <w:t xml:space="preserve">example, </w:t>
       </w:r>
       <w:r>
         <w:rPr>
@@ -7029,7 +7173,18 @@
           <w:bdr w:val="single" w:sz="6" w:space="0" w:color="000000" w:frame="1"/>
           <w:shd w:val="clear" w:color="auto" w:fill="FFFFFF"/>
         </w:rPr>
-        <w:t>make2DArray</w:t>
+        <w:t>make</w:t>
+      </w:r>
+      <w:proofErr w:type="gramEnd"/>
+      <w:r>
+        <w:rPr>
+          <w:rStyle w:val="HTML"/>
+          <w:rFonts w:ascii="Inconsolata" w:hAnsi="Inconsolata"/>
+          <w:color w:val="000000"/>
+          <w:bdr w:val="single" w:sz="6" w:space="0" w:color="000000" w:frame="1"/>
+          <w:shd w:val="clear" w:color="auto" w:fill="FFFFFF"/>
+        </w:rPr>
+        <w:t>2DArray</w:t>
       </w:r>
       <w:r>
         <w:t xml:space="preserve"> called </w:t>
@@ -7109,6 +7264,9 @@
     </w:p>
     <w:p>
       <w:r>
+        <w:rPr>
+          <w:noProof/>
+        </w:rPr>
         <w:drawing>
           <wp:inline distT="0" distB="0" distL="0" distR="0" wp14:anchorId="51514360" wp14:editId="765FDBCC">
             <wp:extent cx="5274310" cy="4391025"/>
@@ -7290,7 +7448,6 @@
       <w:pPr>
         <w:pStyle w:val="5"/>
         <w:rPr>
-          <w:rFonts w:hint="eastAsia"/>
           <w:sz w:val="21"/>
           <w:szCs w:val="21"/>
         </w:rPr>
@@ -7308,7 +7465,21 @@
         <w:rPr>
           <w:rFonts w:hint="eastAsia"/>
         </w:rPr>
-        <w:t>分享一個</w:t>
+        <w:t>分享</w:t>
+      </w:r>
+      <w:proofErr w:type="gramStart"/>
+      <w:r>
+        <w:rPr>
+          <w:rFonts w:hint="eastAsia"/>
+        </w:rPr>
+        <w:t>一</w:t>
+      </w:r>
+      <w:proofErr w:type="gramEnd"/>
+      <w:r>
+        <w:rPr>
+          <w:rFonts w:hint="eastAsia"/>
+        </w:rPr>
+        <w:t>個</w:t>
       </w:r>
       <w:r>
         <w:t>IDEA的DEBUG神器——Evaluate Expression</w:t>
@@ -7317,7 +7488,39 @@
     <w:p/>
     <w:p>
       <w:r>
-        <w:t>evaluate expression是idea一個在debug模式下可以動態執行代碼的工具，甚至還能動態修改該次代碼運行時變量的值</w:t>
+        <w:t>evaluate expression是idea</w:t>
+      </w:r>
+      <w:proofErr w:type="gramStart"/>
+      <w:r>
+        <w:t>一</w:t>
+      </w:r>
+      <w:proofErr w:type="gramEnd"/>
+      <w:r>
+        <w:t>個在debug模式下可以</w:t>
+      </w:r>
+      <w:proofErr w:type="gramStart"/>
+      <w:r>
+        <w:t>動</w:t>
+      </w:r>
+      <w:proofErr w:type="gramEnd"/>
+      <w:r>
+        <w:t>態</w:t>
+      </w:r>
+      <w:proofErr w:type="gramStart"/>
+      <w:r>
+        <w:t>執</w:t>
+      </w:r>
+      <w:proofErr w:type="gramEnd"/>
+      <w:r>
+        <w:t>行代碼的工具，甚至還能</w:t>
+      </w:r>
+      <w:proofErr w:type="gramStart"/>
+      <w:r>
+        <w:t>動</w:t>
+      </w:r>
+      <w:proofErr w:type="gramEnd"/>
+      <w:r>
+        <w:t>態修改該次代碼運行時變量的值</w:t>
       </w:r>
       <w:r>
         <w:rPr>
@@ -7335,7 +7538,15 @@
         <w:t>，</w:t>
       </w:r>
       <w:r>
-        <w:t>debug時可執行代碼中的方法，查看變量的值</w:t>
+        <w:t>debug時可</w:t>
+      </w:r>
+      <w:proofErr w:type="gramStart"/>
+      <w:r>
+        <w:t>執</w:t>
+      </w:r>
+      <w:proofErr w:type="gramEnd"/>
+      <w:r>
+        <w:t>行代碼中的方法，查看變量的值</w:t>
       </w:r>
       <w:r>
         <w:rPr>
@@ -7401,11 +7612,6 @@
       </w:r>
     </w:p>
     <w:p>
-      <w:pPr>
-        <w:rPr>
-          <w:rFonts w:hint="eastAsia"/>
-        </w:rPr>
-      </w:pPr>
       <w:r>
         <w:rPr>
           <w:rFonts w:hint="eastAsia"/>
@@ -7596,8 +7802,13 @@
       </w:r>
       <w:proofErr w:type="spellEnd"/>
       <w:r>
-        <w:t>的值並且打印出來</w:t>
-      </w:r>
+        <w:t>的值並且打印出</w:t>
+      </w:r>
+      <w:proofErr w:type="gramStart"/>
+      <w:r>
+        <w:t>來</w:t>
+      </w:r>
+      <w:proofErr w:type="gramEnd"/>
       <w:r>
         <w:rPr>
           <w:rFonts w:hint="eastAsia"/>
@@ -7649,7 +7860,15 @@
         <w:t>。常</w:t>
       </w:r>
       <w:r>
-        <w:t>使用log4j這類日誌組件來打印運行日誌</w:t>
+        <w:t>使用log4j這類日誌組件</w:t>
+      </w:r>
+      <w:proofErr w:type="gramStart"/>
+      <w:r>
+        <w:t>來</w:t>
+      </w:r>
+      <w:proofErr w:type="gramEnd"/>
+      <w:r>
+        <w:t>打印運行日誌</w:t>
       </w:r>
       <w:r>
         <w:rPr>
@@ -7676,7 +7895,15 @@
         <w:t>的</w:t>
       </w:r>
       <w:r>
-        <w:t>返回內容</w:t>
+        <w:t>返回</w:t>
+      </w:r>
+      <w:proofErr w:type="gramStart"/>
+      <w:r>
+        <w:t>內</w:t>
+      </w:r>
+      <w:proofErr w:type="gramEnd"/>
+      <w:r>
+        <w:t>容</w:t>
       </w:r>
       <w:r>
         <w:rPr>
@@ -7685,7 +7912,31 @@
         <w:t>。</w:t>
       </w:r>
       <w:r>
-        <w:t>因為直接調用方法，debug時無法通過變量的方式查看結果值，使用打印日誌的方式打印出來再去看日誌文件又麻煩，</w:t>
+        <w:t>因</w:t>
+      </w:r>
+      <w:proofErr w:type="gramStart"/>
+      <w:r>
+        <w:t>為</w:t>
+      </w:r>
+      <w:proofErr w:type="gramEnd"/>
+      <w:r>
+        <w:t>直接調用方法，debug時無法通過變量的方式查看結果值，使用打印日誌的方式打印出</w:t>
+      </w:r>
+      <w:proofErr w:type="gramStart"/>
+      <w:r>
+        <w:t>來</w:t>
+      </w:r>
+      <w:proofErr w:type="gramEnd"/>
+      <w:r>
+        <w:t>再去看日誌文件又麻</w:t>
+      </w:r>
+      <w:proofErr w:type="gramStart"/>
+      <w:r>
+        <w:t>煩</w:t>
+      </w:r>
+      <w:proofErr w:type="gramEnd"/>
+      <w:r>
+        <w:t>，</w:t>
       </w:r>
       <w:r>
         <w:rPr>
@@ -7717,11 +7968,6 @@
     </w:p>
     <w:p/>
     <w:p>
-      <w:pPr>
-        <w:rPr>
-          <w:rFonts w:hint="eastAsia"/>
-        </w:rPr>
-      </w:pPr>
       <w:r>
         <w:rPr>
           <w:rFonts w:hint="eastAsia"/>
@@ -7743,13 +7989,41 @@
         <w:rPr>
           <w:rFonts w:hint="eastAsia"/>
         </w:rPr>
-        <w:t>和參數a、b</w:t>
-      </w:r>
-      <w:r>
-        <w:rPr>
-          <w:rFonts w:hint="eastAsia"/>
-        </w:rPr>
-        <w:t>（此時根據上面的代碼a=</w:t>
+        <w:t>和</w:t>
+      </w:r>
+      <w:proofErr w:type="gramStart"/>
+      <w:r>
+        <w:rPr>
+          <w:rFonts w:hint="eastAsia"/>
+        </w:rPr>
+        <w:t>參數</w:t>
+      </w:r>
+      <w:proofErr w:type="gramEnd"/>
+      <w:r>
+        <w:rPr>
+          <w:rFonts w:hint="eastAsia"/>
+        </w:rPr>
+        <w:t>a、b</w:t>
+      </w:r>
+      <w:r>
+        <w:rPr>
+          <w:rFonts w:hint="eastAsia"/>
+        </w:rPr>
+        <w:t>（此時根</w:t>
+      </w:r>
+      <w:proofErr w:type="gramStart"/>
+      <w:r>
+        <w:rPr>
+          <w:rFonts w:hint="eastAsia"/>
+        </w:rPr>
+        <w:t>據</w:t>
+      </w:r>
+      <w:proofErr w:type="gramEnd"/>
+      <w:r>
+        <w:rPr>
+          <w:rFonts w:hint="eastAsia"/>
+        </w:rPr>
+        <w:t>上面的代碼a=</w:t>
       </w:r>
       <w:r>
         <w:t>1</w:t>
@@ -7773,7 +8047,21 @@
         <w:rPr>
           <w:rFonts w:hint="eastAsia"/>
         </w:rPr>
-        <w:t>，點擊右下角的evaluate</w:t>
+        <w:t>，點</w:t>
+      </w:r>
+      <w:proofErr w:type="gramStart"/>
+      <w:r>
+        <w:rPr>
+          <w:rFonts w:hint="eastAsia"/>
+        </w:rPr>
+        <w:t>擊</w:t>
+      </w:r>
+      <w:proofErr w:type="gramEnd"/>
+      <w:r>
+        <w:rPr>
+          <w:rFonts w:hint="eastAsia"/>
+        </w:rPr>
+        <w:t>右下角的evaluate</w:t>
       </w:r>
       <w:r>
         <w:rPr>
@@ -7876,8 +8164,16 @@
         <w:rPr>
           <w:rFonts w:hint="eastAsia"/>
         </w:rPr>
-        <w:t>換成其他參數</w:t>
-      </w:r>
+        <w:t>換成其他</w:t>
+      </w:r>
+      <w:proofErr w:type="gramStart"/>
+      <w:r>
+        <w:rPr>
+          <w:rFonts w:hint="eastAsia"/>
+        </w:rPr>
+        <w:t>參數</w:t>
+      </w:r>
+      <w:proofErr w:type="gramEnd"/>
       <w:r>
         <w:rPr>
           <w:rFonts w:hint="eastAsia"/>
@@ -7960,7 +8256,49 @@
         <w:rPr>
           <w:rFonts w:hint="eastAsia"/>
         </w:rPr>
-        <w:t>這裏填入的參數可以是當前運行方法所允許的任何變量。只要在原代碼基礎上能夠執行，這</w:t>
+        <w:t>這裏填入的</w:t>
+      </w:r>
+      <w:proofErr w:type="gramStart"/>
+      <w:r>
+        <w:rPr>
+          <w:rFonts w:hint="eastAsia"/>
+        </w:rPr>
+        <w:t>參數</w:t>
+      </w:r>
+      <w:proofErr w:type="gramEnd"/>
+      <w:r>
+        <w:rPr>
+          <w:rFonts w:hint="eastAsia"/>
+        </w:rPr>
+        <w:t>可以是當前運</w:t>
+      </w:r>
+      <w:proofErr w:type="gramStart"/>
+      <w:r>
+        <w:rPr>
+          <w:rFonts w:hint="eastAsia"/>
+        </w:rPr>
+        <w:t>行方法</w:t>
+      </w:r>
+      <w:proofErr w:type="gramEnd"/>
+      <w:r>
+        <w:rPr>
+          <w:rFonts w:hint="eastAsia"/>
+        </w:rPr>
+        <w:t>所允許的任何變量。只要在原代碼基礎上能</w:t>
+      </w:r>
+      <w:proofErr w:type="gramStart"/>
+      <w:r>
+        <w:rPr>
+          <w:rFonts w:hint="eastAsia"/>
+        </w:rPr>
+        <w:t>夠執</w:t>
+      </w:r>
+      <w:proofErr w:type="gramEnd"/>
+      <w:r>
+        <w:rPr>
+          <w:rFonts w:hint="eastAsia"/>
+        </w:rPr>
+        <w:t>行，這</w:t>
       </w:r>
       <w:r>
         <w:rPr>
@@ -7982,7 +8320,21 @@
         <w:rPr>
           <w:rFonts w:hint="eastAsia"/>
         </w:rPr>
-        <w:t>代碼運行後會在控製臺打印出</w:t>
+        <w:t>代碼運行</w:t>
+      </w:r>
+      <w:proofErr w:type="gramStart"/>
+      <w:r>
+        <w:rPr>
+          <w:rFonts w:hint="eastAsia"/>
+        </w:rPr>
+        <w:t>後會</w:t>
+      </w:r>
+      <w:proofErr w:type="gramEnd"/>
+      <w:r>
+        <w:rPr>
+          <w:rFonts w:hint="eastAsia"/>
+        </w:rPr>
+        <w:t>在控製臺打印出</w:t>
       </w:r>
       <w:r>
         <w:t>3</w:t>
@@ -8008,7 +8360,15 @@
         <w:t>0</w:t>
       </w:r>
       <w:r>
-        <w:t>行打個斷點，</w:t>
+        <w:t>行打個</w:t>
+      </w:r>
+      <w:proofErr w:type="gramStart"/>
+      <w:r>
+        <w:t>斷</w:t>
+      </w:r>
+      <w:proofErr w:type="gramEnd"/>
+      <w:r>
+        <w:t>點，</w:t>
       </w:r>
       <w:r>
         <w:rPr>
@@ -8026,7 +8386,15 @@
         <w:t>expression窗口，</w:t>
       </w:r>
       <w:r>
-        <w:t>然後把a的值改成4</w:t>
+        <w:t>然</w:t>
+      </w:r>
+      <w:proofErr w:type="gramStart"/>
+      <w:r>
+        <w:t>後</w:t>
+      </w:r>
+      <w:proofErr w:type="gramEnd"/>
+      <w:r>
+        <w:t>把a的值改成4</w:t>
       </w:r>
       <w:r>
         <w:rPr>
@@ -8036,16 +8404,39 @@
       </w:r>
     </w:p>
     <w:p>
-      <w:pPr>
-        <w:rPr>
-          <w:rFonts w:hint="eastAsia"/>
-        </w:rPr>
-      </w:pPr>
-      <w:r>
-        <w:rPr>
-          <w:rFonts w:hint="eastAsia"/>
-        </w:rPr>
-        <w:t>接下來點擊“step</w:t>
+      <w:r>
+        <w:rPr>
+          <w:rFonts w:hint="eastAsia"/>
+        </w:rPr>
+        <w:t>接下</w:t>
+      </w:r>
+      <w:proofErr w:type="gramStart"/>
+      <w:r>
+        <w:rPr>
+          <w:rFonts w:hint="eastAsia"/>
+        </w:rPr>
+        <w:t>來</w:t>
+      </w:r>
+      <w:proofErr w:type="gramEnd"/>
+      <w:r>
+        <w:rPr>
+          <w:rFonts w:hint="eastAsia"/>
+        </w:rPr>
+        <w:t>點</w:t>
+      </w:r>
+      <w:proofErr w:type="gramStart"/>
+      <w:r>
+        <w:rPr>
+          <w:rFonts w:hint="eastAsia"/>
+        </w:rPr>
+        <w:t>擊</w:t>
+      </w:r>
+      <w:proofErr w:type="gramEnd"/>
+      <w:r>
+        <w:rPr>
+          <w:rFonts w:hint="eastAsia"/>
+        </w:rPr>
+        <w:t>“step</w:t>
       </w:r>
       <w:r>
         <w:t xml:space="preserve"> over</w:t>
@@ -8063,7 +8454,49 @@
         <w:rPr>
           <w:rFonts w:hint="eastAsia"/>
         </w:rPr>
-        <w:t>into”按鈕，把代碼執行到最後，打印出來的值是6</w:t>
+        <w:t>into”按鈕，把代碼</w:t>
+      </w:r>
+      <w:proofErr w:type="gramStart"/>
+      <w:r>
+        <w:rPr>
+          <w:rFonts w:hint="eastAsia"/>
+        </w:rPr>
+        <w:t>執</w:t>
+      </w:r>
+      <w:proofErr w:type="gramEnd"/>
+      <w:r>
+        <w:rPr>
+          <w:rFonts w:hint="eastAsia"/>
+        </w:rPr>
+        <w:t>行到最</w:t>
+      </w:r>
+      <w:proofErr w:type="gramStart"/>
+      <w:r>
+        <w:rPr>
+          <w:rFonts w:hint="eastAsia"/>
+        </w:rPr>
+        <w:t>後</w:t>
+      </w:r>
+      <w:proofErr w:type="gramEnd"/>
+      <w:r>
+        <w:rPr>
+          <w:rFonts w:hint="eastAsia"/>
+        </w:rPr>
+        <w:t>，打印出</w:t>
+      </w:r>
+      <w:proofErr w:type="gramStart"/>
+      <w:r>
+        <w:rPr>
+          <w:rFonts w:hint="eastAsia"/>
+        </w:rPr>
+        <w:t>來</w:t>
+      </w:r>
+      <w:proofErr w:type="gramEnd"/>
+      <w:r>
+        <w:rPr>
+          <w:rFonts w:hint="eastAsia"/>
+        </w:rPr>
+        <w:t>的值是6</w:t>
       </w:r>
       <w:r>
         <w:rPr>
@@ -8135,7 +8568,15 @@
         <w:t>這種修改變量的方法在這一次</w:t>
       </w:r>
       <w:r>
-        <w:t>debug下會一直生效</w:t>
+        <w:t>debug下</w:t>
+      </w:r>
+      <w:proofErr w:type="gramStart"/>
+      <w:r>
+        <w:t>會</w:t>
+      </w:r>
+      <w:proofErr w:type="gramEnd"/>
+      <w:r>
+        <w:t>一直生效</w:t>
       </w:r>
       <w:r>
         <w:rPr>
@@ -8144,7 +8585,15 @@
         <w:t>。</w:t>
       </w:r>
       <w:r>
-        <w:t>開發web項目時，使用debug模式啟動了一次tomcat容器，</w:t>
+        <w:t>開發web項目時，使用debug模式</w:t>
+      </w:r>
+      <w:proofErr w:type="gramStart"/>
+      <w:r>
+        <w:t>啟動</w:t>
+      </w:r>
+      <w:proofErr w:type="gramEnd"/>
+      <w:r>
+        <w:t>了一次tomcat容器，</w:t>
       </w:r>
       <w:r>
         <w:rPr>
@@ -8155,12 +8604,14 @@
       <w:r>
         <w:t>使用evaluate expression修改的變量值在這一次tomcat運行下都</w:t>
       </w:r>
+      <w:proofErr w:type="gramStart"/>
       <w:r>
         <w:rPr>
           <w:rFonts w:hint="eastAsia"/>
         </w:rPr>
         <w:t>會</w:t>
       </w:r>
+      <w:proofErr w:type="gramEnd"/>
       <w:r>
         <w:t>生效</w:t>
       </w:r>
@@ -8202,6 +8653,9 @@
     </w:p>
     <w:p>
       <w:r>
+        <w:rPr>
+          <w:noProof/>
+        </w:rPr>
         <w:drawing>
           <wp:inline distT="0" distB="0" distL="0" distR="0" wp14:anchorId="4AC400D0" wp14:editId="3F5FB7F8">
             <wp:extent cx="5274310" cy="1160145"/>
@@ -8276,6 +8730,205 @@
       </w:r>
     </w:p>
     <w:p/>
+    <w:p>
+      <w:pPr>
+        <w:pStyle w:val="a7"/>
+      </w:pPr>
+      <w:r>
+        <w:rPr>
+          <w:rFonts w:hint="eastAsia"/>
+        </w:rPr>
+        <w:t>9</w:t>
+      </w:r>
+      <w:r>
+        <w:t xml:space="preserve"> </w:t>
+      </w:r>
+      <w:r>
+        <w:t>IDEA的菱形</w:t>
+      </w:r>
+      <w:proofErr w:type="gramStart"/>
+      <w:r>
+        <w:t>斷</w:t>
+      </w:r>
+      <w:proofErr w:type="gramEnd"/>
+      <w:r>
+        <w:t>點是什</w:t>
+      </w:r>
+      <w:proofErr w:type="gramStart"/>
+      <w:r>
+        <w:t>麽</w:t>
+      </w:r>
+      <w:proofErr w:type="gramEnd"/>
+      <w:r>
+        <w:t>意思</w:t>
+      </w:r>
+    </w:p>
+    <w:p>
+      <w:r>
+        <w:rPr>
+          <w:rFonts w:hint="eastAsia"/>
+        </w:rPr>
+        <w:t>在</w:t>
+      </w:r>
+      <w:r>
+        <w:t>Idea中點</w:t>
+      </w:r>
+      <w:proofErr w:type="gramStart"/>
+      <w:r>
+        <w:t>擊</w:t>
+      </w:r>
+      <w:proofErr w:type="gramEnd"/>
+      <w:r>
+        <w:t>1處，出現</w:t>
+      </w:r>
+      <w:proofErr w:type="gramStart"/>
+      <w:r>
+        <w:t>對</w:t>
+      </w:r>
+      <w:proofErr w:type="gramEnd"/>
+      <w:r>
+        <w:t>話框。</w:t>
+      </w:r>
+    </w:p>
+    <w:p>
+      <w:r>
+        <w:rPr>
+          <w:rFonts w:hint="eastAsia"/>
+        </w:rPr>
+        <w:t>點</w:t>
+      </w:r>
+      <w:proofErr w:type="gramStart"/>
+      <w:r>
+        <w:rPr>
+          <w:rFonts w:hint="eastAsia"/>
+        </w:rPr>
+        <w:t>擊</w:t>
+      </w:r>
+      <w:proofErr w:type="gramEnd"/>
+      <w:r>
+        <w:t>2處，可見紅框中</w:t>
+      </w:r>
+      <w:proofErr w:type="gramStart"/>
+      <w:r>
+        <w:t>內</w:t>
+      </w:r>
+      <w:proofErr w:type="gramEnd"/>
+      <w:r>
+        <w:t>容。</w:t>
+      </w:r>
+    </w:p>
+    <w:p>
+      <w:r>
+        <w:rPr>
+          <w:noProof/>
+        </w:rPr>
+        <w:lastRenderedPageBreak/>
+        <w:drawing>
+          <wp:inline distT="0" distB="0" distL="0" distR="0" wp14:anchorId="005AD043" wp14:editId="02920392">
+            <wp:extent cx="5274310" cy="2995930"/>
+            <wp:effectExtent l="0" t="0" r="2540" b="0"/>
+            <wp:docPr id="19" name="图片 19" descr="在这里插入图片描述"/>
+            <wp:cNvGraphicFramePr>
+              <a:graphicFrameLocks xmlns:a="http://schemas.openxmlformats.org/drawingml/2006/main" noChangeAspect="1"/>
+            </wp:cNvGraphicFramePr>
+            <a:graphic xmlns:a="http://schemas.openxmlformats.org/drawingml/2006/main">
+              <a:graphicData uri="http://schemas.openxmlformats.org/drawingml/2006/picture">
+                <pic:pic xmlns:pic="http://schemas.openxmlformats.org/drawingml/2006/picture">
+                  <pic:nvPicPr>
+                    <pic:cNvPr id="0" name="Picture 1" descr="在这里插入图片描述"/>
+                    <pic:cNvPicPr>
+                      <a:picLocks noChangeAspect="1" noChangeArrowheads="1"/>
+                    </pic:cNvPicPr>
+                  </pic:nvPicPr>
+                  <pic:blipFill>
+                    <a:blip r:embed="rId30">
+                      <a:extLst>
+                        <a:ext uri="{28A0092B-C50C-407E-A947-70E740481C1C}">
+                          <a14:useLocalDpi xmlns:a14="http://schemas.microsoft.com/office/drawing/2010/main" val="0"/>
+                        </a:ext>
+                      </a:extLst>
+                    </a:blip>
+                    <a:srcRect/>
+                    <a:stretch>
+                      <a:fillRect/>
+                    </a:stretch>
+                  </pic:blipFill>
+                  <pic:spPr bwMode="auto">
+                    <a:xfrm>
+                      <a:off x="0" y="0"/>
+                      <a:ext cx="5274310" cy="2995930"/>
+                    </a:xfrm>
+                    <a:prstGeom prst="rect">
+                      <a:avLst/>
+                    </a:prstGeom>
+                    <a:noFill/>
+                    <a:ln>
+                      <a:noFill/>
+                    </a:ln>
+                  </pic:spPr>
+                </pic:pic>
+              </a:graphicData>
+            </a:graphic>
+          </wp:inline>
+        </w:drawing>
+      </w:r>
+    </w:p>
+    <w:p>
+      <w:r>
+        <w:rPr>
+          <w:rFonts w:hint="eastAsia"/>
+          <w:noProof/>
+        </w:rPr>
+        <w:drawing>
+          <wp:inline distT="0" distB="0" distL="0" distR="0" wp14:anchorId="1E0E02CB" wp14:editId="2E2488DA">
+            <wp:extent cx="2358760" cy="532263"/>
+            <wp:effectExtent l="0" t="0" r="3810" b="1270"/>
+            <wp:docPr id="20" name="图片 20"/>
+            <wp:cNvGraphicFramePr>
+              <a:graphicFrameLocks xmlns:a="http://schemas.openxmlformats.org/drawingml/2006/main" noChangeAspect="1"/>
+            </wp:cNvGraphicFramePr>
+            <a:graphic xmlns:a="http://schemas.openxmlformats.org/drawingml/2006/main">
+              <a:graphicData uri="http://schemas.openxmlformats.org/drawingml/2006/picture">
+                <pic:pic xmlns:pic="http://schemas.openxmlformats.org/drawingml/2006/picture">
+                  <pic:nvPicPr>
+                    <pic:cNvPr id="0" name="Picture 3"/>
+                    <pic:cNvPicPr>
+                      <a:picLocks noChangeAspect="1" noChangeArrowheads="1"/>
+                    </pic:cNvPicPr>
+                  </pic:nvPicPr>
+                  <pic:blipFill>
+                    <a:blip r:embed="rId31">
+                      <a:extLst>
+                        <a:ext uri="{28A0092B-C50C-407E-A947-70E740481C1C}">
+                          <a14:useLocalDpi xmlns:a14="http://schemas.microsoft.com/office/drawing/2010/main" val="0"/>
+                        </a:ext>
+                      </a:extLst>
+                    </a:blip>
+                    <a:srcRect/>
+                    <a:stretch>
+                      <a:fillRect/>
+                    </a:stretch>
+                  </pic:blipFill>
+                  <pic:spPr bwMode="auto">
+                    <a:xfrm>
+                      <a:off x="0" y="0"/>
+                      <a:ext cx="2379833" cy="537018"/>
+                    </a:xfrm>
+                    <a:prstGeom prst="rect">
+                      <a:avLst/>
+                    </a:prstGeom>
+                    <a:noFill/>
+                    <a:ln>
+                      <a:noFill/>
+                    </a:ln>
+                  </pic:spPr>
+                </pic:pic>
+              </a:graphicData>
+            </a:graphic>
+          </wp:inline>
+        </w:drawing>
+      </w:r>
+    </w:p>
     <w:p>
       <w:pPr>
         <w:rPr>

</xml_diff>

<commit_message>
CS61B - Week3 - 2.5 reading, video, slides, guide
</commit_message>
<xml_diff>
--- a/3 Berkeley CS61B.docx
+++ b/3 Berkeley CS61B.docx
@@ -3148,9 +3148,6 @@
     <w:p>
       <w:pPr>
         <w:pStyle w:val="a7"/>
-        <w:rPr>
-          <w:rFonts w:hint="eastAsia"/>
-        </w:rPr>
       </w:pPr>
       <w:r>
         <w:rPr>
@@ -25765,11 +25762,6 @@
     </w:p>
     <w:p/>
     <w:p>
-      <w:pPr>
-        <w:rPr>
-          <w:rFonts w:hint="eastAsia"/>
-        </w:rPr>
-      </w:pPr>
       <w:r>
         <w:t>One fix is to add a second sentinel node to the back of the list. This results in the topology shown below as a box and pointer diagram.</w:t>
       </w:r>
@@ -25942,7 +25934,7 @@
         <w:spacing w:after="204"/>
         <w:jc w:val="left"/>
         <w:rPr>
-          <w:rFonts w:ascii="Helvetica" w:eastAsia="宋体" w:hAnsi="Helvetica" w:cs="Helvetica" w:hint="eastAsia"/>
+          <w:rFonts w:ascii="Helvetica" w:eastAsia="宋体" w:hAnsi="Helvetica" w:cs="Helvetica"/>
           <w:color w:val="333333"/>
           <w:spacing w:val="3"/>
           <w:kern w:val="0"/>
@@ -26145,14 +26137,7 @@
           <w:sz w:val="21"/>
           <w:szCs w:val="21"/>
         </w:rPr>
-        <w:t xml:space="preserve">(3)  </w:t>
-      </w:r>
-      <w:r>
-        <w:rPr>
-          <w:sz w:val="21"/>
-          <w:szCs w:val="21"/>
-        </w:rPr>
-        <w:t xml:space="preserve">Generic </w:t>
+        <w:t xml:space="preserve">(3)  Generic </w:t>
       </w:r>
       <w:proofErr w:type="spellStart"/>
       <w:r>
@@ -28703,13 +28688,7 @@
         <w:t>);</w:t>
       </w:r>
     </w:p>
-    <w:p>
-      <w:pPr>
-        <w:rPr>
-          <w:rFonts w:hint="eastAsia"/>
-        </w:rPr>
-      </w:pPr>
-    </w:p>
+    <w:p/>
     <w:p>
       <w:r>
         <w:rPr>
@@ -29021,6 +29000,667 @@
         <w:t>instead of their primitive equivalents.</w:t>
       </w:r>
     </w:p>
+    <w:p>
+      <w:pPr>
+        <w:pStyle w:val="2"/>
+      </w:pPr>
+      <w:r>
+        <w:rPr>
+          <w:rFonts w:hint="eastAsia"/>
+        </w:rPr>
+        <w:t>4</w:t>
+      </w:r>
+      <w:r>
+        <w:t xml:space="preserve"> </w:t>
+      </w:r>
+      <w:proofErr w:type="spellStart"/>
+      <w:r>
+        <w:rPr>
+          <w:rFonts w:hint="eastAsia"/>
+        </w:rPr>
+        <w:t>AList</w:t>
+      </w:r>
+      <w:proofErr w:type="spellEnd"/>
+    </w:p>
+    <w:p>
+      <w:pPr>
+        <w:pStyle w:val="3"/>
+        <w:rPr>
+          <w:sz w:val="21"/>
+          <w:szCs w:val="21"/>
+        </w:rPr>
+      </w:pPr>
+      <w:r>
+        <w:rPr>
+          <w:rFonts w:hint="eastAsia"/>
+          <w:sz w:val="21"/>
+          <w:szCs w:val="21"/>
+        </w:rPr>
+        <w:t>（1）</w:t>
+      </w:r>
+      <w:r>
+        <w:rPr>
+          <w:sz w:val="21"/>
+          <w:szCs w:val="21"/>
+        </w:rPr>
+        <w:t>Memory Performance</w:t>
+      </w:r>
+    </w:p>
+    <w:p>
+      <w:r>
+        <w:t xml:space="preserve">Our </w:t>
+      </w:r>
+      <w:proofErr w:type="spellStart"/>
+      <w:r>
+        <w:t>AList</w:t>
+      </w:r>
+      <w:proofErr w:type="spellEnd"/>
+      <w:r>
+        <w:t xml:space="preserve"> is almost done, but we have one major issue. Suppose we insert 1,000,000,000 items, then later remove 990,000,000 items. In this case, we'll be using only 10,000,000 of our memory boxes, leaving 99% completely unused. </w:t>
+      </w:r>
+    </w:p>
+    <w:p/>
+    <w:p>
+      <w:r>
+        <w:t>To fix this issue, we can also downsize our array when it starts looking empty. Specifically, we define a "usage ratio" R which is equal to the size of the list divided by the length of the items array. For example, in the figure below, the usage ratio is 0.04.</w:t>
+      </w:r>
+    </w:p>
+    <w:p/>
+    <w:p>
+      <w:r>
+        <w:rPr>
+          <w:noProof/>
+        </w:rPr>
+        <w:lastRenderedPageBreak/>
+        <w:drawing>
+          <wp:inline distT="0" distB="0" distL="0" distR="0" wp14:anchorId="77C56D99" wp14:editId="2526685E">
+            <wp:extent cx="5274310" cy="1852657"/>
+            <wp:effectExtent l="0" t="0" r="2540" b="0"/>
+            <wp:docPr id="28" name="图片 28"/>
+            <wp:cNvGraphicFramePr>
+              <a:graphicFrameLocks xmlns:a="http://schemas.openxmlformats.org/drawingml/2006/main" noChangeAspect="1"/>
+            </wp:cNvGraphicFramePr>
+            <a:graphic xmlns:a="http://schemas.openxmlformats.org/drawingml/2006/main">
+              <a:graphicData uri="http://schemas.openxmlformats.org/drawingml/2006/picture">
+                <pic:pic xmlns:pic="http://schemas.openxmlformats.org/drawingml/2006/picture">
+                  <pic:nvPicPr>
+                    <pic:cNvPr id="0" name="Picture 2"/>
+                    <pic:cNvPicPr>
+                      <a:picLocks noChangeAspect="1" noChangeArrowheads="1"/>
+                    </pic:cNvPicPr>
+                  </pic:nvPicPr>
+                  <pic:blipFill>
+                    <a:blip r:embed="rId44">
+                      <a:extLst>
+                        <a:ext uri="{28A0092B-C50C-407E-A947-70E740481C1C}">
+                          <a14:useLocalDpi xmlns:a14="http://schemas.microsoft.com/office/drawing/2010/main" val="0"/>
+                        </a:ext>
+                      </a:extLst>
+                    </a:blip>
+                    <a:srcRect/>
+                    <a:stretch>
+                      <a:fillRect/>
+                    </a:stretch>
+                  </pic:blipFill>
+                  <pic:spPr bwMode="auto">
+                    <a:xfrm>
+                      <a:off x="0" y="0"/>
+                      <a:ext cx="5274310" cy="1852657"/>
+                    </a:xfrm>
+                    <a:prstGeom prst="rect">
+                      <a:avLst/>
+                    </a:prstGeom>
+                    <a:noFill/>
+                    <a:ln>
+                      <a:noFill/>
+                    </a:ln>
+                  </pic:spPr>
+                </pic:pic>
+              </a:graphicData>
+            </a:graphic>
+          </wp:inline>
+        </w:drawing>
+      </w:r>
+    </w:p>
+    <w:p>
+      <w:r>
+        <w:t>In a typical implementation, we halve the size of the array when R falls to less than 0.25.</w:t>
+      </w:r>
+    </w:p>
+    <w:p/>
+    <w:p>
+      <w:pPr>
+        <w:pStyle w:val="3"/>
+        <w:rPr>
+          <w:sz w:val="21"/>
+          <w:szCs w:val="21"/>
+        </w:rPr>
+      </w:pPr>
+      <w:r>
+        <w:rPr>
+          <w:rFonts w:hint="eastAsia"/>
+          <w:sz w:val="21"/>
+          <w:szCs w:val="21"/>
+        </w:rPr>
+        <w:t>（2）</w:t>
+      </w:r>
+      <w:r>
+        <w:rPr>
+          <w:sz w:val="21"/>
+          <w:szCs w:val="21"/>
+        </w:rPr>
+        <w:t xml:space="preserve">Generic </w:t>
+      </w:r>
+      <w:proofErr w:type="spellStart"/>
+      <w:r>
+        <w:rPr>
+          <w:sz w:val="21"/>
+          <w:szCs w:val="21"/>
+        </w:rPr>
+        <w:t>ALists</w:t>
+      </w:r>
+      <w:proofErr w:type="spellEnd"/>
+    </w:p>
+    <w:p>
+      <w:r>
+        <w:rPr>
+          <w:rFonts w:hint="eastAsia"/>
+        </w:rPr>
+        <w:t>①</w:t>
+      </w:r>
+    </w:p>
+    <w:p>
+      <w:r>
+        <w:t>Java does not allow us to create an array of generic objects due to an obscure issue with the way generics are implemented. That is, we cannot do something like:</w:t>
+      </w:r>
+    </w:p>
+    <w:p>
+      <w:pPr>
+        <w:widowControl/>
+        <w:shd w:val="clear" w:color="auto" w:fill="F7F7F7"/>
+        <w:tabs>
+          <w:tab w:val="left" w:pos="916"/>
+          <w:tab w:val="left" w:pos="1832"/>
+          <w:tab w:val="left" w:pos="2748"/>
+          <w:tab w:val="left" w:pos="3664"/>
+          <w:tab w:val="left" w:pos="4580"/>
+          <w:tab w:val="left" w:pos="5496"/>
+          <w:tab w:val="left" w:pos="6412"/>
+          <w:tab w:val="left" w:pos="7328"/>
+          <w:tab w:val="left" w:pos="8244"/>
+          <w:tab w:val="left" w:pos="9160"/>
+          <w:tab w:val="left" w:pos="10076"/>
+          <w:tab w:val="left" w:pos="10992"/>
+          <w:tab w:val="left" w:pos="11908"/>
+          <w:tab w:val="left" w:pos="12824"/>
+          <w:tab w:val="left" w:pos="13740"/>
+          <w:tab w:val="left" w:pos="14656"/>
+        </w:tabs>
+        <w:jc w:val="left"/>
+        <w:rPr>
+          <w:rFonts w:ascii="Consolas" w:eastAsia="宋体" w:hAnsi="Consolas" w:cs="宋体"/>
+          <w:color w:val="333333"/>
+          <w:spacing w:val="3"/>
+          <w:kern w:val="0"/>
+          <w:sz w:val="24"/>
+          <w:szCs w:val="24"/>
+        </w:rPr>
+      </w:pPr>
+      <w:proofErr w:type="spellStart"/>
+      <w:proofErr w:type="gramStart"/>
+      <w:r>
+        <w:rPr>
+          <w:rFonts w:ascii="Consolas" w:eastAsia="宋体" w:hAnsi="Consolas" w:cs="宋体"/>
+          <w:color w:val="333333"/>
+          <w:spacing w:val="3"/>
+          <w:kern w:val="0"/>
+          <w:sz w:val="20"/>
+          <w:szCs w:val="20"/>
+          <w:bdr w:val="none" w:sz="0" w:space="0" w:color="auto" w:frame="1"/>
+        </w:rPr>
+        <w:t>Glorp</w:t>
+      </w:r>
+      <w:proofErr w:type="spellEnd"/>
+      <w:r>
+        <w:rPr>
+          <w:rFonts w:ascii="Consolas" w:eastAsia="宋体" w:hAnsi="Consolas" w:cs="宋体"/>
+          <w:color w:val="333333"/>
+          <w:spacing w:val="3"/>
+          <w:kern w:val="0"/>
+          <w:sz w:val="20"/>
+          <w:szCs w:val="20"/>
+          <w:bdr w:val="none" w:sz="0" w:space="0" w:color="auto" w:frame="1"/>
+        </w:rPr>
+        <w:t>[</w:t>
+      </w:r>
+      <w:proofErr w:type="gramEnd"/>
+      <w:r>
+        <w:rPr>
+          <w:rFonts w:ascii="Consolas" w:eastAsia="宋体" w:hAnsi="Consolas" w:cs="宋体"/>
+          <w:color w:val="333333"/>
+          <w:spacing w:val="3"/>
+          <w:kern w:val="0"/>
+          <w:sz w:val="20"/>
+          <w:szCs w:val="20"/>
+          <w:bdr w:val="none" w:sz="0" w:space="0" w:color="auto" w:frame="1"/>
+        </w:rPr>
+        <w:t xml:space="preserve">] items = </w:t>
+      </w:r>
+      <w:r>
+        <w:rPr>
+          <w:rFonts w:ascii="Consolas" w:eastAsia="宋体" w:hAnsi="Consolas" w:cs="宋体"/>
+          <w:color w:val="8959A8"/>
+          <w:spacing w:val="3"/>
+          <w:kern w:val="0"/>
+          <w:sz w:val="20"/>
+          <w:szCs w:val="20"/>
+          <w:bdr w:val="none" w:sz="0" w:space="0" w:color="auto" w:frame="1"/>
+        </w:rPr>
+        <w:t>new</w:t>
+      </w:r>
+      <w:r>
+        <w:rPr>
+          <w:rFonts w:ascii="Consolas" w:eastAsia="宋体" w:hAnsi="Consolas" w:cs="宋体"/>
+          <w:color w:val="333333"/>
+          <w:spacing w:val="3"/>
+          <w:kern w:val="0"/>
+          <w:sz w:val="20"/>
+          <w:szCs w:val="20"/>
+          <w:bdr w:val="none" w:sz="0" w:space="0" w:color="auto" w:frame="1"/>
+        </w:rPr>
+        <w:t xml:space="preserve"> </w:t>
+      </w:r>
+      <w:proofErr w:type="spellStart"/>
+      <w:r>
+        <w:rPr>
+          <w:rFonts w:ascii="Consolas" w:eastAsia="宋体" w:hAnsi="Consolas" w:cs="宋体"/>
+          <w:color w:val="333333"/>
+          <w:spacing w:val="3"/>
+          <w:kern w:val="0"/>
+          <w:sz w:val="20"/>
+          <w:szCs w:val="20"/>
+          <w:bdr w:val="none" w:sz="0" w:space="0" w:color="auto" w:frame="1"/>
+        </w:rPr>
+        <w:t>Glorp</w:t>
+      </w:r>
+      <w:proofErr w:type="spellEnd"/>
+      <w:r>
+        <w:rPr>
+          <w:rFonts w:ascii="Consolas" w:eastAsia="宋体" w:hAnsi="Consolas" w:cs="宋体"/>
+          <w:color w:val="333333"/>
+          <w:spacing w:val="3"/>
+          <w:kern w:val="0"/>
+          <w:sz w:val="20"/>
+          <w:szCs w:val="20"/>
+          <w:bdr w:val="none" w:sz="0" w:space="0" w:color="auto" w:frame="1"/>
+        </w:rPr>
+        <w:t>[</w:t>
+      </w:r>
+      <w:r>
+        <w:rPr>
+          <w:rFonts w:ascii="Consolas" w:eastAsia="宋体" w:hAnsi="Consolas" w:cs="宋体"/>
+          <w:color w:val="F5871F"/>
+          <w:spacing w:val="3"/>
+          <w:kern w:val="0"/>
+          <w:sz w:val="20"/>
+          <w:szCs w:val="20"/>
+          <w:bdr w:val="none" w:sz="0" w:space="0" w:color="auto" w:frame="1"/>
+        </w:rPr>
+        <w:t>8</w:t>
+      </w:r>
+      <w:r>
+        <w:rPr>
+          <w:rFonts w:ascii="Consolas" w:eastAsia="宋体" w:hAnsi="Consolas" w:cs="宋体"/>
+          <w:color w:val="333333"/>
+          <w:spacing w:val="3"/>
+          <w:kern w:val="0"/>
+          <w:sz w:val="20"/>
+          <w:szCs w:val="20"/>
+          <w:bdr w:val="none" w:sz="0" w:space="0" w:color="auto" w:frame="1"/>
+        </w:rPr>
+        <w:t>];</w:t>
+      </w:r>
+    </w:p>
+    <w:p/>
+    <w:p>
+      <w:r>
+        <w:t>Instead, we have to use the awkward syntax shown below:</w:t>
+      </w:r>
+    </w:p>
+    <w:p>
+      <w:pPr>
+        <w:widowControl/>
+        <w:shd w:val="clear" w:color="auto" w:fill="F7F7F7"/>
+        <w:tabs>
+          <w:tab w:val="left" w:pos="916"/>
+          <w:tab w:val="left" w:pos="1832"/>
+          <w:tab w:val="left" w:pos="2748"/>
+          <w:tab w:val="left" w:pos="3664"/>
+          <w:tab w:val="left" w:pos="4580"/>
+          <w:tab w:val="left" w:pos="5496"/>
+          <w:tab w:val="left" w:pos="6412"/>
+          <w:tab w:val="left" w:pos="7328"/>
+          <w:tab w:val="left" w:pos="8244"/>
+          <w:tab w:val="left" w:pos="9160"/>
+          <w:tab w:val="left" w:pos="10076"/>
+          <w:tab w:val="left" w:pos="10992"/>
+          <w:tab w:val="left" w:pos="11908"/>
+          <w:tab w:val="left" w:pos="12824"/>
+          <w:tab w:val="left" w:pos="13740"/>
+          <w:tab w:val="left" w:pos="14656"/>
+        </w:tabs>
+        <w:jc w:val="left"/>
+        <w:rPr>
+          <w:rFonts w:ascii="Consolas" w:eastAsia="宋体" w:hAnsi="Consolas" w:cs="宋体"/>
+          <w:color w:val="333333"/>
+          <w:spacing w:val="3"/>
+          <w:kern w:val="0"/>
+          <w:sz w:val="24"/>
+          <w:szCs w:val="24"/>
+        </w:rPr>
+      </w:pPr>
+      <w:proofErr w:type="spellStart"/>
+      <w:proofErr w:type="gramStart"/>
+      <w:r>
+        <w:rPr>
+          <w:rFonts w:ascii="Consolas" w:eastAsia="宋体" w:hAnsi="Consolas" w:cs="宋体"/>
+          <w:color w:val="333333"/>
+          <w:spacing w:val="3"/>
+          <w:kern w:val="0"/>
+          <w:sz w:val="20"/>
+          <w:szCs w:val="20"/>
+          <w:bdr w:val="none" w:sz="0" w:space="0" w:color="auto" w:frame="1"/>
+        </w:rPr>
+        <w:t>Glorp</w:t>
+      </w:r>
+      <w:proofErr w:type="spellEnd"/>
+      <w:r>
+        <w:rPr>
+          <w:rFonts w:ascii="Consolas" w:eastAsia="宋体" w:hAnsi="Consolas" w:cs="宋体"/>
+          <w:color w:val="333333"/>
+          <w:spacing w:val="3"/>
+          <w:kern w:val="0"/>
+          <w:sz w:val="20"/>
+          <w:szCs w:val="20"/>
+          <w:bdr w:val="none" w:sz="0" w:space="0" w:color="auto" w:frame="1"/>
+        </w:rPr>
+        <w:t>[</w:t>
+      </w:r>
+      <w:proofErr w:type="gramEnd"/>
+      <w:r>
+        <w:rPr>
+          <w:rFonts w:ascii="Consolas" w:eastAsia="宋体" w:hAnsi="Consolas" w:cs="宋体"/>
+          <w:color w:val="333333"/>
+          <w:spacing w:val="3"/>
+          <w:kern w:val="0"/>
+          <w:sz w:val="20"/>
+          <w:szCs w:val="20"/>
+          <w:bdr w:val="none" w:sz="0" w:space="0" w:color="auto" w:frame="1"/>
+        </w:rPr>
+        <w:t>] items = (</w:t>
+      </w:r>
+      <w:proofErr w:type="spellStart"/>
+      <w:r>
+        <w:rPr>
+          <w:rFonts w:ascii="Consolas" w:eastAsia="宋体" w:hAnsi="Consolas" w:cs="宋体"/>
+          <w:color w:val="333333"/>
+          <w:spacing w:val="3"/>
+          <w:kern w:val="0"/>
+          <w:sz w:val="20"/>
+          <w:szCs w:val="20"/>
+          <w:bdr w:val="none" w:sz="0" w:space="0" w:color="auto" w:frame="1"/>
+        </w:rPr>
+        <w:t>Glorp</w:t>
+      </w:r>
+      <w:proofErr w:type="spellEnd"/>
+      <w:r>
+        <w:rPr>
+          <w:rFonts w:ascii="Consolas" w:eastAsia="宋体" w:hAnsi="Consolas" w:cs="宋体"/>
+          <w:color w:val="333333"/>
+          <w:spacing w:val="3"/>
+          <w:kern w:val="0"/>
+          <w:sz w:val="20"/>
+          <w:szCs w:val="20"/>
+          <w:bdr w:val="none" w:sz="0" w:space="0" w:color="auto" w:frame="1"/>
+        </w:rPr>
+        <w:t xml:space="preserve"> []) </w:t>
+      </w:r>
+      <w:r>
+        <w:rPr>
+          <w:rFonts w:ascii="Consolas" w:eastAsia="宋体" w:hAnsi="Consolas" w:cs="宋体"/>
+          <w:color w:val="8959A8"/>
+          <w:spacing w:val="3"/>
+          <w:kern w:val="0"/>
+          <w:sz w:val="20"/>
+          <w:szCs w:val="20"/>
+          <w:bdr w:val="none" w:sz="0" w:space="0" w:color="auto" w:frame="1"/>
+        </w:rPr>
+        <w:t>new</w:t>
+      </w:r>
+      <w:r>
+        <w:rPr>
+          <w:rFonts w:ascii="Consolas" w:eastAsia="宋体" w:hAnsi="Consolas" w:cs="宋体"/>
+          <w:color w:val="333333"/>
+          <w:spacing w:val="3"/>
+          <w:kern w:val="0"/>
+          <w:sz w:val="20"/>
+          <w:szCs w:val="20"/>
+          <w:bdr w:val="none" w:sz="0" w:space="0" w:color="auto" w:frame="1"/>
+        </w:rPr>
+        <w:t xml:space="preserve"> Object[</w:t>
+      </w:r>
+      <w:r>
+        <w:rPr>
+          <w:rFonts w:ascii="Consolas" w:eastAsia="宋体" w:hAnsi="Consolas" w:cs="宋体"/>
+          <w:color w:val="F5871F"/>
+          <w:spacing w:val="3"/>
+          <w:kern w:val="0"/>
+          <w:sz w:val="20"/>
+          <w:szCs w:val="20"/>
+          <w:bdr w:val="none" w:sz="0" w:space="0" w:color="auto" w:frame="1"/>
+        </w:rPr>
+        <w:t>8</w:t>
+      </w:r>
+      <w:r>
+        <w:rPr>
+          <w:rFonts w:ascii="Consolas" w:eastAsia="宋体" w:hAnsi="Consolas" w:cs="宋体"/>
+          <w:color w:val="333333"/>
+          <w:spacing w:val="3"/>
+          <w:kern w:val="0"/>
+          <w:sz w:val="20"/>
+          <w:szCs w:val="20"/>
+          <w:bdr w:val="none" w:sz="0" w:space="0" w:color="auto" w:frame="1"/>
+        </w:rPr>
+        <w:t>];</w:t>
+      </w:r>
+    </w:p>
+    <w:p/>
+    <w:p>
+      <w:r>
+        <w:t>This will yield a compilation warning, but it's just something we'll have to live with. We'll discuss this in more details in a later chapter.</w:t>
+      </w:r>
+    </w:p>
+    <w:p/>
+    <w:p>
+      <w:r>
+        <w:rPr>
+          <w:rFonts w:hint="eastAsia"/>
+        </w:rPr>
+        <w:t>②</w:t>
+      </w:r>
+    </w:p>
+    <w:p>
+      <w:r>
+        <w:t xml:space="preserve">The other change we make is that we null out any items that we "delete". </w:t>
+      </w:r>
+    </w:p>
+    <w:p/>
+    <w:p>
+      <w:r>
+        <w:t xml:space="preserve">Whereas before, we had no reason to zero out elements that were deleted, with generic objects, we do want to null out references to the objects that we're storing. This is to avoid "loitering". Recall that Java only destroys objects when the last reference has been lost. If we fail to null out the reference, then Java will not garbage collect the objects that have been added to the list. </w:t>
+      </w:r>
+    </w:p>
+    <w:p/>
+    <w:p>
+      <w:r>
+        <w:t>This is a subtle performance bug that you're unlikely to observe unless you're looking for it, but in certain cases could result in a significant wastage of memory.</w:t>
+      </w:r>
+    </w:p>
+    <w:p/>
+    <w:p>
+      <w:pPr>
+        <w:pStyle w:val="3"/>
+        <w:rPr>
+          <w:sz w:val="21"/>
+          <w:szCs w:val="21"/>
+        </w:rPr>
+      </w:pPr>
+      <w:r>
+        <w:rPr>
+          <w:rFonts w:hint="eastAsia"/>
+          <w:sz w:val="21"/>
+          <w:szCs w:val="21"/>
+        </w:rPr>
+        <w:t>（3）</w:t>
+      </w:r>
+      <w:r>
+        <w:rPr>
+          <w:sz w:val="21"/>
+          <w:szCs w:val="21"/>
+        </w:rPr>
+        <w:t>Obscurantism in Java</w:t>
+      </w:r>
+    </w:p>
+    <w:p>
+      <w:r>
+        <w:t xml:space="preserve">We talk of “layers of abstraction” often in computer science. </w:t>
+      </w:r>
+    </w:p>
+    <w:p/>
+    <w:p>
+      <w:r>
+        <w:lastRenderedPageBreak/>
+        <w:t>Related concept: obscurantism. The user of a class does not and should not know how it works.</w:t>
+      </w:r>
+    </w:p>
+    <w:p/>
+    <w:p>
+      <w:r>
+        <w:rPr>
+          <w:rFonts w:hint="eastAsia"/>
+          <w:noProof/>
+        </w:rPr>
+        <w:drawing>
+          <wp:inline distT="0" distB="0" distL="0" distR="0" wp14:anchorId="3C9FFFC6" wp14:editId="1C6CEEAD">
+            <wp:extent cx="5270500" cy="1984375"/>
+            <wp:effectExtent l="0" t="0" r="6350" b="0"/>
+            <wp:docPr id="29" name="图片 29"/>
+            <wp:cNvGraphicFramePr>
+              <a:graphicFrameLocks xmlns:a="http://schemas.openxmlformats.org/drawingml/2006/main" noChangeAspect="1"/>
+            </wp:cNvGraphicFramePr>
+            <a:graphic xmlns:a="http://schemas.openxmlformats.org/drawingml/2006/main">
+              <a:graphicData uri="http://schemas.openxmlformats.org/drawingml/2006/picture">
+                <pic:pic xmlns:pic="http://schemas.openxmlformats.org/drawingml/2006/picture">
+                  <pic:nvPicPr>
+                    <pic:cNvPr id="0" name="Picture 6"/>
+                    <pic:cNvPicPr>
+                      <a:picLocks noChangeAspect="1" noChangeArrowheads="1"/>
+                    </pic:cNvPicPr>
+                  </pic:nvPicPr>
+                  <pic:blipFill>
+                    <a:blip r:embed="rId45">
+                      <a:extLst>
+                        <a:ext uri="{28A0092B-C50C-407E-A947-70E740481C1C}">
+                          <a14:useLocalDpi xmlns:a14="http://schemas.microsoft.com/office/drawing/2010/main" val="0"/>
+                        </a:ext>
+                      </a:extLst>
+                    </a:blip>
+                    <a:srcRect/>
+                    <a:stretch>
+                      <a:fillRect/>
+                    </a:stretch>
+                  </pic:blipFill>
+                  <pic:spPr bwMode="auto">
+                    <a:xfrm>
+                      <a:off x="0" y="0"/>
+                      <a:ext cx="5270500" cy="1984375"/>
+                    </a:xfrm>
+                    <a:prstGeom prst="rect">
+                      <a:avLst/>
+                    </a:prstGeom>
+                    <a:noFill/>
+                    <a:ln>
+                      <a:noFill/>
+                    </a:ln>
+                  </pic:spPr>
+                </pic:pic>
+              </a:graphicData>
+            </a:graphic>
+          </wp:inline>
+        </w:drawing>
+      </w:r>
+    </w:p>
+    <w:p/>
+    <w:p>
+      <w:r>
+        <w:t>The Java language allows you to enforce this with ideas like private!</w:t>
+      </w:r>
+    </w:p>
+    <w:p/>
+    <w:p>
+      <w:r>
+        <w:t>A good programmer obscures details from themselves, even within a class.</w:t>
+      </w:r>
+    </w:p>
+    <w:p>
+      <w:pPr>
+        <w:pStyle w:val="ad"/>
+        <w:numPr>
+          <w:ilvl w:val="0"/>
+          <w:numId w:val="23"/>
+        </w:numPr>
+        <w:ind w:firstLineChars="0"/>
+      </w:pPr>
+      <w:r>
+        <w:t xml:space="preserve">Example: </w:t>
+      </w:r>
+      <w:proofErr w:type="spellStart"/>
+      <w:r>
+        <w:t>addFirst</w:t>
+      </w:r>
+      <w:proofErr w:type="spellEnd"/>
+      <w:r>
+        <w:t xml:space="preserve"> and resize should be written totally independently. You should not be thinking about the details of one method while writing the other. Simply trust that the other works.</w:t>
+      </w:r>
+    </w:p>
+    <w:p>
+      <w:pPr>
+        <w:pStyle w:val="ad"/>
+        <w:numPr>
+          <w:ilvl w:val="0"/>
+          <w:numId w:val="23"/>
+        </w:numPr>
+        <w:ind w:firstLineChars="0"/>
+      </w:pPr>
+      <w:r>
+        <w:t>Breaking programming tasks down into small pieces (especially functions) helps with this greatly!</w:t>
+      </w:r>
+    </w:p>
+    <w:p>
+      <w:pPr>
+        <w:pStyle w:val="ad"/>
+        <w:numPr>
+          <w:ilvl w:val="0"/>
+          <w:numId w:val="23"/>
+        </w:numPr>
+        <w:ind w:firstLineChars="0"/>
+      </w:pPr>
+      <w:r>
+        <w:t>Through judicious use of testing, we can build confidence in these small pieces, as we’ll see in the next lecture.</w:t>
+      </w:r>
+    </w:p>
+    <w:p/>
+    <w:p/>
     <w:p>
       <w:pPr>
         <w:rPr>
@@ -31116,6 +31756,155 @@
     </w:lvl>
   </w:abstractNum>
   <w:abstractNum w:abstractNumId="15" w15:restartNumberingAfterBreak="0">
+    <w:nsid w:val="50366FEA"/>
+    <w:multiLevelType w:val="multilevel"/>
+    <w:tmpl w:val="4712EE8C"/>
+    <w:lvl w:ilvl="0">
+      <w:start w:val="1"/>
+      <w:numFmt w:val="bullet"/>
+      <w:lvlText w:val=""/>
+      <w:lvlJc w:val="left"/>
+      <w:pPr>
+        <w:tabs>
+          <w:tab w:val="num" w:pos="720"/>
+        </w:tabs>
+        <w:ind w:left="720" w:hanging="360"/>
+      </w:pPr>
+      <w:rPr>
+        <w:rFonts w:ascii="Symbol" w:hAnsi="Symbol" w:hint="default"/>
+        <w:sz w:val="20"/>
+      </w:rPr>
+    </w:lvl>
+    <w:lvl w:ilvl="1">
+      <w:start w:val="1"/>
+      <w:numFmt w:val="bullet"/>
+      <w:lvlText w:val="o"/>
+      <w:lvlJc w:val="left"/>
+      <w:pPr>
+        <w:tabs>
+          <w:tab w:val="num" w:pos="1440"/>
+        </w:tabs>
+        <w:ind w:left="1440" w:hanging="360"/>
+      </w:pPr>
+      <w:rPr>
+        <w:rFonts w:ascii="Courier New" w:hAnsi="Courier New" w:hint="default"/>
+        <w:sz w:val="20"/>
+      </w:rPr>
+    </w:lvl>
+    <w:lvl w:ilvl="2" w:tentative="1">
+      <w:start w:val="1"/>
+      <w:numFmt w:val="bullet"/>
+      <w:lvlText w:val=""/>
+      <w:lvlJc w:val="left"/>
+      <w:pPr>
+        <w:tabs>
+          <w:tab w:val="num" w:pos="2160"/>
+        </w:tabs>
+        <w:ind w:left="2160" w:hanging="360"/>
+      </w:pPr>
+      <w:rPr>
+        <w:rFonts w:ascii="Wingdings" w:hAnsi="Wingdings" w:hint="default"/>
+        <w:sz w:val="20"/>
+      </w:rPr>
+    </w:lvl>
+    <w:lvl w:ilvl="3" w:tentative="1">
+      <w:start w:val="1"/>
+      <w:numFmt w:val="bullet"/>
+      <w:lvlText w:val=""/>
+      <w:lvlJc w:val="left"/>
+      <w:pPr>
+        <w:tabs>
+          <w:tab w:val="num" w:pos="2880"/>
+        </w:tabs>
+        <w:ind w:left="2880" w:hanging="360"/>
+      </w:pPr>
+      <w:rPr>
+        <w:rFonts w:ascii="Wingdings" w:hAnsi="Wingdings" w:hint="default"/>
+        <w:sz w:val="20"/>
+      </w:rPr>
+    </w:lvl>
+    <w:lvl w:ilvl="4" w:tentative="1">
+      <w:start w:val="1"/>
+      <w:numFmt w:val="bullet"/>
+      <w:lvlText w:val=""/>
+      <w:lvlJc w:val="left"/>
+      <w:pPr>
+        <w:tabs>
+          <w:tab w:val="num" w:pos="3600"/>
+        </w:tabs>
+        <w:ind w:left="3600" w:hanging="360"/>
+      </w:pPr>
+      <w:rPr>
+        <w:rFonts w:ascii="Wingdings" w:hAnsi="Wingdings" w:hint="default"/>
+        <w:sz w:val="20"/>
+      </w:rPr>
+    </w:lvl>
+    <w:lvl w:ilvl="5" w:tentative="1">
+      <w:start w:val="1"/>
+      <w:numFmt w:val="bullet"/>
+      <w:lvlText w:val=""/>
+      <w:lvlJc w:val="left"/>
+      <w:pPr>
+        <w:tabs>
+          <w:tab w:val="num" w:pos="4320"/>
+        </w:tabs>
+        <w:ind w:left="4320" w:hanging="360"/>
+      </w:pPr>
+      <w:rPr>
+        <w:rFonts w:ascii="Wingdings" w:hAnsi="Wingdings" w:hint="default"/>
+        <w:sz w:val="20"/>
+      </w:rPr>
+    </w:lvl>
+    <w:lvl w:ilvl="6" w:tentative="1">
+      <w:start w:val="1"/>
+      <w:numFmt w:val="bullet"/>
+      <w:lvlText w:val=""/>
+      <w:lvlJc w:val="left"/>
+      <w:pPr>
+        <w:tabs>
+          <w:tab w:val="num" w:pos="5040"/>
+        </w:tabs>
+        <w:ind w:left="5040" w:hanging="360"/>
+      </w:pPr>
+      <w:rPr>
+        <w:rFonts w:ascii="Wingdings" w:hAnsi="Wingdings" w:hint="default"/>
+        <w:sz w:val="20"/>
+      </w:rPr>
+    </w:lvl>
+    <w:lvl w:ilvl="7" w:tentative="1">
+      <w:start w:val="1"/>
+      <w:numFmt w:val="bullet"/>
+      <w:lvlText w:val=""/>
+      <w:lvlJc w:val="left"/>
+      <w:pPr>
+        <w:tabs>
+          <w:tab w:val="num" w:pos="5760"/>
+        </w:tabs>
+        <w:ind w:left="5760" w:hanging="360"/>
+      </w:pPr>
+      <w:rPr>
+        <w:rFonts w:ascii="Wingdings" w:hAnsi="Wingdings" w:hint="default"/>
+        <w:sz w:val="20"/>
+      </w:rPr>
+    </w:lvl>
+    <w:lvl w:ilvl="8" w:tentative="1">
+      <w:start w:val="1"/>
+      <w:numFmt w:val="bullet"/>
+      <w:lvlText w:val=""/>
+      <w:lvlJc w:val="left"/>
+      <w:pPr>
+        <w:tabs>
+          <w:tab w:val="num" w:pos="6480"/>
+        </w:tabs>
+        <w:ind w:left="6480" w:hanging="360"/>
+      </w:pPr>
+      <w:rPr>
+        <w:rFonts w:ascii="Wingdings" w:hAnsi="Wingdings" w:hint="default"/>
+        <w:sz w:val="20"/>
+      </w:rPr>
+    </w:lvl>
+  </w:abstractNum>
+  <w:abstractNum w:abstractNumId="16" w15:restartNumberingAfterBreak="0">
     <w:nsid w:val="50656AAD"/>
     <w:multiLevelType w:val="hybridMultilevel"/>
     <w:tmpl w:val="80CA6BC4"/>
@@ -31201,7 +31990,7 @@
       </w:pPr>
     </w:lvl>
   </w:abstractNum>
-  <w:abstractNum w:abstractNumId="16" w15:restartNumberingAfterBreak="0">
+  <w:abstractNum w:abstractNumId="17" w15:restartNumberingAfterBreak="0">
     <w:nsid w:val="528D2394"/>
     <w:multiLevelType w:val="hybridMultilevel"/>
     <w:tmpl w:val="52DEAA48"/>
@@ -31287,7 +32076,7 @@
       </w:pPr>
     </w:lvl>
   </w:abstractNum>
-  <w:abstractNum w:abstractNumId="17" w15:restartNumberingAfterBreak="0">
+  <w:abstractNum w:abstractNumId="18" w15:restartNumberingAfterBreak="0">
     <w:nsid w:val="641550DF"/>
     <w:multiLevelType w:val="multilevel"/>
     <w:tmpl w:val="65A04772"/>
@@ -31436,7 +32225,7 @@
       </w:rPr>
     </w:lvl>
   </w:abstractNum>
-  <w:abstractNum w:abstractNumId="18" w15:restartNumberingAfterBreak="0">
+  <w:abstractNum w:abstractNumId="19" w15:restartNumberingAfterBreak="0">
     <w:nsid w:val="64E27B6A"/>
     <w:multiLevelType w:val="multilevel"/>
     <w:tmpl w:val="A792FFE8"/>
@@ -31549,10 +32338,10 @@
       </w:pPr>
     </w:lvl>
   </w:abstractNum>
-  <w:abstractNum w:abstractNumId="19" w15:restartNumberingAfterBreak="0">
-    <w:nsid w:val="69BF118D"/>
+  <w:abstractNum w:abstractNumId="20" w15:restartNumberingAfterBreak="0">
+    <w:nsid w:val="67F3273E"/>
     <w:multiLevelType w:val="hybridMultilevel"/>
-    <w:tmpl w:val="DF72B09C"/>
+    <w:tmpl w:val="84F07D68"/>
     <w:lvl w:ilvl="0" w:tplc="04090001">
       <w:start w:val="1"/>
       <w:numFmt w:val="bullet"/>
@@ -31662,7 +32451,120 @@
       </w:rPr>
     </w:lvl>
   </w:abstractNum>
-  <w:abstractNum w:abstractNumId="20" w15:restartNumberingAfterBreak="0">
+  <w:abstractNum w:abstractNumId="21" w15:restartNumberingAfterBreak="0">
+    <w:nsid w:val="69BF118D"/>
+    <w:multiLevelType w:val="hybridMultilevel"/>
+    <w:tmpl w:val="DF72B09C"/>
+    <w:lvl w:ilvl="0" w:tplc="04090001">
+      <w:start w:val="1"/>
+      <w:numFmt w:val="bullet"/>
+      <w:lvlText w:val=""/>
+      <w:lvlJc w:val="left"/>
+      <w:pPr>
+        <w:ind w:left="420" w:hanging="420"/>
+      </w:pPr>
+      <w:rPr>
+        <w:rFonts w:ascii="Wingdings" w:hAnsi="Wingdings" w:hint="default"/>
+      </w:rPr>
+    </w:lvl>
+    <w:lvl w:ilvl="1" w:tplc="04090003" w:tentative="1">
+      <w:start w:val="1"/>
+      <w:numFmt w:val="bullet"/>
+      <w:lvlText w:val=""/>
+      <w:lvlJc w:val="left"/>
+      <w:pPr>
+        <w:ind w:left="840" w:hanging="420"/>
+      </w:pPr>
+      <w:rPr>
+        <w:rFonts w:ascii="Wingdings" w:hAnsi="Wingdings" w:hint="default"/>
+      </w:rPr>
+    </w:lvl>
+    <w:lvl w:ilvl="2" w:tplc="04090005" w:tentative="1">
+      <w:start w:val="1"/>
+      <w:numFmt w:val="bullet"/>
+      <w:lvlText w:val=""/>
+      <w:lvlJc w:val="left"/>
+      <w:pPr>
+        <w:ind w:left="1260" w:hanging="420"/>
+      </w:pPr>
+      <w:rPr>
+        <w:rFonts w:ascii="Wingdings" w:hAnsi="Wingdings" w:hint="default"/>
+      </w:rPr>
+    </w:lvl>
+    <w:lvl w:ilvl="3" w:tplc="04090001" w:tentative="1">
+      <w:start w:val="1"/>
+      <w:numFmt w:val="bullet"/>
+      <w:lvlText w:val=""/>
+      <w:lvlJc w:val="left"/>
+      <w:pPr>
+        <w:ind w:left="1680" w:hanging="420"/>
+      </w:pPr>
+      <w:rPr>
+        <w:rFonts w:ascii="Wingdings" w:hAnsi="Wingdings" w:hint="default"/>
+      </w:rPr>
+    </w:lvl>
+    <w:lvl w:ilvl="4" w:tplc="04090003" w:tentative="1">
+      <w:start w:val="1"/>
+      <w:numFmt w:val="bullet"/>
+      <w:lvlText w:val=""/>
+      <w:lvlJc w:val="left"/>
+      <w:pPr>
+        <w:ind w:left="2100" w:hanging="420"/>
+      </w:pPr>
+      <w:rPr>
+        <w:rFonts w:ascii="Wingdings" w:hAnsi="Wingdings" w:hint="default"/>
+      </w:rPr>
+    </w:lvl>
+    <w:lvl w:ilvl="5" w:tplc="04090005" w:tentative="1">
+      <w:start w:val="1"/>
+      <w:numFmt w:val="bullet"/>
+      <w:lvlText w:val=""/>
+      <w:lvlJc w:val="left"/>
+      <w:pPr>
+        <w:ind w:left="2520" w:hanging="420"/>
+      </w:pPr>
+      <w:rPr>
+        <w:rFonts w:ascii="Wingdings" w:hAnsi="Wingdings" w:hint="default"/>
+      </w:rPr>
+    </w:lvl>
+    <w:lvl w:ilvl="6" w:tplc="04090001" w:tentative="1">
+      <w:start w:val="1"/>
+      <w:numFmt w:val="bullet"/>
+      <w:lvlText w:val=""/>
+      <w:lvlJc w:val="left"/>
+      <w:pPr>
+        <w:ind w:left="2940" w:hanging="420"/>
+      </w:pPr>
+      <w:rPr>
+        <w:rFonts w:ascii="Wingdings" w:hAnsi="Wingdings" w:hint="default"/>
+      </w:rPr>
+    </w:lvl>
+    <w:lvl w:ilvl="7" w:tplc="04090003" w:tentative="1">
+      <w:start w:val="1"/>
+      <w:numFmt w:val="bullet"/>
+      <w:lvlText w:val=""/>
+      <w:lvlJc w:val="left"/>
+      <w:pPr>
+        <w:ind w:left="3360" w:hanging="420"/>
+      </w:pPr>
+      <w:rPr>
+        <w:rFonts w:ascii="Wingdings" w:hAnsi="Wingdings" w:hint="default"/>
+      </w:rPr>
+    </w:lvl>
+    <w:lvl w:ilvl="8" w:tplc="04090005" w:tentative="1">
+      <w:start w:val="1"/>
+      <w:numFmt w:val="bullet"/>
+      <w:lvlText w:val=""/>
+      <w:lvlJc w:val="left"/>
+      <w:pPr>
+        <w:ind w:left="3780" w:hanging="420"/>
+      </w:pPr>
+      <w:rPr>
+        <w:rFonts w:ascii="Wingdings" w:hAnsi="Wingdings" w:hint="default"/>
+      </w:rPr>
+    </w:lvl>
+  </w:abstractNum>
+  <w:abstractNum w:abstractNumId="22" w15:restartNumberingAfterBreak="0">
     <w:nsid w:val="7D364D7C"/>
     <w:multiLevelType w:val="multilevel"/>
     <w:tmpl w:val="B9686E0C"/>
@@ -31821,13 +32723,13 @@
     <w:abstractNumId w:val="10"/>
   </w:num>
   <w:num w:numId="4">
-    <w:abstractNumId w:val="17"/>
+    <w:abstractNumId w:val="18"/>
   </w:num>
   <w:num w:numId="5">
     <w:abstractNumId w:val="8"/>
   </w:num>
   <w:num w:numId="6">
-    <w:abstractNumId w:val="20"/>
+    <w:abstractNumId w:val="22"/>
   </w:num>
   <w:num w:numId="7">
     <w:abstractNumId w:val="12"/>
@@ -31851,10 +32753,10 @@
     <w:abstractNumId w:val="13"/>
   </w:num>
   <w:num w:numId="14">
-    <w:abstractNumId w:val="15"/>
+    <w:abstractNumId w:val="16"/>
   </w:num>
   <w:num w:numId="15">
-    <w:abstractNumId w:val="18"/>
+    <w:abstractNumId w:val="19"/>
   </w:num>
   <w:num w:numId="16">
     <w:abstractNumId w:val="14"/>
@@ -31863,16 +32765,22 @@
     <w:abstractNumId w:val="11"/>
   </w:num>
   <w:num w:numId="18">
-    <w:abstractNumId w:val="16"/>
+    <w:abstractNumId w:val="17"/>
   </w:num>
   <w:num w:numId="19">
     <w:abstractNumId w:val="1"/>
   </w:num>
   <w:num w:numId="20">
-    <w:abstractNumId w:val="19"/>
+    <w:abstractNumId w:val="21"/>
   </w:num>
   <w:num w:numId="21">
     <w:abstractNumId w:val="6"/>
+  </w:num>
+  <w:num w:numId="22">
+    <w:abstractNumId w:val="15"/>
+  </w:num>
+  <w:num w:numId="23">
+    <w:abstractNumId w:val="20"/>
   </w:num>
 </w:numbering>
 </file>

</xml_diff>

<commit_message>
CS61B - Week3 - lab 3 Randomizing Testing and Timing
</commit_message>
<xml_diff>
--- a/3 Berkeley CS61B.docx
+++ b/3 Berkeley CS61B.docx
@@ -8930,9 +8930,464 @@
       </w:r>
     </w:p>
     <w:p/>
+    <w:p>
+      <w:pPr>
+        <w:pStyle w:val="2"/>
+      </w:pPr>
+      <w:r>
+        <w:rPr>
+          <w:rFonts w:hint="eastAsia"/>
+        </w:rPr>
+        <w:t>5</w:t>
+      </w:r>
+      <w:r>
+        <w:t xml:space="preserve"> </w:t>
+      </w:r>
+      <w:r>
+        <w:t>Execution Breakpoints</w:t>
+      </w:r>
+    </w:p>
+    <w:p>
+      <w:r>
+        <w:t>You’ll notice that every time the test fails, the message that we get is something like:</w:t>
+      </w:r>
+    </w:p>
+    <w:p>
+      <w:pPr>
+        <w:widowControl/>
+        <w:shd w:val="clear" w:color="auto" w:fill="000000"/>
+        <w:tabs>
+          <w:tab w:val="left" w:pos="916"/>
+          <w:tab w:val="left" w:pos="1832"/>
+          <w:tab w:val="left" w:pos="2748"/>
+          <w:tab w:val="left" w:pos="3664"/>
+          <w:tab w:val="left" w:pos="4580"/>
+          <w:tab w:val="left" w:pos="5496"/>
+          <w:tab w:val="left" w:pos="6412"/>
+          <w:tab w:val="left" w:pos="7328"/>
+          <w:tab w:val="left" w:pos="8244"/>
+          <w:tab w:val="left" w:pos="9160"/>
+          <w:tab w:val="left" w:pos="10076"/>
+          <w:tab w:val="left" w:pos="10992"/>
+          <w:tab w:val="left" w:pos="11908"/>
+          <w:tab w:val="left" w:pos="12824"/>
+          <w:tab w:val="left" w:pos="13740"/>
+          <w:tab w:val="left" w:pos="14656"/>
+        </w:tabs>
+        <w:jc w:val="left"/>
+        <w:rPr>
+          <w:rFonts w:ascii="Inconsolata" w:eastAsia="宋体" w:hAnsi="Inconsolata" w:cs="宋体"/>
+          <w:color w:val="F7F7F7"/>
+          <w:kern w:val="0"/>
+          <w:szCs w:val="21"/>
+        </w:rPr>
+      </w:pPr>
+      <w:proofErr w:type="spellStart"/>
+      <w:proofErr w:type="gramStart"/>
+      <w:r>
+        <w:rPr>
+          <w:rFonts w:ascii="Inconsolata" w:eastAsia="宋体" w:hAnsi="Inconsolata" w:cs="宋体"/>
+          <w:color w:val="F7F7F7"/>
+          <w:kern w:val="0"/>
+          <w:szCs w:val="21"/>
+        </w:rPr>
+        <w:lastRenderedPageBreak/>
+        <w:t>java.lang</w:t>
+      </w:r>
+      <w:proofErr w:type="gramEnd"/>
+      <w:r>
+        <w:rPr>
+          <w:rFonts w:ascii="Inconsolata" w:eastAsia="宋体" w:hAnsi="Inconsolata" w:cs="宋体"/>
+          <w:color w:val="F7F7F7"/>
+          <w:kern w:val="0"/>
+          <w:szCs w:val="21"/>
+        </w:rPr>
+        <w:t>.ArrayIndexOutOfBoundsException</w:t>
+      </w:r>
+      <w:proofErr w:type="spellEnd"/>
+      <w:r>
+        <w:rPr>
+          <w:rFonts w:ascii="Inconsolata" w:eastAsia="宋体" w:hAnsi="Inconsolata" w:cs="宋体"/>
+          <w:color w:val="F7F7F7"/>
+          <w:kern w:val="0"/>
+          <w:szCs w:val="21"/>
+        </w:rPr>
+        <w:t>: Index 7 out of bounds for length 7</w:t>
+      </w:r>
+    </w:p>
+    <w:p>
+      <w:pPr>
+        <w:widowControl/>
+        <w:shd w:val="clear" w:color="auto" w:fill="000000"/>
+        <w:tabs>
+          <w:tab w:val="left" w:pos="916"/>
+          <w:tab w:val="left" w:pos="1832"/>
+          <w:tab w:val="left" w:pos="2748"/>
+          <w:tab w:val="left" w:pos="3664"/>
+          <w:tab w:val="left" w:pos="4580"/>
+          <w:tab w:val="left" w:pos="5496"/>
+          <w:tab w:val="left" w:pos="6412"/>
+          <w:tab w:val="left" w:pos="7328"/>
+          <w:tab w:val="left" w:pos="8244"/>
+          <w:tab w:val="left" w:pos="9160"/>
+          <w:tab w:val="left" w:pos="10076"/>
+          <w:tab w:val="left" w:pos="10992"/>
+          <w:tab w:val="left" w:pos="11908"/>
+          <w:tab w:val="left" w:pos="12824"/>
+          <w:tab w:val="left" w:pos="13740"/>
+          <w:tab w:val="left" w:pos="14656"/>
+        </w:tabs>
+        <w:jc w:val="left"/>
+        <w:rPr>
+          <w:rFonts w:ascii="宋体" w:eastAsia="宋体" w:hAnsi="宋体" w:cs="宋体"/>
+          <w:color w:val="F8F8F8"/>
+          <w:kern w:val="0"/>
+          <w:szCs w:val="21"/>
+        </w:rPr>
+      </w:pPr>
+      <w:r>
+        <w:rPr>
+          <w:rFonts w:ascii="Inconsolata" w:eastAsia="宋体" w:hAnsi="Inconsolata" w:cs="宋体"/>
+          <w:color w:val="F7F7F7"/>
+          <w:kern w:val="0"/>
+          <w:szCs w:val="21"/>
+        </w:rPr>
+        <w:t xml:space="preserve">at </w:t>
+      </w:r>
+      <w:proofErr w:type="spellStart"/>
+      <w:proofErr w:type="gramStart"/>
+      <w:r>
+        <w:rPr>
+          <w:rFonts w:ascii="Inconsolata" w:eastAsia="宋体" w:hAnsi="Inconsolata" w:cs="宋体"/>
+          <w:color w:val="F7F7F7"/>
+          <w:kern w:val="0"/>
+          <w:szCs w:val="21"/>
+        </w:rPr>
+        <w:t>randomizedtest.BuggyAList.resize</w:t>
+      </w:r>
+      <w:proofErr w:type="spellEnd"/>
+      <w:proofErr w:type="gramEnd"/>
+      <w:r>
+        <w:rPr>
+          <w:rFonts w:ascii="Inconsolata" w:eastAsia="宋体" w:hAnsi="Inconsolata" w:cs="宋体"/>
+          <w:color w:val="F7F7F7"/>
+          <w:kern w:val="0"/>
+          <w:szCs w:val="21"/>
+        </w:rPr>
+        <w:t>(BuggyAList.java:31)</w:t>
+      </w:r>
+    </w:p>
+    <w:p>
+      <w:pPr>
+        <w:rPr>
+          <w:rFonts w:hint="eastAsia"/>
+        </w:rPr>
+      </w:pPr>
+    </w:p>
+    <w:p>
+      <w:r>
+        <w:t>set up an “Execution Breakpoint” so that we can stop the code and visualize what’s going on when your code crashes.</w:t>
+      </w:r>
+    </w:p>
+    <w:p>
+      <w:r>
+        <w:t>To this, click “Run -&gt; View Breakpoints”. You should see a window like this pop up:</w:t>
+      </w:r>
+    </w:p>
+    <w:p>
+      <w:r>
+        <w:rPr>
+          <w:noProof/>
+        </w:rPr>
+        <w:drawing>
+          <wp:inline distT="0" distB="0" distL="0" distR="0" wp14:anchorId="1AE364AC" wp14:editId="72D09CAF">
+            <wp:extent cx="5274310" cy="3606800"/>
+            <wp:effectExtent l="0" t="0" r="2540" b="0"/>
+            <wp:docPr id="27" name="图片 27" descr="folder structure"/>
+            <wp:cNvGraphicFramePr>
+              <a:graphicFrameLocks xmlns:a="http://schemas.openxmlformats.org/drawingml/2006/main" noChangeAspect="1"/>
+            </wp:cNvGraphicFramePr>
+            <a:graphic xmlns:a="http://schemas.openxmlformats.org/drawingml/2006/main">
+              <a:graphicData uri="http://schemas.openxmlformats.org/drawingml/2006/picture">
+                <pic:pic xmlns:pic="http://schemas.openxmlformats.org/drawingml/2006/picture">
+                  <pic:nvPicPr>
+                    <pic:cNvPr id="0" name="Picture 1" descr="folder structure"/>
+                    <pic:cNvPicPr>
+                      <a:picLocks noChangeAspect="1" noChangeArrowheads="1"/>
+                    </pic:cNvPicPr>
+                  </pic:nvPicPr>
+                  <pic:blipFill>
+                    <a:blip r:embed="rId32" cstate="print">
+                      <a:extLst>
+                        <a:ext uri="{28A0092B-C50C-407E-A947-70E740481C1C}">
+                          <a14:useLocalDpi xmlns:a14="http://schemas.microsoft.com/office/drawing/2010/main" val="0"/>
+                        </a:ext>
+                      </a:extLst>
+                    </a:blip>
+                    <a:srcRect/>
+                    <a:stretch>
+                      <a:fillRect/>
+                    </a:stretch>
+                  </pic:blipFill>
+                  <pic:spPr bwMode="auto">
+                    <a:xfrm>
+                      <a:off x="0" y="0"/>
+                      <a:ext cx="5274310" cy="3606800"/>
+                    </a:xfrm>
+                    <a:prstGeom prst="rect">
+                      <a:avLst/>
+                    </a:prstGeom>
+                    <a:noFill/>
+                    <a:ln>
+                      <a:noFill/>
+                    </a:ln>
+                  </pic:spPr>
+                </pic:pic>
+              </a:graphicData>
+            </a:graphic>
+          </wp:inline>
+        </w:drawing>
+      </w:r>
+    </w:p>
+    <w:p>
+      <w:r>
+        <w:t>Click on the checkbox on the left that says “any exception” and then click on that says “Condition:” and in the window and enter exactly:</w:t>
+      </w:r>
+    </w:p>
+    <w:p>
+      <w:pPr>
+        <w:widowControl/>
+        <w:shd w:val="clear" w:color="auto" w:fill="000000"/>
+        <w:tabs>
+          <w:tab w:val="left" w:pos="916"/>
+          <w:tab w:val="left" w:pos="1832"/>
+          <w:tab w:val="left" w:pos="2748"/>
+          <w:tab w:val="left" w:pos="3664"/>
+          <w:tab w:val="left" w:pos="4580"/>
+          <w:tab w:val="left" w:pos="5496"/>
+          <w:tab w:val="left" w:pos="6412"/>
+          <w:tab w:val="left" w:pos="7328"/>
+          <w:tab w:val="left" w:pos="8244"/>
+          <w:tab w:val="left" w:pos="9160"/>
+          <w:tab w:val="left" w:pos="10076"/>
+          <w:tab w:val="left" w:pos="10992"/>
+          <w:tab w:val="left" w:pos="11908"/>
+          <w:tab w:val="left" w:pos="12824"/>
+          <w:tab w:val="left" w:pos="13740"/>
+          <w:tab w:val="left" w:pos="14656"/>
+        </w:tabs>
+        <w:jc w:val="left"/>
+        <w:rPr>
+          <w:rFonts w:ascii="Inconsolata" w:eastAsia="宋体" w:hAnsi="Inconsolata" w:cs="宋体"/>
+          <w:color w:val="F7F7F7"/>
+          <w:kern w:val="0"/>
+          <w:sz w:val="24"/>
+          <w:szCs w:val="24"/>
+        </w:rPr>
+      </w:pPr>
+      <w:r>
+        <w:rPr>
+          <w:rFonts w:ascii="Inconsolata" w:eastAsia="宋体" w:hAnsi="Inconsolata" w:cs="宋体"/>
+          <w:color w:val="99CF50"/>
+          <w:kern w:val="0"/>
+          <w:sz w:val="24"/>
+          <w:szCs w:val="24"/>
+        </w:rPr>
+        <w:t>this</w:t>
+      </w:r>
+      <w:r>
+        <w:rPr>
+          <w:rFonts w:ascii="Inconsolata" w:eastAsia="宋体" w:hAnsi="Inconsolata" w:cs="宋体"/>
+          <w:color w:val="F7F7F7"/>
+          <w:kern w:val="0"/>
+          <w:sz w:val="24"/>
+          <w:szCs w:val="24"/>
+        </w:rPr>
+        <w:t xml:space="preserve"> </w:t>
+      </w:r>
+      <w:proofErr w:type="spellStart"/>
+      <w:r>
+        <w:rPr>
+          <w:rFonts w:ascii="Inconsolata" w:eastAsia="宋体" w:hAnsi="Inconsolata" w:cs="宋体"/>
+          <w:color w:val="99CF50"/>
+          <w:kern w:val="0"/>
+          <w:sz w:val="24"/>
+          <w:szCs w:val="24"/>
+        </w:rPr>
+        <w:t>instanceof</w:t>
+      </w:r>
+      <w:proofErr w:type="spellEnd"/>
+      <w:r>
+        <w:rPr>
+          <w:rFonts w:ascii="Inconsolata" w:eastAsia="宋体" w:hAnsi="Inconsolata" w:cs="宋体"/>
+          <w:color w:val="F7F7F7"/>
+          <w:kern w:val="0"/>
+          <w:sz w:val="24"/>
+          <w:szCs w:val="24"/>
+        </w:rPr>
+        <w:t xml:space="preserve"> </w:t>
+      </w:r>
+      <w:proofErr w:type="spellStart"/>
+      <w:proofErr w:type="gramStart"/>
+      <w:r>
+        <w:rPr>
+          <w:rFonts w:ascii="Inconsolata" w:eastAsia="宋体" w:hAnsi="Inconsolata" w:cs="宋体"/>
+          <w:color w:val="F7F7F7"/>
+          <w:kern w:val="0"/>
+          <w:sz w:val="24"/>
+          <w:szCs w:val="24"/>
+        </w:rPr>
+        <w:t>java</w:t>
+      </w:r>
+      <w:r>
+        <w:rPr>
+          <w:rFonts w:ascii="Inconsolata" w:eastAsia="宋体" w:hAnsi="Inconsolata" w:cs="宋体"/>
+          <w:color w:val="D8835F"/>
+          <w:kern w:val="0"/>
+          <w:sz w:val="24"/>
+          <w:szCs w:val="24"/>
+        </w:rPr>
+        <w:t>.</w:t>
+      </w:r>
+      <w:r>
+        <w:rPr>
+          <w:rFonts w:ascii="Inconsolata" w:eastAsia="宋体" w:hAnsi="Inconsolata" w:cs="宋体"/>
+          <w:color w:val="F7F7F7"/>
+          <w:kern w:val="0"/>
+          <w:sz w:val="24"/>
+          <w:szCs w:val="24"/>
+        </w:rPr>
+        <w:t>lang</w:t>
+      </w:r>
+      <w:proofErr w:type="gramEnd"/>
+      <w:r>
+        <w:rPr>
+          <w:rFonts w:ascii="Inconsolata" w:eastAsia="宋体" w:hAnsi="Inconsolata" w:cs="宋体"/>
+          <w:color w:val="D8835F"/>
+          <w:kern w:val="0"/>
+          <w:sz w:val="24"/>
+          <w:szCs w:val="24"/>
+        </w:rPr>
+        <w:t>.</w:t>
+      </w:r>
+      <w:r>
+        <w:rPr>
+          <w:rFonts w:ascii="Inconsolata" w:eastAsia="宋体" w:hAnsi="Inconsolata" w:cs="宋体"/>
+          <w:color w:val="F7F7F7"/>
+          <w:kern w:val="0"/>
+          <w:sz w:val="24"/>
+          <w:szCs w:val="24"/>
+        </w:rPr>
+        <w:t>ArrayIndexOutOfBoundsException</w:t>
+      </w:r>
+      <w:proofErr w:type="spellEnd"/>
+    </w:p>
+    <w:p>
+      <w:r>
+        <w:t>Once you’ve done this, your breakpoints window should look like:</w:t>
+      </w:r>
+    </w:p>
+    <w:p>
+      <w:r>
+        <w:rPr>
+          <w:noProof/>
+        </w:rPr>
+        <w:lastRenderedPageBreak/>
+        <w:drawing>
+          <wp:inline distT="0" distB="0" distL="0" distR="0" wp14:anchorId="28EAFCA3" wp14:editId="34A1AE7A">
+            <wp:extent cx="5274310" cy="3606800"/>
+            <wp:effectExtent l="0" t="0" r="2540" b="0"/>
+            <wp:docPr id="30" name="图片 30" descr="folder structure"/>
+            <wp:cNvGraphicFramePr>
+              <a:graphicFrameLocks xmlns:a="http://schemas.openxmlformats.org/drawingml/2006/main" noChangeAspect="1"/>
+            </wp:cNvGraphicFramePr>
+            <a:graphic xmlns:a="http://schemas.openxmlformats.org/drawingml/2006/main">
+              <a:graphicData uri="http://schemas.openxmlformats.org/drawingml/2006/picture">
+                <pic:pic xmlns:pic="http://schemas.openxmlformats.org/drawingml/2006/picture">
+                  <pic:nvPicPr>
+                    <pic:cNvPr id="0" name="Picture 3" descr="folder structure"/>
+                    <pic:cNvPicPr>
+                      <a:picLocks noChangeAspect="1" noChangeArrowheads="1"/>
+                    </pic:cNvPicPr>
+                  </pic:nvPicPr>
+                  <pic:blipFill>
+                    <a:blip r:embed="rId33" cstate="print">
+                      <a:extLst>
+                        <a:ext uri="{28A0092B-C50C-407E-A947-70E740481C1C}">
+                          <a14:useLocalDpi xmlns:a14="http://schemas.microsoft.com/office/drawing/2010/main" val="0"/>
+                        </a:ext>
+                      </a:extLst>
+                    </a:blip>
+                    <a:srcRect/>
+                    <a:stretch>
+                      <a:fillRect/>
+                    </a:stretch>
+                  </pic:blipFill>
+                  <pic:spPr bwMode="auto">
+                    <a:xfrm>
+                      <a:off x="0" y="0"/>
+                      <a:ext cx="5274310" cy="3606800"/>
+                    </a:xfrm>
+                    <a:prstGeom prst="rect">
+                      <a:avLst/>
+                    </a:prstGeom>
+                    <a:noFill/>
+                    <a:ln>
+                      <a:noFill/>
+                    </a:ln>
+                  </pic:spPr>
+                </pic:pic>
+              </a:graphicData>
+            </a:graphic>
+          </wp:inline>
+        </w:drawing>
+      </w:r>
+    </w:p>
+    <w:p>
+      <w:r>
+        <w:t>Click the debug button and your code should stop right at the moment the exception is about to occur. Click the visualizer and try to figure out why the code is crashing. Now the real problem solving can start!</w:t>
+      </w:r>
+    </w:p>
     <w:p/>
     <w:p>
       <w:pPr>
+        <w:rPr>
+          <w:b/>
+          <w:bCs/>
+        </w:rPr>
+      </w:pPr>
+      <w:r>
+        <w:rPr>
+          <w:b/>
+          <w:bCs/>
+        </w:rPr>
+        <w:t xml:space="preserve">NOTE: If you use the debug feature without specifying a condition, your code will stop in some various mysterious places. Make sure you never have “Any Exception” checked without having a specified condition. </w:t>
+      </w:r>
+    </w:p>
+    <w:p/>
+    <w:p>
+      <w:r>
+        <w:t xml:space="preserve">This is because the process of starting JUnit tests generates a bunch of exceptions that ultimately get ignored. This is well beyond the scope of our class. </w:t>
+      </w:r>
+      <w:r>
+        <w:rPr>
+          <w:color w:val="FF0000"/>
+        </w:rPr>
+        <w:t>If you’re done using an execution breakpoint, you should uncheck the “Java Exceptions Breakpoints” box in the top left</w:t>
+      </w:r>
+      <w:r>
+        <w:t>.</w:t>
+      </w:r>
+    </w:p>
+    <w:p>
+      <w:pPr>
+        <w:rPr>
+          <w:rFonts w:hint="eastAsia"/>
+        </w:rPr>
+      </w:pPr>
+    </w:p>
+    <w:p>
+      <w:pPr>
         <w:pStyle w:val="a7"/>
       </w:pPr>
       <w:r>
@@ -8950,7 +9405,6 @@
         <w:pStyle w:val="2"/>
       </w:pPr>
       <w:r>
-        <w:lastRenderedPageBreak/>
         <w:t xml:space="preserve">1 </w:t>
       </w:r>
       <w:proofErr w:type="spellStart"/>
@@ -9552,6 +10006,7 @@
           <w:szCs w:val="20"/>
           <w:bdr w:val="none" w:sz="0" w:space="0" w:color="auto" w:frame="1"/>
         </w:rPr>
+        <w:lastRenderedPageBreak/>
         <w:t xml:space="preserve">        rest = r;</w:t>
       </w:r>
     </w:p>
@@ -10581,7 +11036,7 @@
                     </pic:cNvPicPr>
                   </pic:nvPicPr>
                   <pic:blipFill>
-                    <a:blip r:embed="rId32" cstate="print">
+                    <a:blip r:embed="rId34" cstate="print">
                       <a:extLst>
                         <a:ext uri="{28A0092B-C50C-407E-A947-70E740481C1C}">
                           <a14:useLocalDpi xmlns:a14="http://schemas.microsoft.com/office/drawing/2010/main" val="0"/>
@@ -10656,7 +11111,6 @@
           <w:rFonts w:hint="eastAsia"/>
           <w:noProof/>
         </w:rPr>
-        <w:lastRenderedPageBreak/>
         <w:drawing>
           <wp:inline distT="0" distB="0" distL="0" distR="0" wp14:anchorId="6934E05C" wp14:editId="2C902AD3">
             <wp:extent cx="5274310" cy="2818765"/>
@@ -10675,7 +11129,7 @@
                     </pic:cNvPicPr>
                   </pic:nvPicPr>
                   <pic:blipFill>
-                    <a:blip r:embed="rId33">
+                    <a:blip r:embed="rId35">
                       <a:extLst>
                         <a:ext uri="{28A0092B-C50C-407E-A947-70E740481C1C}">
                           <a14:useLocalDpi xmlns:a14="http://schemas.microsoft.com/office/drawing/2010/main" val="0"/>
@@ -10817,6 +11271,7 @@
         <w:rPr>
           <w:noProof/>
         </w:rPr>
+        <w:lastRenderedPageBreak/>
         <w:drawing>
           <wp:inline distT="0" distB="0" distL="0" distR="0" wp14:anchorId="31C7AEBB" wp14:editId="5486F9C0">
             <wp:extent cx="5267960" cy="3016250"/>
@@ -10835,7 +11290,7 @@
                     </pic:cNvPicPr>
                   </pic:nvPicPr>
                   <pic:blipFill>
-                    <a:blip r:embed="rId34">
+                    <a:blip r:embed="rId36">
                       <a:extLst>
                         <a:ext uri="{28A0092B-C50C-407E-A947-70E740481C1C}">
                           <a14:useLocalDpi xmlns:a14="http://schemas.microsoft.com/office/drawing/2010/main" val="0"/>
@@ -11845,7 +12300,6 @@
           <w:kern w:val="0"/>
           <w:szCs w:val="21"/>
         </w:rPr>
-        <w:lastRenderedPageBreak/>
         <w:t xml:space="preserve">    </w:t>
       </w:r>
       <w:r>
@@ -13058,6 +13512,7 @@
           <w:kern w:val="0"/>
           <w:szCs w:val="21"/>
         </w:rPr>
+        <w:lastRenderedPageBreak/>
         <w:t>  }</w:t>
       </w:r>
     </w:p>
@@ -15003,7 +15458,6 @@
           <w:kern w:val="0"/>
           <w:szCs w:val="21"/>
         </w:rPr>
-        <w:lastRenderedPageBreak/>
         <w:t xml:space="preserve">    </w:t>
       </w:r>
       <w:proofErr w:type="spellStart"/>
@@ -15431,7 +15885,7 @@
                     </pic:cNvPicPr>
                   </pic:nvPicPr>
                   <pic:blipFill>
-                    <a:blip r:embed="rId35">
+                    <a:blip r:embed="rId37">
                       <a:extLst>
                         <a:ext uri="{28A0092B-C50C-407E-A947-70E740481C1C}">
                           <a14:useLocalDpi xmlns:a14="http://schemas.microsoft.com/office/drawing/2010/main" val="0"/>
@@ -15553,6 +16007,7 @@
           <w:kern w:val="0"/>
           <w:szCs w:val="21"/>
         </w:rPr>
+        <w:lastRenderedPageBreak/>
         <w:t xml:space="preserve">  </w:t>
       </w:r>
       <w:r>
@@ -18272,6 +18727,7 @@
           <w:szCs w:val="20"/>
           <w:bdr w:val="none" w:sz="0" w:space="0" w:color="auto" w:frame="1"/>
         </w:rPr>
+        <w:lastRenderedPageBreak/>
         <w:t xml:space="preserve">    </w:t>
       </w:r>
       <w:r>
@@ -19806,7 +20262,6 @@
           <w:szCs w:val="20"/>
           <w:bdr w:val="none" w:sz="0" w:space="0" w:color="auto" w:frame="1"/>
         </w:rPr>
-        <w:lastRenderedPageBreak/>
         <w:t xml:space="preserve">            </w:t>
       </w:r>
       <w:r>
@@ -20928,6 +21383,7 @@
           <w:szCs w:val="20"/>
           <w:bdr w:val="none" w:sz="0" w:space="0" w:color="auto" w:frame="1"/>
         </w:rPr>
+        <w:lastRenderedPageBreak/>
         <w:t xml:space="preserve">    }</w:t>
       </w:r>
     </w:p>
@@ -21659,7 +22115,6 @@
           <w:szCs w:val="20"/>
           <w:bdr w:val="none" w:sz="0" w:space="0" w:color="auto" w:frame="1"/>
         </w:rPr>
-        <w:lastRenderedPageBreak/>
         <w:t xml:space="preserve">    ... </w:t>
       </w:r>
       <w:r>
@@ -23134,6 +23589,7 @@
           <w:szCs w:val="20"/>
           <w:bdr w:val="none" w:sz="0" w:space="0" w:color="auto" w:frame="1"/>
         </w:rPr>
+        <w:lastRenderedPageBreak/>
         <w:t xml:space="preserve">    ...</w:t>
       </w:r>
     </w:p>
@@ -24418,11 +24874,7 @@
       </w:r>
       <w:proofErr w:type="spellEnd"/>
       <w:r>
-        <w:t xml:space="preserve">, the number of special cases is small. More complicated data structures like trees can get much, </w:t>
-      </w:r>
-      <w:r>
-        <w:lastRenderedPageBreak/>
-        <w:t>much uglier.</w:t>
+        <w:t>, the number of special cases is small. More complicated data structures like trees can get much, much uglier.</w:t>
       </w:r>
     </w:p>
     <w:p/>
@@ -24490,7 +24942,7 @@
                     </pic:cNvPicPr>
                   </pic:nvPicPr>
                   <pic:blipFill>
-                    <a:blip r:embed="rId36">
+                    <a:blip r:embed="rId38">
                       <a:extLst>
                         <a:ext uri="{28A0092B-C50C-407E-A947-70E740481C1C}">
                           <a14:useLocalDpi xmlns:a14="http://schemas.microsoft.com/office/drawing/2010/main" val="0"/>
@@ -24524,6 +24976,7 @@
     </w:p>
     <w:p>
       <w:r>
+        <w:lastRenderedPageBreak/>
         <w:t xml:space="preserve">And a </w:t>
       </w:r>
       <w:proofErr w:type="spellStart"/>
@@ -24558,7 +25011,7 @@
                     </pic:cNvPicPr>
                   </pic:nvPicPr>
                   <pic:blipFill>
-                    <a:blip r:embed="rId37">
+                    <a:blip r:embed="rId39">
                       <a:extLst>
                         <a:ext uri="{28A0092B-C50C-407E-A947-70E740481C1C}">
                           <a14:useLocalDpi xmlns:a14="http://schemas.microsoft.com/office/drawing/2010/main" val="0"/>
@@ -25426,7 +25879,6 @@
     <w:p/>
     <w:p>
       <w:r>
-        <w:lastRenderedPageBreak/>
         <w:t xml:space="preserve">A </w:t>
       </w:r>
       <w:proofErr w:type="spellStart"/>
@@ -25577,6 +26029,7 @@
           <w:sz w:val="24"/>
           <w:szCs w:val="24"/>
         </w:rPr>
+        <w:lastRenderedPageBreak/>
         <w:br/>
       </w:r>
       <w:r>
@@ -25607,7 +26060,7 @@
                     </pic:cNvPicPr>
                   </pic:nvPicPr>
                   <pic:blipFill>
-                    <a:blip r:embed="rId38">
+                    <a:blip r:embed="rId40">
                       <a:extLst>
                         <a:ext uri="{28A0092B-C50C-407E-A947-70E740481C1C}">
                           <a14:useLocalDpi xmlns:a14="http://schemas.microsoft.com/office/drawing/2010/main" val="0"/>
@@ -25682,7 +26135,7 @@
                     </pic:cNvPicPr>
                   </pic:nvPicPr>
                   <pic:blipFill>
-                    <a:blip r:embed="rId39">
+                    <a:blip r:embed="rId41">
                       <a:extLst>
                         <a:ext uri="{28A0092B-C50C-407E-A947-70E740481C1C}">
                           <a14:useLocalDpi xmlns:a14="http://schemas.microsoft.com/office/drawing/2010/main" val="0"/>
@@ -25753,11 +26206,7 @@
       </w:r>
       <w:proofErr w:type="spellEnd"/>
       <w:r>
-        <w:t xml:space="preserve">, this results </w:t>
-      </w:r>
-      <w:r>
-        <w:lastRenderedPageBreak/>
-        <w:t>in code with special cases that is much uglier than what we'll get after our 8th and final improvement.</w:t>
+        <w:t>, this results in code with special cases that is much uglier than what we'll get after our 8th and final improvement.</w:t>
       </w:r>
     </w:p>
     <w:p/>
@@ -25790,6 +26239,7 @@
           <w:sz w:val="24"/>
           <w:szCs w:val="24"/>
         </w:rPr>
+        <w:lastRenderedPageBreak/>
         <w:br/>
       </w:r>
       <w:r>
@@ -25820,7 +26270,7 @@
                     </pic:cNvPicPr>
                   </pic:nvPicPr>
                   <pic:blipFill>
-                    <a:blip r:embed="rId40">
+                    <a:blip r:embed="rId42">
                       <a:extLst>
                         <a:ext uri="{28A0092B-C50C-407E-A947-70E740481C1C}">
                           <a14:useLocalDpi xmlns:a14="http://schemas.microsoft.com/office/drawing/2010/main" val="0"/>
@@ -25895,7 +26345,7 @@
                     </pic:cNvPicPr>
                   </pic:nvPicPr>
                   <pic:blipFill>
-                    <a:blip r:embed="rId41">
+                    <a:blip r:embed="rId43">
                       <a:extLst>
                         <a:ext uri="{28A0092B-C50C-407E-A947-70E740481C1C}">
                           <a14:useLocalDpi xmlns:a14="http://schemas.microsoft.com/office/drawing/2010/main" val="0"/>
@@ -26002,7 +26452,7 @@
                     </pic:cNvPicPr>
                   </pic:nvPicPr>
                   <pic:blipFill>
-                    <a:blip r:embed="rId42">
+                    <a:blip r:embed="rId44">
                       <a:extLst>
                         <a:ext uri="{28A0092B-C50C-407E-A947-70E740481C1C}">
                           <a14:useLocalDpi xmlns:a14="http://schemas.microsoft.com/office/drawing/2010/main" val="0"/>
@@ -26059,7 +26509,6 @@
           <w:sz w:val="24"/>
           <w:szCs w:val="24"/>
         </w:rPr>
-        <w:lastRenderedPageBreak/>
         <w:drawing>
           <wp:inline distT="0" distB="0" distL="0" distR="0" wp14:anchorId="25178531" wp14:editId="3799C327">
             <wp:extent cx="5274310" cy="1564005"/>
@@ -26078,7 +26527,7 @@
                     </pic:cNvPicPr>
                   </pic:nvPicPr>
                   <pic:blipFill>
-                    <a:blip r:embed="rId43">
+                    <a:blip r:embed="rId45">
                       <a:extLst>
                         <a:ext uri="{28A0092B-C50C-407E-A947-70E740481C1C}">
                           <a14:useLocalDpi xmlns:a14="http://schemas.microsoft.com/office/drawing/2010/main" val="0"/>
@@ -26112,6 +26561,7 @@
     </w:p>
     <w:p>
       <w:r>
+        <w:lastRenderedPageBreak/>
         <w:t xml:space="preserve">Both the two-sentinel and circular sentinel approaches work and result in code that is free of ugly special cases, though I personally find </w:t>
       </w:r>
       <w:r>
@@ -28107,7 +28557,6 @@
           <w:szCs w:val="20"/>
           <w:bdr w:val="none" w:sz="0" w:space="0" w:color="auto" w:frame="1"/>
         </w:rPr>
-        <w:lastRenderedPageBreak/>
         <w:t xml:space="preserve">    ...</w:t>
       </w:r>
     </w:p>
@@ -29071,7 +29520,6 @@
         <w:rPr>
           <w:noProof/>
         </w:rPr>
-        <w:lastRenderedPageBreak/>
         <w:drawing>
           <wp:inline distT="0" distB="0" distL="0" distR="0" wp14:anchorId="77C56D99" wp14:editId="2526685E">
             <wp:extent cx="5274310" cy="1852657"/>
@@ -29090,7 +29538,7 @@
                     </pic:cNvPicPr>
                   </pic:nvPicPr>
                   <pic:blipFill>
-                    <a:blip r:embed="rId44">
+                    <a:blip r:embed="rId46">
                       <a:extLst>
                         <a:ext uri="{28A0092B-C50C-407E-A947-70E740481C1C}">
                           <a14:useLocalDpi xmlns:a14="http://schemas.microsoft.com/office/drawing/2010/main" val="0"/>
@@ -29124,6 +29572,7 @@
     </w:p>
     <w:p>
       <w:r>
+        <w:lastRenderedPageBreak/>
         <w:t>In a typical implementation, we halve the size of the array when R falls to less than 0.25.</w:t>
       </w:r>
     </w:p>
@@ -29539,7 +29988,6 @@
     <w:p/>
     <w:p>
       <w:r>
-        <w:lastRenderedPageBreak/>
         <w:t>Related concept: obscurantism. The user of a class does not and should not know how it works.</w:t>
       </w:r>
     </w:p>
@@ -29550,6 +29998,7 @@
           <w:rFonts w:hint="eastAsia"/>
           <w:noProof/>
         </w:rPr>
+        <w:lastRenderedPageBreak/>
         <w:drawing>
           <wp:inline distT="0" distB="0" distL="0" distR="0" wp14:anchorId="3C9FFFC6" wp14:editId="1C6CEEAD">
             <wp:extent cx="5270500" cy="1984375"/>
@@ -29568,7 +30017,7 @@
                     </pic:cNvPicPr>
                   </pic:nvPicPr>
                   <pic:blipFill>
-                    <a:blip r:embed="rId45">
+                    <a:blip r:embed="rId47">
                       <a:extLst>
                         <a:ext uri="{28A0092B-C50C-407E-A947-70E740481C1C}">
                           <a14:useLocalDpi xmlns:a14="http://schemas.microsoft.com/office/drawing/2010/main" val="0"/>
@@ -29661,13 +30110,7 @@
     </w:p>
     <w:p/>
     <w:p/>
-    <w:p>
-      <w:pPr>
-        <w:rPr>
-          <w:rFonts w:hint="eastAsia"/>
-        </w:rPr>
-      </w:pPr>
-    </w:p>
+    <w:p/>
     <w:sectPr>
       <w:pgSz w:w="11906" w:h="16838"/>
       <w:pgMar w:top="1440" w:right="1800" w:bottom="1440" w:left="1800" w:header="851" w:footer="992" w:gutter="0"/>
@@ -33672,6 +34115,16 @@
     <w:basedOn w:val="a0"/>
     <w:rsid w:val="0042617E"/>
   </w:style>
+  <w:style w:type="character" w:customStyle="1" w:styleId="n">
+    <w:name w:val="n"/>
+    <w:basedOn w:val="a0"/>
+    <w:rsid w:val="00A75654"/>
+  </w:style>
+  <w:style w:type="character" w:customStyle="1" w:styleId="na">
+    <w:name w:val="na"/>
+    <w:basedOn w:val="a0"/>
+    <w:rsid w:val="00A75654"/>
+  </w:style>
 </w:styles>
 </file>
 

</xml_diff>

<commit_message>
CS61B - Week4 - 4.2 reading, video, slides, guide
</commit_message>
<xml_diff>
--- a/3 Berkeley CS61B.docx
+++ b/3 Berkeley CS61B.docx
@@ -9077,13 +9077,7 @@
         <w:t>(BuggyAList.java:31)</w:t>
       </w:r>
     </w:p>
-    <w:p>
-      <w:pPr>
-        <w:rPr>
-          <w:rFonts w:hint="eastAsia"/>
-        </w:rPr>
-      </w:pPr>
-    </w:p>
+    <w:p/>
     <w:p>
       <w:r>
         <w:t>set up an “Execution Breakpoint” so that we can stop the code and visualize what’s going on when your code crashes.</w:t>
@@ -9379,13 +9373,7 @@
         <w:t>.</w:t>
       </w:r>
     </w:p>
-    <w:p>
-      <w:pPr>
-        <w:rPr>
-          <w:rFonts w:hint="eastAsia"/>
-        </w:rPr>
-      </w:pPr>
-    </w:p>
+    <w:p/>
     <w:p>
       <w:pPr>
         <w:pStyle w:val="a7"/>
@@ -30108,7 +30096,2053 @@
         <w:t>Through judicious use of testing, we can build confidence in these small pieces, as we’ll see in the next lecture.</w:t>
       </w:r>
     </w:p>
+    <w:p>
+      <w:pPr>
+        <w:pStyle w:val="2"/>
+      </w:pPr>
+      <w:r>
+        <w:rPr>
+          <w:rFonts w:hint="eastAsia"/>
+        </w:rPr>
+        <w:t>5</w:t>
+      </w:r>
+      <w:r>
+        <w:t xml:space="preserve"> </w:t>
+      </w:r>
+      <w:r>
+        <w:t>Higher Order Functions</w:t>
+      </w:r>
+    </w:p>
+    <w:p>
+      <w:r>
+        <w:t xml:space="preserve">A higher order function is </w:t>
+      </w:r>
+      <w:r>
+        <w:rPr>
+          <w:color w:val="00B0F0"/>
+        </w:rPr>
+        <w:t>a function that treats other functions as data</w:t>
+      </w:r>
+      <w:r>
+        <w:t>. For example, take this Python program </w:t>
+      </w:r>
+      <w:proofErr w:type="spellStart"/>
+      <w:r>
+        <w:t>do_twice</w:t>
+      </w:r>
+      <w:proofErr w:type="spellEnd"/>
+      <w:r>
+        <w:t> that takes in another function as input, and applies it to the input x twice.</w:t>
+      </w:r>
+    </w:p>
     <w:p/>
+    <w:p>
+      <w:pPr>
+        <w:widowControl/>
+        <w:shd w:val="clear" w:color="auto" w:fill="F7F7F7"/>
+        <w:tabs>
+          <w:tab w:val="left" w:pos="916"/>
+          <w:tab w:val="left" w:pos="1832"/>
+          <w:tab w:val="left" w:pos="2748"/>
+          <w:tab w:val="left" w:pos="3664"/>
+          <w:tab w:val="left" w:pos="4580"/>
+          <w:tab w:val="left" w:pos="5496"/>
+          <w:tab w:val="left" w:pos="6412"/>
+          <w:tab w:val="left" w:pos="7328"/>
+          <w:tab w:val="left" w:pos="8244"/>
+          <w:tab w:val="left" w:pos="9160"/>
+          <w:tab w:val="left" w:pos="10076"/>
+          <w:tab w:val="left" w:pos="10992"/>
+          <w:tab w:val="left" w:pos="11908"/>
+          <w:tab w:val="left" w:pos="12824"/>
+          <w:tab w:val="left" w:pos="13740"/>
+          <w:tab w:val="left" w:pos="14656"/>
+        </w:tabs>
+        <w:jc w:val="left"/>
+        <w:rPr>
+          <w:rFonts w:ascii="Consolas" w:eastAsia="宋体" w:hAnsi="Consolas" w:cs="宋体"/>
+          <w:color w:val="333333"/>
+          <w:spacing w:val="3"/>
+          <w:kern w:val="0"/>
+          <w:sz w:val="20"/>
+          <w:szCs w:val="20"/>
+          <w:bdr w:val="none" w:sz="0" w:space="0" w:color="auto" w:frame="1"/>
+        </w:rPr>
+      </w:pPr>
+      <w:r>
+        <w:rPr>
+          <w:rFonts w:ascii="Consolas" w:eastAsia="宋体" w:hAnsi="Consolas" w:cs="宋体"/>
+          <w:color w:val="8959A8"/>
+          <w:spacing w:val="3"/>
+          <w:kern w:val="0"/>
+          <w:sz w:val="20"/>
+          <w:szCs w:val="20"/>
+          <w:bdr w:val="none" w:sz="0" w:space="0" w:color="auto" w:frame="1"/>
+        </w:rPr>
+        <w:t>def</w:t>
+      </w:r>
+      <w:r>
+        <w:rPr>
+          <w:rFonts w:ascii="Consolas" w:eastAsia="宋体" w:hAnsi="Consolas" w:cs="宋体"/>
+          <w:color w:val="4271AE"/>
+          <w:spacing w:val="3"/>
+          <w:kern w:val="0"/>
+          <w:sz w:val="20"/>
+          <w:szCs w:val="20"/>
+          <w:bdr w:val="none" w:sz="0" w:space="0" w:color="auto" w:frame="1"/>
+        </w:rPr>
+        <w:t xml:space="preserve"> </w:t>
+      </w:r>
+      <w:proofErr w:type="spellStart"/>
+      <w:r>
+        <w:rPr>
+          <w:rFonts w:ascii="Consolas" w:eastAsia="宋体" w:hAnsi="Consolas" w:cs="宋体"/>
+          <w:color w:val="8E908C"/>
+          <w:spacing w:val="3"/>
+          <w:kern w:val="0"/>
+          <w:sz w:val="20"/>
+          <w:szCs w:val="20"/>
+          <w:bdr w:val="none" w:sz="0" w:space="0" w:color="auto" w:frame="1"/>
+        </w:rPr>
+        <w:t>tenX</w:t>
+      </w:r>
+      <w:proofErr w:type="spellEnd"/>
+      <w:r>
+        <w:rPr>
+          <w:rFonts w:ascii="Consolas" w:eastAsia="宋体" w:hAnsi="Consolas" w:cs="宋体"/>
+          <w:color w:val="F5871F"/>
+          <w:spacing w:val="3"/>
+          <w:kern w:val="0"/>
+          <w:sz w:val="20"/>
+          <w:szCs w:val="20"/>
+          <w:bdr w:val="none" w:sz="0" w:space="0" w:color="auto" w:frame="1"/>
+        </w:rPr>
+        <w:t>(x)</w:t>
+      </w:r>
+      <w:r>
+        <w:rPr>
+          <w:rFonts w:ascii="Consolas" w:eastAsia="宋体" w:hAnsi="Consolas" w:cs="宋体"/>
+          <w:color w:val="4271AE"/>
+          <w:spacing w:val="3"/>
+          <w:kern w:val="0"/>
+          <w:sz w:val="20"/>
+          <w:szCs w:val="20"/>
+          <w:bdr w:val="none" w:sz="0" w:space="0" w:color="auto" w:frame="1"/>
+        </w:rPr>
+        <w:t>:</w:t>
+      </w:r>
+    </w:p>
+    <w:p>
+      <w:pPr>
+        <w:widowControl/>
+        <w:shd w:val="clear" w:color="auto" w:fill="F7F7F7"/>
+        <w:tabs>
+          <w:tab w:val="left" w:pos="916"/>
+          <w:tab w:val="left" w:pos="1832"/>
+          <w:tab w:val="left" w:pos="2748"/>
+          <w:tab w:val="left" w:pos="3664"/>
+          <w:tab w:val="left" w:pos="4580"/>
+          <w:tab w:val="left" w:pos="5496"/>
+          <w:tab w:val="left" w:pos="6412"/>
+          <w:tab w:val="left" w:pos="7328"/>
+          <w:tab w:val="left" w:pos="8244"/>
+          <w:tab w:val="left" w:pos="9160"/>
+          <w:tab w:val="left" w:pos="10076"/>
+          <w:tab w:val="left" w:pos="10992"/>
+          <w:tab w:val="left" w:pos="11908"/>
+          <w:tab w:val="left" w:pos="12824"/>
+          <w:tab w:val="left" w:pos="13740"/>
+          <w:tab w:val="left" w:pos="14656"/>
+        </w:tabs>
+        <w:jc w:val="left"/>
+        <w:rPr>
+          <w:rFonts w:ascii="Consolas" w:eastAsia="宋体" w:hAnsi="Consolas" w:cs="宋体"/>
+          <w:color w:val="333333"/>
+          <w:spacing w:val="3"/>
+          <w:kern w:val="0"/>
+          <w:sz w:val="20"/>
+          <w:szCs w:val="20"/>
+          <w:bdr w:val="none" w:sz="0" w:space="0" w:color="auto" w:frame="1"/>
+        </w:rPr>
+      </w:pPr>
+      <w:r>
+        <w:rPr>
+          <w:rFonts w:ascii="Consolas" w:eastAsia="宋体" w:hAnsi="Consolas" w:cs="宋体"/>
+          <w:color w:val="333333"/>
+          <w:spacing w:val="3"/>
+          <w:kern w:val="0"/>
+          <w:sz w:val="20"/>
+          <w:szCs w:val="20"/>
+          <w:bdr w:val="none" w:sz="0" w:space="0" w:color="auto" w:frame="1"/>
+        </w:rPr>
+        <w:t xml:space="preserve">    </w:t>
+      </w:r>
+      <w:r>
+        <w:rPr>
+          <w:rFonts w:ascii="Consolas" w:eastAsia="宋体" w:hAnsi="Consolas" w:cs="宋体"/>
+          <w:color w:val="8959A8"/>
+          <w:spacing w:val="3"/>
+          <w:kern w:val="0"/>
+          <w:sz w:val="20"/>
+          <w:szCs w:val="20"/>
+          <w:bdr w:val="none" w:sz="0" w:space="0" w:color="auto" w:frame="1"/>
+        </w:rPr>
+        <w:t>return</w:t>
+      </w:r>
+      <w:r>
+        <w:rPr>
+          <w:rFonts w:ascii="Consolas" w:eastAsia="宋体" w:hAnsi="Consolas" w:cs="宋体"/>
+          <w:color w:val="333333"/>
+          <w:spacing w:val="3"/>
+          <w:kern w:val="0"/>
+          <w:sz w:val="20"/>
+          <w:szCs w:val="20"/>
+          <w:bdr w:val="none" w:sz="0" w:space="0" w:color="auto" w:frame="1"/>
+        </w:rPr>
+        <w:t xml:space="preserve"> </w:t>
+      </w:r>
+      <w:r>
+        <w:rPr>
+          <w:rFonts w:ascii="Consolas" w:eastAsia="宋体" w:hAnsi="Consolas" w:cs="宋体"/>
+          <w:color w:val="F5871F"/>
+          <w:spacing w:val="3"/>
+          <w:kern w:val="0"/>
+          <w:sz w:val="20"/>
+          <w:szCs w:val="20"/>
+          <w:bdr w:val="none" w:sz="0" w:space="0" w:color="auto" w:frame="1"/>
+        </w:rPr>
+        <w:t>10</w:t>
+      </w:r>
+      <w:r>
+        <w:rPr>
+          <w:rFonts w:ascii="Consolas" w:eastAsia="宋体" w:hAnsi="Consolas" w:cs="宋体"/>
+          <w:color w:val="333333"/>
+          <w:spacing w:val="3"/>
+          <w:kern w:val="0"/>
+          <w:sz w:val="20"/>
+          <w:szCs w:val="20"/>
+          <w:bdr w:val="none" w:sz="0" w:space="0" w:color="auto" w:frame="1"/>
+        </w:rPr>
+        <w:t>*x</w:t>
+      </w:r>
+    </w:p>
+    <w:p>
+      <w:pPr>
+        <w:widowControl/>
+        <w:shd w:val="clear" w:color="auto" w:fill="F7F7F7"/>
+        <w:tabs>
+          <w:tab w:val="left" w:pos="916"/>
+          <w:tab w:val="left" w:pos="1832"/>
+          <w:tab w:val="left" w:pos="2748"/>
+          <w:tab w:val="left" w:pos="3664"/>
+          <w:tab w:val="left" w:pos="4580"/>
+          <w:tab w:val="left" w:pos="5496"/>
+          <w:tab w:val="left" w:pos="6412"/>
+          <w:tab w:val="left" w:pos="7328"/>
+          <w:tab w:val="left" w:pos="8244"/>
+          <w:tab w:val="left" w:pos="9160"/>
+          <w:tab w:val="left" w:pos="10076"/>
+          <w:tab w:val="left" w:pos="10992"/>
+          <w:tab w:val="left" w:pos="11908"/>
+          <w:tab w:val="left" w:pos="12824"/>
+          <w:tab w:val="left" w:pos="13740"/>
+          <w:tab w:val="left" w:pos="14656"/>
+        </w:tabs>
+        <w:jc w:val="left"/>
+        <w:rPr>
+          <w:rFonts w:ascii="Consolas" w:eastAsia="宋体" w:hAnsi="Consolas" w:cs="宋体"/>
+          <w:color w:val="333333"/>
+          <w:spacing w:val="3"/>
+          <w:kern w:val="0"/>
+          <w:sz w:val="20"/>
+          <w:szCs w:val="20"/>
+          <w:bdr w:val="none" w:sz="0" w:space="0" w:color="auto" w:frame="1"/>
+        </w:rPr>
+      </w:pPr>
+    </w:p>
+    <w:p>
+      <w:pPr>
+        <w:widowControl/>
+        <w:shd w:val="clear" w:color="auto" w:fill="F7F7F7"/>
+        <w:tabs>
+          <w:tab w:val="left" w:pos="916"/>
+          <w:tab w:val="left" w:pos="1832"/>
+          <w:tab w:val="left" w:pos="2748"/>
+          <w:tab w:val="left" w:pos="3664"/>
+          <w:tab w:val="left" w:pos="4580"/>
+          <w:tab w:val="left" w:pos="5496"/>
+          <w:tab w:val="left" w:pos="6412"/>
+          <w:tab w:val="left" w:pos="7328"/>
+          <w:tab w:val="left" w:pos="8244"/>
+          <w:tab w:val="left" w:pos="9160"/>
+          <w:tab w:val="left" w:pos="10076"/>
+          <w:tab w:val="left" w:pos="10992"/>
+          <w:tab w:val="left" w:pos="11908"/>
+          <w:tab w:val="left" w:pos="12824"/>
+          <w:tab w:val="left" w:pos="13740"/>
+          <w:tab w:val="left" w:pos="14656"/>
+        </w:tabs>
+        <w:jc w:val="left"/>
+        <w:rPr>
+          <w:rFonts w:ascii="Consolas" w:eastAsia="宋体" w:hAnsi="Consolas" w:cs="宋体"/>
+          <w:color w:val="333333"/>
+          <w:spacing w:val="3"/>
+          <w:kern w:val="0"/>
+          <w:sz w:val="20"/>
+          <w:szCs w:val="20"/>
+          <w:bdr w:val="none" w:sz="0" w:space="0" w:color="auto" w:frame="1"/>
+        </w:rPr>
+      </w:pPr>
+      <w:r>
+        <w:rPr>
+          <w:rFonts w:ascii="Consolas" w:eastAsia="宋体" w:hAnsi="Consolas" w:cs="宋体"/>
+          <w:color w:val="8959A8"/>
+          <w:spacing w:val="3"/>
+          <w:kern w:val="0"/>
+          <w:sz w:val="20"/>
+          <w:szCs w:val="20"/>
+          <w:bdr w:val="none" w:sz="0" w:space="0" w:color="auto" w:frame="1"/>
+        </w:rPr>
+        <w:t>def</w:t>
+      </w:r>
+      <w:r>
+        <w:rPr>
+          <w:rFonts w:ascii="Consolas" w:eastAsia="宋体" w:hAnsi="Consolas" w:cs="宋体"/>
+          <w:color w:val="4271AE"/>
+          <w:spacing w:val="3"/>
+          <w:kern w:val="0"/>
+          <w:sz w:val="20"/>
+          <w:szCs w:val="20"/>
+          <w:bdr w:val="none" w:sz="0" w:space="0" w:color="auto" w:frame="1"/>
+        </w:rPr>
+        <w:t xml:space="preserve"> </w:t>
+      </w:r>
+      <w:proofErr w:type="spellStart"/>
+      <w:r>
+        <w:rPr>
+          <w:rFonts w:ascii="Consolas" w:eastAsia="宋体" w:hAnsi="Consolas" w:cs="宋体"/>
+          <w:color w:val="8E908C"/>
+          <w:spacing w:val="3"/>
+          <w:kern w:val="0"/>
+          <w:sz w:val="20"/>
+          <w:szCs w:val="20"/>
+          <w:bdr w:val="none" w:sz="0" w:space="0" w:color="auto" w:frame="1"/>
+        </w:rPr>
+        <w:t>do_</w:t>
+      </w:r>
+      <w:proofErr w:type="gramStart"/>
+      <w:r>
+        <w:rPr>
+          <w:rFonts w:ascii="Consolas" w:eastAsia="宋体" w:hAnsi="Consolas" w:cs="宋体"/>
+          <w:color w:val="8E908C"/>
+          <w:spacing w:val="3"/>
+          <w:kern w:val="0"/>
+          <w:sz w:val="20"/>
+          <w:szCs w:val="20"/>
+          <w:bdr w:val="none" w:sz="0" w:space="0" w:color="auto" w:frame="1"/>
+        </w:rPr>
+        <w:t>twice</w:t>
+      </w:r>
+      <w:proofErr w:type="spellEnd"/>
+      <w:r>
+        <w:rPr>
+          <w:rFonts w:ascii="Consolas" w:eastAsia="宋体" w:hAnsi="Consolas" w:cs="宋体"/>
+          <w:color w:val="F5871F"/>
+          <w:spacing w:val="3"/>
+          <w:kern w:val="0"/>
+          <w:sz w:val="20"/>
+          <w:szCs w:val="20"/>
+          <w:bdr w:val="none" w:sz="0" w:space="0" w:color="auto" w:frame="1"/>
+        </w:rPr>
+        <w:t>(</w:t>
+      </w:r>
+      <w:proofErr w:type="gramEnd"/>
+      <w:r>
+        <w:rPr>
+          <w:rFonts w:ascii="Consolas" w:eastAsia="宋体" w:hAnsi="Consolas" w:cs="宋体"/>
+          <w:color w:val="F5871F"/>
+          <w:spacing w:val="3"/>
+          <w:kern w:val="0"/>
+          <w:sz w:val="20"/>
+          <w:szCs w:val="20"/>
+          <w:bdr w:val="none" w:sz="0" w:space="0" w:color="auto" w:frame="1"/>
+        </w:rPr>
+        <w:t>f, x)</w:t>
+      </w:r>
+      <w:r>
+        <w:rPr>
+          <w:rFonts w:ascii="Consolas" w:eastAsia="宋体" w:hAnsi="Consolas" w:cs="宋体"/>
+          <w:color w:val="4271AE"/>
+          <w:spacing w:val="3"/>
+          <w:kern w:val="0"/>
+          <w:sz w:val="20"/>
+          <w:szCs w:val="20"/>
+          <w:bdr w:val="none" w:sz="0" w:space="0" w:color="auto" w:frame="1"/>
+        </w:rPr>
+        <w:t>:</w:t>
+      </w:r>
+    </w:p>
+    <w:p>
+      <w:pPr>
+        <w:widowControl/>
+        <w:shd w:val="clear" w:color="auto" w:fill="F7F7F7"/>
+        <w:tabs>
+          <w:tab w:val="left" w:pos="916"/>
+          <w:tab w:val="left" w:pos="1832"/>
+          <w:tab w:val="left" w:pos="2748"/>
+          <w:tab w:val="left" w:pos="3664"/>
+          <w:tab w:val="left" w:pos="4580"/>
+          <w:tab w:val="left" w:pos="5496"/>
+          <w:tab w:val="left" w:pos="6412"/>
+          <w:tab w:val="left" w:pos="7328"/>
+          <w:tab w:val="left" w:pos="8244"/>
+          <w:tab w:val="left" w:pos="9160"/>
+          <w:tab w:val="left" w:pos="10076"/>
+          <w:tab w:val="left" w:pos="10992"/>
+          <w:tab w:val="left" w:pos="11908"/>
+          <w:tab w:val="left" w:pos="12824"/>
+          <w:tab w:val="left" w:pos="13740"/>
+          <w:tab w:val="left" w:pos="14656"/>
+        </w:tabs>
+        <w:jc w:val="left"/>
+        <w:rPr>
+          <w:rFonts w:ascii="Consolas" w:eastAsia="宋体" w:hAnsi="Consolas" w:cs="宋体"/>
+          <w:color w:val="333333"/>
+          <w:spacing w:val="3"/>
+          <w:kern w:val="0"/>
+          <w:sz w:val="20"/>
+          <w:szCs w:val="20"/>
+          <w:bdr w:val="none" w:sz="0" w:space="0" w:color="auto" w:frame="1"/>
+        </w:rPr>
+      </w:pPr>
+      <w:r>
+        <w:rPr>
+          <w:rFonts w:ascii="Consolas" w:eastAsia="宋体" w:hAnsi="Consolas" w:cs="宋体"/>
+          <w:color w:val="333333"/>
+          <w:spacing w:val="3"/>
+          <w:kern w:val="0"/>
+          <w:sz w:val="20"/>
+          <w:szCs w:val="20"/>
+          <w:bdr w:val="none" w:sz="0" w:space="0" w:color="auto" w:frame="1"/>
+        </w:rPr>
+        <w:t xml:space="preserve">    </w:t>
+      </w:r>
+      <w:r>
+        <w:rPr>
+          <w:rFonts w:ascii="Consolas" w:eastAsia="宋体" w:hAnsi="Consolas" w:cs="宋体"/>
+          <w:color w:val="8959A8"/>
+          <w:spacing w:val="3"/>
+          <w:kern w:val="0"/>
+          <w:sz w:val="20"/>
+          <w:szCs w:val="20"/>
+          <w:bdr w:val="none" w:sz="0" w:space="0" w:color="auto" w:frame="1"/>
+        </w:rPr>
+        <w:t>return</w:t>
+      </w:r>
+      <w:r>
+        <w:rPr>
+          <w:rFonts w:ascii="Consolas" w:eastAsia="宋体" w:hAnsi="Consolas" w:cs="宋体"/>
+          <w:color w:val="333333"/>
+          <w:spacing w:val="3"/>
+          <w:kern w:val="0"/>
+          <w:sz w:val="20"/>
+          <w:szCs w:val="20"/>
+          <w:bdr w:val="none" w:sz="0" w:space="0" w:color="auto" w:frame="1"/>
+        </w:rPr>
+        <w:t xml:space="preserve"> f(f(x))</w:t>
+      </w:r>
+    </w:p>
+    <w:p>
+      <w:pPr>
+        <w:widowControl/>
+        <w:shd w:val="clear" w:color="auto" w:fill="FFFFFF"/>
+        <w:jc w:val="left"/>
+        <w:rPr>
+          <w:rFonts w:ascii="Helvetica" w:eastAsia="宋体" w:hAnsi="Helvetica" w:cs="Helvetica"/>
+          <w:color w:val="333333"/>
+          <w:spacing w:val="3"/>
+          <w:kern w:val="0"/>
+          <w:sz w:val="24"/>
+          <w:szCs w:val="24"/>
+        </w:rPr>
+      </w:pPr>
+    </w:p>
+    <w:p>
+      <w:r>
+        <w:t>A call to </w:t>
+      </w:r>
+      <w:proofErr w:type="gramStart"/>
+      <w:r>
+        <w:t>print(</w:t>
+      </w:r>
+      <w:proofErr w:type="spellStart"/>
+      <w:proofErr w:type="gramEnd"/>
+      <w:r>
+        <w:t>do_twice</w:t>
+      </w:r>
+      <w:proofErr w:type="spellEnd"/>
+      <w:r>
+        <w:t>(</w:t>
+      </w:r>
+      <w:proofErr w:type="spellStart"/>
+      <w:r>
+        <w:t>tenX</w:t>
+      </w:r>
+      <w:proofErr w:type="spellEnd"/>
+      <w:r>
+        <w:t xml:space="preserve">, 2)) would apply </w:t>
+      </w:r>
+      <w:proofErr w:type="spellStart"/>
+      <w:r>
+        <w:t>tenX</w:t>
+      </w:r>
+      <w:proofErr w:type="spellEnd"/>
+      <w:r>
+        <w:t xml:space="preserve"> to 2, and apply </w:t>
+      </w:r>
+      <w:proofErr w:type="spellStart"/>
+      <w:r>
+        <w:t>tenX</w:t>
+      </w:r>
+      <w:proofErr w:type="spellEnd"/>
+      <w:r>
+        <w:t xml:space="preserve"> again to its result, 20, resulting in 200. How would we do something like this in Java?</w:t>
+      </w:r>
+    </w:p>
+    <w:p/>
+    <w:p>
+      <w:r>
+        <w:t>In old school Java (Java 7 and earlier), memory boxes (variables) could not contain pointers to functions. What that means is that we could not write a function that has a "Function" type, as there was simply no type for functions.</w:t>
+      </w:r>
+    </w:p>
+    <w:p/>
+    <w:p>
+      <w:r>
+        <w:t>To get around this we can take advantage of interface inheritance. Let's write an interface that defines any function that takes in an integer and returns an integer - an </w:t>
+      </w:r>
+      <w:proofErr w:type="spellStart"/>
+      <w:r>
+        <w:t>IntUnaryFunction</w:t>
+      </w:r>
+      <w:proofErr w:type="spellEnd"/>
+      <w:r>
+        <w:t>.</w:t>
+      </w:r>
+    </w:p>
+    <w:p/>
+    <w:p>
+      <w:pPr>
+        <w:widowControl/>
+        <w:shd w:val="clear" w:color="auto" w:fill="F7F7F7"/>
+        <w:tabs>
+          <w:tab w:val="left" w:pos="916"/>
+          <w:tab w:val="left" w:pos="1832"/>
+          <w:tab w:val="left" w:pos="2748"/>
+          <w:tab w:val="left" w:pos="3664"/>
+          <w:tab w:val="left" w:pos="4580"/>
+          <w:tab w:val="left" w:pos="5496"/>
+          <w:tab w:val="left" w:pos="6412"/>
+          <w:tab w:val="left" w:pos="7328"/>
+          <w:tab w:val="left" w:pos="8244"/>
+          <w:tab w:val="left" w:pos="9160"/>
+          <w:tab w:val="left" w:pos="10076"/>
+          <w:tab w:val="left" w:pos="10992"/>
+          <w:tab w:val="left" w:pos="11908"/>
+          <w:tab w:val="left" w:pos="12824"/>
+          <w:tab w:val="left" w:pos="13740"/>
+          <w:tab w:val="left" w:pos="14656"/>
+        </w:tabs>
+        <w:jc w:val="left"/>
+        <w:rPr>
+          <w:rFonts w:ascii="Consolas" w:eastAsia="宋体" w:hAnsi="Consolas" w:cs="宋体"/>
+          <w:color w:val="333333"/>
+          <w:spacing w:val="3"/>
+          <w:kern w:val="0"/>
+          <w:sz w:val="20"/>
+          <w:szCs w:val="20"/>
+          <w:bdr w:val="none" w:sz="0" w:space="0" w:color="auto" w:frame="1"/>
+        </w:rPr>
+      </w:pPr>
+      <w:r>
+        <w:rPr>
+          <w:rFonts w:ascii="Consolas" w:eastAsia="宋体" w:hAnsi="Consolas" w:cs="宋体"/>
+          <w:color w:val="8959A8"/>
+          <w:spacing w:val="3"/>
+          <w:kern w:val="0"/>
+          <w:sz w:val="20"/>
+          <w:szCs w:val="20"/>
+          <w:bdr w:val="none" w:sz="0" w:space="0" w:color="auto" w:frame="1"/>
+        </w:rPr>
+        <w:t>public</w:t>
+      </w:r>
+      <w:r>
+        <w:rPr>
+          <w:rFonts w:ascii="Consolas" w:eastAsia="宋体" w:hAnsi="Consolas" w:cs="宋体"/>
+          <w:color w:val="333333"/>
+          <w:spacing w:val="3"/>
+          <w:kern w:val="0"/>
+          <w:sz w:val="20"/>
+          <w:szCs w:val="20"/>
+          <w:bdr w:val="none" w:sz="0" w:space="0" w:color="auto" w:frame="1"/>
+        </w:rPr>
+        <w:t xml:space="preserve"> </w:t>
+      </w:r>
+      <w:r>
+        <w:rPr>
+          <w:rFonts w:ascii="Consolas" w:eastAsia="宋体" w:hAnsi="Consolas" w:cs="宋体"/>
+          <w:color w:val="8959A8"/>
+          <w:spacing w:val="3"/>
+          <w:kern w:val="0"/>
+          <w:sz w:val="20"/>
+          <w:szCs w:val="20"/>
+          <w:bdr w:val="none" w:sz="0" w:space="0" w:color="auto" w:frame="1"/>
+        </w:rPr>
+        <w:t>interface</w:t>
+      </w:r>
+      <w:r>
+        <w:rPr>
+          <w:rFonts w:ascii="Consolas" w:eastAsia="宋体" w:hAnsi="Consolas" w:cs="宋体"/>
+          <w:color w:val="333333"/>
+          <w:spacing w:val="3"/>
+          <w:kern w:val="0"/>
+          <w:sz w:val="20"/>
+          <w:szCs w:val="20"/>
+          <w:bdr w:val="none" w:sz="0" w:space="0" w:color="auto" w:frame="1"/>
+        </w:rPr>
+        <w:t xml:space="preserve"> </w:t>
+      </w:r>
+      <w:proofErr w:type="spellStart"/>
+      <w:r>
+        <w:rPr>
+          <w:rFonts w:ascii="Consolas" w:eastAsia="宋体" w:hAnsi="Consolas" w:cs="宋体"/>
+          <w:color w:val="8E908C"/>
+          <w:spacing w:val="3"/>
+          <w:kern w:val="0"/>
+          <w:sz w:val="20"/>
+          <w:szCs w:val="20"/>
+          <w:bdr w:val="none" w:sz="0" w:space="0" w:color="auto" w:frame="1"/>
+        </w:rPr>
+        <w:t>IntUnaryFunction</w:t>
+      </w:r>
+      <w:proofErr w:type="spellEnd"/>
+      <w:r>
+        <w:rPr>
+          <w:rFonts w:ascii="Consolas" w:eastAsia="宋体" w:hAnsi="Consolas" w:cs="宋体"/>
+          <w:color w:val="333333"/>
+          <w:spacing w:val="3"/>
+          <w:kern w:val="0"/>
+          <w:sz w:val="20"/>
+          <w:szCs w:val="20"/>
+          <w:bdr w:val="none" w:sz="0" w:space="0" w:color="auto" w:frame="1"/>
+        </w:rPr>
+        <w:t xml:space="preserve"> {</w:t>
+      </w:r>
+    </w:p>
+    <w:p>
+      <w:pPr>
+        <w:widowControl/>
+        <w:shd w:val="clear" w:color="auto" w:fill="F7F7F7"/>
+        <w:tabs>
+          <w:tab w:val="left" w:pos="916"/>
+          <w:tab w:val="left" w:pos="1832"/>
+          <w:tab w:val="left" w:pos="2748"/>
+          <w:tab w:val="left" w:pos="3664"/>
+          <w:tab w:val="left" w:pos="4580"/>
+          <w:tab w:val="left" w:pos="5496"/>
+          <w:tab w:val="left" w:pos="6412"/>
+          <w:tab w:val="left" w:pos="7328"/>
+          <w:tab w:val="left" w:pos="8244"/>
+          <w:tab w:val="left" w:pos="9160"/>
+          <w:tab w:val="left" w:pos="10076"/>
+          <w:tab w:val="left" w:pos="10992"/>
+          <w:tab w:val="left" w:pos="11908"/>
+          <w:tab w:val="left" w:pos="12824"/>
+          <w:tab w:val="left" w:pos="13740"/>
+          <w:tab w:val="left" w:pos="14656"/>
+        </w:tabs>
+        <w:jc w:val="left"/>
+        <w:rPr>
+          <w:rFonts w:ascii="Consolas" w:eastAsia="宋体" w:hAnsi="Consolas" w:cs="宋体"/>
+          <w:color w:val="333333"/>
+          <w:spacing w:val="3"/>
+          <w:kern w:val="0"/>
+          <w:sz w:val="20"/>
+          <w:szCs w:val="20"/>
+          <w:bdr w:val="none" w:sz="0" w:space="0" w:color="auto" w:frame="1"/>
+        </w:rPr>
+      </w:pPr>
+      <w:r>
+        <w:rPr>
+          <w:rFonts w:ascii="Consolas" w:eastAsia="宋体" w:hAnsi="Consolas" w:cs="宋体"/>
+          <w:color w:val="333333"/>
+          <w:spacing w:val="3"/>
+          <w:kern w:val="0"/>
+          <w:sz w:val="20"/>
+          <w:szCs w:val="20"/>
+          <w:bdr w:val="none" w:sz="0" w:space="0" w:color="auto" w:frame="1"/>
+        </w:rPr>
+        <w:t xml:space="preserve">    </w:t>
+      </w:r>
+      <w:r>
+        <w:rPr>
+          <w:rFonts w:ascii="Consolas" w:eastAsia="宋体" w:hAnsi="Consolas" w:cs="宋体"/>
+          <w:color w:val="8959A8"/>
+          <w:spacing w:val="3"/>
+          <w:kern w:val="0"/>
+          <w:sz w:val="20"/>
+          <w:szCs w:val="20"/>
+          <w:bdr w:val="none" w:sz="0" w:space="0" w:color="auto" w:frame="1"/>
+        </w:rPr>
+        <w:t>int</w:t>
+      </w:r>
+      <w:r>
+        <w:rPr>
+          <w:rFonts w:ascii="Consolas" w:eastAsia="宋体" w:hAnsi="Consolas" w:cs="宋体"/>
+          <w:color w:val="4271AE"/>
+          <w:spacing w:val="3"/>
+          <w:kern w:val="0"/>
+          <w:sz w:val="20"/>
+          <w:szCs w:val="20"/>
+          <w:bdr w:val="none" w:sz="0" w:space="0" w:color="auto" w:frame="1"/>
+        </w:rPr>
+        <w:t xml:space="preserve"> </w:t>
+      </w:r>
+      <w:proofErr w:type="gramStart"/>
+      <w:r>
+        <w:rPr>
+          <w:rFonts w:ascii="Consolas" w:eastAsia="宋体" w:hAnsi="Consolas" w:cs="宋体"/>
+          <w:color w:val="8E908C"/>
+          <w:spacing w:val="3"/>
+          <w:kern w:val="0"/>
+          <w:sz w:val="20"/>
+          <w:szCs w:val="20"/>
+          <w:bdr w:val="none" w:sz="0" w:space="0" w:color="auto" w:frame="1"/>
+        </w:rPr>
+        <w:t>apply</w:t>
+      </w:r>
+      <w:r>
+        <w:rPr>
+          <w:rFonts w:ascii="Consolas" w:eastAsia="宋体" w:hAnsi="Consolas" w:cs="宋体"/>
+          <w:color w:val="F5871F"/>
+          <w:spacing w:val="3"/>
+          <w:kern w:val="0"/>
+          <w:sz w:val="20"/>
+          <w:szCs w:val="20"/>
+          <w:bdr w:val="none" w:sz="0" w:space="0" w:color="auto" w:frame="1"/>
+        </w:rPr>
+        <w:t>(</w:t>
+      </w:r>
+      <w:proofErr w:type="gramEnd"/>
+      <w:r>
+        <w:rPr>
+          <w:rFonts w:ascii="Consolas" w:eastAsia="宋体" w:hAnsi="Consolas" w:cs="宋体"/>
+          <w:color w:val="8959A8"/>
+          <w:spacing w:val="3"/>
+          <w:kern w:val="0"/>
+          <w:sz w:val="20"/>
+          <w:szCs w:val="20"/>
+          <w:bdr w:val="none" w:sz="0" w:space="0" w:color="auto" w:frame="1"/>
+        </w:rPr>
+        <w:t>int</w:t>
+      </w:r>
+      <w:r>
+        <w:rPr>
+          <w:rFonts w:ascii="Consolas" w:eastAsia="宋体" w:hAnsi="Consolas" w:cs="宋体"/>
+          <w:color w:val="F5871F"/>
+          <w:spacing w:val="3"/>
+          <w:kern w:val="0"/>
+          <w:sz w:val="20"/>
+          <w:szCs w:val="20"/>
+          <w:bdr w:val="none" w:sz="0" w:space="0" w:color="auto" w:frame="1"/>
+        </w:rPr>
+        <w:t xml:space="preserve"> x)</w:t>
+      </w:r>
+      <w:r>
+        <w:rPr>
+          <w:rFonts w:ascii="Consolas" w:eastAsia="宋体" w:hAnsi="Consolas" w:cs="宋体"/>
+          <w:color w:val="333333"/>
+          <w:spacing w:val="3"/>
+          <w:kern w:val="0"/>
+          <w:sz w:val="20"/>
+          <w:szCs w:val="20"/>
+          <w:bdr w:val="none" w:sz="0" w:space="0" w:color="auto" w:frame="1"/>
+        </w:rPr>
+        <w:t>;</w:t>
+      </w:r>
+    </w:p>
+    <w:p>
+      <w:pPr>
+        <w:widowControl/>
+        <w:shd w:val="clear" w:color="auto" w:fill="F7F7F7"/>
+        <w:tabs>
+          <w:tab w:val="left" w:pos="916"/>
+          <w:tab w:val="left" w:pos="1832"/>
+          <w:tab w:val="left" w:pos="2748"/>
+          <w:tab w:val="left" w:pos="3664"/>
+          <w:tab w:val="left" w:pos="4580"/>
+          <w:tab w:val="left" w:pos="5496"/>
+          <w:tab w:val="left" w:pos="6412"/>
+          <w:tab w:val="left" w:pos="7328"/>
+          <w:tab w:val="left" w:pos="8244"/>
+          <w:tab w:val="left" w:pos="9160"/>
+          <w:tab w:val="left" w:pos="10076"/>
+          <w:tab w:val="left" w:pos="10992"/>
+          <w:tab w:val="left" w:pos="11908"/>
+          <w:tab w:val="left" w:pos="12824"/>
+          <w:tab w:val="left" w:pos="13740"/>
+          <w:tab w:val="left" w:pos="14656"/>
+        </w:tabs>
+        <w:jc w:val="left"/>
+        <w:rPr>
+          <w:rFonts w:ascii="Consolas" w:eastAsia="宋体" w:hAnsi="Consolas" w:cs="宋体"/>
+          <w:color w:val="333333"/>
+          <w:spacing w:val="3"/>
+          <w:kern w:val="0"/>
+          <w:sz w:val="20"/>
+          <w:szCs w:val="20"/>
+          <w:bdr w:val="none" w:sz="0" w:space="0" w:color="auto" w:frame="1"/>
+        </w:rPr>
+      </w:pPr>
+      <w:r>
+        <w:rPr>
+          <w:rFonts w:ascii="Consolas" w:eastAsia="宋体" w:hAnsi="Consolas" w:cs="宋体"/>
+          <w:color w:val="333333"/>
+          <w:spacing w:val="3"/>
+          <w:kern w:val="0"/>
+          <w:sz w:val="20"/>
+          <w:szCs w:val="20"/>
+          <w:bdr w:val="none" w:sz="0" w:space="0" w:color="auto" w:frame="1"/>
+        </w:rPr>
+        <w:t>}</w:t>
+      </w:r>
+    </w:p>
+    <w:p>
+      <w:pPr>
+        <w:widowControl/>
+        <w:shd w:val="clear" w:color="auto" w:fill="FFFFFF"/>
+        <w:jc w:val="left"/>
+        <w:rPr>
+          <w:rFonts w:ascii="Helvetica" w:eastAsia="宋体" w:hAnsi="Helvetica" w:cs="Helvetica"/>
+          <w:color w:val="333333"/>
+          <w:spacing w:val="3"/>
+          <w:kern w:val="0"/>
+          <w:sz w:val="24"/>
+          <w:szCs w:val="24"/>
+        </w:rPr>
+      </w:pPr>
+    </w:p>
+    <w:p>
+      <w:r>
+        <w:t xml:space="preserve">Now we can write a class which implements </w:t>
+      </w:r>
+      <w:proofErr w:type="spellStart"/>
+      <w:r>
+        <w:t>IntUnaryFunction</w:t>
+      </w:r>
+      <w:proofErr w:type="spellEnd"/>
+      <w:r>
+        <w:t> to represent a concrete function. Let's make a function that takes in an integer and returns 10 times that integer.</w:t>
+      </w:r>
+    </w:p>
+    <w:p>
+      <w:pPr>
+        <w:widowControl/>
+        <w:shd w:val="clear" w:color="auto" w:fill="FFFFFF"/>
+        <w:jc w:val="left"/>
+        <w:rPr>
+          <w:rFonts w:ascii="Helvetica" w:eastAsia="宋体" w:hAnsi="Helvetica" w:cs="Helvetica"/>
+          <w:color w:val="333333"/>
+          <w:spacing w:val="3"/>
+          <w:kern w:val="0"/>
+          <w:sz w:val="24"/>
+          <w:szCs w:val="24"/>
+        </w:rPr>
+      </w:pPr>
+    </w:p>
+    <w:p>
+      <w:pPr>
+        <w:widowControl/>
+        <w:shd w:val="clear" w:color="auto" w:fill="F7F7F7"/>
+        <w:tabs>
+          <w:tab w:val="left" w:pos="916"/>
+          <w:tab w:val="left" w:pos="1832"/>
+          <w:tab w:val="left" w:pos="2748"/>
+          <w:tab w:val="left" w:pos="3664"/>
+          <w:tab w:val="left" w:pos="4580"/>
+          <w:tab w:val="left" w:pos="5496"/>
+          <w:tab w:val="left" w:pos="6412"/>
+          <w:tab w:val="left" w:pos="7328"/>
+          <w:tab w:val="left" w:pos="8244"/>
+          <w:tab w:val="left" w:pos="9160"/>
+          <w:tab w:val="left" w:pos="10076"/>
+          <w:tab w:val="left" w:pos="10992"/>
+          <w:tab w:val="left" w:pos="11908"/>
+          <w:tab w:val="left" w:pos="12824"/>
+          <w:tab w:val="left" w:pos="13740"/>
+          <w:tab w:val="left" w:pos="14656"/>
+        </w:tabs>
+        <w:jc w:val="left"/>
+        <w:rPr>
+          <w:rFonts w:ascii="Consolas" w:eastAsia="宋体" w:hAnsi="Consolas" w:cs="宋体"/>
+          <w:color w:val="333333"/>
+          <w:spacing w:val="3"/>
+          <w:kern w:val="0"/>
+          <w:sz w:val="20"/>
+          <w:szCs w:val="20"/>
+          <w:bdr w:val="none" w:sz="0" w:space="0" w:color="auto" w:frame="1"/>
+        </w:rPr>
+      </w:pPr>
+      <w:r>
+        <w:rPr>
+          <w:rFonts w:ascii="Consolas" w:eastAsia="宋体" w:hAnsi="Consolas" w:cs="宋体"/>
+          <w:color w:val="8959A8"/>
+          <w:spacing w:val="3"/>
+          <w:kern w:val="0"/>
+          <w:sz w:val="20"/>
+          <w:szCs w:val="20"/>
+          <w:bdr w:val="none" w:sz="0" w:space="0" w:color="auto" w:frame="1"/>
+        </w:rPr>
+        <w:t>public</w:t>
+      </w:r>
+      <w:r>
+        <w:rPr>
+          <w:rFonts w:ascii="Consolas" w:eastAsia="宋体" w:hAnsi="Consolas" w:cs="宋体"/>
+          <w:color w:val="333333"/>
+          <w:spacing w:val="3"/>
+          <w:kern w:val="0"/>
+          <w:sz w:val="20"/>
+          <w:szCs w:val="20"/>
+          <w:bdr w:val="none" w:sz="0" w:space="0" w:color="auto" w:frame="1"/>
+        </w:rPr>
+        <w:t xml:space="preserve"> </w:t>
+      </w:r>
+      <w:r>
+        <w:rPr>
+          <w:rFonts w:ascii="Consolas" w:eastAsia="宋体" w:hAnsi="Consolas" w:cs="宋体"/>
+          <w:color w:val="8959A8"/>
+          <w:spacing w:val="3"/>
+          <w:kern w:val="0"/>
+          <w:sz w:val="20"/>
+          <w:szCs w:val="20"/>
+          <w:bdr w:val="none" w:sz="0" w:space="0" w:color="auto" w:frame="1"/>
+        </w:rPr>
+        <w:t>class</w:t>
+      </w:r>
+      <w:r>
+        <w:rPr>
+          <w:rFonts w:ascii="Consolas" w:eastAsia="宋体" w:hAnsi="Consolas" w:cs="宋体"/>
+          <w:color w:val="333333"/>
+          <w:spacing w:val="3"/>
+          <w:kern w:val="0"/>
+          <w:sz w:val="20"/>
+          <w:szCs w:val="20"/>
+          <w:bdr w:val="none" w:sz="0" w:space="0" w:color="auto" w:frame="1"/>
+        </w:rPr>
+        <w:t xml:space="preserve"> </w:t>
+      </w:r>
+      <w:proofErr w:type="spellStart"/>
+      <w:r>
+        <w:rPr>
+          <w:rFonts w:ascii="Consolas" w:eastAsia="宋体" w:hAnsi="Consolas" w:cs="宋体"/>
+          <w:color w:val="8E908C"/>
+          <w:spacing w:val="3"/>
+          <w:kern w:val="0"/>
+          <w:sz w:val="20"/>
+          <w:szCs w:val="20"/>
+          <w:bdr w:val="none" w:sz="0" w:space="0" w:color="auto" w:frame="1"/>
+        </w:rPr>
+        <w:t>TenX</w:t>
+      </w:r>
+      <w:proofErr w:type="spellEnd"/>
+      <w:r>
+        <w:rPr>
+          <w:rFonts w:ascii="Consolas" w:eastAsia="宋体" w:hAnsi="Consolas" w:cs="宋体"/>
+          <w:color w:val="333333"/>
+          <w:spacing w:val="3"/>
+          <w:kern w:val="0"/>
+          <w:sz w:val="20"/>
+          <w:szCs w:val="20"/>
+          <w:bdr w:val="none" w:sz="0" w:space="0" w:color="auto" w:frame="1"/>
+        </w:rPr>
+        <w:t xml:space="preserve"> </w:t>
+      </w:r>
+      <w:r>
+        <w:rPr>
+          <w:rFonts w:ascii="Consolas" w:eastAsia="宋体" w:hAnsi="Consolas" w:cs="宋体"/>
+          <w:color w:val="8959A8"/>
+          <w:spacing w:val="3"/>
+          <w:kern w:val="0"/>
+          <w:sz w:val="20"/>
+          <w:szCs w:val="20"/>
+          <w:bdr w:val="none" w:sz="0" w:space="0" w:color="auto" w:frame="1"/>
+        </w:rPr>
+        <w:t>implements</w:t>
+      </w:r>
+      <w:r>
+        <w:rPr>
+          <w:rFonts w:ascii="Consolas" w:eastAsia="宋体" w:hAnsi="Consolas" w:cs="宋体"/>
+          <w:color w:val="333333"/>
+          <w:spacing w:val="3"/>
+          <w:kern w:val="0"/>
+          <w:sz w:val="20"/>
+          <w:szCs w:val="20"/>
+          <w:bdr w:val="none" w:sz="0" w:space="0" w:color="auto" w:frame="1"/>
+        </w:rPr>
+        <w:t xml:space="preserve"> </w:t>
+      </w:r>
+      <w:proofErr w:type="spellStart"/>
+      <w:r>
+        <w:rPr>
+          <w:rFonts w:ascii="Consolas" w:eastAsia="宋体" w:hAnsi="Consolas" w:cs="宋体"/>
+          <w:color w:val="8E908C"/>
+          <w:spacing w:val="3"/>
+          <w:kern w:val="0"/>
+          <w:sz w:val="20"/>
+          <w:szCs w:val="20"/>
+          <w:bdr w:val="none" w:sz="0" w:space="0" w:color="auto" w:frame="1"/>
+        </w:rPr>
+        <w:t>IntUnaryFunction</w:t>
+      </w:r>
+      <w:proofErr w:type="spellEnd"/>
+      <w:r>
+        <w:rPr>
+          <w:rFonts w:ascii="Consolas" w:eastAsia="宋体" w:hAnsi="Consolas" w:cs="宋体"/>
+          <w:color w:val="333333"/>
+          <w:spacing w:val="3"/>
+          <w:kern w:val="0"/>
+          <w:sz w:val="20"/>
+          <w:szCs w:val="20"/>
+          <w:bdr w:val="none" w:sz="0" w:space="0" w:color="auto" w:frame="1"/>
+        </w:rPr>
+        <w:t xml:space="preserve"> {</w:t>
+      </w:r>
+    </w:p>
+    <w:p>
+      <w:pPr>
+        <w:widowControl/>
+        <w:shd w:val="clear" w:color="auto" w:fill="F7F7F7"/>
+        <w:tabs>
+          <w:tab w:val="left" w:pos="916"/>
+          <w:tab w:val="left" w:pos="1832"/>
+          <w:tab w:val="left" w:pos="2748"/>
+          <w:tab w:val="left" w:pos="3664"/>
+          <w:tab w:val="left" w:pos="4580"/>
+          <w:tab w:val="left" w:pos="5496"/>
+          <w:tab w:val="left" w:pos="6412"/>
+          <w:tab w:val="left" w:pos="7328"/>
+          <w:tab w:val="left" w:pos="8244"/>
+          <w:tab w:val="left" w:pos="9160"/>
+          <w:tab w:val="left" w:pos="10076"/>
+          <w:tab w:val="left" w:pos="10992"/>
+          <w:tab w:val="left" w:pos="11908"/>
+          <w:tab w:val="left" w:pos="12824"/>
+          <w:tab w:val="left" w:pos="13740"/>
+          <w:tab w:val="left" w:pos="14656"/>
+        </w:tabs>
+        <w:jc w:val="left"/>
+        <w:rPr>
+          <w:rFonts w:ascii="Consolas" w:eastAsia="宋体" w:hAnsi="Consolas" w:cs="宋体"/>
+          <w:color w:val="333333"/>
+          <w:spacing w:val="3"/>
+          <w:kern w:val="0"/>
+          <w:sz w:val="20"/>
+          <w:szCs w:val="20"/>
+          <w:bdr w:val="none" w:sz="0" w:space="0" w:color="auto" w:frame="1"/>
+        </w:rPr>
+      </w:pPr>
+      <w:r>
+        <w:rPr>
+          <w:rFonts w:ascii="Consolas" w:eastAsia="宋体" w:hAnsi="Consolas" w:cs="宋体"/>
+          <w:color w:val="333333"/>
+          <w:spacing w:val="3"/>
+          <w:kern w:val="0"/>
+          <w:sz w:val="20"/>
+          <w:szCs w:val="20"/>
+          <w:bdr w:val="none" w:sz="0" w:space="0" w:color="auto" w:frame="1"/>
+        </w:rPr>
+        <w:t xml:space="preserve">    </w:t>
+      </w:r>
+      <w:r>
+        <w:rPr>
+          <w:rFonts w:ascii="Consolas" w:eastAsia="宋体" w:hAnsi="Consolas" w:cs="宋体"/>
+          <w:color w:val="8E908C"/>
+          <w:spacing w:val="3"/>
+          <w:kern w:val="0"/>
+          <w:sz w:val="20"/>
+          <w:szCs w:val="20"/>
+          <w:bdr w:val="none" w:sz="0" w:space="0" w:color="auto" w:frame="1"/>
+        </w:rPr>
+        <w:t>/* Returns ten times the argument. */</w:t>
+      </w:r>
+    </w:p>
+    <w:p>
+      <w:pPr>
+        <w:widowControl/>
+        <w:shd w:val="clear" w:color="auto" w:fill="F7F7F7"/>
+        <w:tabs>
+          <w:tab w:val="left" w:pos="916"/>
+          <w:tab w:val="left" w:pos="1832"/>
+          <w:tab w:val="left" w:pos="2748"/>
+          <w:tab w:val="left" w:pos="3664"/>
+          <w:tab w:val="left" w:pos="4580"/>
+          <w:tab w:val="left" w:pos="5496"/>
+          <w:tab w:val="left" w:pos="6412"/>
+          <w:tab w:val="left" w:pos="7328"/>
+          <w:tab w:val="left" w:pos="8244"/>
+          <w:tab w:val="left" w:pos="9160"/>
+          <w:tab w:val="left" w:pos="10076"/>
+          <w:tab w:val="left" w:pos="10992"/>
+          <w:tab w:val="left" w:pos="11908"/>
+          <w:tab w:val="left" w:pos="12824"/>
+          <w:tab w:val="left" w:pos="13740"/>
+          <w:tab w:val="left" w:pos="14656"/>
+        </w:tabs>
+        <w:jc w:val="left"/>
+        <w:rPr>
+          <w:rFonts w:ascii="Consolas" w:eastAsia="宋体" w:hAnsi="Consolas" w:cs="宋体"/>
+          <w:color w:val="333333"/>
+          <w:spacing w:val="3"/>
+          <w:kern w:val="0"/>
+          <w:sz w:val="20"/>
+          <w:szCs w:val="20"/>
+          <w:bdr w:val="none" w:sz="0" w:space="0" w:color="auto" w:frame="1"/>
+        </w:rPr>
+      </w:pPr>
+      <w:r>
+        <w:rPr>
+          <w:rFonts w:ascii="Consolas" w:eastAsia="宋体" w:hAnsi="Consolas" w:cs="宋体"/>
+          <w:color w:val="333333"/>
+          <w:spacing w:val="3"/>
+          <w:kern w:val="0"/>
+          <w:sz w:val="20"/>
+          <w:szCs w:val="20"/>
+          <w:bdr w:val="none" w:sz="0" w:space="0" w:color="auto" w:frame="1"/>
+        </w:rPr>
+        <w:t xml:space="preserve">    </w:t>
+      </w:r>
+      <w:r>
+        <w:rPr>
+          <w:rFonts w:ascii="Consolas" w:eastAsia="宋体" w:hAnsi="Consolas" w:cs="宋体"/>
+          <w:color w:val="8959A8"/>
+          <w:spacing w:val="3"/>
+          <w:kern w:val="0"/>
+          <w:sz w:val="20"/>
+          <w:szCs w:val="20"/>
+          <w:bdr w:val="none" w:sz="0" w:space="0" w:color="auto" w:frame="1"/>
+        </w:rPr>
+        <w:t>public</w:t>
+      </w:r>
+      <w:r>
+        <w:rPr>
+          <w:rFonts w:ascii="Consolas" w:eastAsia="宋体" w:hAnsi="Consolas" w:cs="宋体"/>
+          <w:color w:val="4271AE"/>
+          <w:spacing w:val="3"/>
+          <w:kern w:val="0"/>
+          <w:sz w:val="20"/>
+          <w:szCs w:val="20"/>
+          <w:bdr w:val="none" w:sz="0" w:space="0" w:color="auto" w:frame="1"/>
+        </w:rPr>
+        <w:t xml:space="preserve"> </w:t>
+      </w:r>
+      <w:r>
+        <w:rPr>
+          <w:rFonts w:ascii="Consolas" w:eastAsia="宋体" w:hAnsi="Consolas" w:cs="宋体"/>
+          <w:color w:val="8959A8"/>
+          <w:spacing w:val="3"/>
+          <w:kern w:val="0"/>
+          <w:sz w:val="20"/>
+          <w:szCs w:val="20"/>
+          <w:bdr w:val="none" w:sz="0" w:space="0" w:color="auto" w:frame="1"/>
+        </w:rPr>
+        <w:t>int</w:t>
+      </w:r>
+      <w:r>
+        <w:rPr>
+          <w:rFonts w:ascii="Consolas" w:eastAsia="宋体" w:hAnsi="Consolas" w:cs="宋体"/>
+          <w:color w:val="4271AE"/>
+          <w:spacing w:val="3"/>
+          <w:kern w:val="0"/>
+          <w:sz w:val="20"/>
+          <w:szCs w:val="20"/>
+          <w:bdr w:val="none" w:sz="0" w:space="0" w:color="auto" w:frame="1"/>
+        </w:rPr>
+        <w:t xml:space="preserve"> </w:t>
+      </w:r>
+      <w:proofErr w:type="gramStart"/>
+      <w:r>
+        <w:rPr>
+          <w:rFonts w:ascii="Consolas" w:eastAsia="宋体" w:hAnsi="Consolas" w:cs="宋体"/>
+          <w:color w:val="8E908C"/>
+          <w:spacing w:val="3"/>
+          <w:kern w:val="0"/>
+          <w:sz w:val="20"/>
+          <w:szCs w:val="20"/>
+          <w:bdr w:val="none" w:sz="0" w:space="0" w:color="auto" w:frame="1"/>
+        </w:rPr>
+        <w:t>apply</w:t>
+      </w:r>
+      <w:r>
+        <w:rPr>
+          <w:rFonts w:ascii="Consolas" w:eastAsia="宋体" w:hAnsi="Consolas" w:cs="宋体"/>
+          <w:color w:val="F5871F"/>
+          <w:spacing w:val="3"/>
+          <w:kern w:val="0"/>
+          <w:sz w:val="20"/>
+          <w:szCs w:val="20"/>
+          <w:bdr w:val="none" w:sz="0" w:space="0" w:color="auto" w:frame="1"/>
+        </w:rPr>
+        <w:t>(</w:t>
+      </w:r>
+      <w:proofErr w:type="gramEnd"/>
+      <w:r>
+        <w:rPr>
+          <w:rFonts w:ascii="Consolas" w:eastAsia="宋体" w:hAnsi="Consolas" w:cs="宋体"/>
+          <w:color w:val="8959A8"/>
+          <w:spacing w:val="3"/>
+          <w:kern w:val="0"/>
+          <w:sz w:val="20"/>
+          <w:szCs w:val="20"/>
+          <w:bdr w:val="none" w:sz="0" w:space="0" w:color="auto" w:frame="1"/>
+        </w:rPr>
+        <w:t>int</w:t>
+      </w:r>
+      <w:r>
+        <w:rPr>
+          <w:rFonts w:ascii="Consolas" w:eastAsia="宋体" w:hAnsi="Consolas" w:cs="宋体"/>
+          <w:color w:val="F5871F"/>
+          <w:spacing w:val="3"/>
+          <w:kern w:val="0"/>
+          <w:sz w:val="20"/>
+          <w:szCs w:val="20"/>
+          <w:bdr w:val="none" w:sz="0" w:space="0" w:color="auto" w:frame="1"/>
+        </w:rPr>
+        <w:t xml:space="preserve"> x)</w:t>
+      </w:r>
+      <w:r>
+        <w:rPr>
+          <w:rFonts w:ascii="Consolas" w:eastAsia="宋体" w:hAnsi="Consolas" w:cs="宋体"/>
+          <w:color w:val="4271AE"/>
+          <w:spacing w:val="3"/>
+          <w:kern w:val="0"/>
+          <w:sz w:val="20"/>
+          <w:szCs w:val="20"/>
+          <w:bdr w:val="none" w:sz="0" w:space="0" w:color="auto" w:frame="1"/>
+        </w:rPr>
+        <w:t xml:space="preserve"> </w:t>
+      </w:r>
+      <w:r>
+        <w:rPr>
+          <w:rFonts w:ascii="Consolas" w:eastAsia="宋体" w:hAnsi="Consolas" w:cs="宋体"/>
+          <w:color w:val="333333"/>
+          <w:spacing w:val="3"/>
+          <w:kern w:val="0"/>
+          <w:sz w:val="20"/>
+          <w:szCs w:val="20"/>
+          <w:bdr w:val="none" w:sz="0" w:space="0" w:color="auto" w:frame="1"/>
+        </w:rPr>
+        <w:t>{</w:t>
+      </w:r>
+    </w:p>
+    <w:p>
+      <w:pPr>
+        <w:widowControl/>
+        <w:shd w:val="clear" w:color="auto" w:fill="F7F7F7"/>
+        <w:tabs>
+          <w:tab w:val="left" w:pos="916"/>
+          <w:tab w:val="left" w:pos="1832"/>
+          <w:tab w:val="left" w:pos="2748"/>
+          <w:tab w:val="left" w:pos="3664"/>
+          <w:tab w:val="left" w:pos="4580"/>
+          <w:tab w:val="left" w:pos="5496"/>
+          <w:tab w:val="left" w:pos="6412"/>
+          <w:tab w:val="left" w:pos="7328"/>
+          <w:tab w:val="left" w:pos="8244"/>
+          <w:tab w:val="left" w:pos="9160"/>
+          <w:tab w:val="left" w:pos="10076"/>
+          <w:tab w:val="left" w:pos="10992"/>
+          <w:tab w:val="left" w:pos="11908"/>
+          <w:tab w:val="left" w:pos="12824"/>
+          <w:tab w:val="left" w:pos="13740"/>
+          <w:tab w:val="left" w:pos="14656"/>
+        </w:tabs>
+        <w:jc w:val="left"/>
+        <w:rPr>
+          <w:rFonts w:ascii="Consolas" w:eastAsia="宋体" w:hAnsi="Consolas" w:cs="宋体"/>
+          <w:color w:val="333333"/>
+          <w:spacing w:val="3"/>
+          <w:kern w:val="0"/>
+          <w:sz w:val="20"/>
+          <w:szCs w:val="20"/>
+          <w:bdr w:val="none" w:sz="0" w:space="0" w:color="auto" w:frame="1"/>
+        </w:rPr>
+      </w:pPr>
+      <w:r>
+        <w:rPr>
+          <w:rFonts w:ascii="Consolas" w:eastAsia="宋体" w:hAnsi="Consolas" w:cs="宋体"/>
+          <w:color w:val="333333"/>
+          <w:spacing w:val="3"/>
+          <w:kern w:val="0"/>
+          <w:sz w:val="20"/>
+          <w:szCs w:val="20"/>
+          <w:bdr w:val="none" w:sz="0" w:space="0" w:color="auto" w:frame="1"/>
+        </w:rPr>
+        <w:t xml:space="preserve">        </w:t>
+      </w:r>
+      <w:r>
+        <w:rPr>
+          <w:rFonts w:ascii="Consolas" w:eastAsia="宋体" w:hAnsi="Consolas" w:cs="宋体"/>
+          <w:color w:val="8959A8"/>
+          <w:spacing w:val="3"/>
+          <w:kern w:val="0"/>
+          <w:sz w:val="20"/>
+          <w:szCs w:val="20"/>
+          <w:bdr w:val="none" w:sz="0" w:space="0" w:color="auto" w:frame="1"/>
+        </w:rPr>
+        <w:t>return</w:t>
+      </w:r>
+      <w:r>
+        <w:rPr>
+          <w:rFonts w:ascii="Consolas" w:eastAsia="宋体" w:hAnsi="Consolas" w:cs="宋体"/>
+          <w:color w:val="333333"/>
+          <w:spacing w:val="3"/>
+          <w:kern w:val="0"/>
+          <w:sz w:val="20"/>
+          <w:szCs w:val="20"/>
+          <w:bdr w:val="none" w:sz="0" w:space="0" w:color="auto" w:frame="1"/>
+        </w:rPr>
+        <w:t xml:space="preserve"> </w:t>
+      </w:r>
+      <w:r>
+        <w:rPr>
+          <w:rFonts w:ascii="Consolas" w:eastAsia="宋体" w:hAnsi="Consolas" w:cs="宋体"/>
+          <w:color w:val="F5871F"/>
+          <w:spacing w:val="3"/>
+          <w:kern w:val="0"/>
+          <w:sz w:val="20"/>
+          <w:szCs w:val="20"/>
+          <w:bdr w:val="none" w:sz="0" w:space="0" w:color="auto" w:frame="1"/>
+        </w:rPr>
+        <w:t>10</w:t>
+      </w:r>
+      <w:r>
+        <w:rPr>
+          <w:rFonts w:ascii="Consolas" w:eastAsia="宋体" w:hAnsi="Consolas" w:cs="宋体"/>
+          <w:color w:val="333333"/>
+          <w:spacing w:val="3"/>
+          <w:kern w:val="0"/>
+          <w:sz w:val="20"/>
+          <w:szCs w:val="20"/>
+          <w:bdr w:val="none" w:sz="0" w:space="0" w:color="auto" w:frame="1"/>
+        </w:rPr>
+        <w:t xml:space="preserve"> * x;</w:t>
+      </w:r>
+    </w:p>
+    <w:p>
+      <w:pPr>
+        <w:widowControl/>
+        <w:shd w:val="clear" w:color="auto" w:fill="F7F7F7"/>
+        <w:tabs>
+          <w:tab w:val="left" w:pos="916"/>
+          <w:tab w:val="left" w:pos="1832"/>
+          <w:tab w:val="left" w:pos="2748"/>
+          <w:tab w:val="left" w:pos="3664"/>
+          <w:tab w:val="left" w:pos="4580"/>
+          <w:tab w:val="left" w:pos="5496"/>
+          <w:tab w:val="left" w:pos="6412"/>
+          <w:tab w:val="left" w:pos="7328"/>
+          <w:tab w:val="left" w:pos="8244"/>
+          <w:tab w:val="left" w:pos="9160"/>
+          <w:tab w:val="left" w:pos="10076"/>
+          <w:tab w:val="left" w:pos="10992"/>
+          <w:tab w:val="left" w:pos="11908"/>
+          <w:tab w:val="left" w:pos="12824"/>
+          <w:tab w:val="left" w:pos="13740"/>
+          <w:tab w:val="left" w:pos="14656"/>
+        </w:tabs>
+        <w:jc w:val="left"/>
+        <w:rPr>
+          <w:rFonts w:ascii="Consolas" w:eastAsia="宋体" w:hAnsi="Consolas" w:cs="宋体"/>
+          <w:color w:val="333333"/>
+          <w:spacing w:val="3"/>
+          <w:kern w:val="0"/>
+          <w:sz w:val="20"/>
+          <w:szCs w:val="20"/>
+          <w:bdr w:val="none" w:sz="0" w:space="0" w:color="auto" w:frame="1"/>
+        </w:rPr>
+      </w:pPr>
+      <w:r>
+        <w:rPr>
+          <w:rFonts w:ascii="Consolas" w:eastAsia="宋体" w:hAnsi="Consolas" w:cs="宋体"/>
+          <w:color w:val="333333"/>
+          <w:spacing w:val="3"/>
+          <w:kern w:val="0"/>
+          <w:sz w:val="20"/>
+          <w:szCs w:val="20"/>
+          <w:bdr w:val="none" w:sz="0" w:space="0" w:color="auto" w:frame="1"/>
+        </w:rPr>
+        <w:t xml:space="preserve">    }</w:t>
+      </w:r>
+    </w:p>
+    <w:p>
+      <w:pPr>
+        <w:widowControl/>
+        <w:shd w:val="clear" w:color="auto" w:fill="F7F7F7"/>
+        <w:tabs>
+          <w:tab w:val="left" w:pos="916"/>
+          <w:tab w:val="left" w:pos="1832"/>
+          <w:tab w:val="left" w:pos="2748"/>
+          <w:tab w:val="left" w:pos="3664"/>
+          <w:tab w:val="left" w:pos="4580"/>
+          <w:tab w:val="left" w:pos="5496"/>
+          <w:tab w:val="left" w:pos="6412"/>
+          <w:tab w:val="left" w:pos="7328"/>
+          <w:tab w:val="left" w:pos="8244"/>
+          <w:tab w:val="left" w:pos="9160"/>
+          <w:tab w:val="left" w:pos="10076"/>
+          <w:tab w:val="left" w:pos="10992"/>
+          <w:tab w:val="left" w:pos="11908"/>
+          <w:tab w:val="left" w:pos="12824"/>
+          <w:tab w:val="left" w:pos="13740"/>
+          <w:tab w:val="left" w:pos="14656"/>
+        </w:tabs>
+        <w:jc w:val="left"/>
+        <w:rPr>
+          <w:rFonts w:ascii="Consolas" w:eastAsia="宋体" w:hAnsi="Consolas" w:cs="宋体"/>
+          <w:color w:val="333333"/>
+          <w:spacing w:val="3"/>
+          <w:kern w:val="0"/>
+          <w:sz w:val="20"/>
+          <w:szCs w:val="20"/>
+          <w:bdr w:val="none" w:sz="0" w:space="0" w:color="auto" w:frame="1"/>
+        </w:rPr>
+      </w:pPr>
+      <w:r>
+        <w:rPr>
+          <w:rFonts w:ascii="Consolas" w:eastAsia="宋体" w:hAnsi="Consolas" w:cs="宋体"/>
+          <w:color w:val="333333"/>
+          <w:spacing w:val="3"/>
+          <w:kern w:val="0"/>
+          <w:sz w:val="20"/>
+          <w:szCs w:val="20"/>
+          <w:bdr w:val="none" w:sz="0" w:space="0" w:color="auto" w:frame="1"/>
+        </w:rPr>
+        <w:t>}</w:t>
+      </w:r>
+    </w:p>
+    <w:p/>
+    <w:p>
+      <w:r>
+        <w:t>At this point, we've written in Java the Python equivalent of the </w:t>
+      </w:r>
+      <w:proofErr w:type="spellStart"/>
+      <w:r>
+        <w:t>tenX</w:t>
+      </w:r>
+      <w:proofErr w:type="spellEnd"/>
+      <w:r>
+        <w:t> function. Let's write </w:t>
+      </w:r>
+      <w:proofErr w:type="spellStart"/>
+      <w:r>
+        <w:t>do_twice</w:t>
+      </w:r>
+      <w:proofErr w:type="spellEnd"/>
+      <w:r>
+        <w:t> now.</w:t>
+      </w:r>
+    </w:p>
+    <w:p/>
+    <w:p>
+      <w:pPr>
+        <w:widowControl/>
+        <w:shd w:val="clear" w:color="auto" w:fill="F7F7F7"/>
+        <w:tabs>
+          <w:tab w:val="left" w:pos="916"/>
+          <w:tab w:val="left" w:pos="1832"/>
+          <w:tab w:val="left" w:pos="2748"/>
+          <w:tab w:val="left" w:pos="3664"/>
+          <w:tab w:val="left" w:pos="4580"/>
+          <w:tab w:val="left" w:pos="5496"/>
+          <w:tab w:val="left" w:pos="6412"/>
+          <w:tab w:val="left" w:pos="7328"/>
+          <w:tab w:val="left" w:pos="8244"/>
+          <w:tab w:val="left" w:pos="9160"/>
+          <w:tab w:val="left" w:pos="10076"/>
+          <w:tab w:val="left" w:pos="10992"/>
+          <w:tab w:val="left" w:pos="11908"/>
+          <w:tab w:val="left" w:pos="12824"/>
+          <w:tab w:val="left" w:pos="13740"/>
+          <w:tab w:val="left" w:pos="14656"/>
+        </w:tabs>
+        <w:jc w:val="left"/>
+        <w:rPr>
+          <w:rFonts w:ascii="Consolas" w:eastAsia="宋体" w:hAnsi="Consolas" w:cs="宋体"/>
+          <w:color w:val="333333"/>
+          <w:spacing w:val="3"/>
+          <w:kern w:val="0"/>
+          <w:sz w:val="20"/>
+          <w:szCs w:val="20"/>
+          <w:bdr w:val="none" w:sz="0" w:space="0" w:color="auto" w:frame="1"/>
+        </w:rPr>
+      </w:pPr>
+      <w:r>
+        <w:rPr>
+          <w:rFonts w:ascii="Consolas" w:eastAsia="宋体" w:hAnsi="Consolas" w:cs="宋体"/>
+          <w:color w:val="8959A8"/>
+          <w:spacing w:val="3"/>
+          <w:kern w:val="0"/>
+          <w:sz w:val="20"/>
+          <w:szCs w:val="20"/>
+          <w:bdr w:val="none" w:sz="0" w:space="0" w:color="auto" w:frame="1"/>
+        </w:rPr>
+        <w:t>public</w:t>
+      </w:r>
+      <w:r>
+        <w:rPr>
+          <w:rFonts w:ascii="Consolas" w:eastAsia="宋体" w:hAnsi="Consolas" w:cs="宋体"/>
+          <w:color w:val="4271AE"/>
+          <w:spacing w:val="3"/>
+          <w:kern w:val="0"/>
+          <w:sz w:val="20"/>
+          <w:szCs w:val="20"/>
+          <w:bdr w:val="none" w:sz="0" w:space="0" w:color="auto" w:frame="1"/>
+        </w:rPr>
+        <w:t xml:space="preserve"> </w:t>
+      </w:r>
+      <w:r>
+        <w:rPr>
+          <w:rFonts w:ascii="Consolas" w:eastAsia="宋体" w:hAnsi="Consolas" w:cs="宋体"/>
+          <w:color w:val="8959A8"/>
+          <w:spacing w:val="3"/>
+          <w:kern w:val="0"/>
+          <w:sz w:val="20"/>
+          <w:szCs w:val="20"/>
+          <w:bdr w:val="none" w:sz="0" w:space="0" w:color="auto" w:frame="1"/>
+        </w:rPr>
+        <w:t>static</w:t>
+      </w:r>
+      <w:r>
+        <w:rPr>
+          <w:rFonts w:ascii="Consolas" w:eastAsia="宋体" w:hAnsi="Consolas" w:cs="宋体"/>
+          <w:color w:val="4271AE"/>
+          <w:spacing w:val="3"/>
+          <w:kern w:val="0"/>
+          <w:sz w:val="20"/>
+          <w:szCs w:val="20"/>
+          <w:bdr w:val="none" w:sz="0" w:space="0" w:color="auto" w:frame="1"/>
+        </w:rPr>
+        <w:t xml:space="preserve"> </w:t>
+      </w:r>
+      <w:r>
+        <w:rPr>
+          <w:rFonts w:ascii="Consolas" w:eastAsia="宋体" w:hAnsi="Consolas" w:cs="宋体"/>
+          <w:color w:val="8959A8"/>
+          <w:spacing w:val="3"/>
+          <w:kern w:val="0"/>
+          <w:sz w:val="20"/>
+          <w:szCs w:val="20"/>
+          <w:bdr w:val="none" w:sz="0" w:space="0" w:color="auto" w:frame="1"/>
+        </w:rPr>
+        <w:t>int</w:t>
+      </w:r>
+      <w:r>
+        <w:rPr>
+          <w:rFonts w:ascii="Consolas" w:eastAsia="宋体" w:hAnsi="Consolas" w:cs="宋体"/>
+          <w:color w:val="4271AE"/>
+          <w:spacing w:val="3"/>
+          <w:kern w:val="0"/>
+          <w:sz w:val="20"/>
+          <w:szCs w:val="20"/>
+          <w:bdr w:val="none" w:sz="0" w:space="0" w:color="auto" w:frame="1"/>
+        </w:rPr>
+        <w:t xml:space="preserve"> </w:t>
+      </w:r>
+      <w:proofErr w:type="spellStart"/>
+      <w:r>
+        <w:rPr>
+          <w:rFonts w:ascii="Consolas" w:eastAsia="宋体" w:hAnsi="Consolas" w:cs="宋体"/>
+          <w:color w:val="8E908C"/>
+          <w:spacing w:val="3"/>
+          <w:kern w:val="0"/>
+          <w:sz w:val="20"/>
+          <w:szCs w:val="20"/>
+          <w:bdr w:val="none" w:sz="0" w:space="0" w:color="auto" w:frame="1"/>
+        </w:rPr>
+        <w:t>do_</w:t>
+      </w:r>
+      <w:proofErr w:type="gramStart"/>
+      <w:r>
+        <w:rPr>
+          <w:rFonts w:ascii="Consolas" w:eastAsia="宋体" w:hAnsi="Consolas" w:cs="宋体"/>
+          <w:color w:val="8E908C"/>
+          <w:spacing w:val="3"/>
+          <w:kern w:val="0"/>
+          <w:sz w:val="20"/>
+          <w:szCs w:val="20"/>
+          <w:bdr w:val="none" w:sz="0" w:space="0" w:color="auto" w:frame="1"/>
+        </w:rPr>
+        <w:t>twice</w:t>
+      </w:r>
+      <w:proofErr w:type="spellEnd"/>
+      <w:r>
+        <w:rPr>
+          <w:rFonts w:ascii="Consolas" w:eastAsia="宋体" w:hAnsi="Consolas" w:cs="宋体"/>
+          <w:color w:val="F5871F"/>
+          <w:spacing w:val="3"/>
+          <w:kern w:val="0"/>
+          <w:sz w:val="20"/>
+          <w:szCs w:val="20"/>
+          <w:bdr w:val="none" w:sz="0" w:space="0" w:color="auto" w:frame="1"/>
+        </w:rPr>
+        <w:t>(</w:t>
+      </w:r>
+      <w:proofErr w:type="spellStart"/>
+      <w:proofErr w:type="gramEnd"/>
+      <w:r>
+        <w:rPr>
+          <w:rFonts w:ascii="Consolas" w:eastAsia="宋体" w:hAnsi="Consolas" w:cs="宋体"/>
+          <w:color w:val="F5871F"/>
+          <w:spacing w:val="3"/>
+          <w:kern w:val="0"/>
+          <w:sz w:val="20"/>
+          <w:szCs w:val="20"/>
+          <w:bdr w:val="none" w:sz="0" w:space="0" w:color="auto" w:frame="1"/>
+        </w:rPr>
+        <w:t>IntUnaryFunction</w:t>
+      </w:r>
+      <w:proofErr w:type="spellEnd"/>
+      <w:r>
+        <w:rPr>
+          <w:rFonts w:ascii="Consolas" w:eastAsia="宋体" w:hAnsi="Consolas" w:cs="宋体"/>
+          <w:color w:val="F5871F"/>
+          <w:spacing w:val="3"/>
+          <w:kern w:val="0"/>
+          <w:sz w:val="20"/>
+          <w:szCs w:val="20"/>
+          <w:bdr w:val="none" w:sz="0" w:space="0" w:color="auto" w:frame="1"/>
+        </w:rPr>
+        <w:t xml:space="preserve"> f, </w:t>
+      </w:r>
+      <w:r>
+        <w:rPr>
+          <w:rFonts w:ascii="Consolas" w:eastAsia="宋体" w:hAnsi="Consolas" w:cs="宋体"/>
+          <w:color w:val="8959A8"/>
+          <w:spacing w:val="3"/>
+          <w:kern w:val="0"/>
+          <w:sz w:val="20"/>
+          <w:szCs w:val="20"/>
+          <w:bdr w:val="none" w:sz="0" w:space="0" w:color="auto" w:frame="1"/>
+        </w:rPr>
+        <w:t>int</w:t>
+      </w:r>
+      <w:r>
+        <w:rPr>
+          <w:rFonts w:ascii="Consolas" w:eastAsia="宋体" w:hAnsi="Consolas" w:cs="宋体"/>
+          <w:color w:val="F5871F"/>
+          <w:spacing w:val="3"/>
+          <w:kern w:val="0"/>
+          <w:sz w:val="20"/>
+          <w:szCs w:val="20"/>
+          <w:bdr w:val="none" w:sz="0" w:space="0" w:color="auto" w:frame="1"/>
+        </w:rPr>
+        <w:t xml:space="preserve"> x)</w:t>
+      </w:r>
+      <w:r>
+        <w:rPr>
+          <w:rFonts w:ascii="Consolas" w:eastAsia="宋体" w:hAnsi="Consolas" w:cs="宋体"/>
+          <w:color w:val="4271AE"/>
+          <w:spacing w:val="3"/>
+          <w:kern w:val="0"/>
+          <w:sz w:val="20"/>
+          <w:szCs w:val="20"/>
+          <w:bdr w:val="none" w:sz="0" w:space="0" w:color="auto" w:frame="1"/>
+        </w:rPr>
+        <w:t xml:space="preserve"> </w:t>
+      </w:r>
+      <w:r>
+        <w:rPr>
+          <w:rFonts w:ascii="Consolas" w:eastAsia="宋体" w:hAnsi="Consolas" w:cs="宋体"/>
+          <w:color w:val="333333"/>
+          <w:spacing w:val="3"/>
+          <w:kern w:val="0"/>
+          <w:sz w:val="20"/>
+          <w:szCs w:val="20"/>
+          <w:bdr w:val="none" w:sz="0" w:space="0" w:color="auto" w:frame="1"/>
+        </w:rPr>
+        <w:t>{</w:t>
+      </w:r>
+    </w:p>
+    <w:p>
+      <w:pPr>
+        <w:widowControl/>
+        <w:shd w:val="clear" w:color="auto" w:fill="F7F7F7"/>
+        <w:tabs>
+          <w:tab w:val="left" w:pos="916"/>
+          <w:tab w:val="left" w:pos="1832"/>
+          <w:tab w:val="left" w:pos="2748"/>
+          <w:tab w:val="left" w:pos="3664"/>
+          <w:tab w:val="left" w:pos="4580"/>
+          <w:tab w:val="left" w:pos="5496"/>
+          <w:tab w:val="left" w:pos="6412"/>
+          <w:tab w:val="left" w:pos="7328"/>
+          <w:tab w:val="left" w:pos="8244"/>
+          <w:tab w:val="left" w:pos="9160"/>
+          <w:tab w:val="left" w:pos="10076"/>
+          <w:tab w:val="left" w:pos="10992"/>
+          <w:tab w:val="left" w:pos="11908"/>
+          <w:tab w:val="left" w:pos="12824"/>
+          <w:tab w:val="left" w:pos="13740"/>
+          <w:tab w:val="left" w:pos="14656"/>
+        </w:tabs>
+        <w:jc w:val="left"/>
+        <w:rPr>
+          <w:rFonts w:ascii="Consolas" w:eastAsia="宋体" w:hAnsi="Consolas" w:cs="宋体"/>
+          <w:color w:val="333333"/>
+          <w:spacing w:val="3"/>
+          <w:kern w:val="0"/>
+          <w:sz w:val="20"/>
+          <w:szCs w:val="20"/>
+          <w:bdr w:val="none" w:sz="0" w:space="0" w:color="auto" w:frame="1"/>
+        </w:rPr>
+      </w:pPr>
+      <w:r>
+        <w:rPr>
+          <w:rFonts w:ascii="Consolas" w:eastAsia="宋体" w:hAnsi="Consolas" w:cs="宋体"/>
+          <w:color w:val="333333"/>
+          <w:spacing w:val="3"/>
+          <w:kern w:val="0"/>
+          <w:sz w:val="20"/>
+          <w:szCs w:val="20"/>
+          <w:bdr w:val="none" w:sz="0" w:space="0" w:color="auto" w:frame="1"/>
+        </w:rPr>
+        <w:t xml:space="preserve">    </w:t>
+      </w:r>
+      <w:r>
+        <w:rPr>
+          <w:rFonts w:ascii="Consolas" w:eastAsia="宋体" w:hAnsi="Consolas" w:cs="宋体"/>
+          <w:color w:val="8959A8"/>
+          <w:spacing w:val="3"/>
+          <w:kern w:val="0"/>
+          <w:sz w:val="20"/>
+          <w:szCs w:val="20"/>
+          <w:bdr w:val="none" w:sz="0" w:space="0" w:color="auto" w:frame="1"/>
+        </w:rPr>
+        <w:t>return</w:t>
+      </w:r>
+      <w:r>
+        <w:rPr>
+          <w:rFonts w:ascii="Consolas" w:eastAsia="宋体" w:hAnsi="Consolas" w:cs="宋体"/>
+          <w:color w:val="333333"/>
+          <w:spacing w:val="3"/>
+          <w:kern w:val="0"/>
+          <w:sz w:val="20"/>
+          <w:szCs w:val="20"/>
+          <w:bdr w:val="none" w:sz="0" w:space="0" w:color="auto" w:frame="1"/>
+        </w:rPr>
+        <w:t xml:space="preserve"> </w:t>
+      </w:r>
+      <w:proofErr w:type="spellStart"/>
+      <w:proofErr w:type="gramStart"/>
+      <w:r>
+        <w:rPr>
+          <w:rFonts w:ascii="Consolas" w:eastAsia="宋体" w:hAnsi="Consolas" w:cs="宋体"/>
+          <w:color w:val="333333"/>
+          <w:spacing w:val="3"/>
+          <w:kern w:val="0"/>
+          <w:sz w:val="20"/>
+          <w:szCs w:val="20"/>
+          <w:bdr w:val="none" w:sz="0" w:space="0" w:color="auto" w:frame="1"/>
+        </w:rPr>
+        <w:t>f.apply</w:t>
+      </w:r>
+      <w:proofErr w:type="spellEnd"/>
+      <w:proofErr w:type="gramEnd"/>
+      <w:r>
+        <w:rPr>
+          <w:rFonts w:ascii="Consolas" w:eastAsia="宋体" w:hAnsi="Consolas" w:cs="宋体"/>
+          <w:color w:val="333333"/>
+          <w:spacing w:val="3"/>
+          <w:kern w:val="0"/>
+          <w:sz w:val="20"/>
+          <w:szCs w:val="20"/>
+          <w:bdr w:val="none" w:sz="0" w:space="0" w:color="auto" w:frame="1"/>
+        </w:rPr>
+        <w:t>(</w:t>
+      </w:r>
+      <w:proofErr w:type="spellStart"/>
+      <w:r>
+        <w:rPr>
+          <w:rFonts w:ascii="Consolas" w:eastAsia="宋体" w:hAnsi="Consolas" w:cs="宋体"/>
+          <w:color w:val="333333"/>
+          <w:spacing w:val="3"/>
+          <w:kern w:val="0"/>
+          <w:sz w:val="20"/>
+          <w:szCs w:val="20"/>
+          <w:bdr w:val="none" w:sz="0" w:space="0" w:color="auto" w:frame="1"/>
+        </w:rPr>
+        <w:t>f.apply</w:t>
+      </w:r>
+      <w:proofErr w:type="spellEnd"/>
+      <w:r>
+        <w:rPr>
+          <w:rFonts w:ascii="Consolas" w:eastAsia="宋体" w:hAnsi="Consolas" w:cs="宋体"/>
+          <w:color w:val="333333"/>
+          <w:spacing w:val="3"/>
+          <w:kern w:val="0"/>
+          <w:sz w:val="20"/>
+          <w:szCs w:val="20"/>
+          <w:bdr w:val="none" w:sz="0" w:space="0" w:color="auto" w:frame="1"/>
+        </w:rPr>
+        <w:t>(x));</w:t>
+      </w:r>
+    </w:p>
+    <w:p>
+      <w:pPr>
+        <w:widowControl/>
+        <w:shd w:val="clear" w:color="auto" w:fill="F7F7F7"/>
+        <w:tabs>
+          <w:tab w:val="left" w:pos="916"/>
+          <w:tab w:val="left" w:pos="1832"/>
+          <w:tab w:val="left" w:pos="2748"/>
+          <w:tab w:val="left" w:pos="3664"/>
+          <w:tab w:val="left" w:pos="4580"/>
+          <w:tab w:val="left" w:pos="5496"/>
+          <w:tab w:val="left" w:pos="6412"/>
+          <w:tab w:val="left" w:pos="7328"/>
+          <w:tab w:val="left" w:pos="8244"/>
+          <w:tab w:val="left" w:pos="9160"/>
+          <w:tab w:val="left" w:pos="10076"/>
+          <w:tab w:val="left" w:pos="10992"/>
+          <w:tab w:val="left" w:pos="11908"/>
+          <w:tab w:val="left" w:pos="12824"/>
+          <w:tab w:val="left" w:pos="13740"/>
+          <w:tab w:val="left" w:pos="14656"/>
+        </w:tabs>
+        <w:jc w:val="left"/>
+        <w:rPr>
+          <w:rFonts w:ascii="Consolas" w:eastAsia="宋体" w:hAnsi="Consolas" w:cs="宋体"/>
+          <w:color w:val="333333"/>
+          <w:spacing w:val="3"/>
+          <w:kern w:val="0"/>
+          <w:sz w:val="20"/>
+          <w:szCs w:val="20"/>
+          <w:bdr w:val="none" w:sz="0" w:space="0" w:color="auto" w:frame="1"/>
+        </w:rPr>
+      </w:pPr>
+      <w:r>
+        <w:rPr>
+          <w:rFonts w:ascii="Consolas" w:eastAsia="宋体" w:hAnsi="Consolas" w:cs="宋体"/>
+          <w:color w:val="333333"/>
+          <w:spacing w:val="3"/>
+          <w:kern w:val="0"/>
+          <w:sz w:val="20"/>
+          <w:szCs w:val="20"/>
+          <w:bdr w:val="none" w:sz="0" w:space="0" w:color="auto" w:frame="1"/>
+        </w:rPr>
+        <w:t>}</w:t>
+      </w:r>
+    </w:p>
+    <w:p/>
+    <w:p>
+      <w:r>
+        <w:t>A call to </w:t>
+      </w:r>
+      <w:proofErr w:type="gramStart"/>
+      <w:r>
+        <w:t>print(</w:t>
+      </w:r>
+      <w:proofErr w:type="spellStart"/>
+      <w:proofErr w:type="gramEnd"/>
+      <w:r>
+        <w:t>do_twice</w:t>
+      </w:r>
+      <w:proofErr w:type="spellEnd"/>
+      <w:r>
+        <w:t>(</w:t>
+      </w:r>
+      <w:proofErr w:type="spellStart"/>
+      <w:r>
+        <w:t>tenX</w:t>
+      </w:r>
+      <w:proofErr w:type="spellEnd"/>
+      <w:r>
+        <w:t>, 2)) in Java would look like this:</w:t>
+      </w:r>
+    </w:p>
+    <w:p/>
+    <w:p>
+      <w:pPr>
+        <w:widowControl/>
+        <w:shd w:val="clear" w:color="auto" w:fill="F7F7F7"/>
+        <w:tabs>
+          <w:tab w:val="left" w:pos="916"/>
+          <w:tab w:val="left" w:pos="1832"/>
+          <w:tab w:val="left" w:pos="2748"/>
+          <w:tab w:val="left" w:pos="3664"/>
+          <w:tab w:val="left" w:pos="4580"/>
+          <w:tab w:val="left" w:pos="5496"/>
+          <w:tab w:val="left" w:pos="6412"/>
+          <w:tab w:val="left" w:pos="7328"/>
+          <w:tab w:val="left" w:pos="8244"/>
+          <w:tab w:val="left" w:pos="9160"/>
+          <w:tab w:val="left" w:pos="10076"/>
+          <w:tab w:val="left" w:pos="10992"/>
+          <w:tab w:val="left" w:pos="11908"/>
+          <w:tab w:val="left" w:pos="12824"/>
+          <w:tab w:val="left" w:pos="13740"/>
+          <w:tab w:val="left" w:pos="14656"/>
+        </w:tabs>
+        <w:jc w:val="left"/>
+        <w:rPr>
+          <w:rFonts w:ascii="Consolas" w:eastAsia="宋体" w:hAnsi="Consolas" w:cs="宋体"/>
+          <w:color w:val="333333"/>
+          <w:spacing w:val="3"/>
+          <w:kern w:val="0"/>
+          <w:sz w:val="24"/>
+          <w:szCs w:val="24"/>
+        </w:rPr>
+      </w:pPr>
+      <w:proofErr w:type="spellStart"/>
+      <w:r>
+        <w:rPr>
+          <w:rFonts w:ascii="Consolas" w:eastAsia="宋体" w:hAnsi="Consolas" w:cs="宋体"/>
+          <w:color w:val="333333"/>
+          <w:spacing w:val="3"/>
+          <w:kern w:val="0"/>
+          <w:sz w:val="20"/>
+          <w:szCs w:val="20"/>
+          <w:bdr w:val="none" w:sz="0" w:space="0" w:color="auto" w:frame="1"/>
+        </w:rPr>
+        <w:t>System.out.println</w:t>
+      </w:r>
+      <w:proofErr w:type="spellEnd"/>
+      <w:r>
+        <w:rPr>
+          <w:rFonts w:ascii="Consolas" w:eastAsia="宋体" w:hAnsi="Consolas" w:cs="宋体"/>
+          <w:color w:val="333333"/>
+          <w:spacing w:val="3"/>
+          <w:kern w:val="0"/>
+          <w:sz w:val="20"/>
+          <w:szCs w:val="20"/>
+          <w:bdr w:val="none" w:sz="0" w:space="0" w:color="auto" w:frame="1"/>
+        </w:rPr>
+        <w:t>(</w:t>
+      </w:r>
+      <w:proofErr w:type="spellStart"/>
+      <w:r>
+        <w:rPr>
+          <w:rFonts w:ascii="Consolas" w:eastAsia="宋体" w:hAnsi="Consolas" w:cs="宋体"/>
+          <w:color w:val="333333"/>
+          <w:spacing w:val="3"/>
+          <w:kern w:val="0"/>
+          <w:sz w:val="20"/>
+          <w:szCs w:val="20"/>
+          <w:bdr w:val="none" w:sz="0" w:space="0" w:color="auto" w:frame="1"/>
+        </w:rPr>
+        <w:t>do_</w:t>
+      </w:r>
+      <w:proofErr w:type="gramStart"/>
+      <w:r>
+        <w:rPr>
+          <w:rFonts w:ascii="Consolas" w:eastAsia="宋体" w:hAnsi="Consolas" w:cs="宋体"/>
+          <w:color w:val="333333"/>
+          <w:spacing w:val="3"/>
+          <w:kern w:val="0"/>
+          <w:sz w:val="20"/>
+          <w:szCs w:val="20"/>
+          <w:bdr w:val="none" w:sz="0" w:space="0" w:color="auto" w:frame="1"/>
+        </w:rPr>
+        <w:t>twice</w:t>
+      </w:r>
+      <w:proofErr w:type="spellEnd"/>
+      <w:r>
+        <w:rPr>
+          <w:rFonts w:ascii="Consolas" w:eastAsia="宋体" w:hAnsi="Consolas" w:cs="宋体"/>
+          <w:color w:val="333333"/>
+          <w:spacing w:val="3"/>
+          <w:kern w:val="0"/>
+          <w:sz w:val="20"/>
+          <w:szCs w:val="20"/>
+          <w:bdr w:val="none" w:sz="0" w:space="0" w:color="auto" w:frame="1"/>
+        </w:rPr>
+        <w:t>(</w:t>
+      </w:r>
+      <w:proofErr w:type="gramEnd"/>
+      <w:r>
+        <w:rPr>
+          <w:rFonts w:ascii="Consolas" w:eastAsia="宋体" w:hAnsi="Consolas" w:cs="宋体"/>
+          <w:color w:val="8959A8"/>
+          <w:spacing w:val="3"/>
+          <w:kern w:val="0"/>
+          <w:sz w:val="20"/>
+          <w:szCs w:val="20"/>
+          <w:bdr w:val="none" w:sz="0" w:space="0" w:color="auto" w:frame="1"/>
+        </w:rPr>
+        <w:t>new</w:t>
+      </w:r>
+      <w:r>
+        <w:rPr>
+          <w:rFonts w:ascii="Consolas" w:eastAsia="宋体" w:hAnsi="Consolas" w:cs="宋体"/>
+          <w:color w:val="333333"/>
+          <w:spacing w:val="3"/>
+          <w:kern w:val="0"/>
+          <w:sz w:val="20"/>
+          <w:szCs w:val="20"/>
+          <w:bdr w:val="none" w:sz="0" w:space="0" w:color="auto" w:frame="1"/>
+        </w:rPr>
+        <w:t xml:space="preserve"> </w:t>
+      </w:r>
+      <w:proofErr w:type="spellStart"/>
+      <w:r>
+        <w:rPr>
+          <w:rFonts w:ascii="Consolas" w:eastAsia="宋体" w:hAnsi="Consolas" w:cs="宋体"/>
+          <w:color w:val="333333"/>
+          <w:spacing w:val="3"/>
+          <w:kern w:val="0"/>
+          <w:sz w:val="20"/>
+          <w:szCs w:val="20"/>
+          <w:bdr w:val="none" w:sz="0" w:space="0" w:color="auto" w:frame="1"/>
+        </w:rPr>
+        <w:t>TenX</w:t>
+      </w:r>
+      <w:proofErr w:type="spellEnd"/>
+      <w:r>
+        <w:rPr>
+          <w:rFonts w:ascii="Consolas" w:eastAsia="宋体" w:hAnsi="Consolas" w:cs="宋体"/>
+          <w:color w:val="333333"/>
+          <w:spacing w:val="3"/>
+          <w:kern w:val="0"/>
+          <w:sz w:val="20"/>
+          <w:szCs w:val="20"/>
+          <w:bdr w:val="none" w:sz="0" w:space="0" w:color="auto" w:frame="1"/>
+        </w:rPr>
+        <w:t xml:space="preserve">(), </w:t>
+      </w:r>
+      <w:r>
+        <w:rPr>
+          <w:rFonts w:ascii="Consolas" w:eastAsia="宋体" w:hAnsi="Consolas" w:cs="宋体"/>
+          <w:color w:val="F5871F"/>
+          <w:spacing w:val="3"/>
+          <w:kern w:val="0"/>
+          <w:sz w:val="20"/>
+          <w:szCs w:val="20"/>
+          <w:bdr w:val="none" w:sz="0" w:space="0" w:color="auto" w:frame="1"/>
+        </w:rPr>
+        <w:t>2</w:t>
+      </w:r>
+      <w:r>
+        <w:rPr>
+          <w:rFonts w:ascii="Consolas" w:eastAsia="宋体" w:hAnsi="Consolas" w:cs="宋体"/>
+          <w:color w:val="333333"/>
+          <w:spacing w:val="3"/>
+          <w:kern w:val="0"/>
+          <w:sz w:val="20"/>
+          <w:szCs w:val="20"/>
+          <w:bdr w:val="none" w:sz="0" w:space="0" w:color="auto" w:frame="1"/>
+        </w:rPr>
+        <w:t>));</w:t>
+      </w:r>
+    </w:p>
     <w:p/>
     <w:p/>
     <w:sectPr>
@@ -34125,6 +36159,21 @@
     <w:basedOn w:val="a0"/>
     <w:rsid w:val="00A75654"/>
   </w:style>
+  <w:style w:type="character" w:customStyle="1" w:styleId="hljs-function">
+    <w:name w:val="hljs-function"/>
+    <w:basedOn w:val="a0"/>
+    <w:rsid w:val="002D400B"/>
+  </w:style>
+  <w:style w:type="character" w:customStyle="1" w:styleId="hljs-params">
+    <w:name w:val="hljs-params"/>
+    <w:basedOn w:val="a0"/>
+    <w:rsid w:val="002D400B"/>
+  </w:style>
+  <w:style w:type="character" w:customStyle="1" w:styleId="hljs-comment">
+    <w:name w:val="hljs-comment"/>
+    <w:basedOn w:val="a0"/>
+    <w:rsid w:val="002D400B"/>
+  </w:style>
 </w:styles>
 </file>
 

</xml_diff>